<commit_message>
added all hist and correlation matrix plots added parts to report still need to fix example and add plots to report and add bonus parts to report
</commit_message>
<xml_diff>
--- a/hw1/דוח.docx
+++ b/hw1/דוח.docx
@@ -51,6 +51,8 @@
     <w:p>
       <w:pPr>
         <w:rPr>
+          <w:rFonts w:hint="cs"/>
+          <w:u w:val="single"/>
           <w:rtl/>
         </w:rPr>
       </w:pPr>
@@ -83,27 +85,1815 @@
           <w:bCs/>
           <w:rtl/>
         </w:rPr>
-        <w:t>חלוקת הדאטה</w:t>
-      </w:r>
-      <w:r>
-        <w:rPr>
-          <w:rFonts w:hint="cs"/>
-          <w:rtl/>
-        </w:rPr>
-        <w:t>:</w:t>
-      </w:r>
-      <w:r>
-        <w:rPr>
-          <w:rtl/>
-        </w:rPr>
-        <w:br/>
-      </w:r>
-      <w:r>
-        <w:rPr>
-          <w:rFonts w:hint="cs"/>
-          <w:rtl/>
-        </w:rPr>
-        <w:t xml:space="preserve">תחילה ביצענו חלוקה של הדאטה ל3 קבוצות </w:t>
+        <w:t>הכרת הדאטה:</w:t>
+      </w:r>
+      <w:r>
+        <w:rPr>
+          <w:b/>
+          <w:bCs/>
+          <w:rtl/>
+        </w:rPr>
+        <w:br/>
+      </w:r>
+      <w:r>
+        <w:rPr>
+          <w:rFonts w:hint="cs"/>
+          <w:rtl/>
+        </w:rPr>
+        <w:t xml:space="preserve">א. </w:t>
+      </w:r>
+      <w:r>
+        <w:rPr>
+          <w:rFonts w:hint="cs"/>
+          <w:rtl/>
+        </w:rPr>
+        <w:t>דבר ראשון שעשינו בתחילת העבודה, היה זיהוי הדאטה שלנו, הבנה מהם הפיצ'רים הקיימים, כיצד כל אחד מהם מפולג, ומאיזה סוג הוא.</w:t>
+      </w:r>
+      <w:r>
+        <w:rPr>
+          <w:rtl/>
+        </w:rPr>
+        <w:br/>
+      </w:r>
+      <w:r>
+        <w:rPr>
+          <w:rFonts w:hint="cs"/>
+          <w:rtl/>
+        </w:rPr>
+        <w:t>סוג התכונה:</w:t>
+      </w:r>
+    </w:p>
+    <w:tbl>
+      <w:tblPr>
+        <w:tblStyle w:val="TableGrid"/>
+        <w:bidiVisual/>
+        <w:tblW w:w="0" w:type="auto"/>
+        <w:tblLook w:val="04A0" w:firstRow="1" w:lastRow="0" w:firstColumn="1" w:lastColumn="0" w:noHBand="0" w:noVBand="1"/>
+      </w:tblPr>
+      <w:tblGrid>
+        <w:gridCol w:w="4148"/>
+        <w:gridCol w:w="4148"/>
+      </w:tblGrid>
+      <w:tr>
+        <w:tc>
+          <w:tcPr>
+            <w:tcW w:w="4148" w:type="dxa"/>
+          </w:tcPr>
+          <w:p>
+            <w:pPr>
+              <w:jc w:val="center"/>
+              <w:rPr>
+                <w:b/>
+                <w:bCs/>
+                <w:rtl/>
+              </w:rPr>
+            </w:pPr>
+            <w:r>
+              <w:rPr>
+                <w:rFonts w:hint="cs"/>
+                <w:b/>
+                <w:bCs/>
+                <w:rtl/>
+              </w:rPr>
+              <w:t>נומינליות</w:t>
+            </w:r>
+          </w:p>
+        </w:tc>
+        <w:tc>
+          <w:tcPr>
+            <w:tcW w:w="4148" w:type="dxa"/>
+          </w:tcPr>
+          <w:p>
+            <w:pPr>
+              <w:jc w:val="center"/>
+              <w:rPr>
+                <w:b/>
+                <w:bCs/>
+                <w:rtl/>
+              </w:rPr>
+            </w:pPr>
+            <w:r>
+              <w:rPr>
+                <w:rFonts w:hint="cs"/>
+                <w:b/>
+                <w:bCs/>
+                <w:rtl/>
+              </w:rPr>
+              <w:t>נומריות</w:t>
+            </w:r>
+          </w:p>
+        </w:tc>
+      </w:tr>
+      <w:tr>
+        <w:tc>
+          <w:tcPr>
+            <w:tcW w:w="4148" w:type="dxa"/>
+          </w:tcPr>
+          <w:p>
+            <w:pPr>
+              <w:jc w:val="center"/>
+              <w:rPr>
+                <w:sz w:val="16"/>
+                <w:szCs w:val="16"/>
+                <w:rtl/>
+              </w:rPr>
+            </w:pPr>
+            <w:proofErr w:type="spellStart"/>
+            <w:r>
+              <w:rPr>
+                <w:sz w:val="16"/>
+                <w:szCs w:val="16"/>
+              </w:rPr>
+              <w:t>Will_vote_only_large_party</w:t>
+            </w:r>
+            <w:proofErr w:type="spellEnd"/>
+          </w:p>
+        </w:tc>
+        <w:tc>
+          <w:tcPr>
+            <w:tcW w:w="4148" w:type="dxa"/>
+          </w:tcPr>
+          <w:p>
+            <w:pPr>
+              <w:jc w:val="center"/>
+              <w:rPr>
+                <w:rFonts w:hint="cs"/>
+                <w:sz w:val="16"/>
+                <w:szCs w:val="16"/>
+                <w:rtl/>
+              </w:rPr>
+            </w:pPr>
+            <w:proofErr w:type="spellStart"/>
+            <w:r>
+              <w:rPr>
+                <w:sz w:val="16"/>
+                <w:szCs w:val="16"/>
+              </w:rPr>
+              <w:t>Occupation_Satisfaction</w:t>
+            </w:r>
+            <w:proofErr w:type="spellEnd"/>
+          </w:p>
+        </w:tc>
+      </w:tr>
+      <w:tr>
+        <w:tc>
+          <w:tcPr>
+            <w:tcW w:w="4148" w:type="dxa"/>
+          </w:tcPr>
+          <w:p>
+            <w:pPr>
+              <w:jc w:val="center"/>
+              <w:rPr>
+                <w:sz w:val="16"/>
+                <w:szCs w:val="16"/>
+                <w:rtl/>
+              </w:rPr>
+            </w:pPr>
+            <w:proofErr w:type="spellStart"/>
+            <w:r>
+              <w:rPr>
+                <w:sz w:val="16"/>
+                <w:szCs w:val="16"/>
+              </w:rPr>
+              <w:t>Age_group</w:t>
+            </w:r>
+            <w:proofErr w:type="spellEnd"/>
+          </w:p>
+        </w:tc>
+        <w:tc>
+          <w:tcPr>
+            <w:tcW w:w="4148" w:type="dxa"/>
+          </w:tcPr>
+          <w:p>
+            <w:pPr>
+              <w:jc w:val="center"/>
+              <w:rPr>
+                <w:rFonts w:hint="cs"/>
+                <w:sz w:val="16"/>
+                <w:szCs w:val="16"/>
+                <w:rtl/>
+              </w:rPr>
+            </w:pPr>
+            <w:proofErr w:type="spellStart"/>
+            <w:r>
+              <w:rPr>
+                <w:sz w:val="16"/>
+                <w:szCs w:val="16"/>
+              </w:rPr>
+              <w:t>Last_school_grades</w:t>
+            </w:r>
+            <w:proofErr w:type="spellEnd"/>
+          </w:p>
+        </w:tc>
+      </w:tr>
+      <w:tr>
+        <w:tc>
+          <w:tcPr>
+            <w:tcW w:w="4148" w:type="dxa"/>
+          </w:tcPr>
+          <w:p>
+            <w:pPr>
+              <w:jc w:val="center"/>
+              <w:rPr>
+                <w:rFonts w:hint="cs"/>
+                <w:sz w:val="16"/>
+                <w:szCs w:val="16"/>
+                <w:rtl/>
+              </w:rPr>
+            </w:pPr>
+            <w:proofErr w:type="spellStart"/>
+            <w:r>
+              <w:rPr>
+                <w:sz w:val="16"/>
+                <w:szCs w:val="16"/>
+              </w:rPr>
+              <w:t>Most_Important_Issu</w:t>
+            </w:r>
+            <w:r>
+              <w:rPr>
+                <w:sz w:val="16"/>
+                <w:szCs w:val="16"/>
+              </w:rPr>
+              <w:t>e</w:t>
+            </w:r>
+            <w:proofErr w:type="spellEnd"/>
+          </w:p>
+        </w:tc>
+        <w:tc>
+          <w:tcPr>
+            <w:tcW w:w="4148" w:type="dxa"/>
+          </w:tcPr>
+          <w:p>
+            <w:pPr>
+              <w:jc w:val="center"/>
+              <w:rPr>
+                <w:rFonts w:hint="cs"/>
+                <w:sz w:val="16"/>
+                <w:szCs w:val="16"/>
+                <w:rtl/>
+              </w:rPr>
+            </w:pPr>
+            <w:proofErr w:type="spellStart"/>
+            <w:r>
+              <w:rPr>
+                <w:sz w:val="16"/>
+                <w:szCs w:val="16"/>
+              </w:rPr>
+              <w:t>Number_of_differnt_parties_voted_for</w:t>
+            </w:r>
+            <w:proofErr w:type="spellEnd"/>
+          </w:p>
+        </w:tc>
+      </w:tr>
+      <w:tr>
+        <w:tc>
+          <w:tcPr>
+            <w:tcW w:w="4148" w:type="dxa"/>
+          </w:tcPr>
+          <w:p>
+            <w:pPr>
+              <w:jc w:val="center"/>
+              <w:rPr>
+                <w:rFonts w:hint="cs"/>
+                <w:sz w:val="16"/>
+                <w:szCs w:val="16"/>
+                <w:rtl/>
+              </w:rPr>
+            </w:pPr>
+            <w:proofErr w:type="spellStart"/>
+            <w:r>
+              <w:rPr>
+                <w:sz w:val="16"/>
+                <w:szCs w:val="16"/>
+              </w:rPr>
+              <w:t>Main_transportation</w:t>
+            </w:r>
+            <w:proofErr w:type="spellEnd"/>
+          </w:p>
+        </w:tc>
+        <w:tc>
+          <w:tcPr>
+            <w:tcW w:w="4148" w:type="dxa"/>
+          </w:tcPr>
+          <w:p>
+            <w:pPr>
+              <w:jc w:val="center"/>
+              <w:rPr>
+                <w:rFonts w:hint="cs"/>
+                <w:sz w:val="16"/>
+                <w:szCs w:val="16"/>
+                <w:rtl/>
+              </w:rPr>
+            </w:pPr>
+            <w:proofErr w:type="spellStart"/>
+            <w:r>
+              <w:rPr>
+                <w:sz w:val="16"/>
+                <w:szCs w:val="16"/>
+              </w:rPr>
+              <w:t>Number_of_valued_Kneset_members</w:t>
+            </w:r>
+            <w:proofErr w:type="spellEnd"/>
+          </w:p>
+        </w:tc>
+      </w:tr>
+      <w:tr>
+        <w:tc>
+          <w:tcPr>
+            <w:tcW w:w="4148" w:type="dxa"/>
+          </w:tcPr>
+          <w:p>
+            <w:pPr>
+              <w:jc w:val="center"/>
+              <w:rPr>
+                <w:sz w:val="16"/>
+                <w:szCs w:val="16"/>
+                <w:rtl/>
+              </w:rPr>
+            </w:pPr>
+            <w:r>
+              <w:rPr>
+                <w:sz w:val="16"/>
+                <w:szCs w:val="16"/>
+              </w:rPr>
+              <w:t>Occupation</w:t>
+            </w:r>
+          </w:p>
+        </w:tc>
+        <w:tc>
+          <w:tcPr>
+            <w:tcW w:w="4148" w:type="dxa"/>
+          </w:tcPr>
+          <w:p>
+            <w:pPr>
+              <w:jc w:val="center"/>
+              <w:rPr>
+                <w:sz w:val="16"/>
+                <w:szCs w:val="16"/>
+                <w:rtl/>
+              </w:rPr>
+            </w:pPr>
+            <w:r>
+              <w:rPr>
+                <w:sz w:val="16"/>
+                <w:szCs w:val="16"/>
+              </w:rPr>
+              <w:t>Num_of_kids_born_last_10_years</w:t>
+            </w:r>
+          </w:p>
+        </w:tc>
+      </w:tr>
+      <w:tr>
+        <w:tc>
+          <w:tcPr>
+            <w:tcW w:w="4148" w:type="dxa"/>
+          </w:tcPr>
+          <w:p>
+            <w:pPr>
+              <w:jc w:val="center"/>
+              <w:rPr>
+                <w:sz w:val="16"/>
+                <w:szCs w:val="16"/>
+                <w:rtl/>
+              </w:rPr>
+            </w:pPr>
+            <w:r>
+              <w:rPr>
+                <w:sz w:val="16"/>
+                <w:szCs w:val="16"/>
+              </w:rPr>
+              <w:t>Gender</w:t>
+            </w:r>
+          </w:p>
+        </w:tc>
+        <w:tc>
+          <w:tcPr>
+            <w:tcW w:w="4148" w:type="dxa"/>
+          </w:tcPr>
+          <w:p>
+            <w:pPr>
+              <w:jc w:val="center"/>
+              <w:rPr>
+                <w:rFonts w:hint="cs"/>
+                <w:sz w:val="16"/>
+                <w:szCs w:val="16"/>
+                <w:rtl/>
+              </w:rPr>
+            </w:pPr>
+            <w:r>
+              <w:rPr>
+                <w:sz w:val="16"/>
+                <w:szCs w:val="16"/>
+              </w:rPr>
+              <w:t>Avg_monthly_expense_when_under_age_21</w:t>
+            </w:r>
+          </w:p>
+        </w:tc>
+      </w:tr>
+      <w:tr>
+        <w:tc>
+          <w:tcPr>
+            <w:tcW w:w="4148" w:type="dxa"/>
+          </w:tcPr>
+          <w:p>
+            <w:pPr>
+              <w:jc w:val="center"/>
+              <w:rPr>
+                <w:rFonts w:hint="cs"/>
+                <w:sz w:val="16"/>
+                <w:szCs w:val="16"/>
+                <w:rtl/>
+              </w:rPr>
+            </w:pPr>
+            <w:proofErr w:type="spellStart"/>
+            <w:r>
+              <w:rPr>
+                <w:sz w:val="16"/>
+                <w:szCs w:val="16"/>
+              </w:rPr>
+              <w:t>Looking_at_poles_results</w:t>
+            </w:r>
+            <w:proofErr w:type="spellEnd"/>
+          </w:p>
+        </w:tc>
+        <w:tc>
+          <w:tcPr>
+            <w:tcW w:w="4148" w:type="dxa"/>
+          </w:tcPr>
+          <w:p>
+            <w:pPr>
+              <w:jc w:val="center"/>
+              <w:rPr>
+                <w:rFonts w:hint="cs"/>
+                <w:sz w:val="16"/>
+                <w:szCs w:val="16"/>
+                <w:rtl/>
+              </w:rPr>
+            </w:pPr>
+            <w:proofErr w:type="spellStart"/>
+            <w:r>
+              <w:rPr>
+                <w:sz w:val="16"/>
+                <w:szCs w:val="16"/>
+              </w:rPr>
+              <w:t>Avg_lottary_expanses</w:t>
+            </w:r>
+            <w:proofErr w:type="spellEnd"/>
+          </w:p>
+        </w:tc>
+      </w:tr>
+      <w:tr>
+        <w:tc>
+          <w:tcPr>
+            <w:tcW w:w="4148" w:type="dxa"/>
+          </w:tcPr>
+          <w:p>
+            <w:pPr>
+              <w:jc w:val="center"/>
+              <w:rPr>
+                <w:sz w:val="16"/>
+                <w:szCs w:val="16"/>
+              </w:rPr>
+            </w:pPr>
+            <w:r>
+              <w:rPr>
+                <w:sz w:val="16"/>
+                <w:szCs w:val="16"/>
+              </w:rPr>
+              <w:t>Married</w:t>
+            </w:r>
+          </w:p>
+        </w:tc>
+        <w:tc>
+          <w:tcPr>
+            <w:tcW w:w="4148" w:type="dxa"/>
+          </w:tcPr>
+          <w:p>
+            <w:pPr>
+              <w:jc w:val="center"/>
+              <w:rPr>
+                <w:rFonts w:hint="cs"/>
+                <w:sz w:val="16"/>
+                <w:szCs w:val="16"/>
+                <w:rtl/>
+              </w:rPr>
+            </w:pPr>
+            <w:proofErr w:type="spellStart"/>
+            <w:r>
+              <w:rPr>
+                <w:sz w:val="16"/>
+                <w:szCs w:val="16"/>
+              </w:rPr>
+              <w:t>Avg_monthly_expense_on_pets_or_plants</w:t>
+            </w:r>
+            <w:proofErr w:type="spellEnd"/>
+          </w:p>
+        </w:tc>
+      </w:tr>
+      <w:tr>
+        <w:tc>
+          <w:tcPr>
+            <w:tcW w:w="4148" w:type="dxa"/>
+          </w:tcPr>
+          <w:p>
+            <w:pPr>
+              <w:jc w:val="center"/>
+              <w:rPr>
+                <w:sz w:val="16"/>
+                <w:szCs w:val="16"/>
+              </w:rPr>
+            </w:pPr>
+            <w:proofErr w:type="spellStart"/>
+            <w:r>
+              <w:rPr>
+                <w:sz w:val="16"/>
+                <w:szCs w:val="16"/>
+              </w:rPr>
+              <w:t>Financial_agenda_matters</w:t>
+            </w:r>
+            <w:proofErr w:type="spellEnd"/>
+          </w:p>
+        </w:tc>
+        <w:tc>
+          <w:tcPr>
+            <w:tcW w:w="4148" w:type="dxa"/>
+          </w:tcPr>
+          <w:p>
+            <w:pPr>
+              <w:jc w:val="center"/>
+              <w:rPr>
+                <w:rFonts w:hint="cs"/>
+                <w:sz w:val="16"/>
+                <w:szCs w:val="16"/>
+                <w:rtl/>
+              </w:rPr>
+            </w:pPr>
+            <w:proofErr w:type="spellStart"/>
+            <w:r>
+              <w:rPr>
+                <w:sz w:val="16"/>
+                <w:szCs w:val="16"/>
+              </w:rPr>
+              <w:t>Avg_environmental_importance</w:t>
+            </w:r>
+            <w:proofErr w:type="spellEnd"/>
+          </w:p>
+        </w:tc>
+      </w:tr>
+      <w:tr>
+        <w:tc>
+          <w:tcPr>
+            <w:tcW w:w="4148" w:type="dxa"/>
+          </w:tcPr>
+          <w:p>
+            <w:pPr>
+              <w:jc w:val="center"/>
+              <w:rPr>
+                <w:rFonts w:hint="cs"/>
+                <w:sz w:val="16"/>
+                <w:szCs w:val="16"/>
+                <w:rtl/>
+              </w:rPr>
+            </w:pPr>
+            <w:proofErr w:type="spellStart"/>
+            <w:r>
+              <w:rPr>
+                <w:sz w:val="16"/>
+                <w:szCs w:val="16"/>
+              </w:rPr>
+              <w:t>Voting_Time</w:t>
+            </w:r>
+            <w:proofErr w:type="spellEnd"/>
+          </w:p>
+        </w:tc>
+        <w:tc>
+          <w:tcPr>
+            <w:tcW w:w="4148" w:type="dxa"/>
+          </w:tcPr>
+          <w:p>
+            <w:pPr>
+              <w:jc w:val="center"/>
+              <w:rPr>
+                <w:rFonts w:hint="cs"/>
+                <w:sz w:val="16"/>
+                <w:szCs w:val="16"/>
+                <w:rtl/>
+              </w:rPr>
+            </w:pPr>
+            <w:proofErr w:type="spellStart"/>
+            <w:r>
+              <w:rPr>
+                <w:sz w:val="16"/>
+                <w:szCs w:val="16"/>
+              </w:rPr>
+              <w:t>Financial_balance_score</w:t>
+            </w:r>
+            <w:proofErr w:type="spellEnd"/>
+            <w:proofErr w:type="gramStart"/>
+            <w:r>
+              <w:rPr>
+                <w:sz w:val="16"/>
+                <w:szCs w:val="16"/>
+              </w:rPr>
+              <w:t>_(</w:t>
+            </w:r>
+            <w:proofErr w:type="gramEnd"/>
+            <w:r>
+              <w:rPr>
+                <w:sz w:val="16"/>
+                <w:szCs w:val="16"/>
+              </w:rPr>
+              <w:t>0-1)</w:t>
+            </w:r>
+          </w:p>
+        </w:tc>
+      </w:tr>
+      <w:tr>
+        <w:tc>
+          <w:tcPr>
+            <w:tcW w:w="4148" w:type="dxa"/>
+          </w:tcPr>
+          <w:p>
+            <w:pPr>
+              <w:jc w:val="center"/>
+              <w:rPr>
+                <w:sz w:val="16"/>
+                <w:szCs w:val="16"/>
+              </w:rPr>
+            </w:pPr>
+          </w:p>
+        </w:tc>
+        <w:tc>
+          <w:tcPr>
+            <w:tcW w:w="4148" w:type="dxa"/>
+          </w:tcPr>
+          <w:p>
+            <w:pPr>
+              <w:jc w:val="center"/>
+              <w:rPr>
+                <w:rFonts w:cs="Arial" w:hint="cs"/>
+                <w:sz w:val="16"/>
+                <w:szCs w:val="16"/>
+                <w:rtl/>
+              </w:rPr>
+            </w:pPr>
+            <w:r>
+              <w:rPr>
+                <w:sz w:val="16"/>
+                <w:szCs w:val="16"/>
+              </w:rPr>
+              <w:t>%</w:t>
+            </w:r>
+            <w:proofErr w:type="spellStart"/>
+            <w:r>
+              <w:rPr>
+                <w:sz w:val="16"/>
+                <w:szCs w:val="16"/>
+              </w:rPr>
+              <w:t>Of_Household_Income</w:t>
+            </w:r>
+            <w:proofErr w:type="spellEnd"/>
+          </w:p>
+        </w:tc>
+      </w:tr>
+      <w:tr>
+        <w:tc>
+          <w:tcPr>
+            <w:tcW w:w="4148" w:type="dxa"/>
+          </w:tcPr>
+          <w:p>
+            <w:pPr>
+              <w:jc w:val="center"/>
+              <w:rPr>
+                <w:sz w:val="16"/>
+                <w:szCs w:val="16"/>
+              </w:rPr>
+            </w:pPr>
+          </w:p>
+        </w:tc>
+        <w:tc>
+          <w:tcPr>
+            <w:tcW w:w="4148" w:type="dxa"/>
+          </w:tcPr>
+          <w:p>
+            <w:pPr>
+              <w:jc w:val="center"/>
+              <w:rPr>
+                <w:rFonts w:cs="Arial" w:hint="cs"/>
+                <w:sz w:val="16"/>
+                <w:szCs w:val="16"/>
+                <w:rtl/>
+              </w:rPr>
+            </w:pPr>
+            <w:proofErr w:type="spellStart"/>
+            <w:r>
+              <w:rPr>
+                <w:sz w:val="16"/>
+                <w:szCs w:val="16"/>
+              </w:rPr>
+              <w:t>Yearly_IncomeK</w:t>
+            </w:r>
+            <w:proofErr w:type="spellEnd"/>
+          </w:p>
+        </w:tc>
+      </w:tr>
+      <w:tr>
+        <w:tc>
+          <w:tcPr>
+            <w:tcW w:w="4148" w:type="dxa"/>
+          </w:tcPr>
+          <w:p>
+            <w:pPr>
+              <w:jc w:val="center"/>
+              <w:rPr>
+                <w:sz w:val="16"/>
+                <w:szCs w:val="16"/>
+              </w:rPr>
+            </w:pPr>
+          </w:p>
+        </w:tc>
+        <w:tc>
+          <w:tcPr>
+            <w:tcW w:w="4148" w:type="dxa"/>
+          </w:tcPr>
+          <w:p>
+            <w:pPr>
+              <w:jc w:val="center"/>
+              <w:rPr>
+                <w:rFonts w:cs="Arial" w:hint="cs"/>
+                <w:sz w:val="16"/>
+                <w:szCs w:val="16"/>
+                <w:rtl/>
+              </w:rPr>
+            </w:pPr>
+            <w:proofErr w:type="spellStart"/>
+            <w:r>
+              <w:rPr>
+                <w:sz w:val="16"/>
+                <w:szCs w:val="16"/>
+              </w:rPr>
+              <w:t>Avg_size_per_room</w:t>
+            </w:r>
+            <w:proofErr w:type="spellEnd"/>
+          </w:p>
+        </w:tc>
+      </w:tr>
+      <w:tr>
+        <w:tc>
+          <w:tcPr>
+            <w:tcW w:w="4148" w:type="dxa"/>
+          </w:tcPr>
+          <w:p>
+            <w:pPr>
+              <w:jc w:val="center"/>
+              <w:rPr>
+                <w:sz w:val="16"/>
+                <w:szCs w:val="16"/>
+              </w:rPr>
+            </w:pPr>
+          </w:p>
+        </w:tc>
+        <w:tc>
+          <w:tcPr>
+            <w:tcW w:w="4148" w:type="dxa"/>
+          </w:tcPr>
+          <w:p>
+            <w:pPr>
+              <w:jc w:val="center"/>
+              <w:rPr>
+                <w:rFonts w:cs="Arial" w:hint="cs"/>
+                <w:sz w:val="16"/>
+                <w:szCs w:val="16"/>
+                <w:rtl/>
+              </w:rPr>
+            </w:pPr>
+            <w:proofErr w:type="spellStart"/>
+            <w:r>
+              <w:rPr>
+                <w:sz w:val="16"/>
+                <w:szCs w:val="16"/>
+              </w:rPr>
+              <w:t>Garden_sqr_meter_per_person_in_residancy_area</w:t>
+            </w:r>
+            <w:proofErr w:type="spellEnd"/>
+          </w:p>
+        </w:tc>
+      </w:tr>
+      <w:tr>
+        <w:tc>
+          <w:tcPr>
+            <w:tcW w:w="4148" w:type="dxa"/>
+          </w:tcPr>
+          <w:p>
+            <w:pPr>
+              <w:jc w:val="center"/>
+              <w:rPr>
+                <w:sz w:val="16"/>
+                <w:szCs w:val="16"/>
+              </w:rPr>
+            </w:pPr>
+          </w:p>
+        </w:tc>
+        <w:tc>
+          <w:tcPr>
+            <w:tcW w:w="4148" w:type="dxa"/>
+          </w:tcPr>
+          <w:p>
+            <w:pPr>
+              <w:jc w:val="center"/>
+              <w:rPr>
+                <w:rFonts w:cs="Arial" w:hint="cs"/>
+                <w:sz w:val="16"/>
+                <w:szCs w:val="16"/>
+                <w:rtl/>
+              </w:rPr>
+            </w:pPr>
+            <w:proofErr w:type="spellStart"/>
+            <w:r>
+              <w:rPr>
+                <w:sz w:val="16"/>
+                <w:szCs w:val="16"/>
+              </w:rPr>
+              <w:t>Avg_Residancy_Altitude</w:t>
+            </w:r>
+            <w:proofErr w:type="spellEnd"/>
+          </w:p>
+        </w:tc>
+      </w:tr>
+      <w:tr>
+        <w:tc>
+          <w:tcPr>
+            <w:tcW w:w="4148" w:type="dxa"/>
+          </w:tcPr>
+          <w:p>
+            <w:pPr>
+              <w:jc w:val="center"/>
+              <w:rPr>
+                <w:sz w:val="16"/>
+                <w:szCs w:val="16"/>
+              </w:rPr>
+            </w:pPr>
+          </w:p>
+        </w:tc>
+        <w:tc>
+          <w:tcPr>
+            <w:tcW w:w="4148" w:type="dxa"/>
+          </w:tcPr>
+          <w:p>
+            <w:pPr>
+              <w:jc w:val="center"/>
+              <w:rPr>
+                <w:rFonts w:cs="Arial" w:hint="cs"/>
+                <w:sz w:val="16"/>
+                <w:szCs w:val="16"/>
+                <w:rtl/>
+              </w:rPr>
+            </w:pPr>
+            <w:proofErr w:type="spellStart"/>
+            <w:r>
+              <w:rPr>
+                <w:sz w:val="16"/>
+                <w:szCs w:val="16"/>
+              </w:rPr>
+              <w:t>Yearly_ExpensesK</w:t>
+            </w:r>
+            <w:proofErr w:type="spellEnd"/>
+          </w:p>
+        </w:tc>
+      </w:tr>
+      <w:tr>
+        <w:tc>
+          <w:tcPr>
+            <w:tcW w:w="4148" w:type="dxa"/>
+          </w:tcPr>
+          <w:p>
+            <w:pPr>
+              <w:jc w:val="center"/>
+              <w:rPr>
+                <w:sz w:val="16"/>
+                <w:szCs w:val="16"/>
+              </w:rPr>
+            </w:pPr>
+          </w:p>
+        </w:tc>
+        <w:tc>
+          <w:tcPr>
+            <w:tcW w:w="4148" w:type="dxa"/>
+          </w:tcPr>
+          <w:p>
+            <w:pPr>
+              <w:jc w:val="center"/>
+              <w:rPr>
+                <w:rFonts w:cs="Arial" w:hint="cs"/>
+                <w:sz w:val="16"/>
+                <w:szCs w:val="16"/>
+                <w:rtl/>
+              </w:rPr>
+            </w:pPr>
+            <w:r>
+              <w:rPr>
+                <w:sz w:val="16"/>
+                <w:szCs w:val="16"/>
+              </w:rPr>
+              <w:t>%</w:t>
+            </w:r>
+            <w:proofErr w:type="spellStart"/>
+            <w:r>
+              <w:rPr>
+                <w:sz w:val="16"/>
+                <w:szCs w:val="16"/>
+              </w:rPr>
+              <w:t>Time_invested_in_work</w:t>
+            </w:r>
+            <w:proofErr w:type="spellEnd"/>
+          </w:p>
+        </w:tc>
+      </w:tr>
+      <w:tr>
+        <w:tc>
+          <w:tcPr>
+            <w:tcW w:w="4148" w:type="dxa"/>
+          </w:tcPr>
+          <w:p>
+            <w:pPr>
+              <w:jc w:val="center"/>
+              <w:rPr>
+                <w:sz w:val="16"/>
+                <w:szCs w:val="16"/>
+              </w:rPr>
+            </w:pPr>
+          </w:p>
+        </w:tc>
+        <w:tc>
+          <w:tcPr>
+            <w:tcW w:w="4148" w:type="dxa"/>
+          </w:tcPr>
+          <w:p>
+            <w:pPr>
+              <w:jc w:val="center"/>
+              <w:rPr>
+                <w:rFonts w:cs="Arial" w:hint="cs"/>
+                <w:sz w:val="16"/>
+                <w:szCs w:val="16"/>
+                <w:rtl/>
+              </w:rPr>
+            </w:pPr>
+            <w:proofErr w:type="spellStart"/>
+            <w:r>
+              <w:rPr>
+                <w:sz w:val="16"/>
+                <w:szCs w:val="16"/>
+              </w:rPr>
+              <w:t>Avg_education_importance</w:t>
+            </w:r>
+            <w:proofErr w:type="spellEnd"/>
+          </w:p>
+        </w:tc>
+      </w:tr>
+      <w:tr>
+        <w:tc>
+          <w:tcPr>
+            <w:tcW w:w="4148" w:type="dxa"/>
+          </w:tcPr>
+          <w:p>
+            <w:pPr>
+              <w:jc w:val="center"/>
+              <w:rPr>
+                <w:sz w:val="16"/>
+                <w:szCs w:val="16"/>
+              </w:rPr>
+            </w:pPr>
+          </w:p>
+        </w:tc>
+        <w:tc>
+          <w:tcPr>
+            <w:tcW w:w="4148" w:type="dxa"/>
+          </w:tcPr>
+          <w:p>
+            <w:pPr>
+              <w:jc w:val="center"/>
+              <w:rPr>
+                <w:sz w:val="16"/>
+                <w:szCs w:val="16"/>
+              </w:rPr>
+            </w:pPr>
+            <w:proofErr w:type="spellStart"/>
+            <w:r>
+              <w:rPr>
+                <w:sz w:val="16"/>
+                <w:szCs w:val="16"/>
+              </w:rPr>
+              <w:t>Avg_Satisfaction_with_previous_vote</w:t>
+            </w:r>
+            <w:proofErr w:type="spellEnd"/>
+          </w:p>
+        </w:tc>
+      </w:tr>
+      <w:tr>
+        <w:tc>
+          <w:tcPr>
+            <w:tcW w:w="4148" w:type="dxa"/>
+          </w:tcPr>
+          <w:p>
+            <w:pPr>
+              <w:jc w:val="center"/>
+              <w:rPr>
+                <w:sz w:val="16"/>
+                <w:szCs w:val="16"/>
+              </w:rPr>
+            </w:pPr>
+          </w:p>
+        </w:tc>
+        <w:tc>
+          <w:tcPr>
+            <w:tcW w:w="4148" w:type="dxa"/>
+          </w:tcPr>
+          <w:p>
+            <w:pPr>
+              <w:jc w:val="center"/>
+              <w:rPr>
+                <w:rFonts w:hint="cs"/>
+                <w:sz w:val="16"/>
+                <w:szCs w:val="16"/>
+              </w:rPr>
+            </w:pPr>
+            <w:proofErr w:type="spellStart"/>
+            <w:r>
+              <w:rPr>
+                <w:sz w:val="16"/>
+                <w:szCs w:val="16"/>
+              </w:rPr>
+              <w:t>Avg_monthly_household_cost</w:t>
+            </w:r>
+            <w:proofErr w:type="spellEnd"/>
+          </w:p>
+        </w:tc>
+      </w:tr>
+      <w:tr>
+        <w:tc>
+          <w:tcPr>
+            <w:tcW w:w="4148" w:type="dxa"/>
+          </w:tcPr>
+          <w:p>
+            <w:pPr>
+              <w:jc w:val="center"/>
+              <w:rPr>
+                <w:sz w:val="16"/>
+                <w:szCs w:val="16"/>
+              </w:rPr>
+            </w:pPr>
+          </w:p>
+        </w:tc>
+        <w:tc>
+          <w:tcPr>
+            <w:tcW w:w="4148" w:type="dxa"/>
+          </w:tcPr>
+          <w:p>
+            <w:pPr>
+              <w:jc w:val="center"/>
+              <w:rPr>
+                <w:rFonts w:hint="cs"/>
+                <w:sz w:val="16"/>
+                <w:szCs w:val="16"/>
+              </w:rPr>
+            </w:pPr>
+            <w:r>
+              <w:rPr>
+                <w:sz w:val="16"/>
+                <w:szCs w:val="16"/>
+              </w:rPr>
+              <w:t>Phone_minutes_10_years</w:t>
+            </w:r>
+          </w:p>
+        </w:tc>
+      </w:tr>
+      <w:tr>
+        <w:tc>
+          <w:tcPr>
+            <w:tcW w:w="4148" w:type="dxa"/>
+          </w:tcPr>
+          <w:p>
+            <w:pPr>
+              <w:jc w:val="center"/>
+              <w:rPr>
+                <w:sz w:val="16"/>
+                <w:szCs w:val="16"/>
+              </w:rPr>
+            </w:pPr>
+          </w:p>
+        </w:tc>
+        <w:tc>
+          <w:tcPr>
+            <w:tcW w:w="4148" w:type="dxa"/>
+          </w:tcPr>
+          <w:p>
+            <w:pPr>
+              <w:jc w:val="center"/>
+              <w:rPr>
+                <w:rFonts w:hint="cs"/>
+                <w:sz w:val="16"/>
+                <w:szCs w:val="16"/>
+              </w:rPr>
+            </w:pPr>
+            <w:proofErr w:type="spellStart"/>
+            <w:r>
+              <w:rPr>
+                <w:sz w:val="16"/>
+                <w:szCs w:val="16"/>
+              </w:rPr>
+              <w:t>Avg_government_satisfaction</w:t>
+            </w:r>
+            <w:proofErr w:type="spellEnd"/>
+          </w:p>
+        </w:tc>
+      </w:tr>
+      <w:tr>
+        <w:tc>
+          <w:tcPr>
+            <w:tcW w:w="4148" w:type="dxa"/>
+          </w:tcPr>
+          <w:p>
+            <w:pPr>
+              <w:jc w:val="center"/>
+              <w:rPr>
+                <w:sz w:val="16"/>
+                <w:szCs w:val="16"/>
+              </w:rPr>
+            </w:pPr>
+          </w:p>
+        </w:tc>
+        <w:tc>
+          <w:tcPr>
+            <w:tcW w:w="4148" w:type="dxa"/>
+          </w:tcPr>
+          <w:p>
+            <w:pPr>
+              <w:jc w:val="center"/>
+              <w:rPr>
+                <w:rFonts w:hint="cs"/>
+                <w:sz w:val="16"/>
+                <w:szCs w:val="16"/>
+              </w:rPr>
+            </w:pPr>
+            <w:proofErr w:type="spellStart"/>
+            <w:r>
+              <w:rPr>
+                <w:sz w:val="16"/>
+                <w:szCs w:val="16"/>
+              </w:rPr>
+              <w:t>Weighted_education_rank</w:t>
+            </w:r>
+            <w:proofErr w:type="spellEnd"/>
+          </w:p>
+        </w:tc>
+      </w:tr>
+      <w:tr>
+        <w:tc>
+          <w:tcPr>
+            <w:tcW w:w="4148" w:type="dxa"/>
+          </w:tcPr>
+          <w:p>
+            <w:pPr>
+              <w:jc w:val="center"/>
+              <w:rPr>
+                <w:rFonts w:hint="cs"/>
+                <w:sz w:val="16"/>
+                <w:szCs w:val="16"/>
+              </w:rPr>
+            </w:pPr>
+          </w:p>
+        </w:tc>
+        <w:tc>
+          <w:tcPr>
+            <w:tcW w:w="4148" w:type="dxa"/>
+          </w:tcPr>
+          <w:p>
+            <w:pPr>
+              <w:jc w:val="center"/>
+              <w:rPr>
+                <w:sz w:val="16"/>
+                <w:szCs w:val="16"/>
+              </w:rPr>
+            </w:pPr>
+            <w:r>
+              <w:rPr>
+                <w:sz w:val="16"/>
+                <w:szCs w:val="16"/>
+              </w:rPr>
+              <w:t>%_</w:t>
+            </w:r>
+            <w:proofErr w:type="spellStart"/>
+            <w:r>
+              <w:rPr>
+                <w:sz w:val="16"/>
+                <w:szCs w:val="16"/>
+              </w:rPr>
+              <w:t>satisfaction_financial_policy</w:t>
+            </w:r>
+            <w:proofErr w:type="spellEnd"/>
+          </w:p>
+        </w:tc>
+      </w:tr>
+      <w:tr>
+        <w:tc>
+          <w:tcPr>
+            <w:tcW w:w="4148" w:type="dxa"/>
+          </w:tcPr>
+          <w:p>
+            <w:pPr>
+              <w:jc w:val="center"/>
+              <w:rPr>
+                <w:rFonts w:hint="cs"/>
+                <w:sz w:val="16"/>
+                <w:szCs w:val="16"/>
+              </w:rPr>
+            </w:pPr>
+          </w:p>
+        </w:tc>
+        <w:tc>
+          <w:tcPr>
+            <w:tcW w:w="4148" w:type="dxa"/>
+          </w:tcPr>
+          <w:p>
+            <w:pPr>
+              <w:jc w:val="center"/>
+              <w:rPr>
+                <w:rFonts w:hint="cs"/>
+                <w:sz w:val="16"/>
+                <w:szCs w:val="16"/>
+              </w:rPr>
+            </w:pPr>
+            <w:proofErr w:type="spellStart"/>
+            <w:r>
+              <w:rPr>
+                <w:sz w:val="16"/>
+                <w:szCs w:val="16"/>
+              </w:rPr>
+              <w:t>Avg_monthly_income_all_years</w:t>
+            </w:r>
+            <w:proofErr w:type="spellEnd"/>
+          </w:p>
+        </w:tc>
+      </w:tr>
+      <w:tr>
+        <w:tc>
+          <w:tcPr>
+            <w:tcW w:w="4148" w:type="dxa"/>
+          </w:tcPr>
+          <w:p>
+            <w:pPr>
+              <w:jc w:val="center"/>
+              <w:rPr>
+                <w:rFonts w:hint="cs"/>
+                <w:sz w:val="16"/>
+                <w:szCs w:val="16"/>
+              </w:rPr>
+            </w:pPr>
+          </w:p>
+        </w:tc>
+        <w:tc>
+          <w:tcPr>
+            <w:tcW w:w="4148" w:type="dxa"/>
+          </w:tcPr>
+          <w:p>
+            <w:pPr>
+              <w:jc w:val="center"/>
+              <w:rPr>
+                <w:rFonts w:hint="cs"/>
+                <w:sz w:val="16"/>
+                <w:szCs w:val="16"/>
+              </w:rPr>
+            </w:pPr>
+            <w:proofErr w:type="spellStart"/>
+            <w:r>
+              <w:rPr>
+                <w:sz w:val="16"/>
+                <w:szCs w:val="16"/>
+              </w:rPr>
+              <w:t>Political_interest_Total_Score</w:t>
+            </w:r>
+            <w:proofErr w:type="spellEnd"/>
+          </w:p>
+        </w:tc>
+      </w:tr>
+      <w:tr>
+        <w:tc>
+          <w:tcPr>
+            <w:tcW w:w="4148" w:type="dxa"/>
+          </w:tcPr>
+          <w:p>
+            <w:pPr>
+              <w:jc w:val="center"/>
+              <w:rPr>
+                <w:rFonts w:hint="cs"/>
+                <w:sz w:val="16"/>
+                <w:szCs w:val="16"/>
+              </w:rPr>
+            </w:pPr>
+          </w:p>
+        </w:tc>
+        <w:tc>
+          <w:tcPr>
+            <w:tcW w:w="4148" w:type="dxa"/>
+          </w:tcPr>
+          <w:p>
+            <w:pPr>
+              <w:jc w:val="center"/>
+              <w:rPr>
+                <w:sz w:val="16"/>
+                <w:szCs w:val="16"/>
+              </w:rPr>
+            </w:pPr>
+            <w:proofErr w:type="spellStart"/>
+            <w:r>
+              <w:rPr>
+                <w:sz w:val="16"/>
+                <w:szCs w:val="16"/>
+              </w:rPr>
+              <w:t>Overall_happiness_score</w:t>
+            </w:r>
+            <w:proofErr w:type="spellEnd"/>
+          </w:p>
+        </w:tc>
+      </w:tr>
+    </w:tbl>
+    <w:p>
+      <w:pPr>
+        <w:rPr>
+          <w:rFonts w:hint="cs"/>
+          <w:u w:val="single"/>
+          <w:rtl/>
+        </w:rPr>
+      </w:pPr>
+      <w:r>
+        <w:rPr>
+          <w:rFonts w:hint="cs"/>
+          <w:rtl/>
+        </w:rPr>
+        <w:t>ב. לאחר זיהוי סוג הפיצ'רים, התמקדנו בפיצ'רים הנומינליים, והחלטנו באילו פיצ'רים ישנה חשיבות לסדר הערכים ולאלה לא. (אלה שלא הייתה חשיבות המרנו בהמשך ל</w:t>
+      </w:r>
+      <w:r>
+        <w:t xml:space="preserve"> one-hot</w:t>
+      </w:r>
+      <w:r>
+        <w:rPr>
+          <w:rFonts w:hint="cs"/>
+          <w:rtl/>
+        </w:rPr>
+        <w:t>)</w:t>
+      </w:r>
+    </w:p>
+    <w:tbl>
+      <w:tblPr>
+        <w:tblStyle w:val="TableGrid"/>
+        <w:bidiVisual/>
+        <w:tblW w:w="0" w:type="auto"/>
+        <w:tblLook w:val="04A0" w:firstRow="1" w:lastRow="0" w:firstColumn="1" w:lastColumn="0" w:noHBand="0" w:noVBand="1"/>
+      </w:tblPr>
+      <w:tblGrid>
+        <w:gridCol w:w="3052"/>
+        <w:gridCol w:w="2617"/>
+        <w:gridCol w:w="2627"/>
+      </w:tblGrid>
+      <w:tr>
+        <w:tc>
+          <w:tcPr>
+            <w:tcW w:w="3052" w:type="dxa"/>
+          </w:tcPr>
+          <w:p>
+            <w:pPr>
+              <w:jc w:val="center"/>
+              <w:rPr>
+                <w:b/>
+                <w:bCs/>
+              </w:rPr>
+            </w:pPr>
+            <w:r>
+              <w:rPr>
+                <w:rFonts w:hint="cs"/>
+                <w:b/>
+                <w:bCs/>
+                <w:rtl/>
+              </w:rPr>
+              <w:t xml:space="preserve">בלי חשיבות לסדר - </w:t>
+            </w:r>
+            <w:r>
+              <w:rPr>
+                <w:b/>
+                <w:bCs/>
+              </w:rPr>
+              <w:t>One-hot</w:t>
+            </w:r>
+          </w:p>
+        </w:tc>
+        <w:tc>
+          <w:tcPr>
+            <w:tcW w:w="2617" w:type="dxa"/>
+          </w:tcPr>
+          <w:p>
+            <w:pPr>
+              <w:jc w:val="center"/>
+              <w:rPr>
+                <w:rFonts w:hint="cs"/>
+                <w:b/>
+                <w:bCs/>
+                <w:rtl/>
+              </w:rPr>
+            </w:pPr>
+            <w:r>
+              <w:rPr>
+                <w:rFonts w:hint="cs"/>
+                <w:b/>
+                <w:bCs/>
+                <w:rtl/>
+              </w:rPr>
+              <w:t>עם חשיבות לסדר</w:t>
+            </w:r>
+          </w:p>
+        </w:tc>
+        <w:tc>
+          <w:tcPr>
+            <w:tcW w:w="2627" w:type="dxa"/>
+          </w:tcPr>
+          <w:p>
+            <w:pPr>
+              <w:jc w:val="center"/>
+              <w:rPr>
+                <w:rFonts w:hint="cs"/>
+                <w:b/>
+                <w:bCs/>
+                <w:rtl/>
+              </w:rPr>
+            </w:pPr>
+            <w:r>
+              <w:rPr>
+                <w:rFonts w:hint="cs"/>
+                <w:b/>
+                <w:bCs/>
+                <w:rtl/>
+              </w:rPr>
+              <w:t>תכונות בינאריות</w:t>
+            </w:r>
+          </w:p>
+        </w:tc>
+      </w:tr>
+      <w:tr>
+        <w:tc>
+          <w:tcPr>
+            <w:tcW w:w="3052" w:type="dxa"/>
+          </w:tcPr>
+          <w:p>
+            <w:pPr>
+              <w:jc w:val="center"/>
+              <w:rPr>
+                <w:sz w:val="16"/>
+                <w:szCs w:val="16"/>
+                <w:rtl/>
+              </w:rPr>
+            </w:pPr>
+            <w:proofErr w:type="spellStart"/>
+            <w:r>
+              <w:rPr>
+                <w:sz w:val="16"/>
+                <w:szCs w:val="16"/>
+              </w:rPr>
+              <w:t>Most_Important_Issue</w:t>
+            </w:r>
+            <w:proofErr w:type="spellEnd"/>
+          </w:p>
+        </w:tc>
+        <w:tc>
+          <w:tcPr>
+            <w:tcW w:w="2617" w:type="dxa"/>
+          </w:tcPr>
+          <w:p>
+            <w:pPr>
+              <w:jc w:val="center"/>
+              <w:rPr>
+                <w:rFonts w:hint="cs"/>
+                <w:sz w:val="16"/>
+                <w:szCs w:val="16"/>
+                <w:rtl/>
+              </w:rPr>
+            </w:pPr>
+            <w:proofErr w:type="spellStart"/>
+            <w:r>
+              <w:rPr>
+                <w:sz w:val="16"/>
+                <w:szCs w:val="16"/>
+              </w:rPr>
+              <w:t>Will_vote_only_large_party</w:t>
+            </w:r>
+            <w:proofErr w:type="spellEnd"/>
+          </w:p>
+        </w:tc>
+        <w:tc>
+          <w:tcPr>
+            <w:tcW w:w="2627" w:type="dxa"/>
+          </w:tcPr>
+          <w:p>
+            <w:pPr>
+              <w:jc w:val="center"/>
+              <w:rPr>
+                <w:rFonts w:cs="Arial"/>
+                <w:sz w:val="16"/>
+                <w:szCs w:val="16"/>
+                <w:rtl/>
+              </w:rPr>
+            </w:pPr>
+            <w:r>
+              <w:rPr>
+                <w:rFonts w:cs="Arial"/>
+                <w:sz w:val="16"/>
+                <w:szCs w:val="16"/>
+              </w:rPr>
+              <w:t>Gender</w:t>
+            </w:r>
+          </w:p>
+        </w:tc>
+      </w:tr>
+      <w:tr>
+        <w:tc>
+          <w:tcPr>
+            <w:tcW w:w="3052" w:type="dxa"/>
+          </w:tcPr>
+          <w:p>
+            <w:pPr>
+              <w:jc w:val="center"/>
+              <w:rPr>
+                <w:rFonts w:hint="cs"/>
+                <w:sz w:val="16"/>
+                <w:szCs w:val="16"/>
+                <w:rtl/>
+              </w:rPr>
+            </w:pPr>
+            <w:proofErr w:type="spellStart"/>
+            <w:r>
+              <w:rPr>
+                <w:sz w:val="16"/>
+                <w:szCs w:val="16"/>
+              </w:rPr>
+              <w:t>Main_transportation</w:t>
+            </w:r>
+            <w:proofErr w:type="spellEnd"/>
+          </w:p>
+        </w:tc>
+        <w:tc>
+          <w:tcPr>
+            <w:tcW w:w="2617" w:type="dxa"/>
+          </w:tcPr>
+          <w:p>
+            <w:pPr>
+              <w:jc w:val="center"/>
+              <w:rPr>
+                <w:sz w:val="16"/>
+                <w:szCs w:val="16"/>
+                <w:rtl/>
+              </w:rPr>
+            </w:pPr>
+            <w:proofErr w:type="spellStart"/>
+            <w:r>
+              <w:rPr>
+                <w:sz w:val="16"/>
+                <w:szCs w:val="16"/>
+              </w:rPr>
+              <w:t>Age_group</w:t>
+            </w:r>
+            <w:proofErr w:type="spellEnd"/>
+          </w:p>
+        </w:tc>
+        <w:tc>
+          <w:tcPr>
+            <w:tcW w:w="2627" w:type="dxa"/>
+          </w:tcPr>
+          <w:p>
+            <w:pPr>
+              <w:jc w:val="center"/>
+              <w:rPr>
+                <w:rFonts w:hint="cs"/>
+                <w:sz w:val="16"/>
+                <w:szCs w:val="16"/>
+                <w:rtl/>
+              </w:rPr>
+            </w:pPr>
+            <w:proofErr w:type="spellStart"/>
+            <w:r>
+              <w:rPr>
+                <w:rFonts w:cs="Arial"/>
+                <w:sz w:val="16"/>
+                <w:szCs w:val="16"/>
+              </w:rPr>
+              <w:t>Looking_at_poles_results</w:t>
+            </w:r>
+            <w:proofErr w:type="spellEnd"/>
+          </w:p>
+        </w:tc>
+      </w:tr>
+      <w:tr>
+        <w:tc>
+          <w:tcPr>
+            <w:tcW w:w="3052" w:type="dxa"/>
+          </w:tcPr>
+          <w:p>
+            <w:pPr>
+              <w:jc w:val="center"/>
+              <w:rPr>
+                <w:sz w:val="16"/>
+                <w:szCs w:val="16"/>
+                <w:rtl/>
+              </w:rPr>
+            </w:pPr>
+            <w:r>
+              <w:rPr>
+                <w:sz w:val="16"/>
+                <w:szCs w:val="16"/>
+              </w:rPr>
+              <w:t>Occupation</w:t>
+            </w:r>
+          </w:p>
+        </w:tc>
+        <w:tc>
+          <w:tcPr>
+            <w:tcW w:w="2617" w:type="dxa"/>
+          </w:tcPr>
+          <w:p>
+            <w:pPr>
+              <w:jc w:val="center"/>
+              <w:rPr>
+                <w:sz w:val="16"/>
+                <w:szCs w:val="16"/>
+                <w:rtl/>
+              </w:rPr>
+            </w:pPr>
+          </w:p>
+        </w:tc>
+        <w:tc>
+          <w:tcPr>
+            <w:tcW w:w="2627" w:type="dxa"/>
+          </w:tcPr>
+          <w:p>
+            <w:pPr>
+              <w:jc w:val="center"/>
+              <w:rPr>
+                <w:rFonts w:hint="cs"/>
+                <w:sz w:val="16"/>
+                <w:szCs w:val="16"/>
+                <w:rtl/>
+              </w:rPr>
+            </w:pPr>
+            <w:proofErr w:type="spellStart"/>
+            <w:r>
+              <w:rPr>
+                <w:rFonts w:cs="Arial"/>
+                <w:sz w:val="16"/>
+                <w:szCs w:val="16"/>
+              </w:rPr>
+              <w:t>Financial_agenda_matters</w:t>
+            </w:r>
+            <w:proofErr w:type="spellEnd"/>
+          </w:p>
+        </w:tc>
+      </w:tr>
+      <w:tr>
+        <w:tc>
+          <w:tcPr>
+            <w:tcW w:w="3052" w:type="dxa"/>
+          </w:tcPr>
+          <w:p>
+            <w:pPr>
+              <w:jc w:val="center"/>
+              <w:rPr>
+                <w:sz w:val="16"/>
+                <w:szCs w:val="16"/>
+                <w:rtl/>
+              </w:rPr>
+            </w:pPr>
+          </w:p>
+        </w:tc>
+        <w:tc>
+          <w:tcPr>
+            <w:tcW w:w="2617" w:type="dxa"/>
+          </w:tcPr>
+          <w:p>
+            <w:pPr>
+              <w:jc w:val="center"/>
+              <w:rPr>
+                <w:sz w:val="16"/>
+                <w:szCs w:val="16"/>
+                <w:rtl/>
+              </w:rPr>
+            </w:pPr>
+          </w:p>
+        </w:tc>
+        <w:tc>
+          <w:tcPr>
+            <w:tcW w:w="2627" w:type="dxa"/>
+          </w:tcPr>
+          <w:p>
+            <w:pPr>
+              <w:jc w:val="center"/>
+              <w:rPr>
+                <w:rFonts w:hint="cs"/>
+                <w:sz w:val="16"/>
+                <w:szCs w:val="16"/>
+                <w:rtl/>
+              </w:rPr>
+            </w:pPr>
+            <w:r>
+              <w:rPr>
+                <w:rFonts w:cs="Arial"/>
+                <w:sz w:val="16"/>
+                <w:szCs w:val="16"/>
+              </w:rPr>
+              <w:t>Married</w:t>
+            </w:r>
+          </w:p>
+        </w:tc>
+      </w:tr>
+      <w:tr>
+        <w:tc>
+          <w:tcPr>
+            <w:tcW w:w="3052" w:type="dxa"/>
+          </w:tcPr>
+          <w:p>
+            <w:pPr>
+              <w:jc w:val="center"/>
+              <w:rPr>
+                <w:sz w:val="16"/>
+                <w:szCs w:val="16"/>
+                <w:rtl/>
+              </w:rPr>
+            </w:pPr>
+          </w:p>
+        </w:tc>
+        <w:tc>
+          <w:tcPr>
+            <w:tcW w:w="2617" w:type="dxa"/>
+          </w:tcPr>
+          <w:p>
+            <w:pPr>
+              <w:jc w:val="center"/>
+              <w:rPr>
+                <w:sz w:val="16"/>
+                <w:szCs w:val="16"/>
+                <w:rtl/>
+              </w:rPr>
+            </w:pPr>
+          </w:p>
+        </w:tc>
+        <w:tc>
+          <w:tcPr>
+            <w:tcW w:w="2627" w:type="dxa"/>
+          </w:tcPr>
+          <w:p>
+            <w:pPr>
+              <w:jc w:val="center"/>
+              <w:rPr>
+                <w:rFonts w:hint="cs"/>
+                <w:sz w:val="16"/>
+                <w:szCs w:val="16"/>
+                <w:rtl/>
+              </w:rPr>
+            </w:pPr>
+            <w:proofErr w:type="spellStart"/>
+            <w:r>
+              <w:rPr>
+                <w:rFonts w:cs="Arial"/>
+                <w:sz w:val="16"/>
+                <w:szCs w:val="16"/>
+              </w:rPr>
+              <w:t>Voting_Time</w:t>
+            </w:r>
+            <w:proofErr w:type="spellEnd"/>
+          </w:p>
+        </w:tc>
+      </w:tr>
+    </w:tbl>
+    <w:p>
+      <w:pPr>
+        <w:rPr>
+          <w:rtl/>
+        </w:rPr>
+      </w:pPr>
+      <w:r>
+        <w:rPr>
+          <w:rFonts w:hint="cs"/>
+          <w:rtl/>
+        </w:rPr>
+        <w:t>ג. ויזואליזציה של הדאטה:</w:t>
+      </w:r>
+      <w:r>
+        <w:rPr>
+          <w:rtl/>
+        </w:rPr>
+        <w:br/>
+      </w:r>
+      <w:r>
+        <w:rPr>
+          <w:rFonts w:hint="cs"/>
+          <w:rtl/>
+        </w:rPr>
+        <w:t xml:space="preserve">הדבר הבא שביצענו היה ויזואליזציה של הדאטה </w:t>
       </w:r>
       <w:r>
         <w:rPr>
@@ -116,88 +1906,316 @@
           <w:rFonts w:hint="cs"/>
           <w:rtl/>
         </w:rPr>
-        <w:t xml:space="preserve"> </w:t>
-      </w:r>
-      <w:r>
-        <w:t xml:space="preserve">train(70%), </w:t>
+        <w:t xml:space="preserve"> הצגנו עבור כל פיצ'ר את התפלגות הערכים שלו, על מנת לראות כיצד הדאטה נראה ואיזה סוג התפלגות יש לכל תכונה.</w:t>
+      </w:r>
+      <w:r>
+        <w:rPr>
+          <w:rtl/>
+        </w:rPr>
+        <w:br/>
+      </w:r>
+      <w:r>
+        <w:rPr>
+          <w:rFonts w:hint="cs"/>
+          <w:rtl/>
+        </w:rPr>
+        <w:t xml:space="preserve">כמה דוגמאות של </w:t>
       </w:r>
       <w:proofErr w:type="spellStart"/>
       <w:r>
-        <w:t>val</w:t>
+        <w:rPr>
+          <w:rFonts w:hint="cs"/>
+          <w:rtl/>
+        </w:rPr>
+        <w:t>היסטוגרמות</w:t>
       </w:r>
       <w:proofErr w:type="spellEnd"/>
       <w:r>
-        <w:t>(15%), test(15%)</w:t>
-      </w:r>
-      <w:r>
-        <w:br/>
-      </w:r>
-      <w:r>
-        <w:rPr>
-          <w:rFonts w:hint="cs"/>
-          <w:rtl/>
-        </w:rPr>
-        <w:t xml:space="preserve">ביצענו את החלוקה באמצעות הפונקציה </w:t>
-      </w:r>
-      <w:proofErr w:type="spellStart"/>
-      <w:r>
-        <w:t>StratifiedShuffleSplit</w:t>
-      </w:r>
-      <w:proofErr w:type="spellEnd"/>
-      <w:r>
-        <w:rPr>
-          <w:rFonts w:hint="cs"/>
-          <w:rtl/>
-        </w:rPr>
-        <w:t xml:space="preserve"> של </w:t>
-      </w:r>
-      <w:proofErr w:type="spellStart"/>
-      <w:r>
-        <w:t>sklearn</w:t>
-      </w:r>
-      <w:proofErr w:type="spellEnd"/>
-      <w:r>
-        <w:rPr>
-          <w:rFonts w:hint="cs"/>
-          <w:rtl/>
-        </w:rPr>
-        <w:t xml:space="preserve">, כאשר החלוקה התבצעה בצורה אקראית כאשר נשמר היחס בין </w:t>
-      </w:r>
-      <w:proofErr w:type="spellStart"/>
-      <w:r>
-        <w:rPr>
-          <w:rFonts w:hint="cs"/>
-          <w:rtl/>
-        </w:rPr>
-        <w:t>הלייבלים</w:t>
-      </w:r>
-      <w:proofErr w:type="spellEnd"/>
-      <w:r>
-        <w:rPr>
-          <w:rFonts w:hint="cs"/>
-          <w:rtl/>
-        </w:rPr>
-        <w:t>.</w:t>
-      </w:r>
-      <w:r>
-        <w:rPr>
-          <w:rtl/>
-        </w:rPr>
-        <w:br/>
-      </w:r>
-      <w:r>
-        <w:rPr>
-          <w:rFonts w:hint="cs"/>
-          <w:rtl/>
-        </w:rPr>
-        <w:t>לאחר פיצול שמרנו את הדאטה המקורי ללא שינוי.</w:t>
+        <w:rPr>
+          <w:rFonts w:hint="cs"/>
+          <w:rtl/>
+        </w:rPr>
+        <w:t xml:space="preserve"> חשובות:</w:t>
+      </w:r>
+      <w:r>
+        <w:rPr>
+          <w:rtl/>
+        </w:rPr>
+        <w:br/>
+      </w:r>
+      <w:r>
+        <w:rPr>
+          <w:noProof/>
+        </w:rPr>
+        <w:lastRenderedPageBreak/>
+        <w:drawing>
+          <wp:inline distT="0" distB="0" distL="0" distR="0" wp14:anchorId="4D0F6112" wp14:editId="5755F461">
+            <wp:extent cx="1638724" cy="1091496"/>
+            <wp:effectExtent l="0" t="0" r="0" b="0"/>
+            <wp:docPr id="1" name="Picture 1"/>
+            <wp:cNvGraphicFramePr>
+              <a:graphicFrameLocks xmlns:a="http://schemas.openxmlformats.org/drawingml/2006/main" noChangeAspect="1"/>
+            </wp:cNvGraphicFramePr>
+            <a:graphic xmlns:a="http://schemas.openxmlformats.org/drawingml/2006/main">
+              <a:graphicData uri="http://schemas.openxmlformats.org/drawingml/2006/picture">
+                <pic:pic xmlns:pic="http://schemas.openxmlformats.org/drawingml/2006/picture">
+                  <pic:nvPicPr>
+                    <pic:cNvPr id="0" name="Picture 1"/>
+                    <pic:cNvPicPr>
+                      <a:picLocks noChangeAspect="1" noChangeArrowheads="1"/>
+                    </pic:cNvPicPr>
+                  </pic:nvPicPr>
+                  <pic:blipFill>
+                    <a:blip r:embed="rId4" cstate="print">
+                      <a:extLst>
+                        <a:ext uri="{28A0092B-C50C-407E-A947-70E740481C1C}">
+                          <a14:useLocalDpi xmlns:a14="http://schemas.microsoft.com/office/drawing/2010/main" val="0"/>
+                        </a:ext>
+                      </a:extLst>
+                    </a:blip>
+                    <a:srcRect/>
+                    <a:stretch>
+                      <a:fillRect/>
+                    </a:stretch>
+                  </pic:blipFill>
+                  <pic:spPr bwMode="auto">
+                    <a:xfrm>
+                      <a:off x="0" y="0"/>
+                      <a:ext cx="1654451" cy="1101971"/>
+                    </a:xfrm>
+                    <a:prstGeom prst="rect">
+                      <a:avLst/>
+                    </a:prstGeom>
+                    <a:noFill/>
+                    <a:ln>
+                      <a:noFill/>
+                    </a:ln>
+                  </pic:spPr>
+                </pic:pic>
+              </a:graphicData>
+            </a:graphic>
+          </wp:inline>
+        </w:drawing>
+      </w:r>
+      <w:r>
+        <w:rPr>
+          <w:rFonts w:hint="cs"/>
+          <w:noProof/>
+        </w:rPr>
+        <w:drawing>
+          <wp:inline distT="0" distB="0" distL="0" distR="0" wp14:anchorId="585DD761" wp14:editId="0643AC38">
+            <wp:extent cx="1639780" cy="1092200"/>
+            <wp:effectExtent l="0" t="0" r="0" b="0"/>
+            <wp:docPr id="2" name="Picture 2"/>
+            <wp:cNvGraphicFramePr>
+              <a:graphicFrameLocks xmlns:a="http://schemas.openxmlformats.org/drawingml/2006/main" noChangeAspect="1"/>
+            </wp:cNvGraphicFramePr>
+            <a:graphic xmlns:a="http://schemas.openxmlformats.org/drawingml/2006/main">
+              <a:graphicData uri="http://schemas.openxmlformats.org/drawingml/2006/picture">
+                <pic:pic xmlns:pic="http://schemas.openxmlformats.org/drawingml/2006/picture">
+                  <pic:nvPicPr>
+                    <pic:cNvPr id="0" name="Picture 2"/>
+                    <pic:cNvPicPr>
+                      <a:picLocks noChangeAspect="1" noChangeArrowheads="1"/>
+                    </pic:cNvPicPr>
+                  </pic:nvPicPr>
+                  <pic:blipFill>
+                    <a:blip r:embed="rId5" cstate="print">
+                      <a:extLst>
+                        <a:ext uri="{28A0092B-C50C-407E-A947-70E740481C1C}">
+                          <a14:useLocalDpi xmlns:a14="http://schemas.microsoft.com/office/drawing/2010/main" val="0"/>
+                        </a:ext>
+                      </a:extLst>
+                    </a:blip>
+                    <a:srcRect/>
+                    <a:stretch>
+                      <a:fillRect/>
+                    </a:stretch>
+                  </pic:blipFill>
+                  <pic:spPr bwMode="auto">
+                    <a:xfrm>
+                      <a:off x="0" y="0"/>
+                      <a:ext cx="1686481" cy="1123306"/>
+                    </a:xfrm>
+                    <a:prstGeom prst="rect">
+                      <a:avLst/>
+                    </a:prstGeom>
+                    <a:noFill/>
+                    <a:ln>
+                      <a:noFill/>
+                    </a:ln>
+                  </pic:spPr>
+                </pic:pic>
+              </a:graphicData>
+            </a:graphic>
+          </wp:inline>
+        </w:drawing>
+      </w:r>
+      <w:r>
+        <w:rPr>
+          <w:rFonts w:hint="cs"/>
+          <w:noProof/>
+        </w:rPr>
+        <w:drawing>
+          <wp:inline distT="0" distB="0" distL="0" distR="0" wp14:anchorId="3B9CFD85" wp14:editId="644CBE79">
+            <wp:extent cx="1616501" cy="1076694"/>
+            <wp:effectExtent l="0" t="0" r="3175" b="9525"/>
+            <wp:docPr id="6" name="Picture 6"/>
+            <wp:cNvGraphicFramePr>
+              <a:graphicFrameLocks xmlns:a="http://schemas.openxmlformats.org/drawingml/2006/main" noChangeAspect="1"/>
+            </wp:cNvGraphicFramePr>
+            <a:graphic xmlns:a="http://schemas.openxmlformats.org/drawingml/2006/main">
+              <a:graphicData uri="http://schemas.openxmlformats.org/drawingml/2006/picture">
+                <pic:pic xmlns:pic="http://schemas.openxmlformats.org/drawingml/2006/picture">
+                  <pic:nvPicPr>
+                    <pic:cNvPr id="0" name="Picture 6"/>
+                    <pic:cNvPicPr>
+                      <a:picLocks noChangeAspect="1" noChangeArrowheads="1"/>
+                    </pic:cNvPicPr>
+                  </pic:nvPicPr>
+                  <pic:blipFill>
+                    <a:blip r:embed="rId6" cstate="print">
+                      <a:extLst>
+                        <a:ext uri="{28A0092B-C50C-407E-A947-70E740481C1C}">
+                          <a14:useLocalDpi xmlns:a14="http://schemas.microsoft.com/office/drawing/2010/main" val="0"/>
+                        </a:ext>
+                      </a:extLst>
+                    </a:blip>
+                    <a:srcRect/>
+                    <a:stretch>
+                      <a:fillRect/>
+                    </a:stretch>
+                  </pic:blipFill>
+                  <pic:spPr bwMode="auto">
+                    <a:xfrm>
+                      <a:off x="0" y="0"/>
+                      <a:ext cx="1655838" cy="1102895"/>
+                    </a:xfrm>
+                    <a:prstGeom prst="rect">
+                      <a:avLst/>
+                    </a:prstGeom>
+                    <a:noFill/>
+                    <a:ln>
+                      <a:noFill/>
+                    </a:ln>
+                  </pic:spPr>
+                </pic:pic>
+              </a:graphicData>
+            </a:graphic>
+          </wp:inline>
+        </w:drawing>
+      </w:r>
+      <w:r>
+        <w:rPr>
+          <w:noProof/>
+        </w:rPr>
+        <w:drawing>
+          <wp:inline distT="0" distB="0" distL="0" distR="0" wp14:anchorId="70DF6AAE" wp14:editId="740FC450">
+            <wp:extent cx="1627070" cy="1083734"/>
+            <wp:effectExtent l="0" t="0" r="0" b="6350"/>
+            <wp:docPr id="3" name="Picture 3"/>
+            <wp:cNvGraphicFramePr>
+              <a:graphicFrameLocks xmlns:a="http://schemas.openxmlformats.org/drawingml/2006/main" noChangeAspect="1"/>
+            </wp:cNvGraphicFramePr>
+            <a:graphic xmlns:a="http://schemas.openxmlformats.org/drawingml/2006/main">
+              <a:graphicData uri="http://schemas.openxmlformats.org/drawingml/2006/picture">
+                <pic:pic xmlns:pic="http://schemas.openxmlformats.org/drawingml/2006/picture">
+                  <pic:nvPicPr>
+                    <pic:cNvPr id="0" name="Picture 3"/>
+                    <pic:cNvPicPr>
+                      <a:picLocks noChangeAspect="1" noChangeArrowheads="1"/>
+                    </pic:cNvPicPr>
+                  </pic:nvPicPr>
+                  <pic:blipFill>
+                    <a:blip r:embed="rId7" cstate="print">
+                      <a:extLst>
+                        <a:ext uri="{28A0092B-C50C-407E-A947-70E740481C1C}">
+                          <a14:useLocalDpi xmlns:a14="http://schemas.microsoft.com/office/drawing/2010/main" val="0"/>
+                        </a:ext>
+                      </a:extLst>
+                    </a:blip>
+                    <a:srcRect/>
+                    <a:stretch>
+                      <a:fillRect/>
+                    </a:stretch>
+                  </pic:blipFill>
+                  <pic:spPr bwMode="auto">
+                    <a:xfrm>
+                      <a:off x="0" y="0"/>
+                      <a:ext cx="1627070" cy="1083734"/>
+                    </a:xfrm>
+                    <a:prstGeom prst="rect">
+                      <a:avLst/>
+                    </a:prstGeom>
+                    <a:noFill/>
+                    <a:ln>
+                      <a:noFill/>
+                    </a:ln>
+                  </pic:spPr>
+                </pic:pic>
+              </a:graphicData>
+            </a:graphic>
+          </wp:inline>
+        </w:drawing>
+      </w:r>
+      <w:r>
+        <w:rPr>
+          <w:noProof/>
+        </w:rPr>
+        <w:drawing>
+          <wp:inline distT="0" distB="0" distL="0" distR="0" wp14:anchorId="00DCF3C9" wp14:editId="1AF6405C">
+            <wp:extent cx="2925022" cy="1220376"/>
+            <wp:effectExtent l="0" t="0" r="0" b="0"/>
+            <wp:docPr id="7" name="Picture 7"/>
+            <wp:cNvGraphicFramePr>
+              <a:graphicFrameLocks xmlns:a="http://schemas.openxmlformats.org/drawingml/2006/main" noChangeAspect="1"/>
+            </wp:cNvGraphicFramePr>
+            <a:graphic xmlns:a="http://schemas.openxmlformats.org/drawingml/2006/main">
+              <a:graphicData uri="http://schemas.openxmlformats.org/drawingml/2006/picture">
+                <pic:pic xmlns:pic="http://schemas.openxmlformats.org/drawingml/2006/picture">
+                  <pic:nvPicPr>
+                    <pic:cNvPr id="0" name="Picture 7"/>
+                    <pic:cNvPicPr>
+                      <a:picLocks noChangeAspect="1" noChangeArrowheads="1"/>
+                    </pic:cNvPicPr>
+                  </pic:nvPicPr>
+                  <pic:blipFill>
+                    <a:blip r:embed="rId8" cstate="print">
+                      <a:extLst>
+                        <a:ext uri="{28A0092B-C50C-407E-A947-70E740481C1C}">
+                          <a14:useLocalDpi xmlns:a14="http://schemas.microsoft.com/office/drawing/2010/main" val="0"/>
+                        </a:ext>
+                      </a:extLst>
+                    </a:blip>
+                    <a:srcRect/>
+                    <a:stretch>
+                      <a:fillRect/>
+                    </a:stretch>
+                  </pic:blipFill>
+                  <pic:spPr bwMode="auto">
+                    <a:xfrm>
+                      <a:off x="0" y="0"/>
+                      <a:ext cx="2925022" cy="1220376"/>
+                    </a:xfrm>
+                    <a:prstGeom prst="rect">
+                      <a:avLst/>
+                    </a:prstGeom>
+                    <a:noFill/>
+                    <a:ln>
+                      <a:noFill/>
+                    </a:ln>
+                  </pic:spPr>
+                </pic:pic>
+              </a:graphicData>
+            </a:graphic>
+          </wp:inline>
+        </w:drawing>
       </w:r>
     </w:p>
     <w:p>
       <w:pPr>
         <w:rPr>
           <w:rFonts w:hint="cs"/>
-          <w:rtl/>
         </w:rPr>
       </w:pPr>
       <w:r>
@@ -205,58 +2223,7 @@
           <w:rFonts w:hint="cs"/>
           <w:rtl/>
         </w:rPr>
-        <w:t xml:space="preserve">2. </w:t>
-      </w:r>
-      <w:r>
-        <w:rPr>
-          <w:rFonts w:hint="cs"/>
-          <w:b/>
-          <w:bCs/>
-          <w:rtl/>
-        </w:rPr>
-        <w:t xml:space="preserve">המרת </w:t>
-      </w:r>
-      <w:r>
-        <w:rPr>
-          <w:rFonts w:hint="cs"/>
-          <w:b/>
-          <w:bCs/>
-          <w:rtl/>
-        </w:rPr>
-        <w:t>פיצ'רים למספריים</w:t>
-      </w:r>
-      <w:r>
-        <w:rPr>
-          <w:rFonts w:hint="cs"/>
-          <w:rtl/>
-        </w:rPr>
-        <w:t>:</w:t>
-      </w:r>
-      <w:r>
-        <w:rPr>
-          <w:rtl/>
-        </w:rPr>
-        <w:br/>
-      </w:r>
-      <w:r>
-        <w:rPr>
-          <w:rFonts w:hint="cs"/>
-          <w:rtl/>
-        </w:rPr>
-        <w:t xml:space="preserve">דבר ראשון שביצענו היה זיהוי כל הפיצ'רים וסוגם </w:t>
-      </w:r>
-      <w:r>
-        <w:rPr>
-          <w:rtl/>
-        </w:rPr>
-        <w:t>–</w:t>
-      </w:r>
-      <w:r>
-        <w:rPr>
-          <w:rFonts w:hint="cs"/>
-          <w:rtl/>
-        </w:rPr>
-        <w:t xml:space="preserve"> כלומר זיהינו איזה פיצ'רים הינם נומינליים, </w:t>
+        <w:t xml:space="preserve">על פי </w:t>
       </w:r>
       <w:proofErr w:type="spellStart"/>
       <w:r>
@@ -264,7 +2231,7 @@
           <w:rFonts w:hint="cs"/>
           <w:rtl/>
         </w:rPr>
-        <w:t>בינארים</w:t>
+        <w:t>היסטוגרמות</w:t>
       </w:r>
       <w:proofErr w:type="spellEnd"/>
       <w:r>
@@ -272,7 +2239,7 @@
           <w:rFonts w:hint="cs"/>
           <w:rtl/>
         </w:rPr>
-        <w:t xml:space="preserve">, רציפים </w:t>
+        <w:t xml:space="preserve"> אלה, זיהינו כי לכמה פיצ'רים יש ערכים שליליים למרות שערכי הפיצ'רים אמורים להיות חיוביים.  בנוסף זיהינו כי הדאטה שלנו אינו מאוזן מבחינת </w:t>
       </w:r>
       <w:proofErr w:type="spellStart"/>
       <w:r>
@@ -280,6 +2247,38 @@
           <w:rFonts w:hint="cs"/>
           <w:rtl/>
         </w:rPr>
+        <w:t>לייבלים</w:t>
+      </w:r>
+      <w:proofErr w:type="spellEnd"/>
+      <w:r>
+        <w:rPr>
+          <w:rFonts w:hint="cs"/>
+          <w:rtl/>
+        </w:rPr>
+        <w:t xml:space="preserve">, וכי יש כמה מפלגות להן יש כמות דוגמאות גדולה יותר מהשאר.  ובנוסף זיהינו כיצד פיצ'רים מתפלגים, כאשר חלקם מתפלגים בצורה </w:t>
+      </w:r>
+      <w:proofErr w:type="spellStart"/>
+      <w:r>
+        <w:rPr>
+          <w:rFonts w:hint="cs"/>
+          <w:rtl/>
+        </w:rPr>
+        <w:t>יוניפורמית</w:t>
+      </w:r>
+      <w:proofErr w:type="spellEnd"/>
+      <w:r>
+        <w:rPr>
+          <w:rFonts w:hint="cs"/>
+          <w:rtl/>
+        </w:rPr>
+        <w:t xml:space="preserve"> וחלקם נורמלית </w:t>
+      </w:r>
+      <w:proofErr w:type="spellStart"/>
+      <w:r>
+        <w:rPr>
+          <w:rFonts w:hint="cs"/>
+          <w:rtl/>
+        </w:rPr>
         <w:t>וכו</w:t>
       </w:r>
       <w:proofErr w:type="spellEnd"/>
@@ -301,98 +2300,138 @@
           <w:rFonts w:hint="cs"/>
           <w:rtl/>
         </w:rPr>
-        <w:t xml:space="preserve">לאחר זיהוי זה, ביצענו המרה של הפיצ'רים לערכים מספריים על מנת שנוכל לעבוד איתם בהמשך, כאשר עבור פיצ'רים נומינליים </w:t>
-      </w:r>
-      <w:r>
-        <w:rPr>
-          <w:rFonts w:hint="cs"/>
-          <w:rtl/>
-        </w:rPr>
-        <w:t xml:space="preserve">ביצענו כמה שינויים </w:t>
-      </w:r>
-      <w:r>
-        <w:rPr>
-          <w:rtl/>
-        </w:rPr>
-        <w:t>–</w:t>
-      </w:r>
-      <w:r>
-        <w:rPr>
-          <w:rFonts w:hint="cs"/>
-          <w:rtl/>
-        </w:rPr>
-        <w:t xml:space="preserve"> עבור פיצ'רים ללא חשיבות לסדר, ביצענו המרה ל </w:t>
-      </w:r>
-      <w:r>
-        <w:t>one-hot</w:t>
-      </w:r>
-      <w:r>
-        <w:rPr>
-          <w:rFonts w:hint="cs"/>
-          <w:rtl/>
-        </w:rPr>
-        <w:t xml:space="preserve">, עבור פיצ'רים עם חשיבות לסדר ו-3 ערכים אפשריים (כמו </w:t>
-      </w:r>
-      <w:r>
-        <w:rPr>
-          <w:rFonts w:hint="cs"/>
-          <w:rtl/>
-        </w:rPr>
-        <w:t>"</w:t>
-      </w:r>
-      <w:r>
-        <w:t>Age Group</w:t>
-      </w:r>
-      <w:r>
-        <w:rPr>
-          <w:rFonts w:hint="cs"/>
-          <w:rtl/>
-        </w:rPr>
-        <w:t xml:space="preserve">") ביצענו המרה לערכים </w:t>
-      </w:r>
-      <w:r>
-        <w:t>-1 0 1</w:t>
-      </w:r>
-      <w:r>
-        <w:rPr>
-          <w:rFonts w:hint="cs"/>
-          <w:rtl/>
-        </w:rPr>
-        <w:t>, לפי הסדר המתאים.</w:t>
-      </w:r>
-      <w:r>
-        <w:rPr>
-          <w:rtl/>
-        </w:rPr>
-        <w:br/>
-      </w:r>
-      <w:r>
-        <w:rPr>
-          <w:rFonts w:hint="cs"/>
-          <w:rtl/>
-        </w:rPr>
-        <w:t>עבור פיצ'רים בינאריי</w:t>
-      </w:r>
-      <w:r>
-        <w:rPr>
-          <w:rFonts w:hint="eastAsia"/>
-          <w:rtl/>
-        </w:rPr>
-        <w:t>ם</w:t>
-      </w:r>
-      <w:r>
-        <w:rPr>
-          <w:rFonts w:hint="cs"/>
-          <w:rtl/>
-        </w:rPr>
-        <w:t xml:space="preserve"> ביצענו המרה ל </w:t>
-      </w:r>
-      <w:r>
-        <w:t xml:space="preserve">-1 1 </w:t>
-      </w:r>
-      <w:r>
-        <w:rPr>
-          <w:rFonts w:hint="cs"/>
+        <w:t>ג. קשרים בין פיצ'רים:</w:t>
+      </w:r>
+      <w:r>
+        <w:rPr>
+          <w:rtl/>
+        </w:rPr>
+        <w:br/>
+      </w:r>
+      <w:r>
+        <w:rPr>
+          <w:rFonts w:hint="cs"/>
+          <w:rtl/>
+        </w:rPr>
+        <w:t>כעת רצינו לזהות קשרים בין הפיצ'רים לפני ביצוע שינויים לדאטה שלנו.</w:t>
+      </w:r>
+      <w:r>
+        <w:rPr>
+          <w:rtl/>
+        </w:rPr>
+        <w:br/>
+      </w:r>
+      <w:r>
+        <w:rPr>
+          <w:rFonts w:hint="cs"/>
+          <w:rtl/>
+        </w:rPr>
+        <w:t>על מנת לבצע זאת, חישבנו את מטריצת הקורלציה והדפסנו אותה בצורה גרפית כדי לזהות קשרים בצורה קלה יותר:</w:t>
+      </w:r>
+      <w:r>
+        <w:rPr>
+          <w:rtl/>
+        </w:rPr>
+        <w:br/>
+      </w:r>
+      <w:r>
+        <w:rPr>
+          <w:rFonts w:hint="cs"/>
+          <w:noProof/>
+        </w:rPr>
+        <w:drawing>
+          <wp:inline distT="0" distB="0" distL="0" distR="0" wp14:anchorId="39DD97CF" wp14:editId="54D595C5">
+            <wp:extent cx="4131733" cy="4245610"/>
+            <wp:effectExtent l="0" t="0" r="2540" b="2540"/>
+            <wp:docPr id="8" name="Picture 8"/>
+            <wp:cNvGraphicFramePr>
+              <a:graphicFrameLocks xmlns:a="http://schemas.openxmlformats.org/drawingml/2006/main" noChangeAspect="1"/>
+            </wp:cNvGraphicFramePr>
+            <a:graphic xmlns:a="http://schemas.openxmlformats.org/drawingml/2006/main">
+              <a:graphicData uri="http://schemas.openxmlformats.org/drawingml/2006/picture">
+                <pic:pic xmlns:pic="http://schemas.openxmlformats.org/drawingml/2006/picture">
+                  <pic:nvPicPr>
+                    <pic:cNvPr id="0" name="Picture 8"/>
+                    <pic:cNvPicPr>
+                      <a:picLocks noChangeAspect="1" noChangeArrowheads="1"/>
+                    </pic:cNvPicPr>
+                  </pic:nvPicPr>
+                  <pic:blipFill rotWithShape="1">
+                    <a:blip r:embed="rId9" cstate="print">
+                      <a:extLst>
+                        <a:ext uri="{28A0092B-C50C-407E-A947-70E740481C1C}">
+                          <a14:useLocalDpi xmlns:a14="http://schemas.microsoft.com/office/drawing/2010/main" val="0"/>
+                        </a:ext>
+                      </a:extLst>
+                    </a:blip>
+                    <a:srcRect t="11162" r="13544"/>
+                    <a:stretch/>
+                  </pic:blipFill>
+                  <pic:spPr bwMode="auto">
+                    <a:xfrm>
+                      <a:off x="0" y="0"/>
+                      <a:ext cx="4133339" cy="4247260"/>
+                    </a:xfrm>
+                    <a:prstGeom prst="rect">
+                      <a:avLst/>
+                    </a:prstGeom>
+                    <a:noFill/>
+                    <a:ln>
+                      <a:noFill/>
+                    </a:ln>
+                    <a:extLst>
+                      <a:ext uri="{53640926-AAD7-44D8-BBD7-CCE9431645EC}">
+                        <a14:shadowObscured xmlns:a14="http://schemas.microsoft.com/office/drawing/2010/main"/>
+                      </a:ext>
+                    </a:extLst>
+                  </pic:spPr>
+                </pic:pic>
+              </a:graphicData>
+            </a:graphic>
+          </wp:inline>
+        </w:drawing>
+      </w:r>
+      <w:r>
+        <w:rPr>
+          <w:rtl/>
+        </w:rPr>
+        <w:br/>
+      </w:r>
+      <w:r>
+        <w:rPr>
+          <w:rFonts w:hint="cs"/>
+          <w:rtl/>
+        </w:rPr>
+        <w:t xml:space="preserve">בעזרת מטריצה זו זיהינו כי יש כמה פיצ'רים שיש ביניהם קשר חזק מאד, ולכן נוכל בהמשך להוריד אותם מפני שאינם מוסיפים מידע לדאטה, לדוגמא </w:t>
+      </w:r>
+      <w:r>
+        <w:rPr>
+          <w:sz w:val="16"/>
+          <w:szCs w:val="16"/>
+        </w:rPr>
+        <w:t>Avg_monthly_expense_when_under_age_21</w:t>
+      </w:r>
+      <w:r>
+        <w:rPr>
+          <w:rFonts w:hint="cs"/>
+          <w:rtl/>
+        </w:rPr>
+        <w:t xml:space="preserve"> ו - </w:t>
+      </w:r>
+      <w:proofErr w:type="spellStart"/>
+      <w:r>
+        <w:rPr>
+          <w:sz w:val="16"/>
+          <w:szCs w:val="16"/>
+        </w:rPr>
+        <w:t>Avg_monthly_income_all_years</w:t>
+      </w:r>
+      <w:proofErr w:type="spellEnd"/>
+      <w:r>
+        <w:rPr>
+          <w:rFonts w:hint="cs"/>
+          <w:sz w:val="16"/>
+          <w:szCs w:val="16"/>
           <w:rtl/>
         </w:rPr>
         <w:t xml:space="preserve"> </w:t>
@@ -402,83 +2441,31 @@
           <w:rFonts w:hint="cs"/>
           <w:rtl/>
         </w:rPr>
+        <w:t>בעלי קורלציה 1, כלומר ישנו קשר לינארי מוחלט ביניהם</w:t>
+      </w:r>
+      <w:r>
+        <w:rPr>
+          <w:rFonts w:hint="cs"/>
+          <w:sz w:val="16"/>
+          <w:szCs w:val="16"/>
+          <w:rtl/>
+        </w:rPr>
         <w:t>.</w:t>
       </w:r>
       <w:r>
         <w:rPr>
-          <w:rtl/>
-        </w:rPr>
-        <w:br/>
-      </w:r>
-      <w:r>
-        <w:rPr>
-          <w:rFonts w:hint="cs"/>
-          <w:rtl/>
-        </w:rPr>
-        <w:t xml:space="preserve">ביצענו זאת על מנת </w:t>
-      </w:r>
-      <w:r>
-        <w:rPr>
-          <w:rFonts w:hint="cs"/>
-          <w:rtl/>
-        </w:rPr>
-        <w:t xml:space="preserve">שהפיצ'רים יהיו ממורכזים סביב 0 (בהמשך נבצע </w:t>
-      </w:r>
-      <w:r>
-        <w:t>scaling</w:t>
-      </w:r>
-      <w:r>
-        <w:rPr>
-          <w:rFonts w:hint="cs"/>
-          <w:rtl/>
-        </w:rPr>
-        <w:t xml:space="preserve"> אשר ימרכז את כל הפיצ'רים ל0)</w:t>
-      </w:r>
-      <w:r>
-        <w:rPr>
-          <w:rtl/>
-        </w:rPr>
-        <w:br/>
-      </w:r>
-      <w:r>
-        <w:rPr>
-          <w:rFonts w:hint="cs"/>
-          <w:rtl/>
-        </w:rPr>
-        <w:t xml:space="preserve">המרות אלה ממומשות בפונקציות : </w:t>
-      </w:r>
-      <w:r>
-        <w:rPr>
-          <w:rtl/>
-        </w:rPr>
-        <w:br/>
-      </w:r>
-      <w:proofErr w:type="spellStart"/>
-      <w:r>
-        <w:t>convert_to_onehot</w:t>
-      </w:r>
-      <w:proofErr w:type="spellEnd"/>
-      <w:r>
-        <w:t xml:space="preserve">, </w:t>
-      </w:r>
-      <w:proofErr w:type="spellStart"/>
-      <w:r>
-        <w:t>convert_to_categorical</w:t>
-      </w:r>
-      <w:proofErr w:type="spellEnd"/>
-      <w:r>
-        <w:t xml:space="preserve">, </w:t>
-      </w:r>
-      <w:proofErr w:type="spellStart"/>
-      <w:r>
-        <w:t>change_binary_values</w:t>
-      </w:r>
-      <w:proofErr w:type="spellEnd"/>
-      <w:r>
-        <w:rPr>
-          <w:rtl/>
-        </w:rPr>
-        <w:br/>
+          <w:sz w:val="16"/>
+          <w:szCs w:val="16"/>
+          <w:rtl/>
+        </w:rPr>
+        <w:br/>
+      </w:r>
+      <w:r>
+        <w:rPr>
+          <w:rFonts w:hint="cs"/>
+          <w:rtl/>
+        </w:rPr>
+        <w:t>כעת המשכנו לביצוע השינויים בדאטה:</w:t>
       </w:r>
     </w:p>
     <w:p>
@@ -489,10 +2476,24 @@
       </w:pPr>
       <w:r>
         <w:rPr>
-          <w:rFonts w:hint="cs"/>
-          <w:rtl/>
-        </w:rPr>
-        <w:t xml:space="preserve">3. </w:t>
+          <w:rtl/>
+        </w:rPr>
+        <w:lastRenderedPageBreak/>
+        <w:br/>
+      </w:r>
+      <w:r>
+        <w:rPr>
+          <w:rFonts w:hint="cs"/>
+          <w:rtl/>
+        </w:rPr>
+        <w:t>2</w:t>
+      </w:r>
+      <w:r>
+        <w:rPr>
+          <w:rFonts w:hint="cs"/>
+          <w:rtl/>
+        </w:rPr>
+        <w:t xml:space="preserve">. </w:t>
       </w:r>
       <w:r>
         <w:rPr>
@@ -501,122 +2502,77 @@
           <w:bCs/>
           <w:rtl/>
         </w:rPr>
-        <w:t>תיקון ערכים:</w:t>
-      </w:r>
-      <w:r>
-        <w:rPr>
-          <w:b/>
-          <w:bCs/>
-          <w:rtl/>
-        </w:rPr>
-        <w:br/>
-      </w:r>
-      <w:r>
-        <w:rPr>
-          <w:rFonts w:hint="cs"/>
-          <w:rtl/>
-        </w:rPr>
-        <w:t>כאשר בחנו את הדאטה שקיבלנו, זיהינו כי ישנם כמה פיצ'רים אשר מכילים ערכים שליליים</w:t>
-      </w:r>
-      <w:r>
-        <w:rPr>
-          <w:rFonts w:hint="cs"/>
-          <w:rtl/>
-        </w:rPr>
-        <w:t xml:space="preserve"> כאשר הפיצ'ר עצמו אינו אמור להכיל ערכים שליליים.</w:t>
-      </w:r>
-      <w:r>
-        <w:rPr>
-          <w:rtl/>
-        </w:rPr>
-        <w:br/>
-      </w:r>
-      <w:r>
-        <w:rPr>
-          <w:rFonts w:hint="cs"/>
-          <w:rtl/>
-        </w:rPr>
-        <w:t xml:space="preserve">פיצ'רים אלה הם </w:t>
-      </w:r>
-      <w:r>
-        <w:rPr>
-          <w:rFonts w:cs="Arial"/>
-          <w:rtl/>
-        </w:rPr>
-        <w:t>'</w:t>
-      </w:r>
-      <w:r>
-        <w:t>Avg_monthly_expense_when_under_age_21', '</w:t>
+        <w:t>חלוקת הדאטה</w:t>
+      </w:r>
+      <w:r>
+        <w:rPr>
+          <w:rFonts w:hint="cs"/>
+          <w:rtl/>
+        </w:rPr>
+        <w:t>:</w:t>
+      </w:r>
+      <w:r>
+        <w:rPr>
+          <w:rtl/>
+        </w:rPr>
+        <w:br/>
+      </w:r>
+      <w:r>
+        <w:rPr>
+          <w:rFonts w:hint="cs"/>
+          <w:rtl/>
+        </w:rPr>
+        <w:t xml:space="preserve">תחילה ביצענו חלוקה של הדאטה ל3 קבוצות </w:t>
+      </w:r>
+      <w:r>
+        <w:rPr>
+          <w:rtl/>
+        </w:rPr>
+        <w:t>–</w:t>
+      </w:r>
+      <w:r>
+        <w:rPr>
+          <w:rFonts w:hint="cs"/>
+          <w:rtl/>
+        </w:rPr>
+        <w:t xml:space="preserve"> </w:t>
+      </w:r>
+      <w:r>
+        <w:t xml:space="preserve">train(70%), </w:t>
       </w:r>
       <w:proofErr w:type="spellStart"/>
       <w:r>
-        <w:t>Avg_lottary_expanses</w:t>
+        <w:t>val</w:t>
       </w:r>
       <w:proofErr w:type="spellEnd"/>
       <w:r>
-        <w:t>', '</w:t>
+        <w:t>(15%), test(15%)</w:t>
+      </w:r>
+      <w:r>
+        <w:br/>
+      </w:r>
+      <w:r>
+        <w:rPr>
+          <w:rFonts w:hint="cs"/>
+          <w:rtl/>
+        </w:rPr>
+        <w:t xml:space="preserve">ביצענו את החלוקה באמצעות הפונקציה </w:t>
       </w:r>
       <w:proofErr w:type="spellStart"/>
       <w:r>
-        <w:t>Avg_monthly_income_all_years</w:t>
+        <w:t>StratifiedShuffleSplit</w:t>
       </w:r>
       <w:proofErr w:type="spellEnd"/>
       <w:r>
         <w:rPr>
-          <w:rFonts w:cs="Arial"/>
-          <w:rtl/>
-        </w:rPr>
-        <w:t>'</w:t>
-      </w:r>
-      <w:r>
-        <w:rPr>
-          <w:rtl/>
-        </w:rPr>
-        <w:br/>
-      </w:r>
-      <w:r>
-        <w:rPr>
-          <w:rFonts w:hint="cs"/>
-          <w:rtl/>
-        </w:rPr>
-        <w:t xml:space="preserve">לאחר שזיהינו זאת, בחנו את הפיצ'רים האלו על פי ההתפלגות שלהם וזיהינו כי הערכים השליליים </w:t>
-      </w:r>
-      <w:r>
-        <w:rPr>
-          <w:rFonts w:hint="cs"/>
-          <w:rtl/>
-        </w:rPr>
-        <w:t>נלקחים מתוך ההתפלגות של הפיצ'רים אם היו בעלי סימן חיובי.</w:t>
-      </w:r>
-      <w:r>
-        <w:rPr>
-          <w:rtl/>
-        </w:rPr>
-        <w:br/>
-      </w:r>
-      <w:r>
-        <w:rPr>
-          <w:rFonts w:hint="cs"/>
-          <w:rtl/>
-        </w:rPr>
-        <w:t>כלומר לדעתנו בזמן הדגימה נפלה טעות והערכים נרשמו עם סימן שלילי במקום חיובי ולכן החלטנו לשנות את הסימן שלהם לחיובי במקום למחוק אותם.</w:t>
-      </w:r>
-      <w:r>
-        <w:rPr>
-          <w:rtl/>
-        </w:rPr>
-        <w:br/>
-      </w:r>
-      <w:r>
-        <w:rPr>
-          <w:rFonts w:hint="cs"/>
-          <w:rtl/>
-        </w:rPr>
-        <w:t xml:space="preserve">פעולה זאת מתבצעת בפונקציה </w:t>
+          <w:rFonts w:hint="cs"/>
+          <w:rtl/>
+        </w:rPr>
+        <w:t xml:space="preserve"> של </w:t>
       </w:r>
       <w:proofErr w:type="spellStart"/>
       <w:r>
-        <w:t>abs_negative</w:t>
+        <w:t>sklearn</w:t>
       </w:r>
       <w:proofErr w:type="spellEnd"/>
       <w:r>
@@ -624,6 +2580,22 @@
           <w:rFonts w:hint="cs"/>
           <w:rtl/>
         </w:rPr>
+        <w:t xml:space="preserve">, כאשר החלוקה התבצעה בצורה אקראית כאשר נשמר היחס בין </w:t>
+      </w:r>
+      <w:proofErr w:type="spellStart"/>
+      <w:r>
+        <w:rPr>
+          <w:rFonts w:hint="cs"/>
+          <w:rtl/>
+        </w:rPr>
+        <w:t>הלייבלים</w:t>
+      </w:r>
+      <w:proofErr w:type="spellEnd"/>
+      <w:r>
+        <w:rPr>
+          <w:rFonts w:hint="cs"/>
+          <w:rtl/>
+        </w:rPr>
         <w:t>.</w:t>
       </w:r>
       <w:r>
@@ -635,16 +2607,475 @@
       <w:r>
         <w:rPr>
           <w:rFonts w:hint="cs"/>
-          <w:highlight w:val="yellow"/>
-          <w:rtl/>
-        </w:rPr>
-        <w:t>להוסיף גרף המציג את התפלגות הפיצ'רים בלי שליליים ואת התפלגות השליליים</w:t>
+          <w:rtl/>
+        </w:rPr>
+        <w:t>לאחר פיצול שמרנו את הדאטה המקורי ללא שינוי.</w:t>
       </w:r>
     </w:p>
     <w:p>
       <w:pPr>
         <w:rPr>
-          <w:rFonts w:hint="cs"/>
+          <w:rtl/>
+        </w:rPr>
+      </w:pPr>
+      <w:r>
+        <w:rPr>
+          <w:rFonts w:hint="cs"/>
+          <w:rtl/>
+        </w:rPr>
+        <w:t>3</w:t>
+      </w:r>
+      <w:r>
+        <w:rPr>
+          <w:rFonts w:hint="cs"/>
+          <w:rtl/>
+        </w:rPr>
+        <w:t xml:space="preserve">. </w:t>
+      </w:r>
+      <w:r>
+        <w:rPr>
+          <w:rFonts w:hint="cs"/>
+          <w:b/>
+          <w:bCs/>
+          <w:rtl/>
+        </w:rPr>
+        <w:t xml:space="preserve">המרת </w:t>
+      </w:r>
+      <w:r>
+        <w:rPr>
+          <w:rFonts w:hint="cs"/>
+          <w:b/>
+          <w:bCs/>
+          <w:rtl/>
+        </w:rPr>
+        <w:t>פיצ'רים למספריים</w:t>
+      </w:r>
+      <w:r>
+        <w:rPr>
+          <w:rFonts w:hint="cs"/>
+          <w:rtl/>
+        </w:rPr>
+        <w:t>:</w:t>
+      </w:r>
+      <w:r>
+        <w:rPr>
+          <w:rtl/>
+        </w:rPr>
+        <w:br/>
+      </w:r>
+      <w:r>
+        <w:rPr>
+          <w:rFonts w:hint="cs"/>
+          <w:rtl/>
+        </w:rPr>
+        <w:t xml:space="preserve">דבר ראשון שביצענו היה זיהוי כל הפיצ'רים וסוגם </w:t>
+      </w:r>
+      <w:r>
+        <w:rPr>
+          <w:rtl/>
+        </w:rPr>
+        <w:t>–</w:t>
+      </w:r>
+      <w:r>
+        <w:rPr>
+          <w:rFonts w:hint="cs"/>
+          <w:rtl/>
+        </w:rPr>
+        <w:t xml:space="preserve"> כלומר זיהינו איזה פיצ'רים הינם נומינליים, </w:t>
+      </w:r>
+      <w:proofErr w:type="spellStart"/>
+      <w:r>
+        <w:rPr>
+          <w:rFonts w:hint="cs"/>
+          <w:rtl/>
+        </w:rPr>
+        <w:t>בינארים</w:t>
+      </w:r>
+      <w:proofErr w:type="spellEnd"/>
+      <w:r>
+        <w:rPr>
+          <w:rFonts w:hint="cs"/>
+          <w:rtl/>
+        </w:rPr>
+        <w:t xml:space="preserve">, רציפים </w:t>
+      </w:r>
+      <w:proofErr w:type="spellStart"/>
+      <w:r>
+        <w:rPr>
+          <w:rFonts w:hint="cs"/>
+          <w:rtl/>
+        </w:rPr>
+        <w:t>וכו</w:t>
+      </w:r>
+      <w:proofErr w:type="spellEnd"/>
+      <w:r>
+        <w:rPr>
+          <w:rFonts w:hint="cs"/>
+          <w:rtl/>
+        </w:rPr>
+        <w:t>'.</w:t>
+      </w:r>
+      <w:r>
+        <w:rPr>
+          <w:rtl/>
+        </w:rPr>
+        <w:br/>
+      </w:r>
+      <w:r>
+        <w:rPr>
+          <w:rFonts w:hint="cs"/>
+          <w:rtl/>
+        </w:rPr>
+        <w:t xml:space="preserve">לאחר זיהוי זה, ביצענו המרה של הפיצ'רים לערכים מספריים על מנת שנוכל לעבוד איתם בהמשך, כאשר עבור פיצ'רים נומינליים </w:t>
+      </w:r>
+      <w:r>
+        <w:rPr>
+          <w:rFonts w:hint="cs"/>
+          <w:rtl/>
+        </w:rPr>
+        <w:t xml:space="preserve">ביצענו כמה שינויים </w:t>
+      </w:r>
+      <w:r>
+        <w:rPr>
+          <w:rtl/>
+        </w:rPr>
+        <w:t>–</w:t>
+      </w:r>
+      <w:r>
+        <w:rPr>
+          <w:rFonts w:hint="cs"/>
+          <w:rtl/>
+        </w:rPr>
+        <w:t xml:space="preserve"> עבור פיצ'רים ללא חשיבות לסדר, ביצענו המרה ל </w:t>
+      </w:r>
+      <w:r>
+        <w:t>one-hot</w:t>
+      </w:r>
+      <w:r>
+        <w:rPr>
+          <w:rFonts w:hint="cs"/>
+          <w:rtl/>
+        </w:rPr>
+        <w:t xml:space="preserve">, עבור פיצ'רים עם חשיבות לסדר ו-3 ערכים אפשריים (כמו </w:t>
+      </w:r>
+      <w:r>
+        <w:rPr>
+          <w:rFonts w:hint="cs"/>
+          <w:rtl/>
+        </w:rPr>
+        <w:t>"</w:t>
+      </w:r>
+      <w:r>
+        <w:t>Age Group</w:t>
+      </w:r>
+      <w:r>
+        <w:rPr>
+          <w:rFonts w:hint="cs"/>
+          <w:rtl/>
+        </w:rPr>
+        <w:t xml:space="preserve">") ביצענו המרה לערכים </w:t>
+      </w:r>
+      <w:r>
+        <w:t>-1 0 1</w:t>
+      </w:r>
+      <w:r>
+        <w:rPr>
+          <w:rFonts w:hint="cs"/>
+          <w:rtl/>
+        </w:rPr>
+        <w:t>, לפי הסדר המתאים.</w:t>
+      </w:r>
+      <w:r>
+        <w:rPr>
+          <w:rtl/>
+        </w:rPr>
+        <w:br/>
+      </w:r>
+      <w:r>
+        <w:rPr>
+          <w:rFonts w:hint="cs"/>
+          <w:rtl/>
+        </w:rPr>
+        <w:t>עבור פיצ'רים בינאריי</w:t>
+      </w:r>
+      <w:r>
+        <w:rPr>
+          <w:rFonts w:hint="eastAsia"/>
+          <w:rtl/>
+        </w:rPr>
+        <w:t>ם</w:t>
+      </w:r>
+      <w:r>
+        <w:rPr>
+          <w:rFonts w:hint="cs"/>
+          <w:rtl/>
+        </w:rPr>
+        <w:t xml:space="preserve"> ביצענו המרה ל </w:t>
+      </w:r>
+      <w:r>
+        <w:t xml:space="preserve">-1 1 </w:t>
+      </w:r>
+      <w:r>
+        <w:rPr>
+          <w:rFonts w:hint="cs"/>
+          <w:rtl/>
+        </w:rPr>
+        <w:t xml:space="preserve"> </w:t>
+      </w:r>
+      <w:r>
+        <w:rPr>
+          <w:rFonts w:hint="cs"/>
+          <w:rtl/>
+        </w:rPr>
+        <w:t>.</w:t>
+      </w:r>
+      <w:r>
+        <w:rPr>
+          <w:rtl/>
+        </w:rPr>
+        <w:br/>
+      </w:r>
+      <w:r>
+        <w:rPr>
+          <w:rFonts w:hint="cs"/>
+          <w:rtl/>
+        </w:rPr>
+        <w:t xml:space="preserve">ביצענו זאת על מנת </w:t>
+      </w:r>
+      <w:r>
+        <w:rPr>
+          <w:rFonts w:hint="cs"/>
+          <w:rtl/>
+        </w:rPr>
+        <w:t xml:space="preserve">שהפיצ'רים יהיו ממורכזים סביב 0 (בהמשך נבצע </w:t>
+      </w:r>
+      <w:r>
+        <w:t>scaling</w:t>
+      </w:r>
+      <w:r>
+        <w:rPr>
+          <w:rFonts w:hint="cs"/>
+          <w:rtl/>
+        </w:rPr>
+        <w:t xml:space="preserve"> אשר ימרכז את כל הפיצ'רים ל0)</w:t>
+      </w:r>
+      <w:r>
+        <w:rPr>
+          <w:rtl/>
+        </w:rPr>
+        <w:br/>
+      </w:r>
+      <w:r>
+        <w:rPr>
+          <w:rFonts w:hint="cs"/>
+          <w:rtl/>
+        </w:rPr>
+        <w:t xml:space="preserve">המרות אלה ממומשות בפונקציות : </w:t>
+      </w:r>
+      <w:r>
+        <w:rPr>
+          <w:rtl/>
+        </w:rPr>
+        <w:br/>
+      </w:r>
+      <w:proofErr w:type="spellStart"/>
+      <w:r>
+        <w:t>convert_to_onehot</w:t>
+      </w:r>
+      <w:proofErr w:type="spellEnd"/>
+      <w:r>
+        <w:t xml:space="preserve">, </w:t>
+      </w:r>
+      <w:proofErr w:type="spellStart"/>
+      <w:r>
+        <w:t>convert_to_categorical</w:t>
+      </w:r>
+      <w:proofErr w:type="spellEnd"/>
+      <w:r>
+        <w:t xml:space="preserve">, </w:t>
+      </w:r>
+      <w:proofErr w:type="spellStart"/>
+      <w:r>
+        <w:t>change_binary_values</w:t>
+      </w:r>
+      <w:proofErr w:type="spellEnd"/>
+      <w:r>
+        <w:rPr>
+          <w:rtl/>
+        </w:rPr>
+        <w:br/>
+      </w:r>
+    </w:p>
+    <w:p>
+      <w:pPr>
+        <w:rPr>
+          <w:rtl/>
+        </w:rPr>
+      </w:pPr>
+      <w:r>
+        <w:rPr>
+          <w:rFonts w:hint="cs"/>
+          <w:rtl/>
+        </w:rPr>
+        <w:t>4</w:t>
+      </w:r>
+      <w:r>
+        <w:rPr>
+          <w:rFonts w:hint="cs"/>
+          <w:rtl/>
+        </w:rPr>
+        <w:t xml:space="preserve">. </w:t>
+      </w:r>
+      <w:r>
+        <w:rPr>
+          <w:rFonts w:hint="cs"/>
+          <w:b/>
+          <w:bCs/>
+          <w:rtl/>
+        </w:rPr>
+        <w:t>תיקון ערכים:</w:t>
+      </w:r>
+      <w:r>
+        <w:rPr>
+          <w:b/>
+          <w:bCs/>
+          <w:rtl/>
+        </w:rPr>
+        <w:br/>
+      </w:r>
+      <w:r>
+        <w:rPr>
+          <w:rFonts w:hint="cs"/>
+          <w:rtl/>
+        </w:rPr>
+        <w:t>כאשר בחנו את הדאטה שקיבלנו, זיהינו כי ישנם כמה פיצ'רים אשר מכילים ערכים שליליים</w:t>
+      </w:r>
+      <w:r>
+        <w:rPr>
+          <w:rFonts w:hint="cs"/>
+          <w:rtl/>
+        </w:rPr>
+        <w:t xml:space="preserve"> כאשר הפיצ'ר עצמו אינו אמור להכיל ערכים שליליים.</w:t>
+      </w:r>
+      <w:r>
+        <w:rPr>
+          <w:rtl/>
+        </w:rPr>
+        <w:br/>
+      </w:r>
+      <w:r>
+        <w:rPr>
+          <w:rFonts w:hint="cs"/>
+          <w:rtl/>
+        </w:rPr>
+        <w:t xml:space="preserve">פיצ'רים אלה הם </w:t>
+      </w:r>
+      <w:r>
+        <w:rPr>
+          <w:rFonts w:cs="Arial"/>
+          <w:rtl/>
+        </w:rPr>
+        <w:t>'</w:t>
+      </w:r>
+      <w:r>
+        <w:t>Avg_monthly_expense_when_under_age_21', '</w:t>
+      </w:r>
+      <w:proofErr w:type="spellStart"/>
+      <w:r>
+        <w:t>Avg_lottary_expanses</w:t>
+      </w:r>
+      <w:proofErr w:type="spellEnd"/>
+      <w:r>
+        <w:t>', '</w:t>
+      </w:r>
+      <w:proofErr w:type="spellStart"/>
+      <w:r>
+        <w:t>Avg_monthly_income_all_years</w:t>
+      </w:r>
+      <w:proofErr w:type="spellEnd"/>
+      <w:r>
+        <w:rPr>
+          <w:rFonts w:cs="Arial"/>
+          <w:rtl/>
+        </w:rPr>
+        <w:t>'</w:t>
+      </w:r>
+      <w:r>
+        <w:rPr>
+          <w:rtl/>
+        </w:rPr>
+        <w:br/>
+      </w:r>
+      <w:r>
+        <w:rPr>
+          <w:rFonts w:hint="cs"/>
+          <w:rtl/>
+        </w:rPr>
+        <w:t xml:space="preserve">לאחר שזיהינו זאת, בחנו את הפיצ'רים האלו על פי ההתפלגות שלהם וזיהינו כי הערכים השליליים </w:t>
+      </w:r>
+      <w:r>
+        <w:rPr>
+          <w:rFonts w:hint="cs"/>
+          <w:rtl/>
+        </w:rPr>
+        <w:t>נלקחים מתוך ההתפלגות של הפיצ'רים אם היו בעלי סימן חיובי.</w:t>
+      </w:r>
+      <w:r>
+        <w:rPr>
+          <w:rtl/>
+        </w:rPr>
+        <w:br/>
+      </w:r>
+      <w:r>
+        <w:rPr>
+          <w:rFonts w:hint="cs"/>
+          <w:rtl/>
+        </w:rPr>
+        <w:t>כלומר לדעתנו בזמן הדגימה נפלה טעות והערכים נרשמו עם סימן שלילי במקום חיובי ולכן החלטנו לשנות את הסימן שלהם לחיובי במקום למחוק אותם.</w:t>
+      </w:r>
+      <w:r>
+        <w:rPr>
+          <w:rtl/>
+        </w:rPr>
+        <w:br/>
+      </w:r>
+      <w:r>
+        <w:rPr>
+          <w:rFonts w:hint="cs"/>
+          <w:rtl/>
+        </w:rPr>
+        <w:t xml:space="preserve">פעולה זאת מתבצעת בפונקציה </w:t>
+      </w:r>
+      <w:proofErr w:type="spellStart"/>
+      <w:r>
+        <w:t>abs_negative</w:t>
+      </w:r>
+      <w:proofErr w:type="spellEnd"/>
+      <w:r>
+        <w:rPr>
+          <w:rFonts w:hint="cs"/>
+          <w:rtl/>
+        </w:rPr>
+        <w:t>.</w:t>
+      </w:r>
+      <w:r>
+        <w:rPr>
+          <w:rtl/>
+        </w:rPr>
+        <w:br/>
+      </w:r>
+      <w:r>
+        <w:rPr>
+          <w:rFonts w:hint="cs"/>
+          <w:highlight w:val="yellow"/>
+          <w:rtl/>
+        </w:rPr>
+        <w:t>להוסיף גרף המציג את התפלגות הפיצ'רים בלי שליליים ואת התפלגות השליליים</w:t>
+      </w:r>
+    </w:p>
+    <w:p>
+      <w:pPr>
+        <w:rPr>
           <w:rtl/>
         </w:rPr>
       </w:pPr>
@@ -652,7 +3083,6 @@
     <w:p>
       <w:pPr>
         <w:rPr>
-          <w:rFonts w:hint="cs"/>
           <w:rtl/>
         </w:rPr>
       </w:pPr>
@@ -1076,15 +3506,7 @@
           <w:rFonts w:hint="cs"/>
           <w:rtl/>
         </w:rPr>
-        <w:t xml:space="preserve"> </w:t>
-      </w:r>
-      <w:r>
-        <w:rPr>
-          <w:rFonts w:hint="cs"/>
-          <w:rtl/>
-        </w:rPr>
-        <w:lastRenderedPageBreak/>
-        <w:t>מהממוצע.</w:t>
+        <w:t xml:space="preserve"> מהממוצע.</w:t>
       </w:r>
       <w:r>
         <w:rPr>
@@ -1156,6 +3578,7 @@
           <w:rFonts w:hint="cs"/>
           <w:rtl/>
         </w:rPr>
+        <w:lastRenderedPageBreak/>
         <w:t xml:space="preserve">5. </w:t>
       </w:r>
       <w:r>
@@ -1658,7 +4081,6 @@
     <w:p>
       <w:pPr>
         <w:rPr>
-          <w:rFonts w:hint="cs"/>
           <w:rtl/>
         </w:rPr>
       </w:pPr>
@@ -1688,12 +4110,1019 @@
           <w:rtl/>
         </w:rPr>
         <w:br/>
+      </w:r>
+      <w:r>
+        <w:rPr>
+          <w:rFonts w:hint="cs"/>
+          <w:rtl/>
+        </w:rPr>
+        <w:t>שלב אחרון בעדכון הדאטה שלנו הינו שלב ה</w:t>
+      </w:r>
+      <w:r>
+        <w:t>scaling</w:t>
+      </w:r>
+      <w:r>
+        <w:rPr>
+          <w:rFonts w:hint="cs"/>
+          <w:rtl/>
+        </w:rPr>
+        <w:t>.</w:t>
+      </w:r>
+      <w:r>
+        <w:rPr>
+          <w:rtl/>
+        </w:rPr>
+        <w:br/>
+      </w:r>
+      <w:r>
+        <w:rPr>
+          <w:rFonts w:hint="cs"/>
+          <w:rtl/>
+        </w:rPr>
+        <w:t xml:space="preserve">בשלב זה ביצענו </w:t>
+      </w:r>
+      <w:r>
+        <w:t>scaling</w:t>
+      </w:r>
+      <w:r>
+        <w:rPr>
+          <w:rFonts w:hint="cs"/>
+          <w:rtl/>
+        </w:rPr>
+        <w:t xml:space="preserve"> לכל פיצ'ר נומרי (לא ביצענו אף שינוי לפיצ'רים הנומינליים, מפני שחלקם מסוג </w:t>
+      </w:r>
+      <w:r>
+        <w:t>one-hot</w:t>
+      </w:r>
+      <w:r>
+        <w:rPr>
+          <w:rFonts w:hint="cs"/>
+          <w:rtl/>
+        </w:rPr>
+        <w:t xml:space="preserve"> והחלק השני כבר ממורכז סביב 0).</w:t>
+      </w:r>
+      <w:r>
+        <w:rPr>
+          <w:rtl/>
+        </w:rPr>
+        <w:br/>
+      </w:r>
+      <w:r>
+        <w:rPr>
+          <w:rFonts w:hint="cs"/>
+          <w:rtl/>
+        </w:rPr>
+        <w:t xml:space="preserve">עבור פיצ'רים המתפלגים בצורה </w:t>
+      </w:r>
+      <w:proofErr w:type="spellStart"/>
+      <w:r>
+        <w:rPr>
+          <w:rFonts w:hint="cs"/>
+          <w:rtl/>
+        </w:rPr>
+        <w:t>יוניפורמית</w:t>
+      </w:r>
+      <w:proofErr w:type="spellEnd"/>
+      <w:r>
+        <w:rPr>
+          <w:rFonts w:hint="cs"/>
+          <w:rtl/>
+        </w:rPr>
+        <w:t xml:space="preserve"> ביצענו </w:t>
+      </w:r>
+      <w:r>
+        <w:t>min max scaling</w:t>
+      </w:r>
+      <w:r>
+        <w:rPr>
+          <w:rFonts w:hint="cs"/>
+          <w:rtl/>
+        </w:rPr>
+        <w:t xml:space="preserve"> כאשר העברנו את ההתפלגות שתהיה בין </w:t>
+      </w:r>
+      <w:r>
+        <w:t>-1 1</w:t>
+      </w:r>
+      <w:r>
+        <w:rPr>
+          <w:rFonts w:hint="cs"/>
+          <w:rtl/>
+        </w:rPr>
+        <w:t xml:space="preserve"> .</w:t>
+      </w:r>
+      <w:r>
+        <w:rPr>
+          <w:rtl/>
+        </w:rPr>
+        <w:br/>
+      </w:r>
+      <w:r>
+        <w:rPr>
+          <w:rFonts w:hint="cs"/>
+          <w:rtl/>
+        </w:rPr>
+        <w:t>עבור פיצ'רים המתפלגים בצורה נורמלית ביצענו נורמליזציה כך שההתפלגות החדשה תהיה בעלת ממוצע 0 וסטיית תקן של 1.</w:t>
+      </w:r>
+      <w:r>
+        <w:rPr>
+          <w:rtl/>
+        </w:rPr>
+        <w:br/>
+      </w:r>
+      <w:r>
+        <w:rPr>
+          <w:rFonts w:hint="cs"/>
+          <w:rtl/>
+        </w:rPr>
+        <w:t>נציין כי את ה</w:t>
+      </w:r>
+      <w:r>
+        <w:t>scaling</w:t>
+      </w:r>
+      <w:r>
+        <w:rPr>
+          <w:rFonts w:hint="cs"/>
+          <w:rtl/>
+        </w:rPr>
+        <w:t xml:space="preserve"> ביצענו תחילה על סט האימון, כאשר חישבנו את ממוצע וסטיית התקן של סט האימון, ולאחר מכן השתמשנו בערכים אלה על מנת לבצע </w:t>
+      </w:r>
+      <w:r>
+        <w:t>scaling</w:t>
+      </w:r>
+      <w:r>
+        <w:rPr>
+          <w:rFonts w:hint="cs"/>
+          <w:rtl/>
+        </w:rPr>
+        <w:t xml:space="preserve"> לסט </w:t>
+      </w:r>
+      <w:proofErr w:type="spellStart"/>
+      <w:r>
+        <w:rPr>
+          <w:rFonts w:hint="cs"/>
+          <w:rtl/>
+        </w:rPr>
+        <w:t>הולידציה</w:t>
+      </w:r>
+      <w:proofErr w:type="spellEnd"/>
+      <w:r>
+        <w:rPr>
+          <w:rFonts w:hint="cs"/>
+          <w:rtl/>
+        </w:rPr>
+        <w:t xml:space="preserve"> והבדיקה.</w:t>
       </w:r>
     </w:p>
     <w:p>
       <w:pPr>
         <w:rPr>
-          <w:rFonts w:hint="cs"/>
+          <w:rtl/>
+        </w:rPr>
+      </w:pPr>
+      <w:r>
+        <w:rPr>
+          <w:rFonts w:hint="cs"/>
+          <w:rtl/>
+        </w:rPr>
+        <w:t xml:space="preserve">6. </w:t>
+      </w:r>
+      <w:r>
+        <w:rPr>
+          <w:rFonts w:hint="cs"/>
+          <w:b/>
+          <w:bCs/>
+        </w:rPr>
+        <w:t>F</w:t>
+      </w:r>
+      <w:r>
+        <w:rPr>
+          <w:b/>
+          <w:bCs/>
+        </w:rPr>
+        <w:t>eature Selection</w:t>
+      </w:r>
+      <w:r>
+        <w:rPr>
+          <w:rFonts w:hint="cs"/>
+          <w:b/>
+          <w:bCs/>
+          <w:rtl/>
+        </w:rPr>
+        <w:t>:</w:t>
+      </w:r>
+      <w:r>
+        <w:rPr>
+          <w:b/>
+          <w:bCs/>
+          <w:rtl/>
+        </w:rPr>
+        <w:br/>
+      </w:r>
+      <w:r>
+        <w:rPr>
+          <w:rFonts w:hint="cs"/>
+          <w:rtl/>
+        </w:rPr>
+        <w:t>כעת התחלנו לבצע את בחירת הפיצ'רים המתאימים ביותר:</w:t>
+      </w:r>
+      <w:r>
+        <w:rPr>
+          <w:rtl/>
+        </w:rPr>
+        <w:br/>
+      </w:r>
+      <w:r>
+        <w:rPr>
+          <w:u w:val="single"/>
+        </w:rPr>
+        <w:t>Filter Methods</w:t>
+      </w:r>
+      <w:r>
+        <w:rPr>
+          <w:rFonts w:hint="cs"/>
+          <w:u w:val="single"/>
+          <w:rtl/>
+        </w:rPr>
+        <w:t xml:space="preserve"> </w:t>
+      </w:r>
+      <w:r>
+        <w:rPr>
+          <w:rtl/>
+        </w:rPr>
+        <w:t>–</w:t>
+      </w:r>
+      <w:r>
+        <w:rPr>
+          <w:rFonts w:hint="cs"/>
+          <w:rtl/>
+        </w:rPr>
+        <w:t xml:space="preserve"> את שיטה זו בחרנו לבצע על ידי אלגוריתם </w:t>
+      </w:r>
+      <w:proofErr w:type="spellStart"/>
+      <w:r>
+        <w:t>selectKBest</w:t>
+      </w:r>
+      <w:proofErr w:type="spellEnd"/>
+      <w:r>
+        <w:rPr>
+          <w:rFonts w:hint="cs"/>
+          <w:rtl/>
+        </w:rPr>
+        <w:t xml:space="preserve"> של </w:t>
+      </w:r>
+      <w:proofErr w:type="spellStart"/>
+      <w:r>
+        <w:t>sklearn</w:t>
+      </w:r>
+      <w:proofErr w:type="spellEnd"/>
+      <w:r>
+        <w:rPr>
+          <w:rFonts w:hint="cs"/>
+          <w:rtl/>
+        </w:rPr>
+        <w:t xml:space="preserve"> , אשר מדרג את הפיצ'רים בדאטה שלנו על ידי פונקציית ניקוד (אנחנו בחרנו להשתמש ב</w:t>
+      </w:r>
+      <w:proofErr w:type="spellStart"/>
+      <w:r>
+        <w:t>mutual_info</w:t>
+      </w:r>
+      <w:proofErr w:type="spellEnd"/>
+      <w:r>
+        <w:rPr>
+          <w:rFonts w:hint="cs"/>
+          <w:rtl/>
+        </w:rPr>
+        <w:t xml:space="preserve">) ובוחר את </w:t>
+      </w:r>
+      <w:r>
+        <w:t>k</w:t>
+      </w:r>
+      <w:r>
+        <w:rPr>
+          <w:rFonts w:hint="cs"/>
+          <w:rtl/>
+        </w:rPr>
+        <w:t xml:space="preserve"> הפיצ'רים הטובים ביותר.</w:t>
+      </w:r>
+      <w:r>
+        <w:br/>
+      </w:r>
+      <w:r>
+        <w:rPr>
+          <w:rFonts w:hint="cs"/>
+          <w:rtl/>
+        </w:rPr>
+        <w:t xml:space="preserve">אלגוריתם שני שהשתמשנו בו הינו אלגוריתם </w:t>
+      </w:r>
+      <w:r>
+        <w:t>relief</w:t>
+      </w:r>
+      <w:r>
+        <w:rPr>
+          <w:rFonts w:hint="cs"/>
+          <w:rtl/>
+        </w:rPr>
+        <w:t xml:space="preserve"> אשר מימשנו בסעיפי הבונוס, הרצנו את האלגוריתם למשך 2000 </w:t>
+      </w:r>
+      <w:proofErr w:type="spellStart"/>
+      <w:r>
+        <w:rPr>
+          <w:rFonts w:hint="cs"/>
+          <w:rtl/>
+        </w:rPr>
+        <w:t>איטרציות</w:t>
+      </w:r>
+      <w:proofErr w:type="spellEnd"/>
+      <w:r>
+        <w:rPr>
+          <w:rFonts w:hint="cs"/>
+          <w:rtl/>
+        </w:rPr>
+        <w:t xml:space="preserve"> ובחרנו את </w:t>
+      </w:r>
+      <w:r>
+        <w:t>k</w:t>
+      </w:r>
+      <w:r>
+        <w:rPr>
+          <w:rFonts w:hint="cs"/>
+          <w:rtl/>
+        </w:rPr>
+        <w:t xml:space="preserve"> הפיצ'רים עם המשקולות הגבוהות ביותר.</w:t>
+      </w:r>
+      <w:r>
+        <w:rPr>
+          <w:rtl/>
+        </w:rPr>
+        <w:br/>
+      </w:r>
+      <w:r>
+        <w:rPr>
+          <w:rFonts w:hint="cs"/>
+          <w:u w:val="single"/>
+        </w:rPr>
+        <w:t>W</w:t>
+      </w:r>
+      <w:r>
+        <w:rPr>
+          <w:u w:val="single"/>
+        </w:rPr>
+        <w:t>rapper Methods</w:t>
+      </w:r>
+      <w:r>
+        <w:rPr>
+          <w:rFonts w:hint="cs"/>
+          <w:rtl/>
+        </w:rPr>
+        <w:t xml:space="preserve"> </w:t>
+      </w:r>
+      <w:r>
+        <w:rPr>
+          <w:rtl/>
+        </w:rPr>
+        <w:t>–</w:t>
+      </w:r>
+      <w:r>
+        <w:rPr>
+          <w:rFonts w:hint="cs"/>
+          <w:rtl/>
+        </w:rPr>
+        <w:t xml:space="preserve"> את שיטה זו בחרנו לבצע על ידי אלגוריתם </w:t>
+      </w:r>
+      <w:r>
+        <w:rPr>
+          <w:rFonts w:hint="cs"/>
+        </w:rPr>
+        <w:t>RFE</w:t>
+      </w:r>
+      <w:r>
+        <w:rPr>
+          <w:rFonts w:hint="cs"/>
+          <w:rtl/>
+        </w:rPr>
+        <w:t xml:space="preserve"> של </w:t>
+      </w:r>
+      <w:proofErr w:type="spellStart"/>
+      <w:r>
+        <w:t>sklearn</w:t>
+      </w:r>
+      <w:proofErr w:type="spellEnd"/>
+      <w:r>
+        <w:rPr>
+          <w:rFonts w:hint="cs"/>
+          <w:rtl/>
+        </w:rPr>
+        <w:t xml:space="preserve"> , עם מסווג מסוג </w:t>
+      </w:r>
+      <w:proofErr w:type="spellStart"/>
+      <w:r>
+        <w:t>RandomForestClassifier</w:t>
+      </w:r>
+      <w:proofErr w:type="spellEnd"/>
+      <w:r>
+        <w:rPr>
+          <w:rFonts w:hint="cs"/>
+          <w:rtl/>
+        </w:rPr>
+        <w:t xml:space="preserve">, בנוסף לכך השתמשנו גם באלגוריתם </w:t>
+      </w:r>
+      <w:r>
+        <w:t>Tree-based feature selection</w:t>
+      </w:r>
+      <w:r>
+        <w:rPr>
+          <w:rtl/>
+        </w:rPr>
+        <w:br/>
+      </w:r>
+      <w:r>
+        <w:rPr>
+          <w:rFonts w:hint="cs"/>
+          <w:rtl/>
+        </w:rPr>
+        <w:t xml:space="preserve">עם מסווג </w:t>
+      </w:r>
+      <w:proofErr w:type="spellStart"/>
+      <w:r>
+        <w:t>ExtraTreesClassifier</w:t>
+      </w:r>
+      <w:proofErr w:type="spellEnd"/>
+      <w:r>
+        <w:t xml:space="preserve"> </w:t>
+      </w:r>
+      <w:r>
+        <w:rPr>
+          <w:rFonts w:hint="cs"/>
+          <w:rtl/>
+        </w:rPr>
+        <w:t xml:space="preserve"> , אשר מאמן מסווג על הדאטה שלנו, והמסווג מגדיר את חשיבות כל פיצ'ר.  מתוך הפיצ'רים בחרנו את </w:t>
+      </w:r>
+      <w:r>
+        <w:t>k</w:t>
+      </w:r>
+      <w:r>
+        <w:rPr>
+          <w:rFonts w:hint="cs"/>
+          <w:rtl/>
+        </w:rPr>
+        <w:t xml:space="preserve"> הטובים ביותר.</w:t>
+      </w:r>
+      <w:r>
+        <w:rPr>
+          <w:rtl/>
+        </w:rPr>
+        <w:br/>
+      </w:r>
+      <w:r>
+        <w:rPr>
+          <w:rFonts w:hint="cs"/>
+          <w:rtl/>
+        </w:rPr>
+        <w:t xml:space="preserve">בנוסף לכך השתמשנו באלגוריתם </w:t>
+      </w:r>
+      <w:r>
+        <w:rPr>
+          <w:rFonts w:hint="cs"/>
+        </w:rPr>
+        <w:t>SFS</w:t>
+      </w:r>
+      <w:r>
+        <w:rPr>
+          <w:rFonts w:hint="cs"/>
+          <w:rtl/>
+        </w:rPr>
+        <w:t xml:space="preserve"> שמימשנו בסעיפי הבונוס, עם מסווג מסוג </w:t>
+      </w:r>
+      <w:r>
+        <w:rPr>
+          <w:rFonts w:hint="cs"/>
+        </w:rPr>
+        <w:t>KNN</w:t>
+      </w:r>
+      <w:r>
+        <w:rPr>
+          <w:rFonts w:hint="cs"/>
+          <w:rtl/>
+        </w:rPr>
+        <w:t xml:space="preserve"> ועץ החלטה.</w:t>
+      </w:r>
+      <w:r>
+        <w:rPr>
+          <w:rtl/>
+        </w:rPr>
+        <w:br/>
+      </w:r>
+      <w:r>
+        <w:rPr>
+          <w:rtl/>
+        </w:rPr>
+        <w:br/>
+      </w:r>
+      <w:r>
+        <w:rPr>
+          <w:rFonts w:hint="cs"/>
+          <w:rtl/>
+        </w:rPr>
+        <w:t>לאחר ביצוע כל השיטות הללו, ביצענו איחוד וחיתוך בין קבוצות הפיצ'רים שנבחרו, כאשר החלטנו שכל הפיצ'רים הנמצאים בחיתוך יהיו כחלק מהפיצ'רים הנבחרים.</w:t>
+      </w:r>
+      <w:r>
+        <w:rPr>
+          <w:rtl/>
+        </w:rPr>
+        <w:br/>
+      </w:r>
+      <w:r>
+        <w:rPr>
+          <w:rFonts w:hint="cs"/>
+          <w:rtl/>
+        </w:rPr>
+        <w:lastRenderedPageBreak/>
+        <w:t>וכעת נותר לנו לבחור אילו פיצ'רים נוסיף מתוך הפיצ'רים שנותרו באיחוד.</w:t>
+      </w:r>
+      <w:r>
+        <w:rPr>
+          <w:rtl/>
+        </w:rPr>
+        <w:br/>
+      </w:r>
+      <w:r>
+        <w:rPr>
+          <w:rFonts w:hint="cs"/>
+          <w:rtl/>
+        </w:rPr>
+        <w:t>על מנת לבצע זאת ביצענו חיפוש נוסף במרחב הפיצ'רים הנמצאים באיחוד.</w:t>
+      </w:r>
+      <w:r>
+        <w:rPr>
+          <w:rtl/>
+        </w:rPr>
+        <w:br/>
+      </w:r>
+      <w:r>
+        <w:rPr>
+          <w:rFonts w:hint="cs"/>
+          <w:rtl/>
+        </w:rPr>
+        <w:t xml:space="preserve">בכל שלב השתמשנו בפונקציה שמימשנו בקובץ </w:t>
+      </w:r>
+      <w:r>
+        <w:t>test</w:t>
+      </w:r>
+      <w:r>
+        <w:rPr>
+          <w:rFonts w:hint="cs"/>
+          <w:rtl/>
+        </w:rPr>
+        <w:t xml:space="preserve"> אשר מאתחלת 3 </w:t>
+      </w:r>
+      <w:r>
+        <w:rPr>
+          <w:rFonts w:hint="cs"/>
+          <w:rtl/>
+        </w:rPr>
+        <w:t>מסווגים בסיסיים ומאמנת את המסווגים על הדאטה המכיל את הפיצ'רים שבחרנו, ומוציאה לנו את הדיוק של כל מסווג.</w:t>
+      </w:r>
+      <w:r>
+        <w:rPr>
+          <w:rtl/>
+        </w:rPr>
+        <w:br/>
+      </w:r>
+      <w:r>
+        <w:rPr>
+          <w:rFonts w:hint="cs"/>
+          <w:rtl/>
+        </w:rPr>
+        <w:t>לסיכום קיבלנו את הפיצ'רים הבאים:</w:t>
+      </w:r>
+    </w:p>
+    <w:tbl>
+      <w:tblPr>
+        <w:tblStyle w:val="TableGrid"/>
+        <w:bidiVisual/>
+        <w:tblW w:w="0" w:type="auto"/>
+        <w:tblLook w:val="04A0" w:firstRow="1" w:lastRow="0" w:firstColumn="1" w:lastColumn="0" w:noHBand="0" w:noVBand="1"/>
+      </w:tblPr>
+      <w:tblGrid>
+        <w:gridCol w:w="3914"/>
+      </w:tblGrid>
+      <w:tr>
+        <w:trPr>
+          <w:trHeight w:val="237"/>
+        </w:trPr>
+        <w:tc>
+          <w:tcPr>
+            <w:tcW w:w="3914" w:type="dxa"/>
+          </w:tcPr>
+          <w:p>
+            <w:pPr>
+              <w:jc w:val="center"/>
+              <w:rPr>
+                <w:rFonts w:hint="cs"/>
+                <w:sz w:val="16"/>
+                <w:szCs w:val="16"/>
+                <w:rtl/>
+              </w:rPr>
+            </w:pPr>
+            <w:proofErr w:type="spellStart"/>
+            <w:r>
+              <w:rPr>
+                <w:sz w:val="16"/>
+                <w:szCs w:val="16"/>
+              </w:rPr>
+              <w:t>Yearly_IncomeK</w:t>
+            </w:r>
+            <w:proofErr w:type="spellEnd"/>
+          </w:p>
+        </w:tc>
+      </w:tr>
+      <w:tr>
+        <w:trPr>
+          <w:trHeight w:val="237"/>
+        </w:trPr>
+        <w:tc>
+          <w:tcPr>
+            <w:tcW w:w="3914" w:type="dxa"/>
+          </w:tcPr>
+          <w:p>
+            <w:pPr>
+              <w:jc w:val="center"/>
+              <w:rPr>
+                <w:rFonts w:hint="cs"/>
+                <w:sz w:val="16"/>
+                <w:szCs w:val="16"/>
+                <w:rtl/>
+              </w:rPr>
+            </w:pPr>
+            <w:proofErr w:type="spellStart"/>
+            <w:r>
+              <w:rPr>
+                <w:sz w:val="16"/>
+                <w:szCs w:val="16"/>
+              </w:rPr>
+              <w:t>Last_school_grades</w:t>
+            </w:r>
+            <w:proofErr w:type="spellEnd"/>
+          </w:p>
+        </w:tc>
+      </w:tr>
+      <w:tr>
+        <w:trPr>
+          <w:trHeight w:val="229"/>
+        </w:trPr>
+        <w:tc>
+          <w:tcPr>
+            <w:tcW w:w="3914" w:type="dxa"/>
+          </w:tcPr>
+          <w:p>
+            <w:pPr>
+              <w:jc w:val="center"/>
+              <w:rPr>
+                <w:rFonts w:hint="cs"/>
+                <w:sz w:val="16"/>
+                <w:szCs w:val="16"/>
+                <w:rtl/>
+              </w:rPr>
+            </w:pPr>
+            <w:proofErr w:type="spellStart"/>
+            <w:r>
+              <w:rPr>
+                <w:sz w:val="16"/>
+                <w:szCs w:val="16"/>
+              </w:rPr>
+              <w:t>Avg_education_importance</w:t>
+            </w:r>
+            <w:proofErr w:type="spellEnd"/>
+          </w:p>
+        </w:tc>
+      </w:tr>
+      <w:tr>
+        <w:trPr>
+          <w:trHeight w:val="237"/>
+        </w:trPr>
+        <w:tc>
+          <w:tcPr>
+            <w:tcW w:w="3914" w:type="dxa"/>
+          </w:tcPr>
+          <w:p>
+            <w:pPr>
+              <w:jc w:val="center"/>
+              <w:rPr>
+                <w:rFonts w:hint="cs"/>
+                <w:sz w:val="16"/>
+                <w:szCs w:val="16"/>
+                <w:rtl/>
+              </w:rPr>
+            </w:pPr>
+            <w:proofErr w:type="spellStart"/>
+            <w:r>
+              <w:rPr>
+                <w:sz w:val="16"/>
+                <w:szCs w:val="16"/>
+              </w:rPr>
+              <w:t>Avg_monthly_expense_on_pets_or_plants</w:t>
+            </w:r>
+            <w:proofErr w:type="spellEnd"/>
+          </w:p>
+        </w:tc>
+      </w:tr>
+      <w:tr>
+        <w:trPr>
+          <w:trHeight w:val="237"/>
+        </w:trPr>
+        <w:tc>
+          <w:tcPr>
+            <w:tcW w:w="3914" w:type="dxa"/>
+          </w:tcPr>
+          <w:p>
+            <w:pPr>
+              <w:jc w:val="center"/>
+              <w:rPr>
+                <w:sz w:val="16"/>
+                <w:szCs w:val="16"/>
+                <w:rtl/>
+              </w:rPr>
+            </w:pPr>
+            <w:proofErr w:type="spellStart"/>
+            <w:r>
+              <w:rPr>
+                <w:sz w:val="16"/>
+                <w:szCs w:val="16"/>
+              </w:rPr>
+              <w:t>Avg_Residancy_Altitude</w:t>
+            </w:r>
+            <w:proofErr w:type="spellEnd"/>
+          </w:p>
+        </w:tc>
+      </w:tr>
+      <w:tr>
+        <w:trPr>
+          <w:trHeight w:val="237"/>
+        </w:trPr>
+        <w:tc>
+          <w:tcPr>
+            <w:tcW w:w="3914" w:type="dxa"/>
+          </w:tcPr>
+          <w:p>
+            <w:pPr>
+              <w:jc w:val="center"/>
+              <w:rPr>
+                <w:rFonts w:hint="cs"/>
+                <w:sz w:val="16"/>
+                <w:szCs w:val="16"/>
+                <w:rtl/>
+              </w:rPr>
+            </w:pPr>
+            <w:proofErr w:type="spellStart"/>
+            <w:r>
+              <w:rPr>
+                <w:sz w:val="16"/>
+                <w:szCs w:val="16"/>
+              </w:rPr>
+              <w:t>Avg_Satisfaction_with_previous_vote</w:t>
+            </w:r>
+            <w:proofErr w:type="spellEnd"/>
+          </w:p>
+        </w:tc>
+      </w:tr>
+      <w:tr>
+        <w:trPr>
+          <w:trHeight w:val="237"/>
+        </w:trPr>
+        <w:tc>
+          <w:tcPr>
+            <w:tcW w:w="3914" w:type="dxa"/>
+          </w:tcPr>
+          <w:p>
+            <w:pPr>
+              <w:jc w:val="center"/>
+              <w:rPr>
+                <w:rFonts w:hint="cs"/>
+                <w:sz w:val="16"/>
+                <w:szCs w:val="16"/>
+                <w:rtl/>
+              </w:rPr>
+            </w:pPr>
+            <w:proofErr w:type="spellStart"/>
+            <w:r>
+              <w:rPr>
+                <w:sz w:val="16"/>
+                <w:szCs w:val="16"/>
+              </w:rPr>
+              <w:t>Number_of_differnt_parties_voted_for</w:t>
+            </w:r>
+            <w:proofErr w:type="spellEnd"/>
+          </w:p>
+        </w:tc>
+      </w:tr>
+      <w:tr>
+        <w:trPr>
+          <w:trHeight w:val="229"/>
+        </w:trPr>
+        <w:tc>
+          <w:tcPr>
+            <w:tcW w:w="3914" w:type="dxa"/>
+          </w:tcPr>
+          <w:p>
+            <w:pPr>
+              <w:jc w:val="center"/>
+              <w:rPr>
+                <w:rFonts w:hint="cs"/>
+                <w:sz w:val="16"/>
+                <w:szCs w:val="16"/>
+                <w:rtl/>
+              </w:rPr>
+            </w:pPr>
+            <w:proofErr w:type="spellStart"/>
+            <w:r>
+              <w:rPr>
+                <w:sz w:val="16"/>
+                <w:szCs w:val="16"/>
+              </w:rPr>
+              <w:t>Avg_size_per_room</w:t>
+            </w:r>
+            <w:proofErr w:type="spellEnd"/>
+          </w:p>
+        </w:tc>
+      </w:tr>
+      <w:tr>
+        <w:trPr>
+          <w:trHeight w:val="237"/>
+        </w:trPr>
+        <w:tc>
+          <w:tcPr>
+            <w:tcW w:w="3914" w:type="dxa"/>
+          </w:tcPr>
+          <w:p>
+            <w:pPr>
+              <w:jc w:val="center"/>
+              <w:rPr>
+                <w:rFonts w:hint="cs"/>
+                <w:sz w:val="16"/>
+                <w:szCs w:val="16"/>
+                <w:rtl/>
+              </w:rPr>
+            </w:pPr>
+            <w:proofErr w:type="spellStart"/>
+            <w:r>
+              <w:rPr>
+                <w:sz w:val="16"/>
+                <w:szCs w:val="16"/>
+              </w:rPr>
+              <w:t>Avg_monthly_household_cost</w:t>
+            </w:r>
+            <w:proofErr w:type="spellEnd"/>
+          </w:p>
+        </w:tc>
+      </w:tr>
+      <w:tr>
+        <w:trPr>
+          <w:trHeight w:val="237"/>
+        </w:trPr>
+        <w:tc>
+          <w:tcPr>
+            <w:tcW w:w="3914" w:type="dxa"/>
+          </w:tcPr>
+          <w:p>
+            <w:pPr>
+              <w:jc w:val="center"/>
+              <w:rPr>
+                <w:sz w:val="16"/>
+                <w:szCs w:val="16"/>
+                <w:rtl/>
+              </w:rPr>
+            </w:pPr>
+            <w:r>
+              <w:rPr>
+                <w:sz w:val="16"/>
+                <w:szCs w:val="16"/>
+              </w:rPr>
+              <w:t>Phone_minutes_10_years</w:t>
+            </w:r>
+          </w:p>
+        </w:tc>
+      </w:tr>
+      <w:tr>
+        <w:trPr>
+          <w:trHeight w:val="237"/>
+        </w:trPr>
+        <w:tc>
+          <w:tcPr>
+            <w:tcW w:w="3914" w:type="dxa"/>
+          </w:tcPr>
+          <w:p>
+            <w:pPr>
+              <w:jc w:val="center"/>
+              <w:rPr>
+                <w:sz w:val="16"/>
+                <w:szCs w:val="16"/>
+                <w:rtl/>
+              </w:rPr>
+            </w:pPr>
+            <w:proofErr w:type="spellStart"/>
+            <w:r>
+              <w:rPr>
+                <w:sz w:val="16"/>
+                <w:szCs w:val="16"/>
+              </w:rPr>
+              <w:t>Overall_happiness_score</w:t>
+            </w:r>
+            <w:proofErr w:type="spellEnd"/>
+          </w:p>
+        </w:tc>
+      </w:tr>
+      <w:tr>
+        <w:trPr>
+          <w:trHeight w:val="237"/>
+        </w:trPr>
+        <w:tc>
+          <w:tcPr>
+            <w:tcW w:w="3914" w:type="dxa"/>
+          </w:tcPr>
+          <w:p>
+            <w:pPr>
+              <w:jc w:val="center"/>
+              <w:rPr>
+                <w:rFonts w:hint="cs"/>
+                <w:sz w:val="16"/>
+                <w:szCs w:val="16"/>
+                <w:rtl/>
+              </w:rPr>
+            </w:pPr>
+            <w:proofErr w:type="spellStart"/>
+            <w:r>
+              <w:rPr>
+                <w:sz w:val="16"/>
+                <w:szCs w:val="16"/>
+              </w:rPr>
+              <w:t>Political_interest_Total_Score</w:t>
+            </w:r>
+            <w:proofErr w:type="spellEnd"/>
+          </w:p>
+        </w:tc>
+      </w:tr>
+      <w:tr>
+        <w:trPr>
+          <w:trHeight w:val="229"/>
+        </w:trPr>
+        <w:tc>
+          <w:tcPr>
+            <w:tcW w:w="3914" w:type="dxa"/>
+          </w:tcPr>
+          <w:p>
+            <w:pPr>
+              <w:jc w:val="center"/>
+              <w:rPr>
+                <w:rFonts w:hint="cs"/>
+                <w:sz w:val="16"/>
+                <w:szCs w:val="16"/>
+              </w:rPr>
+            </w:pPr>
+            <w:proofErr w:type="spellStart"/>
+            <w:r>
+              <w:rPr>
+                <w:sz w:val="16"/>
+                <w:szCs w:val="16"/>
+              </w:rPr>
+              <w:t>Avg_environmental_importance</w:t>
+            </w:r>
+            <w:proofErr w:type="spellEnd"/>
+          </w:p>
+        </w:tc>
+      </w:tr>
+      <w:tr>
+        <w:trPr>
+          <w:trHeight w:val="237"/>
+        </w:trPr>
+        <w:tc>
+          <w:tcPr>
+            <w:tcW w:w="3914" w:type="dxa"/>
+          </w:tcPr>
+          <w:p>
+            <w:pPr>
+              <w:jc w:val="center"/>
+              <w:rPr>
+                <w:rFonts w:hint="cs"/>
+                <w:sz w:val="16"/>
+                <w:szCs w:val="16"/>
+              </w:rPr>
+            </w:pPr>
+            <w:proofErr w:type="spellStart"/>
+            <w:r>
+              <w:rPr>
+                <w:sz w:val="16"/>
+                <w:szCs w:val="16"/>
+              </w:rPr>
+              <w:t>Most_Important_Issue</w:t>
+            </w:r>
+            <w:proofErr w:type="spellEnd"/>
+          </w:p>
+        </w:tc>
+      </w:tr>
+    </w:tbl>
+    <w:p>
+      <w:pPr>
+        <w:rPr>
           <w:rtl/>
         </w:rPr>
       </w:pPr>
@@ -1704,6 +5133,14 @@
           <w:rFonts w:hint="cs"/>
         </w:rPr>
       </w:pPr>
+      <w:r>
+        <w:rPr>
+          <w:rFonts w:hint="cs"/>
+          <w:highlight w:val="yellow"/>
+          <w:rtl/>
+        </w:rPr>
+        <w:t>להוסיף חלקים של בונוסים</w:t>
+      </w:r>
     </w:p>
     <w:sectPr>
       <w:pgSz w:w="11906" w:h="16838"/>
@@ -2146,6 +5583,25 @@
     <w:semiHidden/>
     <w:unhideWhenUsed/>
   </w:style>
+  <w:style w:type="table" w:styleId="TableGrid">
+    <w:name w:val="Table Grid"/>
+    <w:basedOn w:val="TableNormal"/>
+    <w:uiPriority w:val="39"/>
+    <w:rsid w:val="00E47DD8"/>
+    <w:pPr>
+      <w:spacing w:after="0" w:line="240" w:lineRule="auto"/>
+    </w:pPr>
+    <w:tblPr>
+      <w:tblBorders>
+        <w:top w:val="single" w:sz="4" w:space="0" w:color="auto"/>
+        <w:left w:val="single" w:sz="4" w:space="0" w:color="auto"/>
+        <w:bottom w:val="single" w:sz="4" w:space="0" w:color="auto"/>
+        <w:right w:val="single" w:sz="4" w:space="0" w:color="auto"/>
+        <w:insideH w:val="single" w:sz="4" w:space="0" w:color="auto"/>
+        <w:insideV w:val="single" w:sz="4" w:space="0" w:color="auto"/>
+      </w:tblBorders>
+    </w:tblPr>
+  </w:style>
 </w:styles>
 </file>
 

</xml_diff>

<commit_message>
small update to the report
</commit_message>
<xml_diff>
--- a/hw1/דוח.docx
+++ b/hw1/דוח.docx
@@ -1,6 +1,6 @@
 
 <file path=word/document.xml><?xml version="1.0" encoding="utf-8"?>
-<w:document xmlns:wpc="http://schemas.microsoft.com/office/word/2010/wordprocessingCanvas" xmlns:cx="http://schemas.microsoft.com/office/drawing/2014/chartex" xmlns:cx1="http://schemas.microsoft.com/office/drawing/2015/9/8/chartex" xmlns:cx2="http://schemas.microsoft.com/office/drawing/2015/10/21/chartex" xmlns:cx3="http://schemas.microsoft.com/office/drawing/2016/5/9/chartex" xmlns:cx4="http://schemas.microsoft.com/office/drawing/2016/5/10/chartex" xmlns:cx5="http://schemas.microsoft.com/office/drawing/2016/5/11/chartex" xmlns:cx6="http://schemas.microsoft.com/office/drawing/2016/5/12/chartex" xmlns:cx7="http://schemas.microsoft.com/office/drawing/2016/5/13/chartex" xmlns:cx8="http://schemas.microsoft.com/office/drawing/2016/5/14/chartex" xmlns:mc="http://schemas.openxmlformats.org/markup-compatibility/2006" xmlns:aink="http://schemas.microsoft.com/office/drawing/2016/ink" xmlns:am3d="http://schemas.microsoft.com/office/drawing/2017/model3d" xmlns:o="urn:schemas-microsoft-com:office:office" xmlns:r="http://schemas.openxmlformats.org/officeDocument/2006/relationships" xmlns:m="http://schemas.openxmlformats.org/officeDocument/2006/math" xmlns:v="urn:schemas-microsoft-com:vml" xmlns:wp14="http://schemas.microsoft.com/office/word/2010/wordprocessingDrawing" xmlns:wp="http://schemas.openxmlformats.org/drawingml/2006/wordprocessingDrawing" xmlns:w10="urn:schemas-microsoft-com:office:word" xmlns:w="http://schemas.openxmlformats.org/wordprocessingml/2006/main" xmlns:w14="http://schemas.microsoft.com/office/word/2010/wordml" xmlns:w15="http://schemas.microsoft.com/office/word/2012/wordml" xmlns:w16cex="http://schemas.microsoft.com/office/word/2018/wordml/cex" xmlns:w16cid="http://schemas.microsoft.com/office/word/2016/wordml/cid" xmlns:w16="http://schemas.microsoft.com/office/word/2018/wordml" xmlns:w16se="http://schemas.microsoft.com/office/word/2015/wordml/symex" xmlns:wpg="http://schemas.microsoft.com/office/word/2010/wordprocessingGroup" xmlns:wpi="http://schemas.microsoft.com/office/word/2010/wordprocessingInk" xmlns:wne="http://schemas.microsoft.com/office/word/2006/wordml" xmlns:wps="http://schemas.microsoft.com/office/word/2010/wordprocessingShape" mc:Ignorable="w14 w15 w16se w16cid w16 w16cex wp14">
+<w:document xmlns:wpc="http://schemas.microsoft.com/office/word/2010/wordprocessingCanvas" xmlns:cx="http://schemas.microsoft.com/office/drawing/2014/chartex" xmlns:cx1="http://schemas.microsoft.com/office/drawing/2015/9/8/chartex" xmlns:cx2="http://schemas.microsoft.com/office/drawing/2015/10/21/chartex" xmlns:cx3="http://schemas.microsoft.com/office/drawing/2016/5/9/chartex" xmlns:cx4="http://schemas.microsoft.com/office/drawing/2016/5/10/chartex" xmlns:cx5="http://schemas.microsoft.com/office/drawing/2016/5/11/chartex" xmlns:cx6="http://schemas.microsoft.com/office/drawing/2016/5/12/chartex" xmlns:cx7="http://schemas.microsoft.com/office/drawing/2016/5/13/chartex" xmlns:cx8="http://schemas.microsoft.com/office/drawing/2016/5/14/chartex" xmlns:mc="http://schemas.openxmlformats.org/markup-compatibility/2006" xmlns:aink="http://schemas.microsoft.com/office/drawing/2016/ink" xmlns:am3d="http://schemas.microsoft.com/office/drawing/2017/model3d" xmlns:o="urn:schemas-microsoft-com:office:office" xmlns:r="http://schemas.openxmlformats.org/officeDocument/2006/relationships" xmlns:m="http://schemas.openxmlformats.org/officeDocument/2006/math" xmlns:v="urn:schemas-microsoft-com:vml" xmlns:wp14="http://schemas.microsoft.com/office/word/2010/wordprocessingDrawing" xmlns:wp="http://schemas.openxmlformats.org/drawingml/2006/wordprocessingDrawing" xmlns:w10="urn:schemas-microsoft-com:office:word" xmlns:w="http://schemas.openxmlformats.org/wordprocessingml/2006/main" xmlns:w14="http://schemas.microsoft.com/office/word/2010/wordml" xmlns:w15="http://schemas.microsoft.com/office/word/2012/wordml" xmlns:w16cid="http://schemas.microsoft.com/office/word/2016/wordml/cid" xmlns:w16se="http://schemas.microsoft.com/office/word/2015/wordml/symex" xmlns:wpg="http://schemas.microsoft.com/office/word/2010/wordprocessingGroup" xmlns:wpi="http://schemas.microsoft.com/office/word/2010/wordprocessingInk" xmlns:wne="http://schemas.microsoft.com/office/word/2006/wordml" xmlns:wps="http://schemas.microsoft.com/office/word/2010/wordprocessingShape" mc:Ignorable="w14 w15 w16se w16cid wp14">
   <w:body>
     <w:p>
       <w:pPr>
@@ -51,7 +51,6 @@
     <w:p>
       <w:pPr>
         <w:rPr>
-          <w:rFonts w:hint="cs"/>
           <w:u w:val="single"/>
           <w:rtl/>
         </w:rPr>
@@ -217,7 +216,6 @@
             <w:pPr>
               <w:jc w:val="center"/>
               <w:rPr>
-                <w:rFonts w:hint="cs"/>
                 <w:sz w:val="16"/>
                 <w:szCs w:val="16"/>
                 <w:rtl/>
@@ -268,7 +266,6 @@
             <w:pPr>
               <w:jc w:val="center"/>
               <w:rPr>
-                <w:rFonts w:hint="cs"/>
                 <w:sz w:val="16"/>
                 <w:szCs w:val="16"/>
                 <w:rtl/>
@@ -295,7 +292,6 @@
             <w:pPr>
               <w:jc w:val="center"/>
               <w:rPr>
-                <w:rFonts w:hint="cs"/>
                 <w:sz w:val="16"/>
                 <w:szCs w:val="16"/>
                 <w:rtl/>
@@ -307,14 +303,7 @@
                 <w:sz w:val="16"/>
                 <w:szCs w:val="16"/>
               </w:rPr>
-              <w:t>Most_Important_Issu</w:t>
-            </w:r>
-            <w:r>
-              <w:rPr>
-                <w:sz w:val="16"/>
-                <w:szCs w:val="16"/>
-              </w:rPr>
-              <w:t>e</w:t>
+              <w:t>Most_Important_Issue</w:t>
             </w:r>
             <w:proofErr w:type="spellEnd"/>
           </w:p>
@@ -327,7 +316,6 @@
             <w:pPr>
               <w:jc w:val="center"/>
               <w:rPr>
-                <w:rFonts w:hint="cs"/>
                 <w:sz w:val="16"/>
                 <w:szCs w:val="16"/>
                 <w:rtl/>
@@ -354,7 +342,6 @@
             <w:pPr>
               <w:jc w:val="center"/>
               <w:rPr>
-                <w:rFonts w:hint="cs"/>
                 <w:sz w:val="16"/>
                 <w:szCs w:val="16"/>
                 <w:rtl/>
@@ -379,7 +366,6 @@
             <w:pPr>
               <w:jc w:val="center"/>
               <w:rPr>
-                <w:rFonts w:hint="cs"/>
                 <w:sz w:val="16"/>
                 <w:szCs w:val="16"/>
                 <w:rtl/>
@@ -474,7 +460,6 @@
             <w:pPr>
               <w:jc w:val="center"/>
               <w:rPr>
-                <w:rFonts w:hint="cs"/>
                 <w:sz w:val="16"/>
                 <w:szCs w:val="16"/>
                 <w:rtl/>
@@ -499,7 +484,6 @@
             <w:pPr>
               <w:jc w:val="center"/>
               <w:rPr>
-                <w:rFonts w:hint="cs"/>
                 <w:sz w:val="16"/>
                 <w:szCs w:val="16"/>
                 <w:rtl/>
@@ -524,7 +508,6 @@
             <w:pPr>
               <w:jc w:val="center"/>
               <w:rPr>
-                <w:rFonts w:hint="cs"/>
                 <w:sz w:val="16"/>
                 <w:szCs w:val="16"/>
                 <w:rtl/>
@@ -572,7 +555,6 @@
             <w:pPr>
               <w:jc w:val="center"/>
               <w:rPr>
-                <w:rFonts w:hint="cs"/>
                 <w:sz w:val="16"/>
                 <w:szCs w:val="16"/>
                 <w:rtl/>
@@ -622,7 +604,6 @@
             <w:pPr>
               <w:jc w:val="center"/>
               <w:rPr>
-                <w:rFonts w:hint="cs"/>
                 <w:sz w:val="16"/>
                 <w:szCs w:val="16"/>
                 <w:rtl/>
@@ -649,7 +630,6 @@
             <w:pPr>
               <w:jc w:val="center"/>
               <w:rPr>
-                <w:rFonts w:hint="cs"/>
                 <w:sz w:val="16"/>
                 <w:szCs w:val="16"/>
                 <w:rtl/>
@@ -674,7 +654,6 @@
             <w:pPr>
               <w:jc w:val="center"/>
               <w:rPr>
-                <w:rFonts w:hint="cs"/>
                 <w:sz w:val="16"/>
                 <w:szCs w:val="16"/>
                 <w:rtl/>
@@ -731,7 +710,7 @@
             <w:pPr>
               <w:jc w:val="center"/>
               <w:rPr>
-                <w:rFonts w:cs="Arial" w:hint="cs"/>
+                <w:rFonts w:cs="Arial"/>
                 <w:sz w:val="16"/>
                 <w:szCs w:val="16"/>
                 <w:rtl/>
@@ -779,7 +758,7 @@
             <w:pPr>
               <w:jc w:val="center"/>
               <w:rPr>
-                <w:rFonts w:cs="Arial" w:hint="cs"/>
+                <w:rFonts w:cs="Arial"/>
                 <w:sz w:val="16"/>
                 <w:szCs w:val="16"/>
                 <w:rtl/>
@@ -820,7 +799,7 @@
             <w:pPr>
               <w:jc w:val="center"/>
               <w:rPr>
-                <w:rFonts w:cs="Arial" w:hint="cs"/>
+                <w:rFonts w:cs="Arial"/>
                 <w:sz w:val="16"/>
                 <w:szCs w:val="16"/>
                 <w:rtl/>
@@ -861,7 +840,7 @@
             <w:pPr>
               <w:jc w:val="center"/>
               <w:rPr>
-                <w:rFonts w:cs="Arial" w:hint="cs"/>
+                <w:rFonts w:cs="Arial"/>
                 <w:sz w:val="16"/>
                 <w:szCs w:val="16"/>
                 <w:rtl/>
@@ -902,7 +881,7 @@
             <w:pPr>
               <w:jc w:val="center"/>
               <w:rPr>
-                <w:rFonts w:cs="Arial" w:hint="cs"/>
+                <w:rFonts w:cs="Arial"/>
                 <w:sz w:val="16"/>
                 <w:szCs w:val="16"/>
                 <w:rtl/>
@@ -943,7 +922,7 @@
             <w:pPr>
               <w:jc w:val="center"/>
               <w:rPr>
-                <w:rFonts w:cs="Arial" w:hint="cs"/>
+                <w:rFonts w:cs="Arial"/>
                 <w:sz w:val="16"/>
                 <w:szCs w:val="16"/>
                 <w:rtl/>
@@ -984,7 +963,7 @@
             <w:pPr>
               <w:jc w:val="center"/>
               <w:rPr>
-                <w:rFonts w:cs="Arial" w:hint="cs"/>
+                <w:rFonts w:cs="Arial"/>
                 <w:sz w:val="16"/>
                 <w:szCs w:val="16"/>
                 <w:rtl/>
@@ -1032,7 +1011,7 @@
             <w:pPr>
               <w:jc w:val="center"/>
               <w:rPr>
-                <w:rFonts w:cs="Arial" w:hint="cs"/>
+                <w:rFonts w:cs="Arial"/>
                 <w:sz w:val="16"/>
                 <w:szCs w:val="16"/>
                 <w:rtl/>
@@ -1112,7 +1091,6 @@
             <w:pPr>
               <w:jc w:val="center"/>
               <w:rPr>
-                <w:rFonts w:hint="cs"/>
                 <w:sz w:val="16"/>
                 <w:szCs w:val="16"/>
               </w:rPr>
@@ -1152,7 +1130,6 @@
             <w:pPr>
               <w:jc w:val="center"/>
               <w:rPr>
-                <w:rFonts w:hint="cs"/>
                 <w:sz w:val="16"/>
                 <w:szCs w:val="16"/>
               </w:rPr>
@@ -1190,7 +1167,6 @@
             <w:pPr>
               <w:jc w:val="center"/>
               <w:rPr>
-                <w:rFonts w:hint="cs"/>
                 <w:sz w:val="16"/>
                 <w:szCs w:val="16"/>
               </w:rPr>
@@ -1230,7 +1206,6 @@
             <w:pPr>
               <w:jc w:val="center"/>
               <w:rPr>
-                <w:rFonts w:hint="cs"/>
                 <w:sz w:val="16"/>
                 <w:szCs w:val="16"/>
               </w:rPr>
@@ -1256,7 +1231,6 @@
             <w:pPr>
               <w:jc w:val="center"/>
               <w:rPr>
-                <w:rFonts w:hint="cs"/>
                 <w:sz w:val="16"/>
                 <w:szCs w:val="16"/>
               </w:rPr>
@@ -1303,7 +1277,6 @@
             <w:pPr>
               <w:jc w:val="center"/>
               <w:rPr>
-                <w:rFonts w:hint="cs"/>
                 <w:sz w:val="16"/>
                 <w:szCs w:val="16"/>
               </w:rPr>
@@ -1318,7 +1291,6 @@
             <w:pPr>
               <w:jc w:val="center"/>
               <w:rPr>
-                <w:rFonts w:hint="cs"/>
                 <w:sz w:val="16"/>
                 <w:szCs w:val="16"/>
               </w:rPr>
@@ -1344,7 +1316,6 @@
             <w:pPr>
               <w:jc w:val="center"/>
               <w:rPr>
-                <w:rFonts w:hint="cs"/>
                 <w:sz w:val="16"/>
                 <w:szCs w:val="16"/>
               </w:rPr>
@@ -1359,7 +1330,6 @@
             <w:pPr>
               <w:jc w:val="center"/>
               <w:rPr>
-                <w:rFonts w:hint="cs"/>
                 <w:sz w:val="16"/>
                 <w:szCs w:val="16"/>
               </w:rPr>
@@ -1385,7 +1355,6 @@
             <w:pPr>
               <w:jc w:val="center"/>
               <w:rPr>
-                <w:rFonts w:hint="cs"/>
                 <w:sz w:val="16"/>
                 <w:szCs w:val="16"/>
               </w:rPr>
@@ -1420,7 +1389,6 @@
     <w:p>
       <w:pPr>
         <w:rPr>
-          <w:rFonts w:hint="cs"/>
           <w:u w:val="single"/>
           <w:rtl/>
         </w:rPr>
@@ -1494,11 +1462,34 @@
             <w:pPr>
               <w:jc w:val="center"/>
               <w:rPr>
+                <w:b/>
+                <w:bCs/>
+                <w:rtl/>
+              </w:rPr>
+            </w:pPr>
+            <w:r>
+              <w:rPr>
                 <w:rFonts w:hint="cs"/>
                 <w:b/>
                 <w:bCs/>
                 <w:rtl/>
               </w:rPr>
+              <w:t>עם חשיבות לסדר</w:t>
+            </w:r>
+          </w:p>
+        </w:tc>
+        <w:tc>
+          <w:tcPr>
+            <w:tcW w:w="2627" w:type="dxa"/>
+          </w:tcPr>
+          <w:p>
+            <w:pPr>
+              <w:jc w:val="center"/>
+              <w:rPr>
+                <w:b/>
+                <w:bCs/>
+                <w:rtl/>
+              </w:rPr>
             </w:pPr>
             <w:r>
               <w:rPr>
@@ -1507,31 +1498,6 @@
                 <w:bCs/>
                 <w:rtl/>
               </w:rPr>
-              <w:t>עם חשיבות לסדר</w:t>
-            </w:r>
-          </w:p>
-        </w:tc>
-        <w:tc>
-          <w:tcPr>
-            <w:tcW w:w="2627" w:type="dxa"/>
-          </w:tcPr>
-          <w:p>
-            <w:pPr>
-              <w:jc w:val="center"/>
-              <w:rPr>
-                <w:rFonts w:hint="cs"/>
-                <w:b/>
-                <w:bCs/>
-                <w:rtl/>
-              </w:rPr>
-            </w:pPr>
-            <w:r>
-              <w:rPr>
-                <w:rFonts w:hint="cs"/>
-                <w:b/>
-                <w:bCs/>
-                <w:rtl/>
-              </w:rPr>
               <w:t>תכונות בינאריות</w:t>
             </w:r>
           </w:p>
@@ -1570,7 +1536,6 @@
             <w:pPr>
               <w:jc w:val="center"/>
               <w:rPr>
-                <w:rFonts w:hint="cs"/>
                 <w:sz w:val="16"/>
                 <w:szCs w:val="16"/>
                 <w:rtl/>
@@ -1621,7 +1586,6 @@
             <w:pPr>
               <w:jc w:val="center"/>
               <w:rPr>
-                <w:rFonts w:hint="cs"/>
                 <w:sz w:val="16"/>
                 <w:szCs w:val="16"/>
                 <w:rtl/>
@@ -1670,7 +1634,6 @@
             <w:pPr>
               <w:jc w:val="center"/>
               <w:rPr>
-                <w:rFonts w:hint="cs"/>
                 <w:sz w:val="16"/>
                 <w:szCs w:val="16"/>
                 <w:rtl/>
@@ -1735,7 +1698,6 @@
             <w:pPr>
               <w:jc w:val="center"/>
               <w:rPr>
-                <w:rFonts w:hint="cs"/>
                 <w:sz w:val="16"/>
                 <w:szCs w:val="16"/>
                 <w:rtl/>
@@ -1793,7 +1755,6 @@
             <w:pPr>
               <w:jc w:val="center"/>
               <w:rPr>
-                <w:rFonts w:hint="cs"/>
                 <w:sz w:val="16"/>
                 <w:szCs w:val="16"/>
                 <w:rtl/>
@@ -1849,7 +1810,6 @@
             <w:pPr>
               <w:jc w:val="center"/>
               <w:rPr>
-                <w:rFonts w:hint="cs"/>
                 <w:sz w:val="16"/>
                 <w:szCs w:val="16"/>
                 <w:rtl/>
@@ -1966,7 +1926,7 @@
                     </pic:cNvPicPr>
                   </pic:nvPicPr>
                   <pic:blipFill>
-                    <a:blip r:embed="rId4" cstate="print">
+                    <a:blip r:embed="rId5" cstate="print">
                       <a:extLst>
                         <a:ext uri="{28A0092B-C50C-407E-A947-70E740481C1C}">
                           <a14:useLocalDpi xmlns:a14="http://schemas.microsoft.com/office/drawing/2010/main" val="0"/>
@@ -2020,7 +1980,7 @@
                     </pic:cNvPicPr>
                   </pic:nvPicPr>
                   <pic:blipFill>
-                    <a:blip r:embed="rId5" cstate="print">
+                    <a:blip r:embed="rId6" cstate="print">
                       <a:extLst>
                         <a:ext uri="{28A0092B-C50C-407E-A947-70E740481C1C}">
                           <a14:useLocalDpi xmlns:a14="http://schemas.microsoft.com/office/drawing/2010/main" val="0"/>
@@ -2074,7 +2034,7 @@
                     </pic:cNvPicPr>
                   </pic:nvPicPr>
                   <pic:blipFill>
-                    <a:blip r:embed="rId6" cstate="print">
+                    <a:blip r:embed="rId7" cstate="print">
                       <a:extLst>
                         <a:ext uri="{28A0092B-C50C-407E-A947-70E740481C1C}">
                           <a14:useLocalDpi xmlns:a14="http://schemas.microsoft.com/office/drawing/2010/main" val="0"/>
@@ -2127,7 +2087,7 @@
                     </pic:cNvPicPr>
                   </pic:nvPicPr>
                   <pic:blipFill>
-                    <a:blip r:embed="rId7" cstate="print">
+                    <a:blip r:embed="rId8" cstate="print">
                       <a:extLst>
                         <a:ext uri="{28A0092B-C50C-407E-A947-70E740481C1C}">
                           <a14:useLocalDpi xmlns:a14="http://schemas.microsoft.com/office/drawing/2010/main" val="0"/>
@@ -2180,7 +2140,7 @@
                     </pic:cNvPicPr>
                   </pic:nvPicPr>
                   <pic:blipFill>
-                    <a:blip r:embed="rId8" cstate="print">
+                    <a:blip r:embed="rId9" cstate="print">
                       <a:extLst>
                         <a:ext uri="{28A0092B-C50C-407E-A947-70E740481C1C}">
                           <a14:useLocalDpi xmlns:a14="http://schemas.microsoft.com/office/drawing/2010/main" val="0"/>
@@ -2213,11 +2173,6 @@
       </w:r>
     </w:p>
     <w:p>
-      <w:pPr>
-        <w:rPr>
-          <w:rFonts w:hint="cs"/>
-        </w:rPr>
-      </w:pPr>
       <w:r>
         <w:rPr>
           <w:rFonts w:hint="cs"/>
@@ -2357,7 +2312,7 @@
                     </pic:cNvPicPr>
                   </pic:nvPicPr>
                   <pic:blipFill rotWithShape="1">
-                    <a:blip r:embed="rId9" cstate="print">
+                    <a:blip r:embed="rId10" cstate="print">
                       <a:extLst>
                         <a:ext uri="{28A0092B-C50C-407E-A947-70E740481C1C}">
                           <a14:useLocalDpi xmlns:a14="http://schemas.microsoft.com/office/drawing/2010/main" val="0"/>
@@ -2502,8 +2457,19 @@
           <w:bCs/>
           <w:rtl/>
         </w:rPr>
-        <w:t>חלוקת הדאטה</w:t>
-      </w:r>
+        <w:t xml:space="preserve">חלוקת </w:t>
+      </w:r>
+      <w:proofErr w:type="spellStart"/>
+      <w:r>
+        <w:rPr>
+          <w:rFonts w:hint="cs"/>
+          <w:b/>
+          <w:bCs/>
+          <w:rtl/>
+        </w:rPr>
+        <w:t>הדאטה</w:t>
+      </w:r>
+      <w:proofErr w:type="spellEnd"/>
       <w:r>
         <w:rPr>
           <w:rFonts w:hint="cs"/>
@@ -2522,7 +2488,23 @@
           <w:rFonts w:hint="cs"/>
           <w:rtl/>
         </w:rPr>
-        <w:t xml:space="preserve">תחילה ביצענו חלוקה של הדאטה ל3 קבוצות </w:t>
+        <w:t xml:space="preserve">תחילה ביצענו חלוקה של </w:t>
+      </w:r>
+      <w:proofErr w:type="spellStart"/>
+      <w:r>
+        <w:rPr>
+          <w:rFonts w:hint="cs"/>
+          <w:rtl/>
+        </w:rPr>
+        <w:t>הדאטה</w:t>
+      </w:r>
+      <w:proofErr w:type="spellEnd"/>
+      <w:r>
+        <w:rPr>
+          <w:rFonts w:hint="cs"/>
+          <w:rtl/>
+        </w:rPr>
+        <w:t xml:space="preserve"> ל3 קבוצות </w:t>
       </w:r>
       <w:r>
         <w:rPr>
@@ -2538,6 +2520,9 @@
         <w:t xml:space="preserve"> </w:t>
       </w:r>
       <w:r>
+        <w:t xml:space="preserve">  </w:t>
+      </w:r>
+      <w:r>
         <w:t xml:space="preserve">train(70%), </w:t>
       </w:r>
       <w:proofErr w:type="spellStart"/>
@@ -2547,6 +2532,14 @@
       <w:proofErr w:type="spellEnd"/>
       <w:r>
         <w:t>(15%), test(15%)</w:t>
+      </w:r>
+      <w:r>
+        <w:rPr>
+          <w:rFonts w:hint="cs"/>
+          <w:highlight w:val="yellow"/>
+          <w:rtl/>
+        </w:rPr>
+        <w:t>לא בדקנו חלוקה אחרת</w:t>
       </w:r>
       <w:r>
         <w:br/>
@@ -2907,11 +2900,192 @@
       </w:r>
     </w:p>
     <w:p>
-      <w:pPr>
-        <w:rPr>
-          <w:rtl/>
-        </w:rPr>
-      </w:pPr>
+      <w:r>
+        <w:rPr>
+          <w:noProof/>
+          <w:rtl/>
+          <w:lang w:val="he-IL"/>
+        </w:rPr>
+        <w:drawing>
+          <wp:anchor distT="0" distB="0" distL="114300" distR="114300" simplePos="0" relativeHeight="251663360" behindDoc="0" locked="0" layoutInCell="1" allowOverlap="1" wp14:anchorId="328B56AF" wp14:editId="7B86EDF4">
+            <wp:simplePos x="0" y="0"/>
+            <wp:positionH relativeFrom="column">
+              <wp:posOffset>-174293</wp:posOffset>
+            </wp:positionH>
+            <wp:positionV relativeFrom="paragraph">
+              <wp:posOffset>2011045</wp:posOffset>
+            </wp:positionV>
+            <wp:extent cx="1699147" cy="1177362"/>
+            <wp:effectExtent l="0" t="0" r="3175" b="3810"/>
+            <wp:wrapNone/>
+            <wp:docPr id="10" name="Picture 10"/>
+            <wp:cNvGraphicFramePr>
+              <a:graphicFrameLocks xmlns:a="http://schemas.openxmlformats.org/drawingml/2006/main" noChangeAspect="1"/>
+            </wp:cNvGraphicFramePr>
+            <a:graphic xmlns:a="http://schemas.openxmlformats.org/drawingml/2006/main">
+              <a:graphicData uri="http://schemas.openxmlformats.org/drawingml/2006/picture">
+                <pic:pic xmlns:pic="http://schemas.openxmlformats.org/drawingml/2006/picture">
+                  <pic:nvPicPr>
+                    <pic:cNvPr id="10" name="Avg_monthly_expense_when_under_age_21-before.png"/>
+                    <pic:cNvPicPr/>
+                  </pic:nvPicPr>
+                  <pic:blipFill>
+                    <a:blip r:embed="rId11">
+                      <a:extLst>
+                        <a:ext uri="{28A0092B-C50C-407E-A947-70E740481C1C}">
+                          <a14:useLocalDpi xmlns:a14="http://schemas.microsoft.com/office/drawing/2010/main" val="0"/>
+                        </a:ext>
+                      </a:extLst>
+                    </a:blip>
+                    <a:stretch>
+                      <a:fillRect/>
+                    </a:stretch>
+                  </pic:blipFill>
+                  <pic:spPr>
+                    <a:xfrm>
+                      <a:off x="0" y="0"/>
+                      <a:ext cx="1699147" cy="1177362"/>
+                    </a:xfrm>
+                    <a:prstGeom prst="rect">
+                      <a:avLst/>
+                    </a:prstGeom>
+                  </pic:spPr>
+                </pic:pic>
+              </a:graphicData>
+            </a:graphic>
+            <wp14:sizeRelH relativeFrom="page">
+              <wp14:pctWidth>0</wp14:pctWidth>
+            </wp14:sizeRelH>
+            <wp14:sizeRelV relativeFrom="page">
+              <wp14:pctHeight>0</wp14:pctHeight>
+            </wp14:sizeRelV>
+          </wp:anchor>
+        </w:drawing>
+      </w:r>
+      <w:r>
+        <w:rPr>
+          <w:noProof/>
+          <w:rtl/>
+          <w:lang w:val="he-IL"/>
+        </w:rPr>
+        <w:drawing>
+          <wp:anchor distT="0" distB="0" distL="114300" distR="114300" simplePos="0" relativeHeight="251664384" behindDoc="0" locked="0" layoutInCell="1" allowOverlap="1" wp14:anchorId="52501B17" wp14:editId="660B671C">
+            <wp:simplePos x="0" y="0"/>
+            <wp:positionH relativeFrom="column">
+              <wp:posOffset>3654899</wp:posOffset>
+            </wp:positionH>
+            <wp:positionV relativeFrom="paragraph">
+              <wp:posOffset>2028190</wp:posOffset>
+            </wp:positionV>
+            <wp:extent cx="1692322" cy="1160449"/>
+            <wp:effectExtent l="0" t="0" r="0" b="0"/>
+            <wp:wrapNone/>
+            <wp:docPr id="14" name="Picture 14"/>
+            <wp:cNvGraphicFramePr>
+              <a:graphicFrameLocks xmlns:a="http://schemas.openxmlformats.org/drawingml/2006/main" noChangeAspect="1"/>
+            </wp:cNvGraphicFramePr>
+            <a:graphic xmlns:a="http://schemas.openxmlformats.org/drawingml/2006/main">
+              <a:graphicData uri="http://schemas.openxmlformats.org/drawingml/2006/picture">
+                <pic:pic xmlns:pic="http://schemas.openxmlformats.org/drawingml/2006/picture">
+                  <pic:nvPicPr>
+                    <pic:cNvPr id="14" name="Avg_monthly_income_all_years-before.png"/>
+                    <pic:cNvPicPr/>
+                  </pic:nvPicPr>
+                  <pic:blipFill>
+                    <a:blip r:embed="rId12">
+                      <a:extLst>
+                        <a:ext uri="{28A0092B-C50C-407E-A947-70E740481C1C}">
+                          <a14:useLocalDpi xmlns:a14="http://schemas.microsoft.com/office/drawing/2010/main" val="0"/>
+                        </a:ext>
+                      </a:extLst>
+                    </a:blip>
+                    <a:stretch>
+                      <a:fillRect/>
+                    </a:stretch>
+                  </pic:blipFill>
+                  <pic:spPr>
+                    <a:xfrm>
+                      <a:off x="0" y="0"/>
+                      <a:ext cx="1692322" cy="1160449"/>
+                    </a:xfrm>
+                    <a:prstGeom prst="rect">
+                      <a:avLst/>
+                    </a:prstGeom>
+                  </pic:spPr>
+                </pic:pic>
+              </a:graphicData>
+            </a:graphic>
+            <wp14:sizeRelH relativeFrom="page">
+              <wp14:pctWidth>0</wp14:pctWidth>
+            </wp14:sizeRelH>
+            <wp14:sizeRelV relativeFrom="page">
+              <wp14:pctHeight>0</wp14:pctHeight>
+            </wp14:sizeRelV>
+          </wp:anchor>
+        </w:drawing>
+      </w:r>
+      <w:r>
+        <w:rPr>
+          <w:noProof/>
+          <w:rtl/>
+          <w:lang w:val="he-IL"/>
+        </w:rPr>
+        <w:drawing>
+          <wp:anchor distT="0" distB="0" distL="114300" distR="114300" simplePos="0" relativeHeight="251661312" behindDoc="0" locked="0" layoutInCell="1" allowOverlap="1" wp14:anchorId="4F859B4B" wp14:editId="73EA03AF">
+            <wp:simplePos x="0" y="0"/>
+            <wp:positionH relativeFrom="column">
+              <wp:posOffset>1742127</wp:posOffset>
+            </wp:positionH>
+            <wp:positionV relativeFrom="paragraph">
+              <wp:posOffset>2018665</wp:posOffset>
+            </wp:positionV>
+            <wp:extent cx="1699147" cy="1177362"/>
+            <wp:effectExtent l="0" t="0" r="3175" b="3810"/>
+            <wp:wrapNone/>
+            <wp:docPr id="5" name="Picture 5"/>
+            <wp:cNvGraphicFramePr>
+              <a:graphicFrameLocks xmlns:a="http://schemas.openxmlformats.org/drawingml/2006/main" noChangeAspect="1"/>
+            </wp:cNvGraphicFramePr>
+            <a:graphic xmlns:a="http://schemas.openxmlformats.org/drawingml/2006/main">
+              <a:graphicData uri="http://schemas.openxmlformats.org/drawingml/2006/picture">
+                <pic:pic xmlns:pic="http://schemas.openxmlformats.org/drawingml/2006/picture">
+                  <pic:nvPicPr>
+                    <pic:cNvPr id="5" name="Avg_lottary_expanses-before.png"/>
+                    <pic:cNvPicPr/>
+                  </pic:nvPicPr>
+                  <pic:blipFill>
+                    <a:blip r:embed="rId13">
+                      <a:extLst>
+                        <a:ext uri="{28A0092B-C50C-407E-A947-70E740481C1C}">
+                          <a14:useLocalDpi xmlns:a14="http://schemas.microsoft.com/office/drawing/2010/main" val="0"/>
+                        </a:ext>
+                      </a:extLst>
+                    </a:blip>
+                    <a:stretch>
+                      <a:fillRect/>
+                    </a:stretch>
+                  </pic:blipFill>
+                  <pic:spPr>
+                    <a:xfrm>
+                      <a:off x="0" y="0"/>
+                      <a:ext cx="1699147" cy="1177362"/>
+                    </a:xfrm>
+                    <a:prstGeom prst="rect">
+                      <a:avLst/>
+                    </a:prstGeom>
+                  </pic:spPr>
+                </pic:pic>
+              </a:graphicData>
+            </a:graphic>
+            <wp14:sizeRelH relativeFrom="page">
+              <wp14:pctWidth>0</wp14:pctWidth>
+            </wp14:sizeRelH>
+            <wp14:sizeRelV relativeFrom="page">
+              <wp14:pctHeight>0</wp14:pctHeight>
+            </wp14:sizeRelV>
+          </wp:anchor>
+        </w:drawing>
+      </w:r>
       <w:r>
         <w:rPr>
           <w:rFonts w:hint="cs"/>
@@ -3071,6 +3245,269 @@
           <w:rtl/>
         </w:rPr>
         <w:t>להוסיף גרף המציג את התפלגות הפיצ'רים בלי שליליים ואת התפלגות השליליים</w:t>
+      </w:r>
+    </w:p>
+    <w:p/>
+    <w:p/>
+    <w:p/>
+    <w:p/>
+    <w:p>
+      <w:r>
+        <w:rPr>
+          <w:noProof/>
+          <w:rtl/>
+          <w:lang w:val="he-IL"/>
+        </w:rPr>
+        <w:drawing>
+          <wp:anchor distT="0" distB="0" distL="114300" distR="114300" simplePos="0" relativeHeight="251662336" behindDoc="0" locked="0" layoutInCell="1" allowOverlap="1" wp14:anchorId="776FC703" wp14:editId="6CCE8A15">
+            <wp:simplePos x="0" y="0"/>
+            <wp:positionH relativeFrom="column">
+              <wp:posOffset>-187487</wp:posOffset>
+            </wp:positionH>
+            <wp:positionV relativeFrom="paragraph">
+              <wp:posOffset>65481</wp:posOffset>
+            </wp:positionV>
+            <wp:extent cx="1712794" cy="1186817"/>
+            <wp:effectExtent l="0" t="0" r="1905" b="0"/>
+            <wp:wrapNone/>
+            <wp:docPr id="9" name="Picture 9"/>
+            <wp:cNvGraphicFramePr>
+              <a:graphicFrameLocks xmlns:a="http://schemas.openxmlformats.org/drawingml/2006/main" noChangeAspect="1"/>
+            </wp:cNvGraphicFramePr>
+            <a:graphic xmlns:a="http://schemas.openxmlformats.org/drawingml/2006/main">
+              <a:graphicData uri="http://schemas.openxmlformats.org/drawingml/2006/picture">
+                <pic:pic xmlns:pic="http://schemas.openxmlformats.org/drawingml/2006/picture">
+                  <pic:nvPicPr>
+                    <pic:cNvPr id="9" name="Avg_monthly_expense_when_under_age_21-after.png"/>
+                    <pic:cNvPicPr/>
+                  </pic:nvPicPr>
+                  <pic:blipFill>
+                    <a:blip r:embed="rId14">
+                      <a:extLst>
+                        <a:ext uri="{28A0092B-C50C-407E-A947-70E740481C1C}">
+                          <a14:useLocalDpi xmlns:a14="http://schemas.microsoft.com/office/drawing/2010/main" val="0"/>
+                        </a:ext>
+                      </a:extLst>
+                    </a:blip>
+                    <a:stretch>
+                      <a:fillRect/>
+                    </a:stretch>
+                  </pic:blipFill>
+                  <pic:spPr>
+                    <a:xfrm>
+                      <a:off x="0" y="0"/>
+                      <a:ext cx="1712794" cy="1186817"/>
+                    </a:xfrm>
+                    <a:prstGeom prst="rect">
+                      <a:avLst/>
+                    </a:prstGeom>
+                  </pic:spPr>
+                </pic:pic>
+              </a:graphicData>
+            </a:graphic>
+            <wp14:sizeRelH relativeFrom="page">
+              <wp14:pctWidth>0</wp14:pctWidth>
+            </wp14:sizeRelH>
+            <wp14:sizeRelV relativeFrom="page">
+              <wp14:pctHeight>0</wp14:pctHeight>
+            </wp14:sizeRelV>
+          </wp:anchor>
+        </w:drawing>
+      </w:r>
+      <w:r>
+        <w:rPr>
+          <w:noProof/>
+          <w:rtl/>
+          <w:lang w:val="he-IL"/>
+        </w:rPr>
+        <w:drawing>
+          <wp:anchor distT="0" distB="0" distL="114300" distR="114300" simplePos="0" relativeHeight="251659264" behindDoc="0" locked="0" layoutInCell="1" allowOverlap="1" wp14:anchorId="4052E52C" wp14:editId="34AB9D69">
+            <wp:simplePos x="0" y="0"/>
+            <wp:positionH relativeFrom="column">
+              <wp:posOffset>3653790</wp:posOffset>
+            </wp:positionH>
+            <wp:positionV relativeFrom="paragraph">
+              <wp:posOffset>106841</wp:posOffset>
+            </wp:positionV>
+            <wp:extent cx="1705610" cy="1160780"/>
+            <wp:effectExtent l="0" t="0" r="0" b="0"/>
+            <wp:wrapNone/>
+            <wp:docPr id="11" name="Picture 11"/>
+            <wp:cNvGraphicFramePr>
+              <a:graphicFrameLocks xmlns:a="http://schemas.openxmlformats.org/drawingml/2006/main" noChangeAspect="1"/>
+            </wp:cNvGraphicFramePr>
+            <a:graphic xmlns:a="http://schemas.openxmlformats.org/drawingml/2006/main">
+              <a:graphicData uri="http://schemas.openxmlformats.org/drawingml/2006/picture">
+                <pic:pic xmlns:pic="http://schemas.openxmlformats.org/drawingml/2006/picture">
+                  <pic:nvPicPr>
+                    <pic:cNvPr id="11" name="Avg_monthly_income_all_years-after.png"/>
+                    <pic:cNvPicPr/>
+                  </pic:nvPicPr>
+                  <pic:blipFill>
+                    <a:blip r:embed="rId15">
+                      <a:extLst>
+                        <a:ext uri="{28A0092B-C50C-407E-A947-70E740481C1C}">
+                          <a14:useLocalDpi xmlns:a14="http://schemas.microsoft.com/office/drawing/2010/main" val="0"/>
+                        </a:ext>
+                      </a:extLst>
+                    </a:blip>
+                    <a:stretch>
+                      <a:fillRect/>
+                    </a:stretch>
+                  </pic:blipFill>
+                  <pic:spPr>
+                    <a:xfrm>
+                      <a:off x="0" y="0"/>
+                      <a:ext cx="1705610" cy="1160780"/>
+                    </a:xfrm>
+                    <a:prstGeom prst="rect">
+                      <a:avLst/>
+                    </a:prstGeom>
+                  </pic:spPr>
+                </pic:pic>
+              </a:graphicData>
+            </a:graphic>
+            <wp14:sizeRelH relativeFrom="page">
+              <wp14:pctWidth>0</wp14:pctWidth>
+            </wp14:sizeRelH>
+            <wp14:sizeRelV relativeFrom="page">
+              <wp14:pctHeight>0</wp14:pctHeight>
+            </wp14:sizeRelV>
+          </wp:anchor>
+        </w:drawing>
+      </w:r>
+      <w:r>
+        <w:rPr>
+          <w:noProof/>
+          <w:rtl/>
+          <w:lang w:val="he-IL"/>
+        </w:rPr>
+        <w:drawing>
+          <wp:anchor distT="0" distB="0" distL="114300" distR="114300" simplePos="0" relativeHeight="251660288" behindDoc="0" locked="0" layoutInCell="1" allowOverlap="1" wp14:anchorId="08C91D12" wp14:editId="435C7635">
+            <wp:simplePos x="0" y="0"/>
+            <wp:positionH relativeFrom="column">
+              <wp:posOffset>1736090</wp:posOffset>
+            </wp:positionH>
+            <wp:positionV relativeFrom="paragraph">
+              <wp:posOffset>79527</wp:posOffset>
+            </wp:positionV>
+            <wp:extent cx="1712595" cy="1186180"/>
+            <wp:effectExtent l="0" t="0" r="1905" b="0"/>
+            <wp:wrapNone/>
+            <wp:docPr id="4" name="Picture 4"/>
+            <wp:cNvGraphicFramePr>
+              <a:graphicFrameLocks xmlns:a="http://schemas.openxmlformats.org/drawingml/2006/main" noChangeAspect="1"/>
+            </wp:cNvGraphicFramePr>
+            <a:graphic xmlns:a="http://schemas.openxmlformats.org/drawingml/2006/main">
+              <a:graphicData uri="http://schemas.openxmlformats.org/drawingml/2006/picture">
+                <pic:pic xmlns:pic="http://schemas.openxmlformats.org/drawingml/2006/picture">
+                  <pic:nvPicPr>
+                    <pic:cNvPr id="4" name="Avg_lottary_expanses-after.png"/>
+                    <pic:cNvPicPr/>
+                  </pic:nvPicPr>
+                  <pic:blipFill>
+                    <a:blip r:embed="rId16">
+                      <a:extLst>
+                        <a:ext uri="{28A0092B-C50C-407E-A947-70E740481C1C}">
+                          <a14:useLocalDpi xmlns:a14="http://schemas.microsoft.com/office/drawing/2010/main" val="0"/>
+                        </a:ext>
+                      </a:extLst>
+                    </a:blip>
+                    <a:stretch>
+                      <a:fillRect/>
+                    </a:stretch>
+                  </pic:blipFill>
+                  <pic:spPr>
+                    <a:xfrm>
+                      <a:off x="0" y="0"/>
+                      <a:ext cx="1712595" cy="1186180"/>
+                    </a:xfrm>
+                    <a:prstGeom prst="rect">
+                      <a:avLst/>
+                    </a:prstGeom>
+                  </pic:spPr>
+                </pic:pic>
+              </a:graphicData>
+            </a:graphic>
+            <wp14:sizeRelH relativeFrom="page">
+              <wp14:pctWidth>0</wp14:pctWidth>
+            </wp14:sizeRelH>
+            <wp14:sizeRelV relativeFrom="page">
+              <wp14:pctHeight>0</wp14:pctHeight>
+            </wp14:sizeRelV>
+          </wp:anchor>
+        </w:drawing>
+      </w:r>
+    </w:p>
+    <w:p/>
+    <w:p/>
+    <w:p>
+      <w:pPr>
+        <w:rPr>
+          <w:rtl/>
+        </w:rPr>
+      </w:pPr>
+      <w:r>
+        <w:rPr>
+          <w:noProof/>
+          <w:rtl/>
+          <w:lang w:val="he-IL"/>
+        </w:rPr>
+        <w:drawing>
+          <wp:anchor distT="0" distB="0" distL="114300" distR="114300" simplePos="0" relativeHeight="251658240" behindDoc="0" locked="0" layoutInCell="1" allowOverlap="1" wp14:anchorId="70CE304B" wp14:editId="39CD2489">
+            <wp:simplePos x="0" y="0"/>
+            <wp:positionH relativeFrom="column">
+              <wp:posOffset>-1095337</wp:posOffset>
+            </wp:positionH>
+            <wp:positionV relativeFrom="paragraph">
+              <wp:posOffset>3377243</wp:posOffset>
+            </wp:positionV>
+            <wp:extent cx="4889500" cy="3352800"/>
+            <wp:effectExtent l="0" t="0" r="0" b="0"/>
+            <wp:wrapNone/>
+            <wp:docPr id="12" name="Picture 12"/>
+            <wp:cNvGraphicFramePr>
+              <a:graphicFrameLocks xmlns:a="http://schemas.openxmlformats.org/drawingml/2006/main" noChangeAspect="1"/>
+            </wp:cNvGraphicFramePr>
+            <a:graphic xmlns:a="http://schemas.openxmlformats.org/drawingml/2006/main">
+              <a:graphicData uri="http://schemas.openxmlformats.org/drawingml/2006/picture">
+                <pic:pic xmlns:pic="http://schemas.openxmlformats.org/drawingml/2006/picture">
+                  <pic:nvPicPr>
+                    <pic:cNvPr id="12" name="Avg_monthly_income_all_years-before.png"/>
+                    <pic:cNvPicPr/>
+                  </pic:nvPicPr>
+                  <pic:blipFill>
+                    <a:blip r:embed="rId12">
+                      <a:extLst>
+                        <a:ext uri="{28A0092B-C50C-407E-A947-70E740481C1C}">
+                          <a14:useLocalDpi xmlns:a14="http://schemas.microsoft.com/office/drawing/2010/main" val="0"/>
+                        </a:ext>
+                      </a:extLst>
+                    </a:blip>
+                    <a:stretch>
+                      <a:fillRect/>
+                    </a:stretch>
+                  </pic:blipFill>
+                  <pic:spPr>
+                    <a:xfrm>
+                      <a:off x="0" y="0"/>
+                      <a:ext cx="4889500" cy="3352800"/>
+                    </a:xfrm>
+                    <a:prstGeom prst="rect">
+                      <a:avLst/>
+                    </a:prstGeom>
+                  </pic:spPr>
+                </pic:pic>
+              </a:graphicData>
+            </a:graphic>
+            <wp14:sizeRelH relativeFrom="page">
+              <wp14:pctWidth>0</wp14:pctWidth>
+            </wp14:sizeRelH>
+            <wp14:sizeRelV relativeFrom="page">
+              <wp14:pctHeight>0</wp14:pctHeight>
+            </wp14:sizeRelV>
+          </wp:anchor>
+        </w:drawing>
       </w:r>
     </w:p>
     <w:p>
@@ -3153,7 +3590,15 @@
           <w:rFonts w:hint="cs"/>
           <w:rtl/>
         </w:rPr>
-        <w:t xml:space="preserve">החלטנו לטפל רק בסט האימון שלנו, זה נובע מכך שבחרנו לבצע את זיהוי ה </w:t>
+        <w:t xml:space="preserve">החלטנו לטפל רק בסט האימון שלנו, זה נובע מכך שבחרנו לבצע את זיהוי </w:t>
+      </w:r>
+      <w:r>
+        <w:rPr>
+          <w:rFonts w:hint="cs"/>
+          <w:rtl/>
+        </w:rPr>
+        <w:lastRenderedPageBreak/>
+        <w:t xml:space="preserve">ה </w:t>
       </w:r>
       <w:r>
         <w:rPr>
@@ -3199,7 +3644,7 @@
           <w:rFonts w:hint="cs"/>
           <w:rtl/>
         </w:rPr>
-        <w:t xml:space="preserve">ולהתפלגות הדאטה ביחס </w:t>
+        <w:t xml:space="preserve">ולהתפלגות </w:t>
       </w:r>
       <w:proofErr w:type="spellStart"/>
       <w:r>
@@ -3207,6 +3652,22 @@
           <w:rFonts w:hint="cs"/>
           <w:rtl/>
         </w:rPr>
+        <w:t>הדאטה</w:t>
+      </w:r>
+      <w:proofErr w:type="spellEnd"/>
+      <w:r>
+        <w:rPr>
+          <w:rFonts w:hint="cs"/>
+          <w:rtl/>
+        </w:rPr>
+        <w:t xml:space="preserve"> ביחס </w:t>
+      </w:r>
+      <w:proofErr w:type="spellStart"/>
+      <w:r>
+        <w:rPr>
+          <w:rFonts w:hint="cs"/>
+          <w:rtl/>
+        </w:rPr>
         <w:t>ללייבל</w:t>
       </w:r>
       <w:proofErr w:type="spellEnd"/>
@@ -3260,7 +3721,7 @@
           <w:rFonts w:hint="cs"/>
           <w:rtl/>
         </w:rPr>
-        <w:t xml:space="preserve"> בגלל שבמצב אמיתי, לא נוכל לדעת את </w:t>
+        <w:t xml:space="preserve"> בגלל שבמצב </w:t>
       </w:r>
       <w:proofErr w:type="spellStart"/>
       <w:r>
@@ -3268,6 +3729,22 @@
           <w:rFonts w:hint="cs"/>
           <w:rtl/>
         </w:rPr>
+        <w:t>אמיתי</w:t>
+      </w:r>
+      <w:proofErr w:type="spellEnd"/>
+      <w:r>
+        <w:rPr>
+          <w:rFonts w:hint="cs"/>
+          <w:rtl/>
+        </w:rPr>
+        <w:t xml:space="preserve">, לא נוכל לדעת את </w:t>
+      </w:r>
+      <w:proofErr w:type="spellStart"/>
+      <w:r>
+        <w:rPr>
+          <w:rFonts w:hint="cs"/>
+          <w:rtl/>
+        </w:rPr>
         <w:t>הלייבלים</w:t>
       </w:r>
       <w:proofErr w:type="spellEnd"/>
@@ -3276,7 +3753,23 @@
           <w:rFonts w:hint="cs"/>
           <w:rtl/>
         </w:rPr>
-        <w:t xml:space="preserve"> של הדאטה ונצטרך לבצע פעולות ללא התייחסות </w:t>
+        <w:t xml:space="preserve"> של </w:t>
+      </w:r>
+      <w:proofErr w:type="spellStart"/>
+      <w:r>
+        <w:rPr>
+          <w:rFonts w:hint="cs"/>
+          <w:rtl/>
+        </w:rPr>
+        <w:t>הדאטה</w:t>
+      </w:r>
+      <w:proofErr w:type="spellEnd"/>
+      <w:r>
+        <w:rPr>
+          <w:rFonts w:hint="cs"/>
+          <w:rtl/>
+        </w:rPr>
+        <w:t xml:space="preserve"> ונצטרך לבצע פעולות ללא התייחסות </w:t>
       </w:r>
       <w:proofErr w:type="spellStart"/>
       <w:r>
@@ -3578,7 +4071,6 @@
           <w:rFonts w:hint="cs"/>
           <w:rtl/>
         </w:rPr>
-        <w:lastRenderedPageBreak/>
         <w:t xml:space="preserve">5. </w:t>
       </w:r>
       <w:r>
@@ -3635,7 +4127,23 @@
           <w:rFonts w:hint="cs"/>
           <w:rtl/>
         </w:rPr>
-        <w:t xml:space="preserve"> של הדאטה, כאשר עבור סט </w:t>
+        <w:t xml:space="preserve"> של </w:t>
+      </w:r>
+      <w:proofErr w:type="spellStart"/>
+      <w:r>
+        <w:rPr>
+          <w:rFonts w:hint="cs"/>
+          <w:rtl/>
+        </w:rPr>
+        <w:t>הדאטה</w:t>
+      </w:r>
+      <w:proofErr w:type="spellEnd"/>
+      <w:r>
+        <w:rPr>
+          <w:rFonts w:hint="cs"/>
+          <w:rtl/>
+        </w:rPr>
+        <w:t xml:space="preserve">, כאשר עבור סט </w:t>
       </w:r>
       <w:proofErr w:type="spellStart"/>
       <w:r>
@@ -4284,6 +4792,7 @@
           <w:rFonts w:hint="cs"/>
           <w:rtl/>
         </w:rPr>
+        <w:lastRenderedPageBreak/>
         <w:t xml:space="preserve">6. </w:t>
       </w:r>
       <w:r>
@@ -4555,7 +5064,23 @@
           <w:rFonts w:hint="cs"/>
           <w:rtl/>
         </w:rPr>
-        <w:t xml:space="preserve"> , אשר מאמן מסווג על הדאטה שלנו, והמסווג מגדיר את חשיבות כל פיצ'ר.  מתוך הפיצ'רים בחרנו את </w:t>
+        <w:t xml:space="preserve"> , אשר מאמן מסווג על </w:t>
+      </w:r>
+      <w:proofErr w:type="spellStart"/>
+      <w:r>
+        <w:rPr>
+          <w:rFonts w:hint="cs"/>
+          <w:rtl/>
+        </w:rPr>
+        <w:t>הדאטה</w:t>
+      </w:r>
+      <w:proofErr w:type="spellEnd"/>
+      <w:r>
+        <w:rPr>
+          <w:rFonts w:hint="cs"/>
+          <w:rtl/>
+        </w:rPr>
+        <w:t xml:space="preserve"> שלנו, והמסווג מגדיר את חשיבות כל פיצ'ר.  מתוך הפיצ'רים בחרנו את </w:t>
       </w:r>
       <w:r>
         <w:t>k</w:t>
@@ -4636,7 +5161,6 @@
           <w:rFonts w:hint="cs"/>
           <w:rtl/>
         </w:rPr>
-        <w:lastRenderedPageBreak/>
         <w:t>וכעת נותר לנו לבחור אילו פיצ'רים נוסיף מתוך הפיצ'רים שנותרו באיחוד.</w:t>
       </w:r>
       <w:r>
@@ -4718,7 +5242,6 @@
             <w:pPr>
               <w:jc w:val="center"/>
               <w:rPr>
-                <w:rFonts w:hint="cs"/>
                 <w:sz w:val="16"/>
                 <w:szCs w:val="16"/>
                 <w:rtl/>
@@ -4748,7 +5271,6 @@
             <w:pPr>
               <w:jc w:val="center"/>
               <w:rPr>
-                <w:rFonts w:hint="cs"/>
                 <w:sz w:val="16"/>
                 <w:szCs w:val="16"/>
                 <w:rtl/>
@@ -4778,7 +5300,6 @@
             <w:pPr>
               <w:jc w:val="center"/>
               <w:rPr>
-                <w:rFonts w:hint="cs"/>
                 <w:sz w:val="16"/>
                 <w:szCs w:val="16"/>
                 <w:rtl/>
@@ -4808,7 +5329,6 @@
             <w:pPr>
               <w:jc w:val="center"/>
               <w:rPr>
-                <w:rFonts w:hint="cs"/>
                 <w:sz w:val="16"/>
                 <w:szCs w:val="16"/>
                 <w:rtl/>
@@ -4867,7 +5387,6 @@
             <w:pPr>
               <w:jc w:val="center"/>
               <w:rPr>
-                <w:rFonts w:hint="cs"/>
                 <w:sz w:val="16"/>
                 <w:szCs w:val="16"/>
                 <w:rtl/>
@@ -4897,7 +5416,6 @@
             <w:pPr>
               <w:jc w:val="center"/>
               <w:rPr>
-                <w:rFonts w:hint="cs"/>
                 <w:sz w:val="16"/>
                 <w:szCs w:val="16"/>
                 <w:rtl/>
@@ -4927,7 +5445,6 @@
             <w:pPr>
               <w:jc w:val="center"/>
               <w:rPr>
-                <w:rFonts w:hint="cs"/>
                 <w:sz w:val="16"/>
                 <w:szCs w:val="16"/>
                 <w:rtl/>
@@ -4957,7 +5474,6 @@
             <w:pPr>
               <w:jc w:val="center"/>
               <w:rPr>
-                <w:rFonts w:hint="cs"/>
                 <w:sz w:val="16"/>
                 <w:szCs w:val="16"/>
                 <w:rtl/>
@@ -5043,7 +5559,6 @@
             <w:pPr>
               <w:jc w:val="center"/>
               <w:rPr>
-                <w:rFonts w:hint="cs"/>
                 <w:sz w:val="16"/>
                 <w:szCs w:val="16"/>
                 <w:rtl/>
@@ -5073,7 +5588,6 @@
             <w:pPr>
               <w:jc w:val="center"/>
               <w:rPr>
-                <w:rFonts w:hint="cs"/>
                 <w:sz w:val="16"/>
                 <w:szCs w:val="16"/>
               </w:rPr>
@@ -5102,7 +5616,6 @@
             <w:pPr>
               <w:jc w:val="center"/>
               <w:rPr>
-                <w:rFonts w:hint="cs"/>
                 <w:sz w:val="16"/>
                 <w:szCs w:val="16"/>
               </w:rPr>
@@ -5128,19 +5641,706 @@
       </w:pPr>
     </w:p>
     <w:p>
+      <w:r>
+        <w:rPr>
+          <w:rFonts w:hint="cs"/>
+          <w:highlight w:val="yellow"/>
+          <w:rtl/>
+        </w:rPr>
+        <w:t>להוסיף חלקים של בונוסים</w:t>
+      </w:r>
+    </w:p>
+    <w:p/>
+    <w:p>
       <w:pPr>
         <w:rPr>
-          <w:rFonts w:hint="cs"/>
+          <w:rFonts w:asciiTheme="minorBidi" w:hAnsiTheme="minorBidi"/>
+          <w:rtl/>
         </w:rPr>
       </w:pPr>
       <w:r>
         <w:rPr>
-          <w:rFonts w:hint="cs"/>
-          <w:highlight w:val="yellow"/>
-          <w:rtl/>
-        </w:rPr>
-        <w:t>להוסיף חלקים של בונוסים</w:t>
-      </w:r>
+          <w:rFonts w:asciiTheme="minorBidi" w:hAnsiTheme="minorBidi"/>
+          <w:rtl/>
+        </w:rPr>
+        <w:t xml:space="preserve">בונוס </w:t>
+      </w:r>
+      <w:r>
+        <w:rPr>
+          <w:rFonts w:asciiTheme="minorBidi" w:hAnsiTheme="minorBidi"/>
+        </w:rPr>
+        <w:t>relief</w:t>
+      </w:r>
+    </w:p>
+    <w:p>
+      <w:pPr>
+        <w:rPr>
+          <w:rFonts w:asciiTheme="minorBidi" w:hAnsiTheme="minorBidi"/>
+          <w:rtl/>
+        </w:rPr>
+      </w:pPr>
+      <w:r>
+        <w:rPr>
+          <w:rFonts w:asciiTheme="minorBidi" w:hAnsiTheme="minorBidi"/>
+          <w:rtl/>
+        </w:rPr>
+        <w:t>ב. מימוש  פונקציית</w:t>
+      </w:r>
+      <w:r>
+        <w:rPr>
+          <w:rFonts w:asciiTheme="minorBidi" w:hAnsiTheme="minorBidi"/>
+        </w:rPr>
+        <w:t xml:space="preserve">relief </w:t>
+      </w:r>
+      <w:r>
+        <w:rPr>
+          <w:rFonts w:asciiTheme="minorBidi" w:hAnsiTheme="minorBidi"/>
+          <w:rtl/>
+        </w:rPr>
+        <w:t xml:space="preserve"> אשר מקבלת </w:t>
+      </w:r>
+      <w:r>
+        <w:rPr>
+          <w:rFonts w:asciiTheme="minorBidi" w:hAnsiTheme="minorBidi"/>
+        </w:rPr>
+        <w:t>data</w:t>
+      </w:r>
+      <w:r>
+        <w:rPr>
+          <w:rFonts w:asciiTheme="minorBidi" w:hAnsiTheme="minorBidi"/>
+          <w:rtl/>
+        </w:rPr>
+        <w:t xml:space="preserve"> , מספר </w:t>
+      </w:r>
+      <w:proofErr w:type="spellStart"/>
+      <w:r>
+        <w:rPr>
+          <w:rFonts w:asciiTheme="minorBidi" w:hAnsiTheme="minorBidi"/>
+          <w:rtl/>
+        </w:rPr>
+        <w:t>איטרציות</w:t>
+      </w:r>
+      <w:proofErr w:type="spellEnd"/>
+      <w:r>
+        <w:rPr>
+          <w:rFonts w:asciiTheme="minorBidi" w:hAnsiTheme="minorBidi"/>
+          <w:rtl/>
+        </w:rPr>
+        <w:t xml:space="preserve"> </w:t>
+      </w:r>
+      <w:r>
+        <w:rPr>
+          <w:rFonts w:asciiTheme="minorBidi" w:hAnsiTheme="minorBidi"/>
+        </w:rPr>
+        <w:t>(iteration)</w:t>
+      </w:r>
+      <w:r>
+        <w:rPr>
+          <w:rFonts w:asciiTheme="minorBidi" w:hAnsiTheme="minorBidi"/>
+          <w:rtl/>
+        </w:rPr>
+        <w:t xml:space="preserve"> , וסף אשר יסמל את מספר הפיצ'רים בעלי משקל הגבוה ביותר שהפונקציה תחזיר.</w:t>
+      </w:r>
+    </w:p>
+    <w:p>
+      <w:pPr>
+        <w:rPr>
+          <w:rFonts w:asciiTheme="minorBidi" w:hAnsiTheme="minorBidi"/>
+          <w:rtl/>
+        </w:rPr>
+      </w:pPr>
+      <w:r>
+        <w:rPr>
+          <w:rFonts w:asciiTheme="minorBidi" w:hAnsiTheme="minorBidi"/>
+          <w:rtl/>
+        </w:rPr>
+        <w:t>פונקציה זו אשר משמשת ל</w:t>
+      </w:r>
+      <w:r>
+        <w:rPr>
+          <w:rFonts w:asciiTheme="minorBidi" w:hAnsiTheme="minorBidi"/>
+        </w:rPr>
+        <w:t>feature selection</w:t>
+      </w:r>
+      <w:r>
+        <w:rPr>
+          <w:rFonts w:asciiTheme="minorBidi" w:hAnsiTheme="minorBidi"/>
+          <w:rtl/>
+        </w:rPr>
+        <w:t xml:space="preserve"> יש יתרונות וחסרונות.</w:t>
+      </w:r>
+    </w:p>
+    <w:p>
+      <w:pPr>
+        <w:rPr>
+          <w:rFonts w:asciiTheme="minorBidi" w:hAnsiTheme="minorBidi"/>
+          <w:rtl/>
+        </w:rPr>
+      </w:pPr>
+      <w:r>
+        <w:rPr>
+          <w:rFonts w:asciiTheme="minorBidi" w:hAnsiTheme="minorBidi"/>
+          <w:rtl/>
+        </w:rPr>
+        <w:t>יתרונות:</w:t>
+      </w:r>
+    </w:p>
+    <w:p>
+      <w:pPr>
+        <w:pStyle w:val="ListParagraph"/>
+        <w:numPr>
+          <w:ilvl w:val="0"/>
+          <w:numId w:val="1"/>
+        </w:numPr>
+        <w:bidi/>
+        <w:rPr>
+          <w:rFonts w:asciiTheme="minorBidi" w:hAnsiTheme="minorBidi"/>
+          <w:sz w:val="22"/>
+          <w:szCs w:val="22"/>
+        </w:rPr>
+      </w:pPr>
+      <w:r>
+        <w:rPr>
+          <w:rFonts w:asciiTheme="minorBidi" w:hAnsiTheme="minorBidi"/>
+          <w:sz w:val="22"/>
+          <w:szCs w:val="22"/>
+          <w:rtl/>
+        </w:rPr>
+        <w:t xml:space="preserve">זמן ריצה קצר יחסית ,דוגמים כמספר </w:t>
+      </w:r>
+      <w:proofErr w:type="spellStart"/>
+      <w:r>
+        <w:rPr>
+          <w:rFonts w:asciiTheme="minorBidi" w:hAnsiTheme="minorBidi"/>
+          <w:sz w:val="22"/>
+          <w:szCs w:val="22"/>
+          <w:rtl/>
+        </w:rPr>
+        <w:t>האיטרציות</w:t>
+      </w:r>
+      <w:proofErr w:type="spellEnd"/>
+      <w:r>
+        <w:rPr>
+          <w:rFonts w:asciiTheme="minorBidi" w:hAnsiTheme="minorBidi"/>
+          <w:sz w:val="22"/>
+          <w:szCs w:val="22"/>
+          <w:rtl/>
+        </w:rPr>
+        <w:t xml:space="preserve"> ועבור כל דוגמה עוברים על כל הפיצ'רים  ולוקחים </w:t>
+      </w:r>
+      <w:r>
+        <w:rPr>
+          <w:rFonts w:asciiTheme="minorBidi" w:hAnsiTheme="minorBidi"/>
+          <w:sz w:val="22"/>
+          <w:szCs w:val="22"/>
+        </w:rPr>
+        <w:t>min</w:t>
+      </w:r>
+      <w:r>
+        <w:rPr>
+          <w:rFonts w:asciiTheme="minorBidi" w:hAnsiTheme="minorBidi"/>
+          <w:sz w:val="22"/>
+          <w:szCs w:val="22"/>
+          <w:rtl/>
+        </w:rPr>
+        <w:t xml:space="preserve"> מאותו </w:t>
+      </w:r>
+      <w:proofErr w:type="spellStart"/>
+      <w:r>
+        <w:rPr>
+          <w:rFonts w:asciiTheme="minorBidi" w:hAnsiTheme="minorBidi"/>
+          <w:sz w:val="22"/>
+          <w:szCs w:val="22"/>
+          <w:rtl/>
+        </w:rPr>
+        <w:t>לייבל</w:t>
+      </w:r>
+      <w:proofErr w:type="spellEnd"/>
+      <w:r>
+        <w:rPr>
+          <w:rFonts w:asciiTheme="minorBidi" w:hAnsiTheme="minorBidi"/>
+          <w:sz w:val="22"/>
+          <w:szCs w:val="22"/>
+          <w:rtl/>
+        </w:rPr>
+        <w:t xml:space="preserve"> ו </w:t>
+      </w:r>
+      <w:r>
+        <w:rPr>
+          <w:rFonts w:asciiTheme="minorBidi" w:hAnsiTheme="minorBidi"/>
+          <w:sz w:val="22"/>
+          <w:szCs w:val="22"/>
+        </w:rPr>
+        <w:t>min</w:t>
+      </w:r>
+      <w:r>
+        <w:rPr>
+          <w:rFonts w:asciiTheme="minorBidi" w:hAnsiTheme="minorBidi"/>
+          <w:sz w:val="22"/>
+          <w:szCs w:val="22"/>
+          <w:rtl/>
+        </w:rPr>
+        <w:t xml:space="preserve"> מהשאר.</w:t>
+      </w:r>
+    </w:p>
+    <w:p>
+      <w:pPr>
+        <w:pStyle w:val="ListParagraph"/>
+        <w:numPr>
+          <w:ilvl w:val="0"/>
+          <w:numId w:val="1"/>
+        </w:numPr>
+        <w:bidi/>
+        <w:rPr>
+          <w:rFonts w:asciiTheme="minorBidi" w:hAnsiTheme="minorBidi"/>
+          <w:sz w:val="22"/>
+          <w:szCs w:val="22"/>
+        </w:rPr>
+      </w:pPr>
+      <w:r>
+        <w:rPr>
+          <w:rFonts w:asciiTheme="minorBidi" w:hAnsiTheme="minorBidi"/>
+          <w:sz w:val="22"/>
+          <w:szCs w:val="22"/>
+          <w:rtl/>
+        </w:rPr>
+        <w:t xml:space="preserve">אם עוברים הרבה </w:t>
+      </w:r>
+      <w:proofErr w:type="spellStart"/>
+      <w:r>
+        <w:rPr>
+          <w:rFonts w:asciiTheme="minorBidi" w:hAnsiTheme="minorBidi"/>
+          <w:sz w:val="22"/>
+          <w:szCs w:val="22"/>
+          <w:rtl/>
+        </w:rPr>
+        <w:t>איטרציות</w:t>
+      </w:r>
+      <w:proofErr w:type="spellEnd"/>
+      <w:r>
+        <w:rPr>
+          <w:rFonts w:asciiTheme="minorBidi" w:hAnsiTheme="minorBidi"/>
+          <w:sz w:val="22"/>
+          <w:szCs w:val="22"/>
+          <w:rtl/>
+        </w:rPr>
+        <w:t xml:space="preserve"> אז יש פחות חשיבות לדוגמאות רועשות.</w:t>
+      </w:r>
+    </w:p>
+    <w:p>
+      <w:pPr>
+        <w:pStyle w:val="ListParagraph"/>
+        <w:numPr>
+          <w:ilvl w:val="0"/>
+          <w:numId w:val="1"/>
+        </w:numPr>
+        <w:bidi/>
+        <w:rPr>
+          <w:rFonts w:asciiTheme="minorBidi" w:hAnsiTheme="minorBidi"/>
+          <w:sz w:val="22"/>
+          <w:szCs w:val="22"/>
+        </w:rPr>
+      </w:pPr>
+      <w:r>
+        <w:rPr>
+          <w:rFonts w:asciiTheme="minorBidi" w:hAnsiTheme="minorBidi"/>
+          <w:sz w:val="22"/>
+          <w:szCs w:val="22"/>
+          <w:rtl/>
+        </w:rPr>
+        <w:t xml:space="preserve">יש יחס לבחירת התכונות בהקשר </w:t>
+      </w:r>
+      <w:proofErr w:type="spellStart"/>
+      <w:r>
+        <w:rPr>
+          <w:rFonts w:asciiTheme="minorBidi" w:hAnsiTheme="minorBidi"/>
+          <w:sz w:val="22"/>
+          <w:szCs w:val="22"/>
+          <w:rtl/>
+        </w:rPr>
+        <w:t>ללייבל</w:t>
+      </w:r>
+      <w:proofErr w:type="spellEnd"/>
+      <w:r>
+        <w:rPr>
+          <w:rFonts w:asciiTheme="minorBidi" w:hAnsiTheme="minorBidi"/>
+          <w:sz w:val="22"/>
+          <w:szCs w:val="22"/>
+          <w:rtl/>
+        </w:rPr>
+        <w:t xml:space="preserve"> של התכונה.</w:t>
+      </w:r>
+    </w:p>
+    <w:p>
+      <w:pPr>
+        <w:pStyle w:val="ListParagraph"/>
+        <w:numPr>
+          <w:ilvl w:val="0"/>
+          <w:numId w:val="1"/>
+        </w:numPr>
+        <w:bidi/>
+        <w:rPr>
+          <w:rFonts w:asciiTheme="minorBidi" w:hAnsiTheme="minorBidi"/>
+          <w:sz w:val="22"/>
+          <w:szCs w:val="22"/>
+        </w:rPr>
+      </w:pPr>
+      <w:r>
+        <w:rPr>
+          <w:rFonts w:asciiTheme="minorBidi" w:hAnsiTheme="minorBidi"/>
+          <w:sz w:val="22"/>
+          <w:szCs w:val="22"/>
+          <w:rtl/>
+        </w:rPr>
+        <w:t xml:space="preserve">אפשר לשלוט על סף התכונות שנרצה לקבל ועל מספר </w:t>
+      </w:r>
+      <w:proofErr w:type="spellStart"/>
+      <w:r>
+        <w:rPr>
+          <w:rFonts w:asciiTheme="minorBidi" w:hAnsiTheme="minorBidi"/>
+          <w:sz w:val="22"/>
+          <w:szCs w:val="22"/>
+          <w:rtl/>
+        </w:rPr>
+        <w:t>האיטרציות</w:t>
+      </w:r>
+      <w:proofErr w:type="spellEnd"/>
+      <w:r>
+        <w:rPr>
+          <w:rFonts w:asciiTheme="minorBidi" w:hAnsiTheme="minorBidi"/>
+          <w:sz w:val="22"/>
+          <w:szCs w:val="22"/>
+          <w:rtl/>
+        </w:rPr>
+        <w:t xml:space="preserve"> שתעבור .</w:t>
+      </w:r>
+    </w:p>
+    <w:p>
+      <w:pPr>
+        <w:pStyle w:val="ListParagraph"/>
+        <w:numPr>
+          <w:ilvl w:val="0"/>
+          <w:numId w:val="1"/>
+        </w:numPr>
+        <w:bidi/>
+        <w:rPr>
+          <w:rFonts w:asciiTheme="minorBidi" w:hAnsiTheme="minorBidi"/>
+          <w:sz w:val="22"/>
+          <w:szCs w:val="22"/>
+        </w:rPr>
+      </w:pPr>
+      <w:r>
+        <w:rPr>
+          <w:rFonts w:asciiTheme="minorBidi" w:hAnsiTheme="minorBidi"/>
+          <w:sz w:val="22"/>
+          <w:szCs w:val="22"/>
+          <w:rtl/>
+        </w:rPr>
+        <w:lastRenderedPageBreak/>
+        <w:t>אין קשר בין בחירת המסווג לבחירת התכונות.</w:t>
+      </w:r>
+    </w:p>
+    <w:p>
+      <w:pPr>
+        <w:rPr>
+          <w:rFonts w:asciiTheme="minorBidi" w:hAnsiTheme="minorBidi"/>
+          <w:rtl/>
+        </w:rPr>
+      </w:pPr>
+    </w:p>
+    <w:p>
+      <w:pPr>
+        <w:rPr>
+          <w:rFonts w:asciiTheme="minorBidi" w:hAnsiTheme="minorBidi"/>
+          <w:rtl/>
+        </w:rPr>
+      </w:pPr>
+      <w:r>
+        <w:rPr>
+          <w:rFonts w:asciiTheme="minorBidi" w:hAnsiTheme="minorBidi"/>
+          <w:rtl/>
+        </w:rPr>
+        <w:t>חסרונות:</w:t>
+      </w:r>
+    </w:p>
+    <w:p>
+      <w:pPr>
+        <w:pStyle w:val="ListParagraph"/>
+        <w:numPr>
+          <w:ilvl w:val="0"/>
+          <w:numId w:val="2"/>
+        </w:numPr>
+        <w:bidi/>
+        <w:rPr>
+          <w:rFonts w:asciiTheme="minorBidi" w:hAnsiTheme="minorBidi"/>
+          <w:sz w:val="22"/>
+          <w:szCs w:val="22"/>
+        </w:rPr>
+      </w:pPr>
+      <w:r>
+        <w:rPr>
+          <w:rFonts w:asciiTheme="minorBidi" w:hAnsiTheme="minorBidi"/>
+          <w:sz w:val="22"/>
+          <w:szCs w:val="22"/>
+          <w:rtl/>
+        </w:rPr>
+        <w:t>בלי ידע קודם קשה לדעת איזה סף לקבוע למספר התכונות שהפונקציה תחזיר.</w:t>
+      </w:r>
+    </w:p>
+    <w:p>
+      <w:pPr>
+        <w:pStyle w:val="ListParagraph"/>
+        <w:numPr>
+          <w:ilvl w:val="0"/>
+          <w:numId w:val="2"/>
+        </w:numPr>
+        <w:bidi/>
+        <w:rPr>
+          <w:rFonts w:asciiTheme="minorBidi" w:hAnsiTheme="minorBidi"/>
+          <w:sz w:val="22"/>
+          <w:szCs w:val="22"/>
+        </w:rPr>
+      </w:pPr>
+      <w:r>
+        <w:rPr>
+          <w:rFonts w:asciiTheme="minorBidi" w:hAnsiTheme="minorBidi"/>
+          <w:sz w:val="22"/>
+          <w:szCs w:val="22"/>
+          <w:rtl/>
+        </w:rPr>
+        <w:t xml:space="preserve">צריך להריץ הרבה </w:t>
+      </w:r>
+      <w:proofErr w:type="spellStart"/>
+      <w:r>
+        <w:rPr>
+          <w:rFonts w:asciiTheme="minorBidi" w:hAnsiTheme="minorBidi"/>
+          <w:sz w:val="22"/>
+          <w:szCs w:val="22"/>
+          <w:rtl/>
+        </w:rPr>
+        <w:t>איטרציות</w:t>
+      </w:r>
+      <w:proofErr w:type="spellEnd"/>
+      <w:r>
+        <w:rPr>
+          <w:rFonts w:asciiTheme="minorBidi" w:hAnsiTheme="minorBidi"/>
+          <w:sz w:val="22"/>
+          <w:szCs w:val="22"/>
+          <w:rtl/>
+        </w:rPr>
+        <w:t xml:space="preserve"> כדי לקבל תוצאה טובה.</w:t>
+      </w:r>
+    </w:p>
+    <w:p>
+      <w:pPr>
+        <w:pStyle w:val="ListParagraph"/>
+        <w:numPr>
+          <w:ilvl w:val="0"/>
+          <w:numId w:val="2"/>
+        </w:numPr>
+        <w:bidi/>
+        <w:rPr>
+          <w:rFonts w:asciiTheme="minorBidi" w:hAnsiTheme="minorBidi"/>
+          <w:sz w:val="22"/>
+          <w:szCs w:val="22"/>
+        </w:rPr>
+      </w:pPr>
+      <w:r>
+        <w:rPr>
+          <w:rFonts w:asciiTheme="minorBidi" w:hAnsiTheme="minorBidi"/>
+          <w:sz w:val="22"/>
+          <w:szCs w:val="22"/>
+          <w:rtl/>
+        </w:rPr>
+        <w:t>פונקציית המרחק נותנת משקל גבוה יותר לתכונות נומינליות (שלא בהכרח תכונות חשובות) ואז תכונות אלו מקבלות משקל גבוה יותר ביחס לתכונות אחרות שה</w:t>
+      </w:r>
+      <w:r>
+        <w:rPr>
+          <w:rFonts w:asciiTheme="minorBidi" w:hAnsiTheme="minorBidi"/>
+          <w:sz w:val="22"/>
+          <w:szCs w:val="22"/>
+        </w:rPr>
+        <w:t>data</w:t>
+      </w:r>
+      <w:r>
+        <w:rPr>
+          <w:rFonts w:asciiTheme="minorBidi" w:hAnsiTheme="minorBidi"/>
+          <w:sz w:val="22"/>
+          <w:szCs w:val="22"/>
+          <w:rtl/>
+        </w:rPr>
+        <w:t xml:space="preserve"> שלו מנורמל.</w:t>
+      </w:r>
+    </w:p>
+    <w:p>
+      <w:pPr>
+        <w:pStyle w:val="ListParagraph"/>
+        <w:numPr>
+          <w:ilvl w:val="0"/>
+          <w:numId w:val="2"/>
+        </w:numPr>
+        <w:bidi/>
+        <w:rPr>
+          <w:rFonts w:asciiTheme="minorBidi" w:hAnsiTheme="minorBidi"/>
+          <w:sz w:val="22"/>
+          <w:szCs w:val="22"/>
+        </w:rPr>
+      </w:pPr>
+      <w:r>
+        <w:rPr>
+          <w:rFonts w:asciiTheme="minorBidi" w:hAnsiTheme="minorBidi"/>
+          <w:sz w:val="22"/>
+          <w:szCs w:val="22"/>
+          <w:rtl/>
+        </w:rPr>
+        <w:t xml:space="preserve">הפונקציה בוחרת רנדומלי דוגמאות ולפי דוגמאות אלה מחשבת משקלים ודוגמאות אלה לא בהכרח </w:t>
+      </w:r>
+      <w:proofErr w:type="spellStart"/>
+      <w:r>
+        <w:rPr>
+          <w:rFonts w:asciiTheme="minorBidi" w:hAnsiTheme="minorBidi"/>
+          <w:sz w:val="22"/>
+          <w:szCs w:val="22"/>
+          <w:rtl/>
+        </w:rPr>
+        <w:t>מיצגות</w:t>
+      </w:r>
+      <w:proofErr w:type="spellEnd"/>
+      <w:r>
+        <w:rPr>
+          <w:rFonts w:asciiTheme="minorBidi" w:hAnsiTheme="minorBidi"/>
+          <w:sz w:val="22"/>
+          <w:szCs w:val="22"/>
+          <w:rtl/>
+        </w:rPr>
+        <w:t>.</w:t>
+      </w:r>
+    </w:p>
+    <w:p>
+      <w:pPr>
+        <w:rPr>
+          <w:rFonts w:asciiTheme="minorBidi" w:hAnsiTheme="minorBidi"/>
+        </w:rPr>
+      </w:pPr>
+    </w:p>
+    <w:p>
+      <w:pPr>
+        <w:rPr>
+          <w:rFonts w:asciiTheme="minorBidi" w:hAnsiTheme="minorBidi"/>
+          <w:rtl/>
+        </w:rPr>
+      </w:pPr>
+      <w:r>
+        <w:rPr>
+          <w:rFonts w:asciiTheme="minorBidi" w:hAnsiTheme="minorBidi"/>
+          <w:rtl/>
+        </w:rPr>
+        <w:t xml:space="preserve">תכונות אשר נבחרו על ידי </w:t>
+      </w:r>
+      <w:r>
+        <w:rPr>
+          <w:rFonts w:asciiTheme="minorBidi" w:hAnsiTheme="minorBidi"/>
+        </w:rPr>
+        <w:t xml:space="preserve">relief </w:t>
+      </w:r>
+      <w:r>
+        <w:rPr>
+          <w:rFonts w:asciiTheme="minorBidi" w:hAnsiTheme="minorBidi"/>
+          <w:rtl/>
+        </w:rPr>
+        <w:t xml:space="preserve"> ולא על ידי השאר:</w:t>
+      </w:r>
+    </w:p>
+    <w:p>
+      <w:pPr>
+        <w:pStyle w:val="ListParagraph"/>
+        <w:numPr>
+          <w:ilvl w:val="0"/>
+          <w:numId w:val="3"/>
+        </w:numPr>
+        <w:bidi/>
+        <w:rPr>
+          <w:rFonts w:asciiTheme="minorBidi" w:hAnsiTheme="minorBidi"/>
+          <w:sz w:val="22"/>
+          <w:szCs w:val="22"/>
+        </w:rPr>
+      </w:pPr>
+    </w:p>
+    <w:p>
+      <w:pPr>
+        <w:ind w:left="-58"/>
+        <w:rPr>
+          <w:rFonts w:asciiTheme="minorBidi" w:hAnsiTheme="minorBidi"/>
+          <w:rtl/>
+        </w:rPr>
+      </w:pPr>
+      <w:r>
+        <w:rPr>
+          <w:rFonts w:asciiTheme="minorBidi" w:hAnsiTheme="minorBidi"/>
+          <w:rtl/>
+        </w:rPr>
+        <w:t>תכונות אשר</w:t>
+      </w:r>
+      <w:r>
+        <w:rPr>
+          <w:rFonts w:asciiTheme="minorBidi" w:hAnsiTheme="minorBidi"/>
+        </w:rPr>
+        <w:t xml:space="preserve"> </w:t>
+      </w:r>
+      <w:r>
+        <w:rPr>
+          <w:rFonts w:asciiTheme="minorBidi" w:hAnsiTheme="minorBidi" w:hint="cs"/>
+          <w:rtl/>
+        </w:rPr>
+        <w:t xml:space="preserve">לא </w:t>
+      </w:r>
+      <w:r>
+        <w:rPr>
+          <w:rFonts w:asciiTheme="minorBidi" w:hAnsiTheme="minorBidi"/>
+          <w:rtl/>
+        </w:rPr>
+        <w:t xml:space="preserve"> נבחרו על ידי </w:t>
+      </w:r>
+      <w:r>
+        <w:rPr>
+          <w:rFonts w:asciiTheme="minorBidi" w:hAnsiTheme="minorBidi"/>
+        </w:rPr>
+        <w:t xml:space="preserve">relief </w:t>
+      </w:r>
+      <w:r>
+        <w:rPr>
+          <w:rFonts w:asciiTheme="minorBidi" w:hAnsiTheme="minorBidi"/>
+          <w:rtl/>
+        </w:rPr>
+        <w:t xml:space="preserve"> </w:t>
+      </w:r>
+      <w:r>
+        <w:rPr>
+          <w:rFonts w:asciiTheme="minorBidi" w:hAnsiTheme="minorBidi" w:hint="cs"/>
+          <w:rtl/>
+        </w:rPr>
+        <w:t>ו</w:t>
+      </w:r>
+      <w:r>
+        <w:rPr>
+          <w:rFonts w:asciiTheme="minorBidi" w:hAnsiTheme="minorBidi"/>
+          <w:rtl/>
+        </w:rPr>
+        <w:t>על ידי השאר:</w:t>
+      </w:r>
+    </w:p>
+    <w:p>
+      <w:pPr>
+        <w:ind w:left="360"/>
+        <w:rPr>
+          <w:rFonts w:asciiTheme="minorBidi" w:hAnsiTheme="minorBidi"/>
+          <w:rtl/>
+        </w:rPr>
+      </w:pPr>
+    </w:p>
+    <w:p>
+      <w:bookmarkStart w:id="0" w:name="_GoBack"/>
+      <w:bookmarkEnd w:id="0"/>
     </w:p>
     <w:sectPr>
       <w:pgSz w:w="11906" w:h="16838"/>
@@ -5154,8 +6354,361 @@
 </w:document>
 </file>
 
+<file path=word/numbering.xml><?xml version="1.0" encoding="utf-8"?>
+<w:numbering xmlns:wpc="http://schemas.microsoft.com/office/word/2010/wordprocessingCanvas" xmlns:cx="http://schemas.microsoft.com/office/drawing/2014/chartex" xmlns:cx1="http://schemas.microsoft.com/office/drawing/2015/9/8/chartex" xmlns:cx2="http://schemas.microsoft.com/office/drawing/2015/10/21/chartex" xmlns:cx3="http://schemas.microsoft.com/office/drawing/2016/5/9/chartex" xmlns:cx4="http://schemas.microsoft.com/office/drawing/2016/5/10/chartex" xmlns:cx5="http://schemas.microsoft.com/office/drawing/2016/5/11/chartex" xmlns:cx6="http://schemas.microsoft.com/office/drawing/2016/5/12/chartex" xmlns:cx7="http://schemas.microsoft.com/office/drawing/2016/5/13/chartex" xmlns:cx8="http://schemas.microsoft.com/office/drawing/2016/5/14/chartex" xmlns:mc="http://schemas.openxmlformats.org/markup-compatibility/2006" xmlns:aink="http://schemas.microsoft.com/office/drawing/2016/ink" xmlns:am3d="http://schemas.microsoft.com/office/drawing/2017/model3d" xmlns:o="urn:schemas-microsoft-com:office:office" xmlns:r="http://schemas.openxmlformats.org/officeDocument/2006/relationships" xmlns:m="http://schemas.openxmlformats.org/officeDocument/2006/math" xmlns:v="urn:schemas-microsoft-com:vml" xmlns:wp14="http://schemas.microsoft.com/office/word/2010/wordprocessingDrawing" xmlns:wp="http://schemas.openxmlformats.org/drawingml/2006/wordprocessingDrawing" xmlns:w10="urn:schemas-microsoft-com:office:word" xmlns:w="http://schemas.openxmlformats.org/wordprocessingml/2006/main" xmlns:w14="http://schemas.microsoft.com/office/word/2010/wordml" xmlns:w15="http://schemas.microsoft.com/office/word/2012/wordml" xmlns:w16cid="http://schemas.microsoft.com/office/word/2016/wordml/cid" xmlns:w16se="http://schemas.microsoft.com/office/word/2015/wordml/symex" xmlns:wpg="http://schemas.microsoft.com/office/word/2010/wordprocessingGroup" xmlns:wpi="http://schemas.microsoft.com/office/word/2010/wordprocessingInk" xmlns:wne="http://schemas.microsoft.com/office/word/2006/wordml" xmlns:wps="http://schemas.microsoft.com/office/word/2010/wordprocessingShape" mc:Ignorable="w14 w15 w16se w16cid wp14">
+  <w:abstractNum w:abstractNumId="0" w15:restartNumberingAfterBreak="0">
+    <w:nsid w:val="0E7B3368"/>
+    <w:multiLevelType w:val="hybridMultilevel"/>
+    <w:tmpl w:val="8ED2A348"/>
+    <w:lvl w:ilvl="0" w:tplc="04090001">
+      <w:start w:val="1"/>
+      <w:numFmt w:val="bullet"/>
+      <w:lvlText w:val=""/>
+      <w:lvlJc w:val="left"/>
+      <w:pPr>
+        <w:ind w:left="720" w:hanging="360"/>
+      </w:pPr>
+      <w:rPr>
+        <w:rFonts w:ascii="Symbol" w:hAnsi="Symbol" w:hint="default"/>
+      </w:rPr>
+    </w:lvl>
+    <w:lvl w:ilvl="1" w:tplc="04090003" w:tentative="1">
+      <w:start w:val="1"/>
+      <w:numFmt w:val="bullet"/>
+      <w:lvlText w:val="o"/>
+      <w:lvlJc w:val="left"/>
+      <w:pPr>
+        <w:ind w:left="1440" w:hanging="360"/>
+      </w:pPr>
+      <w:rPr>
+        <w:rFonts w:ascii="Courier New" w:hAnsi="Courier New" w:cs="Courier New" w:hint="default"/>
+      </w:rPr>
+    </w:lvl>
+    <w:lvl w:ilvl="2" w:tplc="04090005" w:tentative="1">
+      <w:start w:val="1"/>
+      <w:numFmt w:val="bullet"/>
+      <w:lvlText w:val=""/>
+      <w:lvlJc w:val="left"/>
+      <w:pPr>
+        <w:ind w:left="2160" w:hanging="360"/>
+      </w:pPr>
+      <w:rPr>
+        <w:rFonts w:ascii="Wingdings" w:hAnsi="Wingdings" w:hint="default"/>
+      </w:rPr>
+    </w:lvl>
+    <w:lvl w:ilvl="3" w:tplc="04090001" w:tentative="1">
+      <w:start w:val="1"/>
+      <w:numFmt w:val="bullet"/>
+      <w:lvlText w:val=""/>
+      <w:lvlJc w:val="left"/>
+      <w:pPr>
+        <w:ind w:left="2880" w:hanging="360"/>
+      </w:pPr>
+      <w:rPr>
+        <w:rFonts w:ascii="Symbol" w:hAnsi="Symbol" w:hint="default"/>
+      </w:rPr>
+    </w:lvl>
+    <w:lvl w:ilvl="4" w:tplc="04090003" w:tentative="1">
+      <w:start w:val="1"/>
+      <w:numFmt w:val="bullet"/>
+      <w:lvlText w:val="o"/>
+      <w:lvlJc w:val="left"/>
+      <w:pPr>
+        <w:ind w:left="3600" w:hanging="360"/>
+      </w:pPr>
+      <w:rPr>
+        <w:rFonts w:ascii="Courier New" w:hAnsi="Courier New" w:cs="Courier New" w:hint="default"/>
+      </w:rPr>
+    </w:lvl>
+    <w:lvl w:ilvl="5" w:tplc="04090005" w:tentative="1">
+      <w:start w:val="1"/>
+      <w:numFmt w:val="bullet"/>
+      <w:lvlText w:val=""/>
+      <w:lvlJc w:val="left"/>
+      <w:pPr>
+        <w:ind w:left="4320" w:hanging="360"/>
+      </w:pPr>
+      <w:rPr>
+        <w:rFonts w:ascii="Wingdings" w:hAnsi="Wingdings" w:hint="default"/>
+      </w:rPr>
+    </w:lvl>
+    <w:lvl w:ilvl="6" w:tplc="04090001" w:tentative="1">
+      <w:start w:val="1"/>
+      <w:numFmt w:val="bullet"/>
+      <w:lvlText w:val=""/>
+      <w:lvlJc w:val="left"/>
+      <w:pPr>
+        <w:ind w:left="5040" w:hanging="360"/>
+      </w:pPr>
+      <w:rPr>
+        <w:rFonts w:ascii="Symbol" w:hAnsi="Symbol" w:hint="default"/>
+      </w:rPr>
+    </w:lvl>
+    <w:lvl w:ilvl="7" w:tplc="04090003" w:tentative="1">
+      <w:start w:val="1"/>
+      <w:numFmt w:val="bullet"/>
+      <w:lvlText w:val="o"/>
+      <w:lvlJc w:val="left"/>
+      <w:pPr>
+        <w:ind w:left="5760" w:hanging="360"/>
+      </w:pPr>
+      <w:rPr>
+        <w:rFonts w:ascii="Courier New" w:hAnsi="Courier New" w:cs="Courier New" w:hint="default"/>
+      </w:rPr>
+    </w:lvl>
+    <w:lvl w:ilvl="8" w:tplc="04090005" w:tentative="1">
+      <w:start w:val="1"/>
+      <w:numFmt w:val="bullet"/>
+      <w:lvlText w:val=""/>
+      <w:lvlJc w:val="left"/>
+      <w:pPr>
+        <w:ind w:left="6480" w:hanging="360"/>
+      </w:pPr>
+      <w:rPr>
+        <w:rFonts w:ascii="Wingdings" w:hAnsi="Wingdings" w:hint="default"/>
+      </w:rPr>
+    </w:lvl>
+  </w:abstractNum>
+  <w:abstractNum w:abstractNumId="1" w15:restartNumberingAfterBreak="0">
+    <w:nsid w:val="1B4850A3"/>
+    <w:multiLevelType w:val="hybridMultilevel"/>
+    <w:tmpl w:val="85268C2A"/>
+    <w:lvl w:ilvl="0" w:tplc="04090001">
+      <w:start w:val="1"/>
+      <w:numFmt w:val="bullet"/>
+      <w:lvlText w:val=""/>
+      <w:lvlJc w:val="left"/>
+      <w:pPr>
+        <w:ind w:left="720" w:hanging="360"/>
+      </w:pPr>
+      <w:rPr>
+        <w:rFonts w:ascii="Symbol" w:hAnsi="Symbol" w:hint="default"/>
+      </w:rPr>
+    </w:lvl>
+    <w:lvl w:ilvl="1" w:tplc="04090003" w:tentative="1">
+      <w:start w:val="1"/>
+      <w:numFmt w:val="bullet"/>
+      <w:lvlText w:val="o"/>
+      <w:lvlJc w:val="left"/>
+      <w:pPr>
+        <w:ind w:left="1440" w:hanging="360"/>
+      </w:pPr>
+      <w:rPr>
+        <w:rFonts w:ascii="Courier New" w:hAnsi="Courier New" w:cs="Courier New" w:hint="default"/>
+      </w:rPr>
+    </w:lvl>
+    <w:lvl w:ilvl="2" w:tplc="04090005" w:tentative="1">
+      <w:start w:val="1"/>
+      <w:numFmt w:val="bullet"/>
+      <w:lvlText w:val=""/>
+      <w:lvlJc w:val="left"/>
+      <w:pPr>
+        <w:ind w:left="2160" w:hanging="360"/>
+      </w:pPr>
+      <w:rPr>
+        <w:rFonts w:ascii="Wingdings" w:hAnsi="Wingdings" w:hint="default"/>
+      </w:rPr>
+    </w:lvl>
+    <w:lvl w:ilvl="3" w:tplc="04090001" w:tentative="1">
+      <w:start w:val="1"/>
+      <w:numFmt w:val="bullet"/>
+      <w:lvlText w:val=""/>
+      <w:lvlJc w:val="left"/>
+      <w:pPr>
+        <w:ind w:left="2880" w:hanging="360"/>
+      </w:pPr>
+      <w:rPr>
+        <w:rFonts w:ascii="Symbol" w:hAnsi="Symbol" w:hint="default"/>
+      </w:rPr>
+    </w:lvl>
+    <w:lvl w:ilvl="4" w:tplc="04090003" w:tentative="1">
+      <w:start w:val="1"/>
+      <w:numFmt w:val="bullet"/>
+      <w:lvlText w:val="o"/>
+      <w:lvlJc w:val="left"/>
+      <w:pPr>
+        <w:ind w:left="3600" w:hanging="360"/>
+      </w:pPr>
+      <w:rPr>
+        <w:rFonts w:ascii="Courier New" w:hAnsi="Courier New" w:cs="Courier New" w:hint="default"/>
+      </w:rPr>
+    </w:lvl>
+    <w:lvl w:ilvl="5" w:tplc="04090005" w:tentative="1">
+      <w:start w:val="1"/>
+      <w:numFmt w:val="bullet"/>
+      <w:lvlText w:val=""/>
+      <w:lvlJc w:val="left"/>
+      <w:pPr>
+        <w:ind w:left="4320" w:hanging="360"/>
+      </w:pPr>
+      <w:rPr>
+        <w:rFonts w:ascii="Wingdings" w:hAnsi="Wingdings" w:hint="default"/>
+      </w:rPr>
+    </w:lvl>
+    <w:lvl w:ilvl="6" w:tplc="04090001" w:tentative="1">
+      <w:start w:val="1"/>
+      <w:numFmt w:val="bullet"/>
+      <w:lvlText w:val=""/>
+      <w:lvlJc w:val="left"/>
+      <w:pPr>
+        <w:ind w:left="5040" w:hanging="360"/>
+      </w:pPr>
+      <w:rPr>
+        <w:rFonts w:ascii="Symbol" w:hAnsi="Symbol" w:hint="default"/>
+      </w:rPr>
+    </w:lvl>
+    <w:lvl w:ilvl="7" w:tplc="04090003" w:tentative="1">
+      <w:start w:val="1"/>
+      <w:numFmt w:val="bullet"/>
+      <w:lvlText w:val="o"/>
+      <w:lvlJc w:val="left"/>
+      <w:pPr>
+        <w:ind w:left="5760" w:hanging="360"/>
+      </w:pPr>
+      <w:rPr>
+        <w:rFonts w:ascii="Courier New" w:hAnsi="Courier New" w:cs="Courier New" w:hint="default"/>
+      </w:rPr>
+    </w:lvl>
+    <w:lvl w:ilvl="8" w:tplc="04090005" w:tentative="1">
+      <w:start w:val="1"/>
+      <w:numFmt w:val="bullet"/>
+      <w:lvlText w:val=""/>
+      <w:lvlJc w:val="left"/>
+      <w:pPr>
+        <w:ind w:left="6480" w:hanging="360"/>
+      </w:pPr>
+      <w:rPr>
+        <w:rFonts w:ascii="Wingdings" w:hAnsi="Wingdings" w:hint="default"/>
+      </w:rPr>
+    </w:lvl>
+  </w:abstractNum>
+  <w:abstractNum w:abstractNumId="2" w15:restartNumberingAfterBreak="0">
+    <w:nsid w:val="7C923EC0"/>
+    <w:multiLevelType w:val="hybridMultilevel"/>
+    <w:tmpl w:val="19A2E286"/>
+    <w:lvl w:ilvl="0" w:tplc="04090001">
+      <w:start w:val="1"/>
+      <w:numFmt w:val="bullet"/>
+      <w:lvlText w:val=""/>
+      <w:lvlJc w:val="left"/>
+      <w:pPr>
+        <w:ind w:left="720" w:hanging="360"/>
+      </w:pPr>
+      <w:rPr>
+        <w:rFonts w:ascii="Symbol" w:hAnsi="Symbol" w:hint="default"/>
+      </w:rPr>
+    </w:lvl>
+    <w:lvl w:ilvl="1" w:tplc="04090003" w:tentative="1">
+      <w:start w:val="1"/>
+      <w:numFmt w:val="bullet"/>
+      <w:lvlText w:val="o"/>
+      <w:lvlJc w:val="left"/>
+      <w:pPr>
+        <w:ind w:left="1440" w:hanging="360"/>
+      </w:pPr>
+      <w:rPr>
+        <w:rFonts w:ascii="Courier New" w:hAnsi="Courier New" w:cs="Courier New" w:hint="default"/>
+      </w:rPr>
+    </w:lvl>
+    <w:lvl w:ilvl="2" w:tplc="04090005" w:tentative="1">
+      <w:start w:val="1"/>
+      <w:numFmt w:val="bullet"/>
+      <w:lvlText w:val=""/>
+      <w:lvlJc w:val="left"/>
+      <w:pPr>
+        <w:ind w:left="2160" w:hanging="360"/>
+      </w:pPr>
+      <w:rPr>
+        <w:rFonts w:ascii="Wingdings" w:hAnsi="Wingdings" w:hint="default"/>
+      </w:rPr>
+    </w:lvl>
+    <w:lvl w:ilvl="3" w:tplc="04090001" w:tentative="1">
+      <w:start w:val="1"/>
+      <w:numFmt w:val="bullet"/>
+      <w:lvlText w:val=""/>
+      <w:lvlJc w:val="left"/>
+      <w:pPr>
+        <w:ind w:left="2880" w:hanging="360"/>
+      </w:pPr>
+      <w:rPr>
+        <w:rFonts w:ascii="Symbol" w:hAnsi="Symbol" w:hint="default"/>
+      </w:rPr>
+    </w:lvl>
+    <w:lvl w:ilvl="4" w:tplc="04090003" w:tentative="1">
+      <w:start w:val="1"/>
+      <w:numFmt w:val="bullet"/>
+      <w:lvlText w:val="o"/>
+      <w:lvlJc w:val="left"/>
+      <w:pPr>
+        <w:ind w:left="3600" w:hanging="360"/>
+      </w:pPr>
+      <w:rPr>
+        <w:rFonts w:ascii="Courier New" w:hAnsi="Courier New" w:cs="Courier New" w:hint="default"/>
+      </w:rPr>
+    </w:lvl>
+    <w:lvl w:ilvl="5" w:tplc="04090005" w:tentative="1">
+      <w:start w:val="1"/>
+      <w:numFmt w:val="bullet"/>
+      <w:lvlText w:val=""/>
+      <w:lvlJc w:val="left"/>
+      <w:pPr>
+        <w:ind w:left="4320" w:hanging="360"/>
+      </w:pPr>
+      <w:rPr>
+        <w:rFonts w:ascii="Wingdings" w:hAnsi="Wingdings" w:hint="default"/>
+      </w:rPr>
+    </w:lvl>
+    <w:lvl w:ilvl="6" w:tplc="04090001" w:tentative="1">
+      <w:start w:val="1"/>
+      <w:numFmt w:val="bullet"/>
+      <w:lvlText w:val=""/>
+      <w:lvlJc w:val="left"/>
+      <w:pPr>
+        <w:ind w:left="5040" w:hanging="360"/>
+      </w:pPr>
+      <w:rPr>
+        <w:rFonts w:ascii="Symbol" w:hAnsi="Symbol" w:hint="default"/>
+      </w:rPr>
+    </w:lvl>
+    <w:lvl w:ilvl="7" w:tplc="04090003" w:tentative="1">
+      <w:start w:val="1"/>
+      <w:numFmt w:val="bullet"/>
+      <w:lvlText w:val="o"/>
+      <w:lvlJc w:val="left"/>
+      <w:pPr>
+        <w:ind w:left="5760" w:hanging="360"/>
+      </w:pPr>
+      <w:rPr>
+        <w:rFonts w:ascii="Courier New" w:hAnsi="Courier New" w:cs="Courier New" w:hint="default"/>
+      </w:rPr>
+    </w:lvl>
+    <w:lvl w:ilvl="8" w:tplc="04090005" w:tentative="1">
+      <w:start w:val="1"/>
+      <w:numFmt w:val="bullet"/>
+      <w:lvlText w:val=""/>
+      <w:lvlJc w:val="left"/>
+      <w:pPr>
+        <w:ind w:left="6480" w:hanging="360"/>
+      </w:pPr>
+      <w:rPr>
+        <w:rFonts w:ascii="Wingdings" w:hAnsi="Wingdings" w:hint="default"/>
+      </w:rPr>
+    </w:lvl>
+  </w:abstractNum>
+  <w:num w:numId="1">
+    <w:abstractNumId w:val="1"/>
+  </w:num>
+  <w:num w:numId="2">
+    <w:abstractNumId w:val="2"/>
+  </w:num>
+  <w:num w:numId="3">
+    <w:abstractNumId w:val="0"/>
+  </w:num>
+</w:numbering>
+</file>
+
 <file path=word/styles.xml><?xml version="1.0" encoding="utf-8"?>
-<w:styles xmlns:mc="http://schemas.openxmlformats.org/markup-compatibility/2006" xmlns:r="http://schemas.openxmlformats.org/officeDocument/2006/relationships" xmlns:w="http://schemas.openxmlformats.org/wordprocessingml/2006/main" xmlns:w14="http://schemas.microsoft.com/office/word/2010/wordml" xmlns:w15="http://schemas.microsoft.com/office/word/2012/wordml" xmlns:w16cex="http://schemas.microsoft.com/office/word/2018/wordml/cex" xmlns:w16cid="http://schemas.microsoft.com/office/word/2016/wordml/cid" xmlns:w16="http://schemas.microsoft.com/office/word/2018/wordml" xmlns:w16se="http://schemas.microsoft.com/office/word/2015/wordml/symex" mc:Ignorable="w14 w15 w16se w16cid w16 w16cex">
+<w:styles xmlns:mc="http://schemas.openxmlformats.org/markup-compatibility/2006" xmlns:r="http://schemas.openxmlformats.org/officeDocument/2006/relationships" xmlns:w="http://schemas.openxmlformats.org/wordprocessingml/2006/main" xmlns:w14="http://schemas.microsoft.com/office/word/2010/wordml" xmlns:w15="http://schemas.microsoft.com/office/word/2012/wordml" xmlns:w16cid="http://schemas.microsoft.com/office/word/2016/wordml/cid" xmlns:w16se="http://schemas.microsoft.com/office/word/2015/wordml/symex" mc:Ignorable="w14 w15 w16se w16cid">
   <w:docDefaults>
     <w:rPrDefault>
       <w:rPr>
@@ -5602,6 +7155,23 @@
       </w:tblBorders>
     </w:tblPr>
   </w:style>
+  <w:style w:type="paragraph" w:styleId="ListParagraph">
+    <w:name w:val="List Paragraph"/>
+    <w:basedOn w:val="Normal"/>
+    <w:uiPriority w:val="34"/>
+    <w:qFormat/>
+    <w:rsid w:val="008155B7"/>
+    <w:pPr>
+      <w:bidi w:val="0"/>
+      <w:spacing w:after="0" w:line="240" w:lineRule="auto"/>
+      <w:ind w:left="720"/>
+      <w:contextualSpacing/>
+    </w:pPr>
+    <w:rPr>
+      <w:sz w:val="24"/>
+      <w:szCs w:val="24"/>
+    </w:rPr>
+  </w:style>
 </w:styles>
 </file>
 

</xml_diff>

<commit_message>
Added all the work from now
</commit_message>
<xml_diff>
--- a/hw1/דוח.docx
+++ b/hw1/דוח.docx
@@ -1,6 +1,6 @@
 
 <file path=word/document.xml><?xml version="1.0" encoding="utf-8"?>
-<w:document xmlns:wpc="http://schemas.microsoft.com/office/word/2010/wordprocessingCanvas" xmlns:cx="http://schemas.microsoft.com/office/drawing/2014/chartex" xmlns:cx1="http://schemas.microsoft.com/office/drawing/2015/9/8/chartex" xmlns:cx2="http://schemas.microsoft.com/office/drawing/2015/10/21/chartex" xmlns:cx3="http://schemas.microsoft.com/office/drawing/2016/5/9/chartex" xmlns:cx4="http://schemas.microsoft.com/office/drawing/2016/5/10/chartex" xmlns:cx5="http://schemas.microsoft.com/office/drawing/2016/5/11/chartex" xmlns:cx6="http://schemas.microsoft.com/office/drawing/2016/5/12/chartex" xmlns:cx7="http://schemas.microsoft.com/office/drawing/2016/5/13/chartex" xmlns:cx8="http://schemas.microsoft.com/office/drawing/2016/5/14/chartex" xmlns:mc="http://schemas.openxmlformats.org/markup-compatibility/2006" xmlns:aink="http://schemas.microsoft.com/office/drawing/2016/ink" xmlns:am3d="http://schemas.microsoft.com/office/drawing/2017/model3d" xmlns:o="urn:schemas-microsoft-com:office:office" xmlns:r="http://schemas.openxmlformats.org/officeDocument/2006/relationships" xmlns:m="http://schemas.openxmlformats.org/officeDocument/2006/math" xmlns:v="urn:schemas-microsoft-com:vml" xmlns:wp14="http://schemas.microsoft.com/office/word/2010/wordprocessingDrawing" xmlns:wp="http://schemas.openxmlformats.org/drawingml/2006/wordprocessingDrawing" xmlns:w10="urn:schemas-microsoft-com:office:word" xmlns:w="http://schemas.openxmlformats.org/wordprocessingml/2006/main" xmlns:w14="http://schemas.microsoft.com/office/word/2010/wordml" xmlns:w15="http://schemas.microsoft.com/office/word/2012/wordml" xmlns:w16cid="http://schemas.microsoft.com/office/word/2016/wordml/cid" xmlns:w16se="http://schemas.microsoft.com/office/word/2015/wordml/symex" xmlns:wpg="http://schemas.microsoft.com/office/word/2010/wordprocessingGroup" xmlns:wpi="http://schemas.microsoft.com/office/word/2010/wordprocessingInk" xmlns:wne="http://schemas.microsoft.com/office/word/2006/wordml" xmlns:wps="http://schemas.microsoft.com/office/word/2010/wordprocessingShape" mc:Ignorable="w14 w15 w16se w16cid wp14">
+<w:document xmlns:wpc="http://schemas.microsoft.com/office/word/2010/wordprocessingCanvas" xmlns:cx="http://schemas.microsoft.com/office/drawing/2014/chartex" xmlns:cx1="http://schemas.microsoft.com/office/drawing/2015/9/8/chartex" xmlns:cx2="http://schemas.microsoft.com/office/drawing/2015/10/21/chartex" xmlns:cx3="http://schemas.microsoft.com/office/drawing/2016/5/9/chartex" xmlns:cx4="http://schemas.microsoft.com/office/drawing/2016/5/10/chartex" xmlns:cx5="http://schemas.microsoft.com/office/drawing/2016/5/11/chartex" xmlns:cx6="http://schemas.microsoft.com/office/drawing/2016/5/12/chartex" xmlns:cx7="http://schemas.microsoft.com/office/drawing/2016/5/13/chartex" xmlns:cx8="http://schemas.microsoft.com/office/drawing/2016/5/14/chartex" xmlns:mc="http://schemas.openxmlformats.org/markup-compatibility/2006" xmlns:aink="http://schemas.microsoft.com/office/drawing/2016/ink" xmlns:am3d="http://schemas.microsoft.com/office/drawing/2017/model3d" xmlns:o="urn:schemas-microsoft-com:office:office" xmlns:r="http://schemas.openxmlformats.org/officeDocument/2006/relationships" xmlns:m="http://schemas.openxmlformats.org/officeDocument/2006/math" xmlns:v="urn:schemas-microsoft-com:vml" xmlns:wp14="http://schemas.microsoft.com/office/word/2010/wordprocessingDrawing" xmlns:wp="http://schemas.openxmlformats.org/drawingml/2006/wordprocessingDrawing" xmlns:w10="urn:schemas-microsoft-com:office:word" xmlns:w="http://schemas.openxmlformats.org/wordprocessingml/2006/main" xmlns:w14="http://schemas.microsoft.com/office/word/2010/wordml" xmlns:w15="http://schemas.microsoft.com/office/word/2012/wordml" xmlns:w16cex="http://schemas.microsoft.com/office/word/2018/wordml/cex" xmlns:w16cid="http://schemas.microsoft.com/office/word/2016/wordml/cid" xmlns:w16="http://schemas.microsoft.com/office/word/2018/wordml" xmlns:w16se="http://schemas.microsoft.com/office/word/2015/wordml/symex" xmlns:wpg="http://schemas.microsoft.com/office/word/2010/wordprocessingGroup" xmlns:wpi="http://schemas.microsoft.com/office/word/2010/wordprocessingInk" xmlns:wne="http://schemas.microsoft.com/office/word/2006/wordml" xmlns:wps="http://schemas.microsoft.com/office/word/2010/wordprocessingShape" mc:Ignorable="w14 w15 w16se w16cid w16 w16cex wp14">
   <w:body>
     <w:p>
       <w:pPr>
@@ -2457,89 +2457,57 @@
           <w:bCs/>
           <w:rtl/>
         </w:rPr>
-        <w:t xml:space="preserve">חלוקת </w:t>
+        <w:t>חלוקת הדאטה</w:t>
+      </w:r>
+      <w:r>
+        <w:rPr>
+          <w:rFonts w:hint="cs"/>
+          <w:rtl/>
+        </w:rPr>
+        <w:t>:</w:t>
+      </w:r>
+      <w:r>
+        <w:rPr>
+          <w:rtl/>
+        </w:rPr>
+        <w:br/>
+      </w:r>
+      <w:r>
+        <w:rPr>
+          <w:rFonts w:hint="cs"/>
+          <w:rtl/>
+        </w:rPr>
+        <w:t xml:space="preserve">תחילה ביצענו חלוקה של הדאטה ל3 קבוצות </w:t>
+      </w:r>
+      <w:r>
+        <w:rPr>
+          <w:rtl/>
+        </w:rPr>
+        <w:t>–</w:t>
+      </w:r>
+      <w:r>
+        <w:rPr>
+          <w:rFonts w:hint="cs"/>
+          <w:rtl/>
+        </w:rPr>
+        <w:t xml:space="preserve"> </w:t>
+      </w:r>
+      <w:r>
+        <w:t xml:space="preserve">  </w:t>
+      </w:r>
+      <w:r>
+        <w:t xml:space="preserve">train(70%), </w:t>
       </w:r>
       <w:proofErr w:type="spellStart"/>
       <w:r>
-        <w:rPr>
-          <w:rFonts w:hint="cs"/>
-          <w:b/>
-          <w:bCs/>
-          <w:rtl/>
-        </w:rPr>
-        <w:t>הדאטה</w:t>
+        <w:t>val</w:t>
       </w:r>
       <w:proofErr w:type="spellEnd"/>
       <w:r>
-        <w:rPr>
-          <w:rFonts w:hint="cs"/>
-          <w:rtl/>
-        </w:rPr>
-        <w:t>:</w:t>
-      </w:r>
-      <w:r>
-        <w:rPr>
-          <w:rtl/>
-        </w:rPr>
-        <w:br/>
-      </w:r>
-      <w:r>
-        <w:rPr>
-          <w:rFonts w:hint="cs"/>
-          <w:rtl/>
-        </w:rPr>
-        <w:t xml:space="preserve">תחילה ביצענו חלוקה של </w:t>
-      </w:r>
-      <w:proofErr w:type="spellStart"/>
-      <w:r>
-        <w:rPr>
-          <w:rFonts w:hint="cs"/>
-          <w:rtl/>
-        </w:rPr>
-        <w:t>הדאטה</w:t>
-      </w:r>
-      <w:proofErr w:type="spellEnd"/>
-      <w:r>
-        <w:rPr>
-          <w:rFonts w:hint="cs"/>
-          <w:rtl/>
-        </w:rPr>
-        <w:t xml:space="preserve"> ל3 קבוצות </w:t>
-      </w:r>
-      <w:r>
-        <w:rPr>
-          <w:rtl/>
-        </w:rPr>
-        <w:t>–</w:t>
-      </w:r>
-      <w:r>
-        <w:rPr>
-          <w:rFonts w:hint="cs"/>
-          <w:rtl/>
-        </w:rPr>
+        <w:t>(15%), test(15%)</w:t>
+      </w:r>
+      <w:r>
         <w:t xml:space="preserve"> </w:t>
-      </w:r>
-      <w:r>
-        <w:t xml:space="preserve">  </w:t>
-      </w:r>
-      <w:r>
-        <w:t xml:space="preserve">train(70%), </w:t>
-      </w:r>
-      <w:proofErr w:type="spellStart"/>
-      <w:r>
-        <w:t>val</w:t>
-      </w:r>
-      <w:proofErr w:type="spellEnd"/>
-      <w:r>
-        <w:t>(15%), test(15%)</w:t>
-      </w:r>
-      <w:r>
-        <w:rPr>
-          <w:rFonts w:hint="cs"/>
-          <w:highlight w:val="yellow"/>
-          <w:rtl/>
-        </w:rPr>
-        <w:t>לא בדקנו חלוקה אחרת</w:t>
       </w:r>
       <w:r>
         <w:br/>
@@ -3232,20 +3200,6 @@
         </w:rPr>
         <w:t>.</w:t>
       </w:r>
-      <w:r>
-        <w:rPr>
-          <w:rtl/>
-        </w:rPr>
-        <w:br/>
-      </w:r>
-      <w:r>
-        <w:rPr>
-          <w:rFonts w:hint="cs"/>
-          <w:highlight w:val="yellow"/>
-          <w:rtl/>
-        </w:rPr>
-        <w:t>להוסיף גרף המציג את התפלגות הפיצ'רים בלי שליליים ואת התפלגות השליליים</w:t>
-      </w:r>
     </w:p>
     <w:p/>
     <w:p/>
@@ -3528,6 +3482,49 @@
           <w:rFonts w:hint="cs"/>
           <w:rtl/>
         </w:rPr>
+        <w:t xml:space="preserve">(ניתן לראות </w:t>
+      </w:r>
+      <w:proofErr w:type="spellStart"/>
+      <w:r>
+        <w:rPr>
+          <w:rFonts w:hint="cs"/>
+          <w:rtl/>
+        </w:rPr>
+        <w:t>בהיסטוגרמות</w:t>
+      </w:r>
+      <w:proofErr w:type="spellEnd"/>
+      <w:r>
+        <w:rPr>
+          <w:rFonts w:hint="cs"/>
+          <w:rtl/>
+        </w:rPr>
+        <w:t xml:space="preserve"> כי שני הפיצ'רים הקיצוניים בעלי התפלגות זהה לחלוטין </w:t>
+      </w:r>
+      <w:r>
+        <w:rPr>
+          <w:rtl/>
+        </w:rPr>
+        <w:t>–</w:t>
+      </w:r>
+      <w:r>
+        <w:rPr>
+          <w:rFonts w:hint="cs"/>
+          <w:rtl/>
+        </w:rPr>
+        <w:t xml:space="preserve"> בדיוק כמו שציינו בחלק של מטריצת הקורלציה)</w:t>
+      </w:r>
+    </w:p>
+    <w:p>
+      <w:pPr>
+        <w:rPr>
+          <w:rtl/>
+        </w:rPr>
+      </w:pPr>
+      <w:r>
+        <w:rPr>
+          <w:rFonts w:hint="cs"/>
+          <w:rtl/>
+        </w:rPr>
         <w:t xml:space="preserve">4. </w:t>
       </w:r>
       <w:r>
@@ -3644,7 +3641,7 @@
           <w:rFonts w:hint="cs"/>
           <w:rtl/>
         </w:rPr>
-        <w:t xml:space="preserve">ולהתפלגות </w:t>
+        <w:t xml:space="preserve">ולהתפלגות הדאטה ביחס </w:t>
       </w:r>
       <w:proofErr w:type="spellStart"/>
       <w:r>
@@ -3652,7 +3649,7 @@
           <w:rFonts w:hint="cs"/>
           <w:rtl/>
         </w:rPr>
-        <w:t>הדאטה</w:t>
+        <w:t>ללייבל</w:t>
       </w:r>
       <w:proofErr w:type="spellEnd"/>
       <w:r>
@@ -3660,15 +3657,27 @@
           <w:rFonts w:hint="cs"/>
           <w:rtl/>
         </w:rPr>
-        <w:t xml:space="preserve"> ביחס </w:t>
+        <w:t>.</w:t>
+      </w:r>
+      <w:r>
+        <w:rPr>
+          <w:rtl/>
+        </w:rPr>
+        <w:br/>
+      </w:r>
+      <w:r>
+        <w:rPr>
+          <w:rFonts w:hint="cs"/>
+          <w:rtl/>
+        </w:rPr>
+        <w:t xml:space="preserve">עבורי הסטים של </w:t>
+      </w:r>
+      <w:r>
+        <w:t xml:space="preserve">test, </w:t>
       </w:r>
       <w:proofErr w:type="spellStart"/>
       <w:r>
-        <w:rPr>
-          <w:rFonts w:hint="cs"/>
-          <w:rtl/>
-        </w:rPr>
-        <w:t>ללייבל</w:t>
+        <w:t>val</w:t>
       </w:r>
       <w:proofErr w:type="spellEnd"/>
       <w:r>
@@ -3676,27 +3685,32 @@
           <w:rFonts w:hint="cs"/>
           <w:rtl/>
         </w:rPr>
-        <w:t>.</w:t>
-      </w:r>
-      <w:r>
-        <w:rPr>
-          <w:rtl/>
-        </w:rPr>
-        <w:br/>
-      </w:r>
-      <w:r>
-        <w:rPr>
-          <w:rFonts w:hint="cs"/>
-          <w:rtl/>
-        </w:rPr>
-        <w:t xml:space="preserve">עבורי הסטים של </w:t>
-      </w:r>
-      <w:r>
-        <w:t xml:space="preserve">test, </w:t>
+        <w:t xml:space="preserve"> </w:t>
+      </w:r>
+      <w:r>
+        <w:rPr>
+          <w:rFonts w:hint="cs"/>
+          <w:rtl/>
+        </w:rPr>
+        <w:t xml:space="preserve">בחרנו לא לבצע אף פעולה של זיהוי </w:t>
+      </w:r>
+      <w:r>
+        <w:t>outlier</w:t>
+      </w:r>
+      <w:r>
+        <w:rPr>
+          <w:rFonts w:hint="cs"/>
+          <w:rtl/>
+        </w:rPr>
+        <w:t xml:space="preserve"> בגלל שבמצב אמיתי, לא נוכל לדעת את </w:t>
       </w:r>
       <w:proofErr w:type="spellStart"/>
       <w:r>
-        <w:t>val</w:t>
+        <w:rPr>
+          <w:rFonts w:hint="cs"/>
+          <w:rtl/>
+        </w:rPr>
+        <w:t>הלייבלים</w:t>
       </w:r>
       <w:proofErr w:type="spellEnd"/>
       <w:r>
@@ -3704,72 +3718,7 @@
           <w:rFonts w:hint="cs"/>
           <w:rtl/>
         </w:rPr>
-        <w:t xml:space="preserve"> </w:t>
-      </w:r>
-      <w:r>
-        <w:rPr>
-          <w:rFonts w:hint="cs"/>
-          <w:rtl/>
-        </w:rPr>
-        <w:t xml:space="preserve">בחרנו לא לבצע אף פעולה של זיהוי </w:t>
-      </w:r>
-      <w:r>
-        <w:t>outlier</w:t>
-      </w:r>
-      <w:r>
-        <w:rPr>
-          <w:rFonts w:hint="cs"/>
-          <w:rtl/>
-        </w:rPr>
-        <w:t xml:space="preserve"> בגלל שבמצב </w:t>
-      </w:r>
-      <w:proofErr w:type="spellStart"/>
-      <w:r>
-        <w:rPr>
-          <w:rFonts w:hint="cs"/>
-          <w:rtl/>
-        </w:rPr>
-        <w:t>אמיתי</w:t>
-      </w:r>
-      <w:proofErr w:type="spellEnd"/>
-      <w:r>
-        <w:rPr>
-          <w:rFonts w:hint="cs"/>
-          <w:rtl/>
-        </w:rPr>
-        <w:t xml:space="preserve">, לא נוכל לדעת את </w:t>
-      </w:r>
-      <w:proofErr w:type="spellStart"/>
-      <w:r>
-        <w:rPr>
-          <w:rFonts w:hint="cs"/>
-          <w:rtl/>
-        </w:rPr>
-        <w:t>הלייבלים</w:t>
-      </w:r>
-      <w:proofErr w:type="spellEnd"/>
-      <w:r>
-        <w:rPr>
-          <w:rFonts w:hint="cs"/>
-          <w:rtl/>
-        </w:rPr>
-        <w:t xml:space="preserve"> של </w:t>
-      </w:r>
-      <w:proofErr w:type="spellStart"/>
-      <w:r>
-        <w:rPr>
-          <w:rFonts w:hint="cs"/>
-          <w:rtl/>
-        </w:rPr>
-        <w:t>הדאטה</w:t>
-      </w:r>
-      <w:proofErr w:type="spellEnd"/>
-      <w:r>
-        <w:rPr>
-          <w:rFonts w:hint="cs"/>
-          <w:rtl/>
-        </w:rPr>
-        <w:t xml:space="preserve"> ונצטרך לבצע פעולות ללא התייחסות </w:t>
+        <w:t xml:space="preserve"> של הדאטה ונצטרך לבצע פעולות ללא התייחסות </w:t>
       </w:r>
       <w:proofErr w:type="spellStart"/>
       <w:r>
@@ -4127,23 +4076,7 @@
           <w:rFonts w:hint="cs"/>
           <w:rtl/>
         </w:rPr>
-        <w:t xml:space="preserve"> של </w:t>
-      </w:r>
-      <w:proofErr w:type="spellStart"/>
-      <w:r>
-        <w:rPr>
-          <w:rFonts w:hint="cs"/>
-          <w:rtl/>
-        </w:rPr>
-        <w:t>הדאטה</w:t>
-      </w:r>
-      <w:proofErr w:type="spellEnd"/>
-      <w:r>
-        <w:rPr>
-          <w:rFonts w:hint="cs"/>
-          <w:rtl/>
-        </w:rPr>
-        <w:t xml:space="preserve">, כאשר עבור סט </w:t>
+        <w:t xml:space="preserve"> של הדאטה, כאשר עבור סט </w:t>
       </w:r>
       <w:proofErr w:type="spellStart"/>
       <w:r>
@@ -5064,23 +4997,7 @@
           <w:rFonts w:hint="cs"/>
           <w:rtl/>
         </w:rPr>
-        <w:t xml:space="preserve"> , אשר מאמן מסווג על </w:t>
-      </w:r>
-      <w:proofErr w:type="spellStart"/>
-      <w:r>
-        <w:rPr>
-          <w:rFonts w:hint="cs"/>
-          <w:rtl/>
-        </w:rPr>
-        <w:t>הדאטה</w:t>
-      </w:r>
-      <w:proofErr w:type="spellEnd"/>
-      <w:r>
-        <w:rPr>
-          <w:rFonts w:hint="cs"/>
-          <w:rtl/>
-        </w:rPr>
-        <w:t xml:space="preserve"> שלנו, והמסווג מגדיר את חשיבות כל פיצ'ר.  מתוך הפיצ'רים בחרנו את </w:t>
+        <w:t xml:space="preserve"> , אשר מאמן מסווג על הדאטה שלנו, והמסווג מגדיר את חשיבות כל פיצ'ר.  מתוך הפיצ'רים בחרנו את </w:t>
       </w:r>
       <w:r>
         <w:t>k</w:t>
@@ -5329,6 +5246,7 @@
             <w:pPr>
               <w:jc w:val="center"/>
               <w:rPr>
+                <w:rFonts w:hint="cs"/>
                 <w:sz w:val="16"/>
                 <w:szCs w:val="16"/>
                 <w:rtl/>
@@ -5641,28 +5559,2335 @@
       </w:pPr>
     </w:p>
     <w:p>
-      <w:r>
-        <w:rPr>
-          <w:rFonts w:hint="cs"/>
-          <w:highlight w:val="yellow"/>
-          <w:rtl/>
-        </w:rPr>
-        <w:t>להוסיף חלקים של בונוסים</w:t>
-      </w:r>
+      <w:pPr>
+        <w:rPr>
+          <w:rFonts w:hint="cs"/>
+        </w:rPr>
+      </w:pPr>
     </w:p>
-    <w:p/>
     <w:p>
       <w:pPr>
         <w:rPr>
-          <w:rFonts w:asciiTheme="minorBidi" w:hAnsiTheme="minorBidi"/>
-          <w:rtl/>
+          <w:rFonts w:asciiTheme="minorBidi" w:hAnsiTheme="minorBidi" w:hint="cs"/>
         </w:rPr>
       </w:pPr>
-      <w:r>
-        <w:rPr>
-          <w:rFonts w:asciiTheme="minorBidi" w:hAnsiTheme="minorBidi"/>
-          <w:rtl/>
-        </w:rPr>
+    </w:p>
+    <w:p>
+      <w:pPr>
+        <w:rPr>
+          <w:rFonts w:asciiTheme="minorBidi" w:hAnsiTheme="minorBidi"/>
+          <w:rtl/>
+        </w:rPr>
+      </w:pPr>
+      <w:r>
+        <w:rPr>
+          <w:rFonts w:asciiTheme="minorBidi" w:hAnsiTheme="minorBidi" w:hint="cs"/>
+          <w:rtl/>
+        </w:rPr>
+        <w:t>בונוס ראשון:</w:t>
+      </w:r>
+      <w:r>
+        <w:rPr>
+          <w:rFonts w:asciiTheme="minorBidi" w:hAnsiTheme="minorBidi"/>
+          <w:rtl/>
+        </w:rPr>
+        <w:br/>
+      </w:r>
+      <w:r>
+        <w:rPr>
+          <w:rFonts w:asciiTheme="minorBidi" w:hAnsiTheme="minorBidi" w:hint="cs"/>
+          <w:rtl/>
+        </w:rPr>
+        <w:t xml:space="preserve">א. זיהוי קשר בין </w:t>
+      </w:r>
+      <w:proofErr w:type="spellStart"/>
+      <w:r>
+        <w:rPr>
+          <w:rFonts w:asciiTheme="minorBidi" w:hAnsiTheme="minorBidi" w:hint="cs"/>
+          <w:rtl/>
+        </w:rPr>
+        <w:t>הלייבל</w:t>
+      </w:r>
+      <w:proofErr w:type="spellEnd"/>
+      <w:r>
+        <w:rPr>
+          <w:rFonts w:asciiTheme="minorBidi" w:hAnsiTheme="minorBidi" w:hint="cs"/>
+          <w:rtl/>
+        </w:rPr>
+        <w:t xml:space="preserve"> לפיצ'רים:</w:t>
+      </w:r>
+      <w:r>
+        <w:rPr>
+          <w:rFonts w:asciiTheme="minorBidi" w:hAnsiTheme="minorBidi"/>
+          <w:rtl/>
+        </w:rPr>
+        <w:br/>
+      </w:r>
+      <w:r>
+        <w:rPr>
+          <w:rFonts w:asciiTheme="minorBidi" w:hAnsiTheme="minorBidi" w:hint="cs"/>
+          <w:rtl/>
+        </w:rPr>
+        <w:t xml:space="preserve">על מנת לזהות אם קיים קשר כלשהו בין </w:t>
+      </w:r>
+      <w:proofErr w:type="spellStart"/>
+      <w:r>
+        <w:rPr>
+          <w:rFonts w:asciiTheme="minorBidi" w:hAnsiTheme="minorBidi" w:hint="cs"/>
+          <w:rtl/>
+        </w:rPr>
+        <w:t>הלייבל</w:t>
+      </w:r>
+      <w:proofErr w:type="spellEnd"/>
+      <w:r>
+        <w:rPr>
+          <w:rFonts w:asciiTheme="minorBidi" w:hAnsiTheme="minorBidi" w:hint="cs"/>
+          <w:rtl/>
+        </w:rPr>
+        <w:t xml:space="preserve"> לפיצ'ר,</w:t>
+      </w:r>
+      <w:r>
+        <w:rPr>
+          <w:rFonts w:asciiTheme="minorBidi" w:hAnsiTheme="minorBidi"/>
+          <w:rtl/>
+        </w:rPr>
+        <w:br/>
+      </w:r>
+      <w:r>
+        <w:rPr>
+          <w:rFonts w:asciiTheme="minorBidi" w:hAnsiTheme="minorBidi" w:hint="cs"/>
+          <w:rtl/>
+        </w:rPr>
+        <w:t xml:space="preserve">הדפסנו גרפים המתארים את הקשרים בין כל פיצ'ר </w:t>
+      </w:r>
+      <w:proofErr w:type="spellStart"/>
+      <w:r>
+        <w:rPr>
+          <w:rFonts w:asciiTheme="minorBidi" w:hAnsiTheme="minorBidi" w:hint="cs"/>
+          <w:rtl/>
+        </w:rPr>
+        <w:t>ללייבל</w:t>
+      </w:r>
+      <w:proofErr w:type="spellEnd"/>
+      <w:r>
+        <w:rPr>
+          <w:rFonts w:asciiTheme="minorBidi" w:hAnsiTheme="minorBidi" w:hint="cs"/>
+          <w:rtl/>
+        </w:rPr>
+        <w:t>.</w:t>
+      </w:r>
+      <w:r>
+        <w:rPr>
+          <w:rFonts w:asciiTheme="minorBidi" w:hAnsiTheme="minorBidi"/>
+          <w:rtl/>
+        </w:rPr>
+        <w:br/>
+      </w:r>
+      <w:r>
+        <w:rPr>
+          <w:rFonts w:asciiTheme="minorBidi" w:hAnsiTheme="minorBidi" w:hint="cs"/>
+          <w:rtl/>
+        </w:rPr>
+        <w:t>על ידי הסתכלות על גרפים אלו יכלנו לזהות המון קשרים חשובים בין התכונות של דגימה כלשהי לבין המפלגה לה הצביע אותו אדם.</w:t>
+      </w:r>
+      <w:r>
+        <w:rPr>
+          <w:rFonts w:asciiTheme="minorBidi" w:hAnsiTheme="minorBidi"/>
+          <w:rtl/>
+        </w:rPr>
+        <w:br/>
+      </w:r>
+      <w:r>
+        <w:rPr>
+          <w:rFonts w:asciiTheme="minorBidi" w:hAnsiTheme="minorBidi" w:hint="cs"/>
+          <w:rtl/>
+        </w:rPr>
+        <w:t>מקרא המרה בין מפלגה למס' על מנת שיהיה נוח להציג את הדאטה:</w:t>
+      </w:r>
+      <w:r>
+        <w:rPr>
+          <w:rFonts w:asciiTheme="minorBidi" w:hAnsiTheme="minorBidi"/>
+          <w:rtl/>
+        </w:rPr>
+        <w:br/>
+      </w:r>
+    </w:p>
+    <w:tbl>
+      <w:tblPr>
+        <w:tblStyle w:val="TableGrid"/>
+        <w:bidiVisual/>
+        <w:tblW w:w="0" w:type="auto"/>
+        <w:tblLook w:val="04A0" w:firstRow="1" w:lastRow="0" w:firstColumn="1" w:lastColumn="0" w:noHBand="0" w:noVBand="1"/>
+      </w:tblPr>
+      <w:tblGrid>
+        <w:gridCol w:w="2437"/>
+      </w:tblGrid>
+      <w:tr>
+        <w:trPr>
+          <w:trHeight w:val="228"/>
+        </w:trPr>
+        <w:tc>
+          <w:tcPr>
+            <w:tcW w:w="2437" w:type="dxa"/>
+          </w:tcPr>
+          <w:p>
+            <w:pPr>
+              <w:pStyle w:val="HTMLPreformatted"/>
+              <w:shd w:val="clear" w:color="auto" w:fill="FFFFFF"/>
+              <w:wordWrap w:val="0"/>
+              <w:jc w:val="center"/>
+              <w:rPr>
+                <w:rFonts w:asciiTheme="minorBidi" w:hAnsiTheme="minorBidi" w:hint="cs"/>
+                <w:rtl/>
+              </w:rPr>
+            </w:pPr>
+            <w:r>
+              <w:rPr>
+                <w:rFonts w:ascii="var(--jp-code-font-family)" w:hAnsi="var(--jp-code-font-family)"/>
+                <w:b/>
+                <w:bCs/>
+              </w:rPr>
+              <w:t>'Violets'</w:t>
+            </w:r>
+            <w:r>
+              <w:rPr>
+                <w:rFonts w:ascii="var(--jp-code-font-family)" w:hAnsi="var(--jp-code-font-family)"/>
+                <w:b/>
+                <w:bCs/>
+              </w:rPr>
+              <w:t xml:space="preserve"> </w:t>
+            </w:r>
+            <w:r>
+              <w:rPr>
+                <w:rFonts w:ascii="var(--jp-code-font-family)" w:hAnsi="var(--jp-code-font-family)"/>
+              </w:rPr>
+              <w:t xml:space="preserve">- </w:t>
+            </w:r>
+            <w:r>
+              <w:rPr>
+                <w:rFonts w:ascii="var(--jp-code-font-family)" w:hAnsi="var(--jp-code-font-family)"/>
+              </w:rPr>
+              <w:t>10</w:t>
+            </w:r>
+          </w:p>
+        </w:tc>
+      </w:tr>
+      <w:tr>
+        <w:trPr>
+          <w:trHeight w:val="221"/>
+        </w:trPr>
+        <w:tc>
+          <w:tcPr>
+            <w:tcW w:w="2437" w:type="dxa"/>
+          </w:tcPr>
+          <w:p>
+            <w:pPr>
+              <w:pStyle w:val="HTMLPreformatted"/>
+              <w:shd w:val="clear" w:color="auto" w:fill="FFFFFF"/>
+              <w:wordWrap w:val="0"/>
+              <w:jc w:val="center"/>
+              <w:rPr>
+                <w:rFonts w:ascii="var(--jp-code-font-family)" w:hAnsi="var(--jp-code-font-family)"/>
+              </w:rPr>
+            </w:pPr>
+            <w:r>
+              <w:rPr>
+                <w:rFonts w:ascii="var(--jp-code-font-family)" w:hAnsi="var(--jp-code-font-family)"/>
+                <w:b/>
+                <w:bCs/>
+              </w:rPr>
+              <w:t>'Browns'</w:t>
+            </w:r>
+            <w:r>
+              <w:rPr>
+                <w:rFonts w:ascii="var(--jp-code-font-family)" w:hAnsi="var(--jp-code-font-family)"/>
+                <w:b/>
+                <w:bCs/>
+              </w:rPr>
+              <w:t xml:space="preserve"> </w:t>
+            </w:r>
+            <w:r>
+              <w:rPr>
+                <w:rFonts w:ascii="var(--jp-code-font-family)" w:hAnsi="var(--jp-code-font-family)"/>
+              </w:rPr>
+              <w:t xml:space="preserve">- </w:t>
+            </w:r>
+            <w:r>
+              <w:rPr>
+                <w:rFonts w:ascii="var(--jp-code-font-family)" w:hAnsi="var(--jp-code-font-family)"/>
+              </w:rPr>
+              <w:t>1</w:t>
+            </w:r>
+          </w:p>
+        </w:tc>
+      </w:tr>
+      <w:tr>
+        <w:trPr>
+          <w:trHeight w:val="228"/>
+        </w:trPr>
+        <w:tc>
+          <w:tcPr>
+            <w:tcW w:w="2437" w:type="dxa"/>
+          </w:tcPr>
+          <w:p>
+            <w:pPr>
+              <w:pStyle w:val="HTMLPreformatted"/>
+              <w:shd w:val="clear" w:color="auto" w:fill="FFFFFF"/>
+              <w:wordWrap w:val="0"/>
+              <w:jc w:val="center"/>
+              <w:rPr>
+                <w:rFonts w:ascii="var(--jp-code-font-family)" w:hAnsi="var(--jp-code-font-family)"/>
+              </w:rPr>
+            </w:pPr>
+            <w:r>
+              <w:rPr>
+                <w:rFonts w:ascii="var(--jp-code-font-family)" w:hAnsi="var(--jp-code-font-family)"/>
+                <w:b/>
+                <w:bCs/>
+              </w:rPr>
+              <w:t>'Greens'</w:t>
+            </w:r>
+            <w:r>
+              <w:rPr>
+                <w:rFonts w:ascii="var(--jp-code-font-family)" w:hAnsi="var(--jp-code-font-family)"/>
+              </w:rPr>
+              <w:t xml:space="preserve"> - </w:t>
+            </w:r>
+            <w:r>
+              <w:rPr>
+                <w:rFonts w:ascii="var(--jp-code-font-family)" w:hAnsi="var(--jp-code-font-family)"/>
+              </w:rPr>
+              <w:t>2</w:t>
+            </w:r>
+          </w:p>
+          <w:p>
+            <w:pPr>
+              <w:shd w:val="clear" w:color="auto" w:fill="FFFFFF"/>
+              <w:tabs>
+                <w:tab w:val="left" w:pos="916"/>
+                <w:tab w:val="left" w:pos="1832"/>
+                <w:tab w:val="left" w:pos="2748"/>
+                <w:tab w:val="left" w:pos="3664"/>
+                <w:tab w:val="left" w:pos="4580"/>
+                <w:tab w:val="left" w:pos="5496"/>
+                <w:tab w:val="left" w:pos="6412"/>
+                <w:tab w:val="left" w:pos="7328"/>
+                <w:tab w:val="left" w:pos="8244"/>
+                <w:tab w:val="left" w:pos="9160"/>
+                <w:tab w:val="left" w:pos="10076"/>
+                <w:tab w:val="left" w:pos="10992"/>
+                <w:tab w:val="left" w:pos="11908"/>
+                <w:tab w:val="left" w:pos="12824"/>
+                <w:tab w:val="left" w:pos="13740"/>
+                <w:tab w:val="left" w:pos="14656"/>
+              </w:tabs>
+              <w:wordWrap w:val="0"/>
+              <w:bidi w:val="0"/>
+              <w:jc w:val="center"/>
+              <w:rPr>
+                <w:rFonts w:ascii="var(--jp-code-font-family)" w:eastAsia="Times New Roman" w:hAnsi="var(--jp-code-font-family)" w:cs="Courier New"/>
+                <w:sz w:val="20"/>
+                <w:szCs w:val="20"/>
+              </w:rPr>
+            </w:pPr>
+          </w:p>
+        </w:tc>
+      </w:tr>
+      <w:tr>
+        <w:trPr>
+          <w:trHeight w:val="228"/>
+        </w:trPr>
+        <w:tc>
+          <w:tcPr>
+            <w:tcW w:w="2437" w:type="dxa"/>
+          </w:tcPr>
+          <w:p>
+            <w:pPr>
+              <w:shd w:val="clear" w:color="auto" w:fill="FFFFFF"/>
+              <w:tabs>
+                <w:tab w:val="left" w:pos="916"/>
+                <w:tab w:val="left" w:pos="1832"/>
+                <w:tab w:val="left" w:pos="2748"/>
+                <w:tab w:val="left" w:pos="3664"/>
+                <w:tab w:val="left" w:pos="4580"/>
+                <w:tab w:val="left" w:pos="5496"/>
+                <w:tab w:val="left" w:pos="6412"/>
+                <w:tab w:val="left" w:pos="7328"/>
+                <w:tab w:val="left" w:pos="8244"/>
+                <w:tab w:val="left" w:pos="9160"/>
+                <w:tab w:val="left" w:pos="10076"/>
+                <w:tab w:val="left" w:pos="10992"/>
+                <w:tab w:val="left" w:pos="11908"/>
+                <w:tab w:val="left" w:pos="12824"/>
+                <w:tab w:val="left" w:pos="13740"/>
+                <w:tab w:val="left" w:pos="14656"/>
+              </w:tabs>
+              <w:wordWrap w:val="0"/>
+              <w:bidi w:val="0"/>
+              <w:jc w:val="center"/>
+              <w:rPr>
+                <w:rFonts w:ascii="var(--jp-code-font-family)" w:eastAsia="Times New Roman" w:hAnsi="var(--jp-code-font-family)" w:cs="Courier New"/>
+                <w:sz w:val="20"/>
+                <w:szCs w:val="20"/>
+              </w:rPr>
+            </w:pPr>
+            <w:r>
+              <w:rPr>
+                <w:rFonts w:ascii="var(--jp-code-font-family)" w:eastAsia="Times New Roman" w:hAnsi="var(--jp-code-font-family)" w:cs="Courier New"/>
+                <w:b/>
+                <w:bCs/>
+                <w:sz w:val="20"/>
+                <w:szCs w:val="20"/>
+              </w:rPr>
+              <w:lastRenderedPageBreak/>
+              <w:t>'Whites'</w:t>
+            </w:r>
+            <w:r>
+              <w:rPr>
+                <w:rFonts w:ascii="var(--jp-code-font-family)" w:eastAsia="Times New Roman" w:hAnsi="var(--jp-code-font-family)" w:cs="Courier New"/>
+                <w:sz w:val="20"/>
+                <w:szCs w:val="20"/>
+              </w:rPr>
+              <w:t xml:space="preserve"> - 11</w:t>
+            </w:r>
+          </w:p>
+        </w:tc>
+      </w:tr>
+      <w:tr>
+        <w:trPr>
+          <w:trHeight w:val="228"/>
+        </w:trPr>
+        <w:tc>
+          <w:tcPr>
+            <w:tcW w:w="2437" w:type="dxa"/>
+          </w:tcPr>
+          <w:p>
+            <w:pPr>
+              <w:shd w:val="clear" w:color="auto" w:fill="FFFFFF"/>
+              <w:tabs>
+                <w:tab w:val="left" w:pos="916"/>
+                <w:tab w:val="left" w:pos="1832"/>
+                <w:tab w:val="left" w:pos="2748"/>
+                <w:tab w:val="left" w:pos="3664"/>
+                <w:tab w:val="left" w:pos="4580"/>
+                <w:tab w:val="left" w:pos="5496"/>
+                <w:tab w:val="left" w:pos="6412"/>
+                <w:tab w:val="left" w:pos="7328"/>
+                <w:tab w:val="left" w:pos="8244"/>
+                <w:tab w:val="left" w:pos="9160"/>
+                <w:tab w:val="left" w:pos="10076"/>
+                <w:tab w:val="left" w:pos="10992"/>
+                <w:tab w:val="left" w:pos="11908"/>
+                <w:tab w:val="left" w:pos="12824"/>
+                <w:tab w:val="left" w:pos="13740"/>
+                <w:tab w:val="left" w:pos="14656"/>
+              </w:tabs>
+              <w:wordWrap w:val="0"/>
+              <w:bidi w:val="0"/>
+              <w:jc w:val="center"/>
+              <w:rPr>
+                <w:rFonts w:ascii="var(--jp-code-font-family)" w:eastAsia="Times New Roman" w:hAnsi="var(--jp-code-font-family)" w:cs="Courier New"/>
+                <w:sz w:val="20"/>
+                <w:szCs w:val="20"/>
+              </w:rPr>
+            </w:pPr>
+            <w:r>
+              <w:rPr>
+                <w:rFonts w:ascii="var(--jp-code-font-family)" w:eastAsia="Times New Roman" w:hAnsi="var(--jp-code-font-family)" w:cs="Courier New"/>
+                <w:b/>
+                <w:bCs/>
+                <w:sz w:val="20"/>
+                <w:szCs w:val="20"/>
+              </w:rPr>
+              <w:t>'Reds'</w:t>
+            </w:r>
+            <w:r>
+              <w:rPr>
+                <w:rFonts w:ascii="var(--jp-code-font-family)" w:eastAsia="Times New Roman" w:hAnsi="var(--jp-code-font-family)" w:cs="Courier New"/>
+                <w:sz w:val="20"/>
+                <w:szCs w:val="20"/>
+              </w:rPr>
+              <w:t xml:space="preserve"> - 8</w:t>
+            </w:r>
+          </w:p>
+        </w:tc>
+      </w:tr>
+      <w:tr>
+        <w:trPr>
+          <w:trHeight w:val="210"/>
+        </w:trPr>
+        <w:tc>
+          <w:tcPr>
+            <w:tcW w:w="2437" w:type="dxa"/>
+          </w:tcPr>
+          <w:p>
+            <w:pPr>
+              <w:shd w:val="clear" w:color="auto" w:fill="FFFFFF"/>
+              <w:tabs>
+                <w:tab w:val="left" w:pos="916"/>
+                <w:tab w:val="left" w:pos="1832"/>
+                <w:tab w:val="left" w:pos="2748"/>
+                <w:tab w:val="left" w:pos="3664"/>
+                <w:tab w:val="left" w:pos="4580"/>
+                <w:tab w:val="left" w:pos="5496"/>
+                <w:tab w:val="left" w:pos="6412"/>
+                <w:tab w:val="left" w:pos="7328"/>
+                <w:tab w:val="left" w:pos="8244"/>
+                <w:tab w:val="left" w:pos="9160"/>
+                <w:tab w:val="left" w:pos="10076"/>
+                <w:tab w:val="left" w:pos="10992"/>
+                <w:tab w:val="left" w:pos="11908"/>
+                <w:tab w:val="left" w:pos="12824"/>
+                <w:tab w:val="left" w:pos="13740"/>
+                <w:tab w:val="left" w:pos="14656"/>
+              </w:tabs>
+              <w:wordWrap w:val="0"/>
+              <w:bidi w:val="0"/>
+              <w:jc w:val="center"/>
+              <w:rPr>
+                <w:rFonts w:ascii="var(--jp-code-font-family)" w:eastAsia="Times New Roman" w:hAnsi="var(--jp-code-font-family)" w:cs="Courier New"/>
+                <w:sz w:val="20"/>
+                <w:szCs w:val="20"/>
+              </w:rPr>
+            </w:pPr>
+            <w:r>
+              <w:rPr>
+                <w:rFonts w:ascii="var(--jp-code-font-family)" w:eastAsia="Times New Roman" w:hAnsi="var(--jp-code-font-family)" w:cs="Courier New"/>
+                <w:b/>
+                <w:bCs/>
+                <w:sz w:val="20"/>
+                <w:szCs w:val="20"/>
+              </w:rPr>
+              <w:t>'Turquoises'</w:t>
+            </w:r>
+            <w:r>
+              <w:rPr>
+                <w:rFonts w:ascii="var(--jp-code-font-family)" w:eastAsia="Times New Roman" w:hAnsi="var(--jp-code-font-family)" w:cs="Courier New"/>
+                <w:sz w:val="20"/>
+                <w:szCs w:val="20"/>
+              </w:rPr>
+              <w:t xml:space="preserve"> - 9</w:t>
+            </w:r>
+          </w:p>
+        </w:tc>
+      </w:tr>
+      <w:tr>
+        <w:trPr>
+          <w:trHeight w:val="228"/>
+        </w:trPr>
+        <w:tc>
+          <w:tcPr>
+            <w:tcW w:w="2437" w:type="dxa"/>
+          </w:tcPr>
+          <w:p>
+            <w:pPr>
+              <w:shd w:val="clear" w:color="auto" w:fill="FFFFFF"/>
+              <w:tabs>
+                <w:tab w:val="left" w:pos="916"/>
+                <w:tab w:val="left" w:pos="1832"/>
+                <w:tab w:val="left" w:pos="2748"/>
+                <w:tab w:val="left" w:pos="3664"/>
+                <w:tab w:val="left" w:pos="4580"/>
+                <w:tab w:val="left" w:pos="5496"/>
+                <w:tab w:val="left" w:pos="6412"/>
+                <w:tab w:val="left" w:pos="7328"/>
+                <w:tab w:val="left" w:pos="8244"/>
+                <w:tab w:val="left" w:pos="9160"/>
+                <w:tab w:val="left" w:pos="10076"/>
+                <w:tab w:val="left" w:pos="10992"/>
+                <w:tab w:val="left" w:pos="11908"/>
+                <w:tab w:val="left" w:pos="12824"/>
+                <w:tab w:val="left" w:pos="13740"/>
+                <w:tab w:val="left" w:pos="14656"/>
+              </w:tabs>
+              <w:wordWrap w:val="0"/>
+              <w:bidi w:val="0"/>
+              <w:jc w:val="center"/>
+              <w:rPr>
+                <w:rFonts w:ascii="var(--jp-code-font-family)" w:eastAsia="Times New Roman" w:hAnsi="var(--jp-code-font-family)" w:cs="Courier New"/>
+                <w:sz w:val="20"/>
+                <w:szCs w:val="20"/>
+              </w:rPr>
+            </w:pPr>
+            <w:r>
+              <w:rPr>
+                <w:rFonts w:ascii="var(--jp-code-font-family)" w:eastAsia="Times New Roman" w:hAnsi="var(--jp-code-font-family)" w:cs="Courier New"/>
+                <w:b/>
+                <w:bCs/>
+                <w:sz w:val="20"/>
+                <w:szCs w:val="20"/>
+              </w:rPr>
+              <w:t>'Purples'</w:t>
+            </w:r>
+            <w:r>
+              <w:rPr>
+                <w:rFonts w:ascii="var(--jp-code-font-family)" w:eastAsia="Times New Roman" w:hAnsi="var(--jp-code-font-family)" w:cs="Courier New"/>
+                <w:b/>
+                <w:bCs/>
+                <w:sz w:val="20"/>
+                <w:szCs w:val="20"/>
+              </w:rPr>
+              <w:t xml:space="preserve"> </w:t>
+            </w:r>
+            <w:r>
+              <w:rPr>
+                <w:rFonts w:ascii="var(--jp-code-font-family)" w:eastAsia="Times New Roman" w:hAnsi="var(--jp-code-font-family)" w:cs="Courier New"/>
+                <w:sz w:val="20"/>
+                <w:szCs w:val="20"/>
+              </w:rPr>
+              <w:t>- 7</w:t>
+            </w:r>
+          </w:p>
+        </w:tc>
+      </w:tr>
+      <w:tr>
+        <w:trPr>
+          <w:trHeight w:val="228"/>
+        </w:trPr>
+        <w:tc>
+          <w:tcPr>
+            <w:tcW w:w="2437" w:type="dxa"/>
+          </w:tcPr>
+          <w:p>
+            <w:pPr>
+              <w:shd w:val="clear" w:color="auto" w:fill="FFFFFF"/>
+              <w:tabs>
+                <w:tab w:val="left" w:pos="916"/>
+                <w:tab w:val="left" w:pos="1832"/>
+                <w:tab w:val="left" w:pos="2748"/>
+                <w:tab w:val="left" w:pos="3664"/>
+                <w:tab w:val="left" w:pos="4580"/>
+                <w:tab w:val="left" w:pos="5496"/>
+                <w:tab w:val="left" w:pos="6412"/>
+                <w:tab w:val="left" w:pos="7328"/>
+                <w:tab w:val="left" w:pos="8244"/>
+                <w:tab w:val="left" w:pos="9160"/>
+                <w:tab w:val="left" w:pos="10076"/>
+                <w:tab w:val="left" w:pos="10992"/>
+                <w:tab w:val="left" w:pos="11908"/>
+                <w:tab w:val="left" w:pos="12824"/>
+                <w:tab w:val="left" w:pos="13740"/>
+                <w:tab w:val="left" w:pos="14656"/>
+              </w:tabs>
+              <w:wordWrap w:val="0"/>
+              <w:bidi w:val="0"/>
+              <w:jc w:val="center"/>
+              <w:rPr>
+                <w:rFonts w:ascii="var(--jp-code-font-family)" w:eastAsia="Times New Roman" w:hAnsi="var(--jp-code-font-family)" w:cs="Courier New"/>
+                <w:sz w:val="20"/>
+                <w:szCs w:val="20"/>
+              </w:rPr>
+            </w:pPr>
+            <w:r>
+              <w:rPr>
+                <w:rFonts w:ascii="var(--jp-code-font-family)" w:eastAsia="Times New Roman" w:hAnsi="var(--jp-code-font-family)" w:cs="Courier New"/>
+                <w:b/>
+                <w:bCs/>
+                <w:sz w:val="20"/>
+                <w:szCs w:val="20"/>
+              </w:rPr>
+              <w:t>'Greys'</w:t>
+            </w:r>
+            <w:r>
+              <w:rPr>
+                <w:rFonts w:ascii="var(--jp-code-font-family)" w:eastAsia="Times New Roman" w:hAnsi="var(--jp-code-font-family)" w:cs="Courier New"/>
+                <w:sz w:val="20"/>
+                <w:szCs w:val="20"/>
+              </w:rPr>
+              <w:t xml:space="preserve"> - 3</w:t>
+            </w:r>
+          </w:p>
+        </w:tc>
+      </w:tr>
+      <w:tr>
+        <w:trPr>
+          <w:trHeight w:val="221"/>
+        </w:trPr>
+        <w:tc>
+          <w:tcPr>
+            <w:tcW w:w="2437" w:type="dxa"/>
+          </w:tcPr>
+          <w:p>
+            <w:pPr>
+              <w:shd w:val="clear" w:color="auto" w:fill="FFFFFF"/>
+              <w:tabs>
+                <w:tab w:val="left" w:pos="916"/>
+                <w:tab w:val="left" w:pos="1832"/>
+                <w:tab w:val="left" w:pos="2748"/>
+                <w:tab w:val="left" w:pos="3664"/>
+                <w:tab w:val="left" w:pos="4580"/>
+                <w:tab w:val="left" w:pos="5496"/>
+                <w:tab w:val="left" w:pos="6412"/>
+                <w:tab w:val="left" w:pos="7328"/>
+                <w:tab w:val="left" w:pos="8244"/>
+                <w:tab w:val="left" w:pos="9160"/>
+                <w:tab w:val="left" w:pos="10076"/>
+                <w:tab w:val="left" w:pos="10992"/>
+                <w:tab w:val="left" w:pos="11908"/>
+                <w:tab w:val="left" w:pos="12824"/>
+                <w:tab w:val="left" w:pos="13740"/>
+                <w:tab w:val="left" w:pos="14656"/>
+              </w:tabs>
+              <w:wordWrap w:val="0"/>
+              <w:bidi w:val="0"/>
+              <w:jc w:val="center"/>
+              <w:rPr>
+                <w:rFonts w:ascii="var(--jp-code-font-family)" w:eastAsia="Times New Roman" w:hAnsi="var(--jp-code-font-family)" w:cs="Courier New"/>
+                <w:sz w:val="20"/>
+                <w:szCs w:val="20"/>
+              </w:rPr>
+            </w:pPr>
+            <w:r>
+              <w:rPr>
+                <w:rFonts w:ascii="var(--jp-code-font-family)" w:eastAsia="Times New Roman" w:hAnsi="var(--jp-code-font-family)" w:cs="Courier New"/>
+                <w:b/>
+                <w:bCs/>
+                <w:sz w:val="20"/>
+                <w:szCs w:val="20"/>
+              </w:rPr>
+              <w:t>'Blues'</w:t>
+            </w:r>
+            <w:r>
+              <w:rPr>
+                <w:rFonts w:ascii="var(--jp-code-font-family)" w:eastAsia="Times New Roman" w:hAnsi="var(--jp-code-font-family)" w:cs="Courier New"/>
+                <w:sz w:val="20"/>
+                <w:szCs w:val="20"/>
+              </w:rPr>
+              <w:t xml:space="preserve"> - 0</w:t>
+            </w:r>
+          </w:p>
+        </w:tc>
+      </w:tr>
+      <w:tr>
+        <w:trPr>
+          <w:trHeight w:val="228"/>
+        </w:trPr>
+        <w:tc>
+          <w:tcPr>
+            <w:tcW w:w="2437" w:type="dxa"/>
+          </w:tcPr>
+          <w:p>
+            <w:pPr>
+              <w:shd w:val="clear" w:color="auto" w:fill="FFFFFF"/>
+              <w:tabs>
+                <w:tab w:val="left" w:pos="916"/>
+                <w:tab w:val="left" w:pos="1832"/>
+                <w:tab w:val="left" w:pos="2748"/>
+                <w:tab w:val="left" w:pos="3664"/>
+                <w:tab w:val="left" w:pos="4580"/>
+                <w:tab w:val="left" w:pos="5496"/>
+                <w:tab w:val="left" w:pos="6412"/>
+                <w:tab w:val="left" w:pos="7328"/>
+                <w:tab w:val="left" w:pos="8244"/>
+                <w:tab w:val="left" w:pos="9160"/>
+                <w:tab w:val="left" w:pos="10076"/>
+                <w:tab w:val="left" w:pos="10992"/>
+                <w:tab w:val="left" w:pos="11908"/>
+                <w:tab w:val="left" w:pos="12824"/>
+                <w:tab w:val="left" w:pos="13740"/>
+                <w:tab w:val="left" w:pos="14656"/>
+              </w:tabs>
+              <w:wordWrap w:val="0"/>
+              <w:bidi w:val="0"/>
+              <w:jc w:val="center"/>
+              <w:rPr>
+                <w:rFonts w:ascii="var(--jp-code-font-family)" w:eastAsia="Times New Roman" w:hAnsi="var(--jp-code-font-family)" w:cs="Courier New"/>
+                <w:sz w:val="20"/>
+                <w:szCs w:val="20"/>
+              </w:rPr>
+            </w:pPr>
+            <w:r>
+              <w:rPr>
+                <w:rFonts w:ascii="var(--jp-code-font-family)" w:eastAsia="Times New Roman" w:hAnsi="var(--jp-code-font-family)" w:cs="Courier New"/>
+                <w:b/>
+                <w:bCs/>
+                <w:sz w:val="20"/>
+                <w:szCs w:val="20"/>
+              </w:rPr>
+              <w:t>'Khakis'</w:t>
+            </w:r>
+            <w:r>
+              <w:rPr>
+                <w:rFonts w:ascii="var(--jp-code-font-family)" w:eastAsia="Times New Roman" w:hAnsi="var(--jp-code-font-family)" w:cs="Courier New"/>
+                <w:sz w:val="20"/>
+                <w:szCs w:val="20"/>
+              </w:rPr>
+              <w:t xml:space="preserve"> - 4</w:t>
+            </w:r>
+          </w:p>
+        </w:tc>
+      </w:tr>
+      <w:tr>
+        <w:trPr>
+          <w:trHeight w:val="228"/>
+        </w:trPr>
+        <w:tc>
+          <w:tcPr>
+            <w:tcW w:w="2437" w:type="dxa"/>
+          </w:tcPr>
+          <w:p>
+            <w:pPr>
+              <w:shd w:val="clear" w:color="auto" w:fill="FFFFFF"/>
+              <w:tabs>
+                <w:tab w:val="left" w:pos="916"/>
+                <w:tab w:val="left" w:pos="1832"/>
+                <w:tab w:val="left" w:pos="2748"/>
+                <w:tab w:val="left" w:pos="3664"/>
+                <w:tab w:val="left" w:pos="4580"/>
+                <w:tab w:val="left" w:pos="5496"/>
+                <w:tab w:val="left" w:pos="6412"/>
+                <w:tab w:val="left" w:pos="7328"/>
+                <w:tab w:val="left" w:pos="8244"/>
+                <w:tab w:val="left" w:pos="9160"/>
+                <w:tab w:val="left" w:pos="10076"/>
+                <w:tab w:val="left" w:pos="10992"/>
+                <w:tab w:val="left" w:pos="11908"/>
+                <w:tab w:val="left" w:pos="12824"/>
+                <w:tab w:val="left" w:pos="13740"/>
+                <w:tab w:val="left" w:pos="14656"/>
+              </w:tabs>
+              <w:wordWrap w:val="0"/>
+              <w:bidi w:val="0"/>
+              <w:jc w:val="center"/>
+              <w:rPr>
+                <w:rFonts w:ascii="var(--jp-code-font-family)" w:eastAsia="Times New Roman" w:hAnsi="var(--jp-code-font-family)" w:cs="Courier New"/>
+                <w:sz w:val="20"/>
+                <w:szCs w:val="20"/>
+              </w:rPr>
+            </w:pPr>
+            <w:r>
+              <w:rPr>
+                <w:rFonts w:ascii="var(--jp-code-font-family)" w:eastAsia="Times New Roman" w:hAnsi="var(--jp-code-font-family)" w:cs="Courier New"/>
+                <w:b/>
+                <w:bCs/>
+                <w:sz w:val="20"/>
+                <w:szCs w:val="20"/>
+              </w:rPr>
+              <w:t>'Oranges'</w:t>
+            </w:r>
+            <w:r>
+              <w:rPr>
+                <w:rFonts w:ascii="var(--jp-code-font-family)" w:eastAsia="Times New Roman" w:hAnsi="var(--jp-code-font-family)" w:cs="Courier New"/>
+                <w:sz w:val="20"/>
+                <w:szCs w:val="20"/>
+              </w:rPr>
+              <w:t xml:space="preserve"> - 5</w:t>
+            </w:r>
+          </w:p>
+        </w:tc>
+      </w:tr>
+      <w:tr>
+        <w:trPr>
+          <w:trHeight w:val="221"/>
+        </w:trPr>
+        <w:tc>
+          <w:tcPr>
+            <w:tcW w:w="2437" w:type="dxa"/>
+          </w:tcPr>
+          <w:p>
+            <w:pPr>
+              <w:shd w:val="clear" w:color="auto" w:fill="FFFFFF"/>
+              <w:tabs>
+                <w:tab w:val="left" w:pos="916"/>
+                <w:tab w:val="left" w:pos="1832"/>
+                <w:tab w:val="left" w:pos="2748"/>
+                <w:tab w:val="left" w:pos="3664"/>
+                <w:tab w:val="left" w:pos="4580"/>
+                <w:tab w:val="left" w:pos="5496"/>
+                <w:tab w:val="left" w:pos="6412"/>
+                <w:tab w:val="left" w:pos="7328"/>
+                <w:tab w:val="left" w:pos="8244"/>
+                <w:tab w:val="left" w:pos="9160"/>
+                <w:tab w:val="left" w:pos="10076"/>
+                <w:tab w:val="left" w:pos="10992"/>
+                <w:tab w:val="left" w:pos="11908"/>
+                <w:tab w:val="left" w:pos="12824"/>
+                <w:tab w:val="left" w:pos="13740"/>
+                <w:tab w:val="left" w:pos="14656"/>
+              </w:tabs>
+              <w:wordWrap w:val="0"/>
+              <w:bidi w:val="0"/>
+              <w:jc w:val="center"/>
+              <w:rPr>
+                <w:rFonts w:ascii="var(--jp-code-font-family)" w:eastAsia="Times New Roman" w:hAnsi="var(--jp-code-font-family)" w:cs="Courier New"/>
+                <w:sz w:val="20"/>
+                <w:szCs w:val="20"/>
+              </w:rPr>
+            </w:pPr>
+            <w:r>
+              <w:rPr>
+                <w:rFonts w:ascii="var(--jp-code-font-family)" w:eastAsia="Times New Roman" w:hAnsi="var(--jp-code-font-family)" w:cs="Courier New"/>
+                <w:b/>
+                <w:bCs/>
+                <w:sz w:val="20"/>
+                <w:szCs w:val="20"/>
+              </w:rPr>
+              <w:t>'Pinks'</w:t>
+            </w:r>
+            <w:r>
+              <w:rPr>
+                <w:rFonts w:ascii="var(--jp-code-font-family)" w:eastAsia="Times New Roman" w:hAnsi="var(--jp-code-font-family)" w:cs="Courier New"/>
+                <w:sz w:val="20"/>
+                <w:szCs w:val="20"/>
+              </w:rPr>
+              <w:t xml:space="preserve"> - 6</w:t>
+            </w:r>
+          </w:p>
+        </w:tc>
+      </w:tr>
+      <w:tr>
+        <w:trPr>
+          <w:trHeight w:val="191"/>
+        </w:trPr>
+        <w:tc>
+          <w:tcPr>
+            <w:tcW w:w="2437" w:type="dxa"/>
+          </w:tcPr>
+          <w:p>
+            <w:pPr>
+              <w:shd w:val="clear" w:color="auto" w:fill="FFFFFF"/>
+              <w:tabs>
+                <w:tab w:val="left" w:pos="916"/>
+                <w:tab w:val="left" w:pos="1832"/>
+                <w:tab w:val="left" w:pos="2748"/>
+                <w:tab w:val="left" w:pos="3664"/>
+                <w:tab w:val="left" w:pos="4580"/>
+                <w:tab w:val="left" w:pos="5496"/>
+                <w:tab w:val="left" w:pos="6412"/>
+                <w:tab w:val="left" w:pos="7328"/>
+                <w:tab w:val="left" w:pos="8244"/>
+                <w:tab w:val="left" w:pos="9160"/>
+                <w:tab w:val="left" w:pos="10076"/>
+                <w:tab w:val="left" w:pos="10992"/>
+                <w:tab w:val="left" w:pos="11908"/>
+                <w:tab w:val="left" w:pos="12824"/>
+                <w:tab w:val="left" w:pos="13740"/>
+                <w:tab w:val="left" w:pos="14656"/>
+              </w:tabs>
+              <w:wordWrap w:val="0"/>
+              <w:bidi w:val="0"/>
+              <w:jc w:val="center"/>
+              <w:rPr>
+                <w:rFonts w:ascii="var(--jp-code-font-family)" w:eastAsia="Times New Roman" w:hAnsi="var(--jp-code-font-family)" w:cs="Courier New"/>
+                <w:sz w:val="20"/>
+                <w:szCs w:val="20"/>
+              </w:rPr>
+            </w:pPr>
+            <w:r>
+              <w:rPr>
+                <w:rFonts w:ascii="var(--jp-code-font-family)" w:eastAsia="Times New Roman" w:hAnsi="var(--jp-code-font-family)" w:cs="Courier New"/>
+                <w:b/>
+                <w:bCs/>
+                <w:sz w:val="20"/>
+                <w:szCs w:val="20"/>
+              </w:rPr>
+              <w:t>'Yellows'</w:t>
+            </w:r>
+            <w:r>
+              <w:rPr>
+                <w:rFonts w:ascii="var(--jp-code-font-family)" w:eastAsia="Times New Roman" w:hAnsi="var(--jp-code-font-family)" w:cs="Courier New"/>
+                <w:sz w:val="20"/>
+                <w:szCs w:val="20"/>
+              </w:rPr>
+              <w:t xml:space="preserve"> - 12</w:t>
+            </w:r>
+          </w:p>
+          <w:p>
+            <w:pPr>
+              <w:shd w:val="clear" w:color="auto" w:fill="FFFFFF"/>
+              <w:tabs>
+                <w:tab w:val="left" w:pos="916"/>
+                <w:tab w:val="left" w:pos="1832"/>
+                <w:tab w:val="left" w:pos="2748"/>
+                <w:tab w:val="left" w:pos="3664"/>
+                <w:tab w:val="left" w:pos="4580"/>
+                <w:tab w:val="left" w:pos="5496"/>
+                <w:tab w:val="left" w:pos="6412"/>
+                <w:tab w:val="left" w:pos="7328"/>
+                <w:tab w:val="left" w:pos="8244"/>
+                <w:tab w:val="left" w:pos="9160"/>
+                <w:tab w:val="left" w:pos="10076"/>
+                <w:tab w:val="left" w:pos="10992"/>
+                <w:tab w:val="left" w:pos="11908"/>
+                <w:tab w:val="left" w:pos="12824"/>
+                <w:tab w:val="left" w:pos="13740"/>
+                <w:tab w:val="left" w:pos="14656"/>
+              </w:tabs>
+              <w:wordWrap w:val="0"/>
+              <w:bidi w:val="0"/>
+              <w:jc w:val="center"/>
+              <w:rPr>
+                <w:rFonts w:ascii="var(--jp-code-font-family)" w:eastAsia="Times New Roman" w:hAnsi="var(--jp-code-font-family)" w:cs="Courier New"/>
+                <w:sz w:val="20"/>
+                <w:szCs w:val="20"/>
+              </w:rPr>
+            </w:pPr>
+          </w:p>
+        </w:tc>
+      </w:tr>
+    </w:tbl>
+    <w:p>
+      <w:pPr>
+        <w:rPr>
+          <w:rFonts w:asciiTheme="minorBidi" w:hAnsiTheme="minorBidi"/>
+          <w:rtl/>
+        </w:rPr>
+      </w:pPr>
+      <w:r>
+        <w:rPr>
+          <w:rFonts w:asciiTheme="minorBidi" w:hAnsiTheme="minorBidi" w:hint="cs"/>
+          <w:rtl/>
+        </w:rPr>
+        <w:t xml:space="preserve"> </w:t>
+      </w:r>
+      <w:r>
+        <w:rPr>
+          <w:rFonts w:asciiTheme="minorBidi" w:hAnsiTheme="minorBidi"/>
+          <w:rtl/>
+        </w:rPr>
+        <w:br/>
+      </w:r>
+      <w:r>
+        <w:rPr>
+          <w:rFonts w:asciiTheme="minorBidi" w:hAnsiTheme="minorBidi" w:hint="cs"/>
+          <w:rtl/>
+        </w:rPr>
+        <w:t xml:space="preserve">1. </w:t>
+      </w:r>
+      <w:r>
+        <w:rPr>
+          <w:rFonts w:asciiTheme="minorBidi" w:hAnsiTheme="minorBidi" w:hint="cs"/>
+          <w:rtl/>
+        </w:rPr>
+        <w:t>קשר בין מפלגה 0 לפיצ'רים הבאים:</w:t>
+      </w:r>
+      <w:r>
+        <w:rPr>
+          <w:rFonts w:asciiTheme="minorBidi" w:hAnsiTheme="minorBidi"/>
+          <w:rtl/>
+        </w:rPr>
+        <w:br/>
+      </w:r>
+      <w:r>
+        <w:rPr>
+          <w:rFonts w:asciiTheme="minorBidi" w:hAnsiTheme="minorBidi"/>
+          <w:noProof/>
+        </w:rPr>
+        <w:drawing>
+          <wp:inline distT="0" distB="0" distL="0" distR="0" wp14:anchorId="2F63E202" wp14:editId="5A2EB5F2">
+            <wp:extent cx="2613487" cy="2613487"/>
+            <wp:effectExtent l="0" t="0" r="0" b="0"/>
+            <wp:docPr id="15" name="Picture 15"/>
+            <wp:cNvGraphicFramePr>
+              <a:graphicFrameLocks xmlns:a="http://schemas.openxmlformats.org/drawingml/2006/main" noChangeAspect="1"/>
+            </wp:cNvGraphicFramePr>
+            <a:graphic xmlns:a="http://schemas.openxmlformats.org/drawingml/2006/main">
+              <a:graphicData uri="http://schemas.openxmlformats.org/drawingml/2006/picture">
+                <pic:pic xmlns:pic="http://schemas.openxmlformats.org/drawingml/2006/picture">
+                  <pic:nvPicPr>
+                    <pic:cNvPr id="0" name="Picture 2"/>
+                    <pic:cNvPicPr>
+                      <a:picLocks noChangeAspect="1" noChangeArrowheads="1"/>
+                    </pic:cNvPicPr>
+                  </pic:nvPicPr>
+                  <pic:blipFill>
+                    <a:blip r:embed="rId17">
+                      <a:extLst>
+                        <a:ext uri="{28A0092B-C50C-407E-A947-70E740481C1C}">
+                          <a14:useLocalDpi xmlns:a14="http://schemas.microsoft.com/office/drawing/2010/main" val="0"/>
+                        </a:ext>
+                      </a:extLst>
+                    </a:blip>
+                    <a:srcRect/>
+                    <a:stretch>
+                      <a:fillRect/>
+                    </a:stretch>
+                  </pic:blipFill>
+                  <pic:spPr bwMode="auto">
+                    <a:xfrm>
+                      <a:off x="0" y="0"/>
+                      <a:ext cx="2618067" cy="2618067"/>
+                    </a:xfrm>
+                    <a:prstGeom prst="rect">
+                      <a:avLst/>
+                    </a:prstGeom>
+                    <a:noFill/>
+                    <a:ln>
+                      <a:noFill/>
+                    </a:ln>
+                  </pic:spPr>
+                </pic:pic>
+              </a:graphicData>
+            </a:graphic>
+          </wp:inline>
+        </w:drawing>
+      </w:r>
+      <w:r>
+        <w:rPr>
+          <w:rFonts w:asciiTheme="minorBidi" w:hAnsiTheme="minorBidi" w:hint="cs"/>
+          <w:noProof/>
+        </w:rPr>
+        <w:drawing>
+          <wp:inline distT="0" distB="0" distL="0" distR="0" wp14:anchorId="74B85A99" wp14:editId="569A79B9">
+            <wp:extent cx="2599806" cy="2599806"/>
+            <wp:effectExtent l="0" t="0" r="0" b="0"/>
+            <wp:docPr id="16" name="Picture 16"/>
+            <wp:cNvGraphicFramePr>
+              <a:graphicFrameLocks xmlns:a="http://schemas.openxmlformats.org/drawingml/2006/main" noChangeAspect="1"/>
+            </wp:cNvGraphicFramePr>
+            <a:graphic xmlns:a="http://schemas.openxmlformats.org/drawingml/2006/main">
+              <a:graphicData uri="http://schemas.openxmlformats.org/drawingml/2006/picture">
+                <pic:pic xmlns:pic="http://schemas.openxmlformats.org/drawingml/2006/picture">
+                  <pic:nvPicPr>
+                    <pic:cNvPr id="0" name="Picture 3"/>
+                    <pic:cNvPicPr>
+                      <a:picLocks noChangeAspect="1" noChangeArrowheads="1"/>
+                    </pic:cNvPicPr>
+                  </pic:nvPicPr>
+                  <pic:blipFill>
+                    <a:blip r:embed="rId18">
+                      <a:extLst>
+                        <a:ext uri="{28A0092B-C50C-407E-A947-70E740481C1C}">
+                          <a14:useLocalDpi xmlns:a14="http://schemas.microsoft.com/office/drawing/2010/main" val="0"/>
+                        </a:ext>
+                      </a:extLst>
+                    </a:blip>
+                    <a:srcRect/>
+                    <a:stretch>
+                      <a:fillRect/>
+                    </a:stretch>
+                  </pic:blipFill>
+                  <pic:spPr bwMode="auto">
+                    <a:xfrm>
+                      <a:off x="0" y="0"/>
+                      <a:ext cx="2617963" cy="2617963"/>
+                    </a:xfrm>
+                    <a:prstGeom prst="rect">
+                      <a:avLst/>
+                    </a:prstGeom>
+                    <a:noFill/>
+                    <a:ln>
+                      <a:noFill/>
+                    </a:ln>
+                  </pic:spPr>
+                </pic:pic>
+              </a:graphicData>
+            </a:graphic>
+          </wp:inline>
+        </w:drawing>
+      </w:r>
+      <w:r>
+        <w:rPr>
+          <w:rFonts w:asciiTheme="minorBidi" w:hAnsiTheme="minorBidi" w:hint="cs"/>
+          <w:noProof/>
+        </w:rPr>
+        <w:drawing>
+          <wp:inline distT="0" distB="0" distL="0" distR="0" wp14:anchorId="5D348DAE" wp14:editId="6D9C9C28">
+            <wp:extent cx="2220537" cy="2220537"/>
+            <wp:effectExtent l="0" t="0" r="8890" b="8890"/>
+            <wp:docPr id="17" name="Picture 17"/>
+            <wp:cNvGraphicFramePr>
+              <a:graphicFrameLocks xmlns:a="http://schemas.openxmlformats.org/drawingml/2006/main" noChangeAspect="1"/>
+            </wp:cNvGraphicFramePr>
+            <a:graphic xmlns:a="http://schemas.openxmlformats.org/drawingml/2006/main">
+              <a:graphicData uri="http://schemas.openxmlformats.org/drawingml/2006/picture">
+                <pic:pic xmlns:pic="http://schemas.openxmlformats.org/drawingml/2006/picture">
+                  <pic:nvPicPr>
+                    <pic:cNvPr id="0" name="Picture 4"/>
+                    <pic:cNvPicPr>
+                      <a:picLocks noChangeAspect="1" noChangeArrowheads="1"/>
+                    </pic:cNvPicPr>
+                  </pic:nvPicPr>
+                  <pic:blipFill>
+                    <a:blip r:embed="rId19" cstate="print">
+                      <a:extLst>
+                        <a:ext uri="{28A0092B-C50C-407E-A947-70E740481C1C}">
+                          <a14:useLocalDpi xmlns:a14="http://schemas.microsoft.com/office/drawing/2010/main" val="0"/>
+                        </a:ext>
+                      </a:extLst>
+                    </a:blip>
+                    <a:srcRect/>
+                    <a:stretch>
+                      <a:fillRect/>
+                    </a:stretch>
+                  </pic:blipFill>
+                  <pic:spPr bwMode="auto">
+                    <a:xfrm>
+                      <a:off x="0" y="0"/>
+                      <a:ext cx="2233814" cy="2233814"/>
+                    </a:xfrm>
+                    <a:prstGeom prst="rect">
+                      <a:avLst/>
+                    </a:prstGeom>
+                    <a:noFill/>
+                    <a:ln>
+                      <a:noFill/>
+                    </a:ln>
+                  </pic:spPr>
+                </pic:pic>
+              </a:graphicData>
+            </a:graphic>
+          </wp:inline>
+        </w:drawing>
+      </w:r>
+      <w:r>
+        <w:rPr>
+          <w:rFonts w:asciiTheme="minorBidi" w:hAnsiTheme="minorBidi"/>
+        </w:rPr>
+        <w:br/>
+      </w:r>
+      <w:r>
+        <w:rPr>
+          <w:rFonts w:asciiTheme="minorBidi" w:hAnsiTheme="minorBidi" w:hint="cs"/>
+          <w:rtl/>
+        </w:rPr>
+        <w:t>ניתן לראות כי המצביעים למפלגה 0, נוטים לבזבז יותר כסף עד גיל 21, ויותר כסף על חיות וצמחים ובנוסף ההכנסה השנתית שלהם גדולה מכל שאר המצביעים למלגות האחרות.</w:t>
+      </w:r>
+      <w:r>
+        <w:rPr>
+          <w:rFonts w:asciiTheme="minorBidi" w:hAnsiTheme="minorBidi"/>
+          <w:rtl/>
+        </w:rPr>
+        <w:br/>
+      </w:r>
+      <w:r>
+        <w:rPr>
+          <w:rFonts w:asciiTheme="minorBidi" w:hAnsiTheme="minorBidi" w:hint="cs"/>
+          <w:rtl/>
+        </w:rPr>
+        <w:t>כלומר נסיק כי המצביעים למפלגה 0 הינם אנשים בעלי הון עצמי גדול משאר האוכלוסיי</w:t>
+      </w:r>
+      <w:r>
+        <w:rPr>
+          <w:rFonts w:asciiTheme="minorBidi" w:hAnsiTheme="minorBidi" w:hint="eastAsia"/>
+          <w:rtl/>
+        </w:rPr>
+        <w:t>ה</w:t>
+      </w:r>
+      <w:r>
+        <w:rPr>
+          <w:rFonts w:asciiTheme="minorBidi" w:hAnsiTheme="minorBidi" w:hint="cs"/>
+          <w:rtl/>
+        </w:rPr>
+        <w:t>.</w:t>
+      </w:r>
+      <w:r>
+        <w:rPr>
+          <w:rFonts w:asciiTheme="minorBidi" w:hAnsiTheme="minorBidi"/>
+          <w:rtl/>
+        </w:rPr>
+        <w:br/>
+      </w:r>
+      <w:r>
+        <w:rPr>
+          <w:rFonts w:asciiTheme="minorBidi" w:hAnsiTheme="minorBidi" w:hint="cs"/>
+          <w:rtl/>
+        </w:rPr>
+        <w:t>(אולי ניתן להסיק כי מפלגה 0 דואגת לעשירי החברה)</w:t>
+      </w:r>
+      <w:r>
+        <w:rPr>
+          <w:rFonts w:asciiTheme="minorBidi" w:hAnsiTheme="minorBidi"/>
+          <w:rtl/>
+        </w:rPr>
+        <w:br/>
+      </w:r>
+      <w:r>
+        <w:rPr>
+          <w:rFonts w:asciiTheme="minorBidi" w:hAnsiTheme="minorBidi" w:hint="cs"/>
+          <w:rtl/>
+        </w:rPr>
+        <w:t>בנוסף לכך זיהינו כי מצביעי מפלגה 0, נוטים לבזבז יותר כסף בלוטו:</w:t>
+      </w:r>
+      <w:r>
+        <w:rPr>
+          <w:rFonts w:asciiTheme="minorBidi" w:hAnsiTheme="minorBidi"/>
+          <w:rtl/>
+        </w:rPr>
+        <w:br/>
+      </w:r>
+      <w:r>
+        <w:rPr>
+          <w:rFonts w:asciiTheme="minorBidi" w:hAnsiTheme="minorBidi"/>
+          <w:noProof/>
+        </w:rPr>
+        <w:lastRenderedPageBreak/>
+        <w:drawing>
+          <wp:inline distT="0" distB="0" distL="0" distR="0" wp14:anchorId="09724CB2" wp14:editId="52A016FB">
+            <wp:extent cx="2031423" cy="2031423"/>
+            <wp:effectExtent l="0" t="0" r="6985" b="6985"/>
+            <wp:docPr id="27" name="Picture 27"/>
+            <wp:cNvGraphicFramePr>
+              <a:graphicFrameLocks xmlns:a="http://schemas.openxmlformats.org/drawingml/2006/main" noChangeAspect="1"/>
+            </wp:cNvGraphicFramePr>
+            <a:graphic xmlns:a="http://schemas.openxmlformats.org/drawingml/2006/main">
+              <a:graphicData uri="http://schemas.openxmlformats.org/drawingml/2006/picture">
+                <pic:pic xmlns:pic="http://schemas.openxmlformats.org/drawingml/2006/picture">
+                  <pic:nvPicPr>
+                    <pic:cNvPr id="0" name="Picture 14"/>
+                    <pic:cNvPicPr>
+                      <a:picLocks noChangeAspect="1" noChangeArrowheads="1"/>
+                    </pic:cNvPicPr>
+                  </pic:nvPicPr>
+                  <pic:blipFill>
+                    <a:blip r:embed="rId20" cstate="print">
+                      <a:extLst>
+                        <a:ext uri="{28A0092B-C50C-407E-A947-70E740481C1C}">
+                          <a14:useLocalDpi xmlns:a14="http://schemas.microsoft.com/office/drawing/2010/main" val="0"/>
+                        </a:ext>
+                      </a:extLst>
+                    </a:blip>
+                    <a:srcRect/>
+                    <a:stretch>
+                      <a:fillRect/>
+                    </a:stretch>
+                  </pic:blipFill>
+                  <pic:spPr bwMode="auto">
+                    <a:xfrm>
+                      <a:off x="0" y="0"/>
+                      <a:ext cx="2041533" cy="2041533"/>
+                    </a:xfrm>
+                    <a:prstGeom prst="rect">
+                      <a:avLst/>
+                    </a:prstGeom>
+                    <a:noFill/>
+                    <a:ln>
+                      <a:noFill/>
+                    </a:ln>
+                  </pic:spPr>
+                </pic:pic>
+              </a:graphicData>
+            </a:graphic>
+          </wp:inline>
+        </w:drawing>
+      </w:r>
+      <w:r>
+        <w:rPr>
+          <w:rFonts w:asciiTheme="minorBidi" w:hAnsiTheme="minorBidi"/>
+          <w:rtl/>
+        </w:rPr>
+        <w:br/>
+      </w:r>
+      <w:r>
+        <w:rPr>
+          <w:rFonts w:asciiTheme="minorBidi" w:hAnsiTheme="minorBidi" w:hint="cs"/>
+          <w:rtl/>
+        </w:rPr>
+        <w:t>2. קשר בין ציוני בתי הספר לבין בחירת המפלגה:</w:t>
+      </w:r>
+      <w:r>
+        <w:rPr>
+          <w:rFonts w:asciiTheme="minorBidi" w:hAnsiTheme="minorBidi"/>
+          <w:rtl/>
+        </w:rPr>
+        <w:br/>
+      </w:r>
+      <w:r>
+        <w:rPr>
+          <w:rFonts w:asciiTheme="minorBidi" w:hAnsiTheme="minorBidi"/>
+          <w:noProof/>
+        </w:rPr>
+        <w:drawing>
+          <wp:inline distT="0" distB="0" distL="0" distR="0" wp14:anchorId="1B1631EB" wp14:editId="6D2094E9">
+            <wp:extent cx="2387138" cy="2387138"/>
+            <wp:effectExtent l="0" t="0" r="0" b="0"/>
+            <wp:docPr id="18" name="Picture 18"/>
+            <wp:cNvGraphicFramePr>
+              <a:graphicFrameLocks xmlns:a="http://schemas.openxmlformats.org/drawingml/2006/main" noChangeAspect="1"/>
+            </wp:cNvGraphicFramePr>
+            <a:graphic xmlns:a="http://schemas.openxmlformats.org/drawingml/2006/main">
+              <a:graphicData uri="http://schemas.openxmlformats.org/drawingml/2006/picture">
+                <pic:pic xmlns:pic="http://schemas.openxmlformats.org/drawingml/2006/picture">
+                  <pic:nvPicPr>
+                    <pic:cNvPr id="0" name="Picture 5"/>
+                    <pic:cNvPicPr>
+                      <a:picLocks noChangeAspect="1" noChangeArrowheads="1"/>
+                    </pic:cNvPicPr>
+                  </pic:nvPicPr>
+                  <pic:blipFill>
+                    <a:blip r:embed="rId21">
+                      <a:extLst>
+                        <a:ext uri="{28A0092B-C50C-407E-A947-70E740481C1C}">
+                          <a14:useLocalDpi xmlns:a14="http://schemas.microsoft.com/office/drawing/2010/main" val="0"/>
+                        </a:ext>
+                      </a:extLst>
+                    </a:blip>
+                    <a:srcRect/>
+                    <a:stretch>
+                      <a:fillRect/>
+                    </a:stretch>
+                  </pic:blipFill>
+                  <pic:spPr bwMode="auto">
+                    <a:xfrm>
+                      <a:off x="0" y="0"/>
+                      <a:ext cx="2393258" cy="2393258"/>
+                    </a:xfrm>
+                    <a:prstGeom prst="rect">
+                      <a:avLst/>
+                    </a:prstGeom>
+                    <a:noFill/>
+                    <a:ln>
+                      <a:noFill/>
+                    </a:ln>
+                  </pic:spPr>
+                </pic:pic>
+              </a:graphicData>
+            </a:graphic>
+          </wp:inline>
+        </w:drawing>
+      </w:r>
+      <w:r>
+        <w:rPr>
+          <w:rFonts w:asciiTheme="minorBidi" w:hAnsiTheme="minorBidi"/>
+          <w:rtl/>
+        </w:rPr>
+        <w:br/>
+      </w:r>
+      <w:r>
+        <w:rPr>
+          <w:rFonts w:asciiTheme="minorBidi" w:hAnsiTheme="minorBidi" w:hint="cs"/>
+          <w:rtl/>
+        </w:rPr>
+        <w:t>ניתן לראות כי ישנן 3 מפלגות אליהן מצביעים אנשים בעלי ציונים נמוכים משאר המצביעים למפלגות אחרות: המצביעים למפלגות 3,5,8 בעלי ציוני בית ספר נמוכים מ-60 לעומת שאר המצביעים למפלגות האחרות אשר ציוני בית הספר שלהם גדולים שווים ל-60.</w:t>
+      </w:r>
+      <w:r>
+        <w:rPr>
+          <w:rFonts w:asciiTheme="minorBidi" w:hAnsiTheme="minorBidi"/>
+          <w:rtl/>
+        </w:rPr>
+        <w:br/>
+      </w:r>
+      <w:r>
+        <w:rPr>
+          <w:rFonts w:asciiTheme="minorBidi" w:hAnsiTheme="minorBidi" w:hint="cs"/>
+          <w:rtl/>
+        </w:rPr>
+        <w:t>נוכל להסיק מכך כי ייתכן כי המצביעים למפלגות אלה הינם אנשים בעלי השכלה נמוכה יותר משאר המצביעים למפלגות האחרות.</w:t>
+      </w:r>
+      <w:r>
+        <w:rPr>
+          <w:rFonts w:asciiTheme="minorBidi" w:hAnsiTheme="minorBidi"/>
+          <w:rtl/>
+        </w:rPr>
+        <w:br/>
+      </w:r>
+      <w:r>
+        <w:rPr>
+          <w:rFonts w:asciiTheme="minorBidi" w:hAnsiTheme="minorBidi" w:hint="cs"/>
+          <w:rtl/>
+        </w:rPr>
+        <w:t>3. קשר בין נישואים לבית הצבעה למפלגה 2:</w:t>
+      </w:r>
+      <w:r>
+        <w:rPr>
+          <w:rFonts w:asciiTheme="minorBidi" w:hAnsiTheme="minorBidi"/>
+          <w:rtl/>
+        </w:rPr>
+        <w:br/>
+      </w:r>
+      <w:r>
+        <w:rPr>
+          <w:rFonts w:asciiTheme="minorBidi" w:hAnsiTheme="minorBidi"/>
+          <w:noProof/>
+        </w:rPr>
+        <w:drawing>
+          <wp:inline distT="0" distB="0" distL="0" distR="0" wp14:anchorId="2030B392" wp14:editId="57CA9925">
+            <wp:extent cx="2313362" cy="2313362"/>
+            <wp:effectExtent l="0" t="0" r="0" b="0"/>
+            <wp:docPr id="19" name="Picture 19"/>
+            <wp:cNvGraphicFramePr>
+              <a:graphicFrameLocks xmlns:a="http://schemas.openxmlformats.org/drawingml/2006/main" noChangeAspect="1"/>
+            </wp:cNvGraphicFramePr>
+            <a:graphic xmlns:a="http://schemas.openxmlformats.org/drawingml/2006/main">
+              <a:graphicData uri="http://schemas.openxmlformats.org/drawingml/2006/picture">
+                <pic:pic xmlns:pic="http://schemas.openxmlformats.org/drawingml/2006/picture">
+                  <pic:nvPicPr>
+                    <pic:cNvPr id="0" name="Picture 6"/>
+                    <pic:cNvPicPr>
+                      <a:picLocks noChangeAspect="1" noChangeArrowheads="1"/>
+                    </pic:cNvPicPr>
+                  </pic:nvPicPr>
+                  <pic:blipFill>
+                    <a:blip r:embed="rId22" cstate="print">
+                      <a:extLst>
+                        <a:ext uri="{28A0092B-C50C-407E-A947-70E740481C1C}">
+                          <a14:useLocalDpi xmlns:a14="http://schemas.microsoft.com/office/drawing/2010/main" val="0"/>
+                        </a:ext>
+                      </a:extLst>
+                    </a:blip>
+                    <a:srcRect/>
+                    <a:stretch>
+                      <a:fillRect/>
+                    </a:stretch>
+                  </pic:blipFill>
+                  <pic:spPr bwMode="auto">
+                    <a:xfrm>
+                      <a:off x="0" y="0"/>
+                      <a:ext cx="2324989" cy="2324989"/>
+                    </a:xfrm>
+                    <a:prstGeom prst="rect">
+                      <a:avLst/>
+                    </a:prstGeom>
+                    <a:noFill/>
+                    <a:ln>
+                      <a:noFill/>
+                    </a:ln>
+                  </pic:spPr>
+                </pic:pic>
+              </a:graphicData>
+            </a:graphic>
+          </wp:inline>
+        </w:drawing>
+      </w:r>
+      <w:r>
+        <w:rPr>
+          <w:rFonts w:asciiTheme="minorBidi" w:hAnsiTheme="minorBidi"/>
+        </w:rPr>
+        <w:br/>
+      </w:r>
+      <w:r>
+        <w:rPr>
+          <w:rFonts w:asciiTheme="minorBidi" w:hAnsiTheme="minorBidi" w:hint="cs"/>
+          <w:rtl/>
+        </w:rPr>
+        <w:t>ניתן לראות כי לפחות לי הדאטה שקיים אצלנו, כל המצביעים למפלגה 2 הינם נשואים.</w:t>
+      </w:r>
+      <w:r>
+        <w:rPr>
+          <w:rFonts w:asciiTheme="minorBidi" w:hAnsiTheme="minorBidi"/>
+          <w:rtl/>
+        </w:rPr>
+        <w:br/>
+      </w:r>
+      <w:r>
+        <w:rPr>
+          <w:rFonts w:asciiTheme="minorBidi" w:hAnsiTheme="minorBidi" w:hint="cs"/>
+          <w:rtl/>
+        </w:rPr>
+        <w:t xml:space="preserve">4. קשר בין נושא חשוב ביותר לבית המפלגות </w:t>
+      </w:r>
+      <w:r>
+        <w:rPr>
+          <w:rFonts w:asciiTheme="minorBidi" w:hAnsiTheme="minorBidi" w:hint="cs"/>
+          <w:rtl/>
+        </w:rPr>
+        <w:t>3,5,8:</w:t>
+      </w:r>
+      <w:r>
+        <w:rPr>
+          <w:rFonts w:asciiTheme="minorBidi" w:hAnsiTheme="minorBidi"/>
+          <w:rtl/>
+        </w:rPr>
+        <w:br/>
+      </w:r>
+      <w:r>
+        <w:rPr>
+          <w:rFonts w:asciiTheme="minorBidi" w:hAnsiTheme="minorBidi"/>
+          <w:noProof/>
+        </w:rPr>
+        <w:lastRenderedPageBreak/>
+        <w:drawing>
+          <wp:inline distT="0" distB="0" distL="0" distR="0" wp14:anchorId="15DF2DCB" wp14:editId="0040997A">
+            <wp:extent cx="2308860" cy="2308860"/>
+            <wp:effectExtent l="0" t="0" r="0" b="0"/>
+            <wp:docPr id="20" name="Picture 20"/>
+            <wp:cNvGraphicFramePr>
+              <a:graphicFrameLocks xmlns:a="http://schemas.openxmlformats.org/drawingml/2006/main" noChangeAspect="1"/>
+            </wp:cNvGraphicFramePr>
+            <a:graphic xmlns:a="http://schemas.openxmlformats.org/drawingml/2006/main">
+              <a:graphicData uri="http://schemas.openxmlformats.org/drawingml/2006/picture">
+                <pic:pic xmlns:pic="http://schemas.openxmlformats.org/drawingml/2006/picture">
+                  <pic:nvPicPr>
+                    <pic:cNvPr id="0" name="Picture 7"/>
+                    <pic:cNvPicPr>
+                      <a:picLocks noChangeAspect="1" noChangeArrowheads="1"/>
+                    </pic:cNvPicPr>
+                  </pic:nvPicPr>
+                  <pic:blipFill>
+                    <a:blip r:embed="rId23" cstate="print">
+                      <a:extLst>
+                        <a:ext uri="{28A0092B-C50C-407E-A947-70E740481C1C}">
+                          <a14:useLocalDpi xmlns:a14="http://schemas.microsoft.com/office/drawing/2010/main" val="0"/>
+                        </a:ext>
+                      </a:extLst>
+                    </a:blip>
+                    <a:srcRect/>
+                    <a:stretch>
+                      <a:fillRect/>
+                    </a:stretch>
+                  </pic:blipFill>
+                  <pic:spPr bwMode="auto">
+                    <a:xfrm>
+                      <a:off x="0" y="0"/>
+                      <a:ext cx="2319466" cy="2319466"/>
+                    </a:xfrm>
+                    <a:prstGeom prst="rect">
+                      <a:avLst/>
+                    </a:prstGeom>
+                    <a:noFill/>
+                    <a:ln>
+                      <a:noFill/>
+                    </a:ln>
+                  </pic:spPr>
+                </pic:pic>
+              </a:graphicData>
+            </a:graphic>
+          </wp:inline>
+        </w:drawing>
+      </w:r>
+      <w:r>
+        <w:rPr>
+          <w:rFonts w:asciiTheme="minorBidi" w:hAnsiTheme="minorBidi"/>
+          <w:rtl/>
+        </w:rPr>
+        <w:br/>
+      </w:r>
+      <w:r>
+        <w:rPr>
+          <w:rFonts w:asciiTheme="minorBidi" w:hAnsiTheme="minorBidi" w:hint="cs"/>
+          <w:rtl/>
+        </w:rPr>
+        <w:t>ניתן לראות כי המצביעים למפלגות 3,5,8 בחרו בנושא החשוב ביותר מבחינתם בצורה שונה משאר המצביעים למפלגות האחרות.</w:t>
+      </w:r>
+      <w:r>
+        <w:rPr>
+          <w:rFonts w:asciiTheme="minorBidi" w:hAnsiTheme="minorBidi"/>
+          <w:rtl/>
+        </w:rPr>
+        <w:br/>
+      </w:r>
+      <w:r>
+        <w:rPr>
+          <w:rFonts w:asciiTheme="minorBidi" w:hAnsiTheme="minorBidi" w:hint="cs"/>
+          <w:rtl/>
+        </w:rPr>
+        <w:t xml:space="preserve">הנושאים אותם בחרו המצביעים למפלגות אלה הינם: </w:t>
+      </w:r>
+      <w:r>
+        <w:rPr>
+          <w:rFonts w:asciiTheme="minorBidi" w:hAnsiTheme="minorBidi"/>
+        </w:rPr>
+        <w:t>Foreign Affairs, Military, Other</w:t>
+      </w:r>
+      <w:r>
+        <w:rPr>
+          <w:rFonts w:asciiTheme="minorBidi" w:hAnsiTheme="minorBidi"/>
+          <w:rtl/>
+        </w:rPr>
+        <w:br/>
+      </w:r>
+      <w:r>
+        <w:rPr>
+          <w:rFonts w:asciiTheme="minorBidi" w:hAnsiTheme="minorBidi" w:hint="cs"/>
+          <w:rtl/>
+        </w:rPr>
+        <w:t>נזכיר, כי זיהינו קשר בין מצביעי מפלגות אלה לבין ציוני בית הספר שלהם, וכי מצביעים אלה בעלי ציוני נמוכים משאר המצביעים.</w:t>
+      </w:r>
+      <w:r>
+        <w:rPr>
+          <w:rFonts w:asciiTheme="minorBidi" w:hAnsiTheme="minorBidi"/>
+          <w:rtl/>
+        </w:rPr>
+        <w:br/>
+      </w:r>
+      <w:r>
+        <w:rPr>
+          <w:rFonts w:asciiTheme="minorBidi" w:hAnsiTheme="minorBidi" w:hint="cs"/>
+          <w:rtl/>
+        </w:rPr>
+        <w:t>ייתכן כי ניתן לקשר בין הנושא החשוב ביותר לכל מצביע ובין הציוני שקיבל בבית הספר.</w:t>
+      </w:r>
+      <w:r>
+        <w:rPr>
+          <w:rFonts w:asciiTheme="minorBidi" w:hAnsiTheme="minorBidi"/>
+          <w:rtl/>
+        </w:rPr>
+        <w:br/>
+      </w:r>
+      <w:r>
+        <w:rPr>
+          <w:rFonts w:asciiTheme="minorBidi" w:hAnsiTheme="minorBidi" w:hint="cs"/>
+          <w:rtl/>
+        </w:rPr>
+        <w:t>5. קשר בין כמה פיצ'רים ומפלגות 2-6, 8-9,11-12:</w:t>
+      </w:r>
+      <w:r>
+        <w:rPr>
+          <w:rFonts w:asciiTheme="minorBidi" w:hAnsiTheme="minorBidi"/>
+          <w:rtl/>
+        </w:rPr>
+        <w:br/>
+      </w:r>
+      <w:r>
+        <w:rPr>
+          <w:rFonts w:asciiTheme="minorBidi" w:hAnsiTheme="minorBidi"/>
+          <w:noProof/>
+        </w:rPr>
+        <w:drawing>
+          <wp:inline distT="0" distB="0" distL="0" distR="0" wp14:anchorId="3E5DA293" wp14:editId="7BA3245A">
+            <wp:extent cx="1389842" cy="1389842"/>
+            <wp:effectExtent l="0" t="0" r="1270" b="1270"/>
+            <wp:docPr id="21" name="Picture 21"/>
+            <wp:cNvGraphicFramePr>
+              <a:graphicFrameLocks xmlns:a="http://schemas.openxmlformats.org/drawingml/2006/main" noChangeAspect="1"/>
+            </wp:cNvGraphicFramePr>
+            <a:graphic xmlns:a="http://schemas.openxmlformats.org/drawingml/2006/main">
+              <a:graphicData uri="http://schemas.openxmlformats.org/drawingml/2006/picture">
+                <pic:pic xmlns:pic="http://schemas.openxmlformats.org/drawingml/2006/picture">
+                  <pic:nvPicPr>
+                    <pic:cNvPr id="0" name="Picture 8"/>
+                    <pic:cNvPicPr>
+                      <a:picLocks noChangeAspect="1" noChangeArrowheads="1"/>
+                    </pic:cNvPicPr>
+                  </pic:nvPicPr>
+                  <pic:blipFill>
+                    <a:blip r:embed="rId24" cstate="print">
+                      <a:extLst>
+                        <a:ext uri="{28A0092B-C50C-407E-A947-70E740481C1C}">
+                          <a14:useLocalDpi xmlns:a14="http://schemas.microsoft.com/office/drawing/2010/main" val="0"/>
+                        </a:ext>
+                      </a:extLst>
+                    </a:blip>
+                    <a:srcRect/>
+                    <a:stretch>
+                      <a:fillRect/>
+                    </a:stretch>
+                  </pic:blipFill>
+                  <pic:spPr bwMode="auto">
+                    <a:xfrm>
+                      <a:off x="0" y="0"/>
+                      <a:ext cx="1389842" cy="1389842"/>
+                    </a:xfrm>
+                    <a:prstGeom prst="rect">
+                      <a:avLst/>
+                    </a:prstGeom>
+                    <a:noFill/>
+                    <a:ln>
+                      <a:noFill/>
+                    </a:ln>
+                  </pic:spPr>
+                </pic:pic>
+              </a:graphicData>
+            </a:graphic>
+          </wp:inline>
+        </w:drawing>
+      </w:r>
+      <w:r>
+        <w:rPr>
+          <w:rFonts w:asciiTheme="minorBidi" w:hAnsiTheme="minorBidi" w:hint="cs"/>
+          <w:noProof/>
+        </w:rPr>
+        <w:drawing>
+          <wp:inline distT="0" distB="0" distL="0" distR="0" wp14:anchorId="3EE2B6A9" wp14:editId="0FD6CC56">
+            <wp:extent cx="1390073" cy="1390073"/>
+            <wp:effectExtent l="0" t="0" r="635" b="635"/>
+            <wp:docPr id="22" name="Picture 22"/>
+            <wp:cNvGraphicFramePr>
+              <a:graphicFrameLocks xmlns:a="http://schemas.openxmlformats.org/drawingml/2006/main" noChangeAspect="1"/>
+            </wp:cNvGraphicFramePr>
+            <a:graphic xmlns:a="http://schemas.openxmlformats.org/drawingml/2006/main">
+              <a:graphicData uri="http://schemas.openxmlformats.org/drawingml/2006/picture">
+                <pic:pic xmlns:pic="http://schemas.openxmlformats.org/drawingml/2006/picture">
+                  <pic:nvPicPr>
+                    <pic:cNvPr id="0" name="Picture 9"/>
+                    <pic:cNvPicPr>
+                      <a:picLocks noChangeAspect="1" noChangeArrowheads="1"/>
+                    </pic:cNvPicPr>
+                  </pic:nvPicPr>
+                  <pic:blipFill>
+                    <a:blip r:embed="rId25" cstate="print">
+                      <a:extLst>
+                        <a:ext uri="{28A0092B-C50C-407E-A947-70E740481C1C}">
+                          <a14:useLocalDpi xmlns:a14="http://schemas.microsoft.com/office/drawing/2010/main" val="0"/>
+                        </a:ext>
+                      </a:extLst>
+                    </a:blip>
+                    <a:srcRect/>
+                    <a:stretch>
+                      <a:fillRect/>
+                    </a:stretch>
+                  </pic:blipFill>
+                  <pic:spPr bwMode="auto">
+                    <a:xfrm>
+                      <a:off x="0" y="0"/>
+                      <a:ext cx="1390073" cy="1390073"/>
+                    </a:xfrm>
+                    <a:prstGeom prst="rect">
+                      <a:avLst/>
+                    </a:prstGeom>
+                    <a:noFill/>
+                    <a:ln>
+                      <a:noFill/>
+                    </a:ln>
+                  </pic:spPr>
+                </pic:pic>
+              </a:graphicData>
+            </a:graphic>
+          </wp:inline>
+        </w:drawing>
+      </w:r>
+      <w:r>
+        <w:rPr>
+          <w:rFonts w:asciiTheme="minorBidi" w:hAnsiTheme="minorBidi" w:hint="cs"/>
+          <w:noProof/>
+        </w:rPr>
+        <w:drawing>
+          <wp:inline distT="0" distB="0" distL="0" distR="0" wp14:anchorId="214E8CCD" wp14:editId="357EA575">
+            <wp:extent cx="1384588" cy="1384588"/>
+            <wp:effectExtent l="0" t="0" r="6350" b="6350"/>
+            <wp:docPr id="23" name="Picture 23"/>
+            <wp:cNvGraphicFramePr>
+              <a:graphicFrameLocks xmlns:a="http://schemas.openxmlformats.org/drawingml/2006/main" noChangeAspect="1"/>
+            </wp:cNvGraphicFramePr>
+            <a:graphic xmlns:a="http://schemas.openxmlformats.org/drawingml/2006/main">
+              <a:graphicData uri="http://schemas.openxmlformats.org/drawingml/2006/picture">
+                <pic:pic xmlns:pic="http://schemas.openxmlformats.org/drawingml/2006/picture">
+                  <pic:nvPicPr>
+                    <pic:cNvPr id="0" name="Picture 10"/>
+                    <pic:cNvPicPr>
+                      <a:picLocks noChangeAspect="1" noChangeArrowheads="1"/>
+                    </pic:cNvPicPr>
+                  </pic:nvPicPr>
+                  <pic:blipFill>
+                    <a:blip r:embed="rId26" cstate="print">
+                      <a:extLst>
+                        <a:ext uri="{28A0092B-C50C-407E-A947-70E740481C1C}">
+                          <a14:useLocalDpi xmlns:a14="http://schemas.microsoft.com/office/drawing/2010/main" val="0"/>
+                        </a:ext>
+                      </a:extLst>
+                    </a:blip>
+                    <a:srcRect/>
+                    <a:stretch>
+                      <a:fillRect/>
+                    </a:stretch>
+                  </pic:blipFill>
+                  <pic:spPr bwMode="auto">
+                    <a:xfrm>
+                      <a:off x="0" y="0"/>
+                      <a:ext cx="1384588" cy="1384588"/>
+                    </a:xfrm>
+                    <a:prstGeom prst="rect">
+                      <a:avLst/>
+                    </a:prstGeom>
+                    <a:noFill/>
+                    <a:ln>
+                      <a:noFill/>
+                    </a:ln>
+                  </pic:spPr>
+                </pic:pic>
+              </a:graphicData>
+            </a:graphic>
+          </wp:inline>
+        </w:drawing>
+      </w:r>
+      <w:r>
+        <w:rPr>
+          <w:rFonts w:asciiTheme="minorBidi" w:hAnsiTheme="minorBidi" w:hint="cs"/>
+          <w:noProof/>
+        </w:rPr>
+        <w:drawing>
+          <wp:inline distT="0" distB="0" distL="0" distR="0" wp14:anchorId="630EB167" wp14:editId="7BFB0964">
+            <wp:extent cx="1348221" cy="1348221"/>
+            <wp:effectExtent l="0" t="0" r="4445" b="4445"/>
+            <wp:docPr id="24" name="Picture 24"/>
+            <wp:cNvGraphicFramePr>
+              <a:graphicFrameLocks xmlns:a="http://schemas.openxmlformats.org/drawingml/2006/main" noChangeAspect="1"/>
+            </wp:cNvGraphicFramePr>
+            <a:graphic xmlns:a="http://schemas.openxmlformats.org/drawingml/2006/main">
+              <a:graphicData uri="http://schemas.openxmlformats.org/drawingml/2006/picture">
+                <pic:pic xmlns:pic="http://schemas.openxmlformats.org/drawingml/2006/picture">
+                  <pic:nvPicPr>
+                    <pic:cNvPr id="0" name="Picture 11"/>
+                    <pic:cNvPicPr>
+                      <a:picLocks noChangeAspect="1" noChangeArrowheads="1"/>
+                    </pic:cNvPicPr>
+                  </pic:nvPicPr>
+                  <pic:blipFill>
+                    <a:blip r:embed="rId27" cstate="print">
+                      <a:extLst>
+                        <a:ext uri="{28A0092B-C50C-407E-A947-70E740481C1C}">
+                          <a14:useLocalDpi xmlns:a14="http://schemas.microsoft.com/office/drawing/2010/main" val="0"/>
+                        </a:ext>
+                      </a:extLst>
+                    </a:blip>
+                    <a:srcRect/>
+                    <a:stretch>
+                      <a:fillRect/>
+                    </a:stretch>
+                  </pic:blipFill>
+                  <pic:spPr bwMode="auto">
+                    <a:xfrm>
+                      <a:off x="0" y="0"/>
+                      <a:ext cx="1348221" cy="1348221"/>
+                    </a:xfrm>
+                    <a:prstGeom prst="rect">
+                      <a:avLst/>
+                    </a:prstGeom>
+                    <a:noFill/>
+                    <a:ln>
+                      <a:noFill/>
+                    </a:ln>
+                  </pic:spPr>
+                </pic:pic>
+              </a:graphicData>
+            </a:graphic>
+          </wp:inline>
+        </w:drawing>
+      </w:r>
+      <w:r>
+        <w:rPr>
+          <w:rFonts w:asciiTheme="minorBidi" w:hAnsiTheme="minorBidi" w:hint="cs"/>
+          <w:noProof/>
+        </w:rPr>
+        <w:drawing>
+          <wp:inline distT="0" distB="0" distL="0" distR="0" wp14:anchorId="12E65324" wp14:editId="2C9865B4">
+            <wp:extent cx="1334655" cy="1334655"/>
+            <wp:effectExtent l="0" t="0" r="0" b="0"/>
+            <wp:docPr id="25" name="Picture 25"/>
+            <wp:cNvGraphicFramePr>
+              <a:graphicFrameLocks xmlns:a="http://schemas.openxmlformats.org/drawingml/2006/main" noChangeAspect="1"/>
+            </wp:cNvGraphicFramePr>
+            <a:graphic xmlns:a="http://schemas.openxmlformats.org/drawingml/2006/main">
+              <a:graphicData uri="http://schemas.openxmlformats.org/drawingml/2006/picture">
+                <pic:pic xmlns:pic="http://schemas.openxmlformats.org/drawingml/2006/picture">
+                  <pic:nvPicPr>
+                    <pic:cNvPr id="0" name="Picture 12"/>
+                    <pic:cNvPicPr>
+                      <a:picLocks noChangeAspect="1" noChangeArrowheads="1"/>
+                    </pic:cNvPicPr>
+                  </pic:nvPicPr>
+                  <pic:blipFill>
+                    <a:blip r:embed="rId28" cstate="print">
+                      <a:extLst>
+                        <a:ext uri="{28A0092B-C50C-407E-A947-70E740481C1C}">
+                          <a14:useLocalDpi xmlns:a14="http://schemas.microsoft.com/office/drawing/2010/main" val="0"/>
+                        </a:ext>
+                      </a:extLst>
+                    </a:blip>
+                    <a:srcRect/>
+                    <a:stretch>
+                      <a:fillRect/>
+                    </a:stretch>
+                  </pic:blipFill>
+                  <pic:spPr bwMode="auto">
+                    <a:xfrm>
+                      <a:off x="0" y="0"/>
+                      <a:ext cx="1356182" cy="1356182"/>
+                    </a:xfrm>
+                    <a:prstGeom prst="rect">
+                      <a:avLst/>
+                    </a:prstGeom>
+                    <a:noFill/>
+                    <a:ln>
+                      <a:noFill/>
+                    </a:ln>
+                  </pic:spPr>
+                </pic:pic>
+              </a:graphicData>
+            </a:graphic>
+          </wp:inline>
+        </w:drawing>
+      </w:r>
+      <w:r>
+        <w:rPr>
+          <w:rFonts w:asciiTheme="minorBidi" w:hAnsiTheme="minorBidi"/>
+          <w:rtl/>
+        </w:rPr>
+        <w:br/>
+      </w:r>
+      <w:r>
+        <w:rPr>
+          <w:rFonts w:asciiTheme="minorBidi" w:hAnsiTheme="minorBidi" w:hint="cs"/>
+          <w:rtl/>
+        </w:rPr>
+        <w:t>ניתן לראות בחמשת הפיצ'רים האלה, כי המצביעים למפלגות הנ"ל, בעלי נתונים עם טווח יותר מצומצם, וכי ניתן לכל מפלגה לראות איזה ערכים יש למצביעים שלה בניגוד למצביעים למפלגות אחרות.</w:t>
+      </w:r>
+      <w:r>
+        <w:rPr>
+          <w:rFonts w:asciiTheme="minorBidi" w:hAnsiTheme="minorBidi"/>
+          <w:rtl/>
+        </w:rPr>
+        <w:br/>
+      </w:r>
+      <w:r>
+        <w:rPr>
+          <w:rFonts w:asciiTheme="minorBidi" w:hAnsiTheme="minorBidi" w:hint="cs"/>
+          <w:rtl/>
+        </w:rPr>
+        <w:t>בנוסף לכך ניתן לראות כי חלק מהגרפים מתארים את ההתפלגות בצורה כמעט זהה, וזה מרמז על קשר כלשהו בין הפיצ'רים שמתוארים בגרפים.</w:t>
+      </w:r>
+      <w:r>
+        <w:rPr>
+          <w:rFonts w:asciiTheme="minorBidi" w:hAnsiTheme="minorBidi"/>
+          <w:rtl/>
+        </w:rPr>
+        <w:br/>
+      </w:r>
+      <w:r>
+        <w:rPr>
+          <w:rFonts w:asciiTheme="minorBidi" w:hAnsiTheme="minorBidi" w:hint="cs"/>
+          <w:rtl/>
+        </w:rPr>
+        <w:t>קשר נוסף למפלגות אלה:</w:t>
+      </w:r>
+      <w:r>
+        <w:rPr>
+          <w:rFonts w:asciiTheme="minorBidi" w:hAnsiTheme="minorBidi"/>
+          <w:rtl/>
+        </w:rPr>
+        <w:br/>
+      </w:r>
+      <w:r>
+        <w:rPr>
+          <w:rFonts w:asciiTheme="minorBidi" w:hAnsiTheme="minorBidi"/>
+          <w:noProof/>
+        </w:rPr>
+        <w:lastRenderedPageBreak/>
+        <w:drawing>
+          <wp:inline distT="0" distB="0" distL="0" distR="0" wp14:anchorId="09673802" wp14:editId="4802A1FC">
+            <wp:extent cx="2261813" cy="2261813"/>
+            <wp:effectExtent l="0" t="0" r="5715" b="5715"/>
+            <wp:docPr id="26" name="Picture 26"/>
+            <wp:cNvGraphicFramePr>
+              <a:graphicFrameLocks xmlns:a="http://schemas.openxmlformats.org/drawingml/2006/main" noChangeAspect="1"/>
+            </wp:cNvGraphicFramePr>
+            <a:graphic xmlns:a="http://schemas.openxmlformats.org/drawingml/2006/main">
+              <a:graphicData uri="http://schemas.openxmlformats.org/drawingml/2006/picture">
+                <pic:pic xmlns:pic="http://schemas.openxmlformats.org/drawingml/2006/picture">
+                  <pic:nvPicPr>
+                    <pic:cNvPr id="0" name="Picture 13"/>
+                    <pic:cNvPicPr>
+                      <a:picLocks noChangeAspect="1" noChangeArrowheads="1"/>
+                    </pic:cNvPicPr>
+                  </pic:nvPicPr>
+                  <pic:blipFill>
+                    <a:blip r:embed="rId29" cstate="print">
+                      <a:extLst>
+                        <a:ext uri="{28A0092B-C50C-407E-A947-70E740481C1C}">
+                          <a14:useLocalDpi xmlns:a14="http://schemas.microsoft.com/office/drawing/2010/main" val="0"/>
+                        </a:ext>
+                      </a:extLst>
+                    </a:blip>
+                    <a:srcRect/>
+                    <a:stretch>
+                      <a:fillRect/>
+                    </a:stretch>
+                  </pic:blipFill>
+                  <pic:spPr bwMode="auto">
+                    <a:xfrm>
+                      <a:off x="0" y="0"/>
+                      <a:ext cx="2275595" cy="2275595"/>
+                    </a:xfrm>
+                    <a:prstGeom prst="rect">
+                      <a:avLst/>
+                    </a:prstGeom>
+                    <a:noFill/>
+                    <a:ln>
+                      <a:noFill/>
+                    </a:ln>
+                  </pic:spPr>
+                </pic:pic>
+              </a:graphicData>
+            </a:graphic>
+          </wp:inline>
+        </w:drawing>
+      </w:r>
+      <w:r>
+        <w:rPr>
+          <w:rFonts w:asciiTheme="minorBidi" w:hAnsiTheme="minorBidi"/>
+          <w:rtl/>
+        </w:rPr>
+        <w:br/>
+      </w:r>
+      <w:r>
+        <w:rPr>
+          <w:rFonts w:asciiTheme="minorBidi" w:hAnsiTheme="minorBidi" w:hint="cs"/>
+          <w:rtl/>
+        </w:rPr>
+        <w:t>מבחינת דירוג השכלה, ניתן לראות כי המצביעים למפלגות הנ"ל הינם בעלי השכלה ממוצעת ופחות, לעומת המצביעים לשאר המפלגות אשר מתפלגים בצורה די אחידה ביחס לדירוג ההשכלה שלהם.</w:t>
+      </w:r>
+      <w:r>
+        <w:rPr>
+          <w:rFonts w:asciiTheme="minorBidi" w:hAnsiTheme="minorBidi"/>
+          <w:rtl/>
+        </w:rPr>
+        <w:br/>
+      </w:r>
+    </w:p>
+    <w:p>
+      <w:pPr>
+        <w:bidi w:val="0"/>
+        <w:rPr>
+          <w:rFonts w:asciiTheme="minorBidi" w:hAnsiTheme="minorBidi"/>
+          <w:rtl/>
+        </w:rPr>
+      </w:pPr>
+      <w:r>
+        <w:rPr>
+          <w:rFonts w:asciiTheme="minorBidi" w:hAnsiTheme="minorBidi"/>
+          <w:rtl/>
+        </w:rPr>
+        <w:br w:type="page"/>
+      </w:r>
+    </w:p>
+    <w:p>
+      <w:pPr>
+        <w:rPr>
+          <w:rFonts w:asciiTheme="minorBidi" w:hAnsiTheme="minorBidi" w:hint="cs"/>
+          <w:rtl/>
+        </w:rPr>
+      </w:pPr>
+      <w:r>
+        <w:rPr>
+          <w:rFonts w:asciiTheme="minorBidi" w:hAnsiTheme="minorBidi"/>
+          <w:rtl/>
+        </w:rPr>
+        <w:lastRenderedPageBreak/>
+        <w:br/>
+      </w:r>
+      <w:r>
+        <w:rPr>
+          <w:rFonts w:asciiTheme="minorBidi" w:hAnsiTheme="minorBidi" w:hint="cs"/>
+          <w:rtl/>
+        </w:rPr>
+        <w:t>6. קשר בין שביעות רצון מהבחירה הקודמת לבין המפלגות הנבחרו כעת:</w:t>
+      </w:r>
+      <w:r>
+        <w:rPr>
+          <w:rFonts w:asciiTheme="minorBidi" w:hAnsiTheme="minorBidi"/>
+          <w:rtl/>
+        </w:rPr>
+        <w:br/>
+      </w:r>
+      <w:r>
+        <w:rPr>
+          <w:rFonts w:asciiTheme="minorBidi" w:hAnsiTheme="minorBidi"/>
+          <w:noProof/>
+        </w:rPr>
+        <w:drawing>
+          <wp:inline distT="0" distB="0" distL="0" distR="0" wp14:anchorId="6774AA98" wp14:editId="34551CA6">
+            <wp:extent cx="1971964" cy="1971964"/>
+            <wp:effectExtent l="0" t="0" r="9525" b="9525"/>
+            <wp:docPr id="29" name="Picture 29"/>
+            <wp:cNvGraphicFramePr>
+              <a:graphicFrameLocks xmlns:a="http://schemas.openxmlformats.org/drawingml/2006/main" noChangeAspect="1"/>
+            </wp:cNvGraphicFramePr>
+            <a:graphic xmlns:a="http://schemas.openxmlformats.org/drawingml/2006/main">
+              <a:graphicData uri="http://schemas.openxmlformats.org/drawingml/2006/picture">
+                <pic:pic xmlns:pic="http://schemas.openxmlformats.org/drawingml/2006/picture">
+                  <pic:nvPicPr>
+                    <pic:cNvPr id="0" name="Picture 16"/>
+                    <pic:cNvPicPr>
+                      <a:picLocks noChangeAspect="1" noChangeArrowheads="1"/>
+                    </pic:cNvPicPr>
+                  </pic:nvPicPr>
+                  <pic:blipFill>
+                    <a:blip r:embed="rId30" cstate="print">
+                      <a:extLst>
+                        <a:ext uri="{28A0092B-C50C-407E-A947-70E740481C1C}">
+                          <a14:useLocalDpi xmlns:a14="http://schemas.microsoft.com/office/drawing/2010/main" val="0"/>
+                        </a:ext>
+                      </a:extLst>
+                    </a:blip>
+                    <a:srcRect/>
+                    <a:stretch>
+                      <a:fillRect/>
+                    </a:stretch>
+                  </pic:blipFill>
+                  <pic:spPr bwMode="auto">
+                    <a:xfrm>
+                      <a:off x="0" y="0"/>
+                      <a:ext cx="1980995" cy="1980995"/>
+                    </a:xfrm>
+                    <a:prstGeom prst="rect">
+                      <a:avLst/>
+                    </a:prstGeom>
+                    <a:noFill/>
+                    <a:ln>
+                      <a:noFill/>
+                    </a:ln>
+                  </pic:spPr>
+                </pic:pic>
+              </a:graphicData>
+            </a:graphic>
+          </wp:inline>
+        </w:drawing>
+      </w:r>
+      <w:r>
+        <w:rPr>
+          <w:rFonts w:asciiTheme="minorBidi" w:hAnsiTheme="minorBidi"/>
+          <w:rtl/>
+        </w:rPr>
+        <w:br/>
+      </w:r>
+      <w:r>
+        <w:rPr>
+          <w:rFonts w:asciiTheme="minorBidi" w:hAnsiTheme="minorBidi" w:hint="cs"/>
+          <w:rtl/>
+        </w:rPr>
+        <w:t>ניתן לראות כי המצביעים למפלגות 1,2,7,10,12</w:t>
+      </w:r>
+      <w:r>
+        <w:rPr>
+          <w:rFonts w:asciiTheme="minorBidi" w:hAnsiTheme="minorBidi"/>
+          <w:rtl/>
+        </w:rPr>
+        <w:br/>
+      </w:r>
+      <w:r>
+        <w:rPr>
+          <w:rFonts w:asciiTheme="minorBidi" w:hAnsiTheme="minorBidi" w:hint="cs"/>
+          <w:rtl/>
+        </w:rPr>
+        <w:t>היו מרוצים יותר מהבחירה הקודמת שלהם מאשר שאר המצביעים, לכן נוכל אולי להסיק כי המצביעים הללו שמרו על ההצבעה שלהם לאותה מפלגה.</w:t>
+      </w:r>
+      <w:r>
+        <w:rPr>
+          <w:rFonts w:asciiTheme="minorBidi" w:hAnsiTheme="minorBidi"/>
+          <w:rtl/>
+        </w:rPr>
+        <w:br/>
+      </w:r>
+      <w:r>
+        <w:rPr>
+          <w:rFonts w:asciiTheme="minorBidi" w:hAnsiTheme="minorBidi" w:hint="cs"/>
+          <w:rtl/>
+        </w:rPr>
+        <w:t>בנוסף נוכל להסיק בכיוון ההפוך כי ייתכן כי המצביעים לשאר המפלגות בחרו לשנות את ההצבעה שלהם בהצבעה הנוכחית.</w:t>
+      </w:r>
+      <w:r>
+        <w:rPr>
+          <w:rFonts w:asciiTheme="minorBidi" w:hAnsiTheme="minorBidi"/>
+          <w:rtl/>
+        </w:rPr>
+        <w:br/>
+      </w:r>
+      <w:r>
+        <w:rPr>
+          <w:rFonts w:asciiTheme="minorBidi" w:hAnsiTheme="minorBidi" w:hint="cs"/>
+          <w:rtl/>
+        </w:rPr>
+        <w:t>7. בשיטה זו, ראינו כי ישנם המון פיצ'רים שלא ניתן לזהות קשר בין הפיצ'ר לבית המפלגה הנבחרת, לדוגמא:</w:t>
+      </w:r>
+      <w:r>
+        <w:rPr>
+          <w:rFonts w:asciiTheme="minorBidi" w:hAnsiTheme="minorBidi"/>
+          <w:rtl/>
+        </w:rPr>
+        <w:br/>
+      </w:r>
+      <w:r>
+        <w:rPr>
+          <w:rFonts w:asciiTheme="minorBidi" w:hAnsiTheme="minorBidi"/>
+          <w:noProof/>
+        </w:rPr>
+        <w:drawing>
+          <wp:inline distT="0" distB="0" distL="0" distR="0" wp14:anchorId="71AAF225" wp14:editId="6ECE3EC5">
+            <wp:extent cx="1958109" cy="1958109"/>
+            <wp:effectExtent l="0" t="0" r="4445" b="4445"/>
+            <wp:docPr id="30" name="Picture 30"/>
+            <wp:cNvGraphicFramePr>
+              <a:graphicFrameLocks xmlns:a="http://schemas.openxmlformats.org/drawingml/2006/main" noChangeAspect="1"/>
+            </wp:cNvGraphicFramePr>
+            <a:graphic xmlns:a="http://schemas.openxmlformats.org/drawingml/2006/main">
+              <a:graphicData uri="http://schemas.openxmlformats.org/drawingml/2006/picture">
+                <pic:pic xmlns:pic="http://schemas.openxmlformats.org/drawingml/2006/picture">
+                  <pic:nvPicPr>
+                    <pic:cNvPr id="0" name="Picture 17"/>
+                    <pic:cNvPicPr>
+                      <a:picLocks noChangeAspect="1" noChangeArrowheads="1"/>
+                    </pic:cNvPicPr>
+                  </pic:nvPicPr>
+                  <pic:blipFill>
+                    <a:blip r:embed="rId31" cstate="print">
+                      <a:extLst>
+                        <a:ext uri="{28A0092B-C50C-407E-A947-70E740481C1C}">
+                          <a14:useLocalDpi xmlns:a14="http://schemas.microsoft.com/office/drawing/2010/main" val="0"/>
+                        </a:ext>
+                      </a:extLst>
+                    </a:blip>
+                    <a:srcRect/>
+                    <a:stretch>
+                      <a:fillRect/>
+                    </a:stretch>
+                  </pic:blipFill>
+                  <pic:spPr bwMode="auto">
+                    <a:xfrm>
+                      <a:off x="0" y="0"/>
+                      <a:ext cx="1963460" cy="1963460"/>
+                    </a:xfrm>
+                    <a:prstGeom prst="rect">
+                      <a:avLst/>
+                    </a:prstGeom>
+                    <a:noFill/>
+                    <a:ln>
+                      <a:noFill/>
+                    </a:ln>
+                  </pic:spPr>
+                </pic:pic>
+              </a:graphicData>
+            </a:graphic>
+          </wp:inline>
+        </w:drawing>
+      </w:r>
+      <w:r>
+        <w:rPr>
+          <w:rFonts w:asciiTheme="minorBidi" w:hAnsiTheme="minorBidi"/>
+          <w:rtl/>
+        </w:rPr>
+        <w:br/>
+      </w:r>
+      <w:r>
+        <w:rPr>
+          <w:rFonts w:asciiTheme="minorBidi" w:hAnsiTheme="minorBidi" w:hint="cs"/>
+          <w:rtl/>
+        </w:rPr>
+        <w:t>ניתן לראות כי המצביעים לכל מפלגה מתפלגים בצורה די אחידה ולכן לא נוכל להסיק על קשר כלשהו.</w:t>
+      </w:r>
+      <w:r>
+        <w:rPr>
+          <w:rFonts w:asciiTheme="minorBidi" w:hAnsiTheme="minorBidi"/>
+          <w:rtl/>
+        </w:rPr>
+        <w:br/>
+      </w:r>
+      <w:r>
+        <w:rPr>
+          <w:rFonts w:asciiTheme="minorBidi" w:hAnsiTheme="minorBidi"/>
+          <w:rtl/>
+        </w:rPr>
+        <w:br/>
+      </w:r>
+    </w:p>
+    <w:p>
+      <w:pPr>
+        <w:bidi w:val="0"/>
+        <w:rPr>
+          <w:rFonts w:asciiTheme="minorBidi" w:hAnsiTheme="minorBidi" w:hint="cs"/>
+          <w:rtl/>
+        </w:rPr>
+      </w:pPr>
+      <w:r>
+        <w:rPr>
+          <w:rFonts w:asciiTheme="minorBidi" w:hAnsiTheme="minorBidi"/>
+          <w:rtl/>
+        </w:rPr>
+        <w:br w:type="page"/>
+      </w:r>
+    </w:p>
+    <w:p>
+      <w:pPr>
+        <w:rPr>
+          <w:rFonts w:asciiTheme="minorBidi" w:hAnsiTheme="minorBidi"/>
+          <w:rtl/>
+        </w:rPr>
+      </w:pPr>
+      <w:r>
+        <w:rPr>
+          <w:rFonts w:asciiTheme="minorBidi" w:hAnsiTheme="minorBidi"/>
+          <w:rtl/>
+        </w:rPr>
+        <w:lastRenderedPageBreak/>
         <w:t xml:space="preserve">בונוס </w:t>
       </w:r>
       <w:r>
@@ -6036,7 +8261,6 @@
           <w:szCs w:val="22"/>
           <w:rtl/>
         </w:rPr>
-        <w:lastRenderedPageBreak/>
         <w:t>אין קשר בין בחירת המסווג לבחירת התכונות.</w:t>
       </w:r>
     </w:p>
@@ -6338,10 +8562,7 @@
         </w:rPr>
       </w:pPr>
     </w:p>
-    <w:p>
-      <w:bookmarkStart w:id="0" w:name="_GoBack"/>
-      <w:bookmarkEnd w:id="0"/>
-    </w:p>
+    <w:p/>
     <w:sectPr>
       <w:pgSz w:w="11906" w:h="16838"/>
       <w:pgMar w:top="1440" w:right="1800" w:bottom="1440" w:left="1800" w:header="708" w:footer="708" w:gutter="0"/>
@@ -6355,7 +8576,7 @@
 </file>
 
 <file path=word/numbering.xml><?xml version="1.0" encoding="utf-8"?>
-<w:numbering xmlns:wpc="http://schemas.microsoft.com/office/word/2010/wordprocessingCanvas" xmlns:cx="http://schemas.microsoft.com/office/drawing/2014/chartex" xmlns:cx1="http://schemas.microsoft.com/office/drawing/2015/9/8/chartex" xmlns:cx2="http://schemas.microsoft.com/office/drawing/2015/10/21/chartex" xmlns:cx3="http://schemas.microsoft.com/office/drawing/2016/5/9/chartex" xmlns:cx4="http://schemas.microsoft.com/office/drawing/2016/5/10/chartex" xmlns:cx5="http://schemas.microsoft.com/office/drawing/2016/5/11/chartex" xmlns:cx6="http://schemas.microsoft.com/office/drawing/2016/5/12/chartex" xmlns:cx7="http://schemas.microsoft.com/office/drawing/2016/5/13/chartex" xmlns:cx8="http://schemas.microsoft.com/office/drawing/2016/5/14/chartex" xmlns:mc="http://schemas.openxmlformats.org/markup-compatibility/2006" xmlns:aink="http://schemas.microsoft.com/office/drawing/2016/ink" xmlns:am3d="http://schemas.microsoft.com/office/drawing/2017/model3d" xmlns:o="urn:schemas-microsoft-com:office:office" xmlns:r="http://schemas.openxmlformats.org/officeDocument/2006/relationships" xmlns:m="http://schemas.openxmlformats.org/officeDocument/2006/math" xmlns:v="urn:schemas-microsoft-com:vml" xmlns:wp14="http://schemas.microsoft.com/office/word/2010/wordprocessingDrawing" xmlns:wp="http://schemas.openxmlformats.org/drawingml/2006/wordprocessingDrawing" xmlns:w10="urn:schemas-microsoft-com:office:word" xmlns:w="http://schemas.openxmlformats.org/wordprocessingml/2006/main" xmlns:w14="http://schemas.microsoft.com/office/word/2010/wordml" xmlns:w15="http://schemas.microsoft.com/office/word/2012/wordml" xmlns:w16cid="http://schemas.microsoft.com/office/word/2016/wordml/cid" xmlns:w16se="http://schemas.microsoft.com/office/word/2015/wordml/symex" xmlns:wpg="http://schemas.microsoft.com/office/word/2010/wordprocessingGroup" xmlns:wpi="http://schemas.microsoft.com/office/word/2010/wordprocessingInk" xmlns:wne="http://schemas.microsoft.com/office/word/2006/wordml" xmlns:wps="http://schemas.microsoft.com/office/word/2010/wordprocessingShape" mc:Ignorable="w14 w15 w16se w16cid wp14">
+<w:numbering xmlns:wpc="http://schemas.microsoft.com/office/word/2010/wordprocessingCanvas" xmlns:cx="http://schemas.microsoft.com/office/drawing/2014/chartex" xmlns:cx1="http://schemas.microsoft.com/office/drawing/2015/9/8/chartex" xmlns:cx2="http://schemas.microsoft.com/office/drawing/2015/10/21/chartex" xmlns:cx3="http://schemas.microsoft.com/office/drawing/2016/5/9/chartex" xmlns:cx4="http://schemas.microsoft.com/office/drawing/2016/5/10/chartex" xmlns:cx5="http://schemas.microsoft.com/office/drawing/2016/5/11/chartex" xmlns:cx6="http://schemas.microsoft.com/office/drawing/2016/5/12/chartex" xmlns:cx7="http://schemas.microsoft.com/office/drawing/2016/5/13/chartex" xmlns:cx8="http://schemas.microsoft.com/office/drawing/2016/5/14/chartex" xmlns:mc="http://schemas.openxmlformats.org/markup-compatibility/2006" xmlns:aink="http://schemas.microsoft.com/office/drawing/2016/ink" xmlns:am3d="http://schemas.microsoft.com/office/drawing/2017/model3d" xmlns:o="urn:schemas-microsoft-com:office:office" xmlns:r="http://schemas.openxmlformats.org/officeDocument/2006/relationships" xmlns:m="http://schemas.openxmlformats.org/officeDocument/2006/math" xmlns:v="urn:schemas-microsoft-com:vml" xmlns:wp14="http://schemas.microsoft.com/office/word/2010/wordprocessingDrawing" xmlns:wp="http://schemas.openxmlformats.org/drawingml/2006/wordprocessingDrawing" xmlns:w10="urn:schemas-microsoft-com:office:word" xmlns:w="http://schemas.openxmlformats.org/wordprocessingml/2006/main" xmlns:w14="http://schemas.microsoft.com/office/word/2010/wordml" xmlns:w15="http://schemas.microsoft.com/office/word/2012/wordml" xmlns:w16cex="http://schemas.microsoft.com/office/word/2018/wordml/cex" xmlns:w16cid="http://schemas.microsoft.com/office/word/2016/wordml/cid" xmlns:w16="http://schemas.microsoft.com/office/word/2018/wordml" xmlns:w16se="http://schemas.microsoft.com/office/word/2015/wordml/symex" xmlns:wpg="http://schemas.microsoft.com/office/word/2010/wordprocessingGroup" xmlns:wpi="http://schemas.microsoft.com/office/word/2010/wordprocessingInk" xmlns:wne="http://schemas.microsoft.com/office/word/2006/wordml" xmlns:wps="http://schemas.microsoft.com/office/word/2010/wordprocessingShape" mc:Ignorable="w14 w15 w16se w16cid w16 w16cex wp14">
   <w:abstractNum w:abstractNumId="0" w15:restartNumberingAfterBreak="0">
     <w:nsid w:val="0E7B3368"/>
     <w:multiLevelType w:val="hybridMultilevel"/>
@@ -6708,7 +8929,7 @@
 </file>
 
 <file path=word/styles.xml><?xml version="1.0" encoding="utf-8"?>
-<w:styles xmlns:mc="http://schemas.openxmlformats.org/markup-compatibility/2006" xmlns:r="http://schemas.openxmlformats.org/officeDocument/2006/relationships" xmlns:w="http://schemas.openxmlformats.org/wordprocessingml/2006/main" xmlns:w14="http://schemas.microsoft.com/office/word/2010/wordml" xmlns:w15="http://schemas.microsoft.com/office/word/2012/wordml" xmlns:w16cid="http://schemas.microsoft.com/office/word/2016/wordml/cid" xmlns:w16se="http://schemas.microsoft.com/office/word/2015/wordml/symex" mc:Ignorable="w14 w15 w16se w16cid">
+<w:styles xmlns:mc="http://schemas.openxmlformats.org/markup-compatibility/2006" xmlns:r="http://schemas.openxmlformats.org/officeDocument/2006/relationships" xmlns:w="http://schemas.openxmlformats.org/wordprocessingml/2006/main" xmlns:w14="http://schemas.microsoft.com/office/word/2010/wordml" xmlns:w15="http://schemas.microsoft.com/office/word/2012/wordml" xmlns:w16cex="http://schemas.microsoft.com/office/word/2018/wordml/cex" xmlns:w16cid="http://schemas.microsoft.com/office/word/2016/wordml/cid" xmlns:w16="http://schemas.microsoft.com/office/word/2018/wordml" xmlns:w16se="http://schemas.microsoft.com/office/word/2015/wordml/symex" mc:Ignorable="w14 w15 w16se w16cid w16 w16cex">
   <w:docDefaults>
     <w:rPrDefault>
       <w:rPr>
@@ -7172,6 +9393,53 @@
       <w:szCs w:val="24"/>
     </w:rPr>
   </w:style>
+  <w:style w:type="paragraph" w:styleId="HTMLPreformatted">
+    <w:name w:val="HTML Preformatted"/>
+    <w:basedOn w:val="Normal"/>
+    <w:link w:val="HTMLPreformattedChar"/>
+    <w:uiPriority w:val="99"/>
+    <w:unhideWhenUsed/>
+    <w:rsid w:val="00796D7A"/>
+    <w:pPr>
+      <w:tabs>
+        <w:tab w:val="left" w:pos="916"/>
+        <w:tab w:val="left" w:pos="1832"/>
+        <w:tab w:val="left" w:pos="2748"/>
+        <w:tab w:val="left" w:pos="3664"/>
+        <w:tab w:val="left" w:pos="4580"/>
+        <w:tab w:val="left" w:pos="5496"/>
+        <w:tab w:val="left" w:pos="6412"/>
+        <w:tab w:val="left" w:pos="7328"/>
+        <w:tab w:val="left" w:pos="8244"/>
+        <w:tab w:val="left" w:pos="9160"/>
+        <w:tab w:val="left" w:pos="10076"/>
+        <w:tab w:val="left" w:pos="10992"/>
+        <w:tab w:val="left" w:pos="11908"/>
+        <w:tab w:val="left" w:pos="12824"/>
+        <w:tab w:val="left" w:pos="13740"/>
+        <w:tab w:val="left" w:pos="14656"/>
+      </w:tabs>
+      <w:bidi w:val="0"/>
+      <w:spacing w:after="0" w:line="240" w:lineRule="auto"/>
+    </w:pPr>
+    <w:rPr>
+      <w:rFonts w:ascii="Courier New" w:eastAsia="Times New Roman" w:hAnsi="Courier New" w:cs="Courier New"/>
+      <w:sz w:val="20"/>
+      <w:szCs w:val="20"/>
+    </w:rPr>
+  </w:style>
+  <w:style w:type="character" w:customStyle="1" w:styleId="HTMLPreformattedChar">
+    <w:name w:val="HTML Preformatted Char"/>
+    <w:basedOn w:val="DefaultParagraphFont"/>
+    <w:link w:val="HTMLPreformatted"/>
+    <w:uiPriority w:val="99"/>
+    <w:rsid w:val="00796D7A"/>
+    <w:rPr>
+      <w:rFonts w:ascii="Courier New" w:eastAsia="Times New Roman" w:hAnsi="Courier New" w:cs="Courier New"/>
+      <w:sz w:val="20"/>
+      <w:szCs w:val="20"/>
+    </w:rPr>
+  </w:style>
 </w:styles>
 </file>
 

</xml_diff>

<commit_message>
Added sfs and em bonus parts to the report and fixed the python files to fit the final work
</commit_message>
<xml_diff>
--- a/hw1/דוח.docx
+++ b/hw1/דוח.docx
@@ -668,21 +668,12 @@
               <w:t>Financial_balance_score</w:t>
             </w:r>
             <w:proofErr w:type="spellEnd"/>
-            <w:proofErr w:type="gramStart"/>
             <w:r>
               <w:rPr>
                 <w:sz w:val="16"/>
                 <w:szCs w:val="16"/>
               </w:rPr>
-              <w:t>_(</w:t>
-            </w:r>
-            <w:proofErr w:type="gramEnd"/>
-            <w:r>
-              <w:rPr>
-                <w:sz w:val="16"/>
-                <w:szCs w:val="16"/>
-              </w:rPr>
-              <w:t>0-1)</w:t>
+              <w:t>_(0-1)</w:t>
             </w:r>
           </w:p>
         </w:tc>
@@ -7879,12 +7870,16 @@
       <w:pPr>
         <w:rPr>
           <w:rFonts w:asciiTheme="minorBidi" w:hAnsiTheme="minorBidi"/>
+          <w:b/>
+          <w:bCs/>
           <w:rtl/>
         </w:rPr>
       </w:pPr>
       <w:r>
         <w:rPr>
           <w:rFonts w:asciiTheme="minorBidi" w:hAnsiTheme="minorBidi"/>
+          <w:b/>
+          <w:bCs/>
           <w:rtl/>
         </w:rPr>
         <w:lastRenderedPageBreak/>
@@ -7893,6 +7888,8 @@
       <w:r>
         <w:rPr>
           <w:rFonts w:asciiTheme="minorBidi" w:hAnsiTheme="minorBidi"/>
+          <w:b/>
+          <w:bCs/>
         </w:rPr>
         <w:t>relief</w:t>
       </w:r>
@@ -8562,7 +8559,1779 @@
         </w:rPr>
       </w:pPr>
     </w:p>
-    <w:p/>
+    <w:p>
+      <w:pPr>
+        <w:bidi w:val="0"/>
+        <w:rPr>
+          <w:rtl/>
+        </w:rPr>
+      </w:pPr>
+      <w:r>
+        <w:rPr>
+          <w:rtl/>
+        </w:rPr>
+        <w:br w:type="page"/>
+      </w:r>
+    </w:p>
+    <w:p>
+      <w:pPr>
+        <w:rPr>
+          <w:rtl/>
+        </w:rPr>
+      </w:pPr>
+      <w:r>
+        <w:rPr>
+          <w:rFonts w:hint="cs"/>
+          <w:b/>
+          <w:bCs/>
+          <w:rtl/>
+        </w:rPr>
+        <w:lastRenderedPageBreak/>
+        <w:t xml:space="preserve">בונוס </w:t>
+      </w:r>
+      <w:r>
+        <w:rPr>
+          <w:rFonts w:hint="cs"/>
+          <w:b/>
+          <w:bCs/>
+        </w:rPr>
+        <w:t>SFS</w:t>
+      </w:r>
+      <w:r>
+        <w:rPr>
+          <w:b/>
+          <w:bCs/>
+          <w:rtl/>
+        </w:rPr>
+        <w:br/>
+      </w:r>
+      <w:r>
+        <w:rPr>
+          <w:rFonts w:hint="cs"/>
+          <w:rtl/>
+        </w:rPr>
+        <w:t xml:space="preserve">מימוש האלגוריתם נמצא בקובץ  </w:t>
+      </w:r>
+      <w:r>
+        <w:t>SFS.py</w:t>
+      </w:r>
+      <w:r>
+        <w:rPr>
+          <w:rFonts w:hint="cs"/>
+          <w:rtl/>
+        </w:rPr>
+        <w:t xml:space="preserve">  בפונקציה </w:t>
+      </w:r>
+      <w:r>
+        <w:rPr>
+          <w:rFonts w:hint="cs"/>
+        </w:rPr>
+        <w:t>SFS</w:t>
+      </w:r>
+      <w:r>
+        <w:rPr>
+          <w:rtl/>
+        </w:rPr>
+        <w:br/>
+      </w:r>
+      <w:r>
+        <w:rPr>
+          <w:rFonts w:hint="cs"/>
+          <w:rtl/>
+        </w:rPr>
+        <w:t xml:space="preserve">פונקציה זו מקבלת: </w:t>
+      </w:r>
+      <w:r>
+        <w:rPr>
+          <w:rtl/>
+        </w:rPr>
+        <w:br/>
+      </w:r>
+      <w:r>
+        <w:t>model</w:t>
+      </w:r>
+      <w:r>
+        <w:rPr>
+          <w:rFonts w:hint="cs"/>
+          <w:rtl/>
+        </w:rPr>
+        <w:t xml:space="preserve"> </w:t>
+      </w:r>
+      <w:r>
+        <w:rPr>
+          <w:rtl/>
+        </w:rPr>
+        <w:t>–</w:t>
+      </w:r>
+      <w:r>
+        <w:rPr>
+          <w:rFonts w:hint="cs"/>
+          <w:rtl/>
+        </w:rPr>
+        <w:t xml:space="preserve"> מודל בעל פונקציות של </w:t>
+      </w:r>
+      <w:r>
+        <w:t>fit</w:t>
+      </w:r>
+      <w:r>
+        <w:rPr>
+          <w:rFonts w:hint="cs"/>
+          <w:rtl/>
+        </w:rPr>
+        <w:t xml:space="preserve"> ו </w:t>
+      </w:r>
+      <w:r>
+        <w:rPr>
+          <w:rtl/>
+        </w:rPr>
+        <w:t>–</w:t>
+      </w:r>
+      <w:r>
+        <w:rPr>
+          <w:rFonts w:hint="cs"/>
+          <w:rtl/>
+        </w:rPr>
+        <w:t xml:space="preserve"> </w:t>
+      </w:r>
+      <w:r>
+        <w:t>predict</w:t>
+      </w:r>
+      <w:r>
+        <w:rPr>
+          <w:rFonts w:hint="cs"/>
+          <w:rtl/>
+        </w:rPr>
+        <w:t xml:space="preserve"> , אשר מאמנות את המודל ומבצעות חיזוי בנוגע לדאטה.</w:t>
+      </w:r>
+      <w:r>
+        <w:rPr>
+          <w:rtl/>
+        </w:rPr>
+        <w:br/>
+      </w:r>
+      <w:proofErr w:type="spellStart"/>
+      <w:r>
+        <w:rPr>
+          <w:rFonts w:hint="cs"/>
+        </w:rPr>
+        <w:t>X</w:t>
+      </w:r>
+      <w:r>
+        <w:t>_train</w:t>
+      </w:r>
+      <w:proofErr w:type="spellEnd"/>
+      <w:r>
+        <w:t xml:space="preserve">, </w:t>
+      </w:r>
+      <w:proofErr w:type="spellStart"/>
+      <w:r>
+        <w:t>y_train</w:t>
+      </w:r>
+      <w:proofErr w:type="spellEnd"/>
+      <w:r>
+        <w:t xml:space="preserve">, </w:t>
+      </w:r>
+      <w:proofErr w:type="spellStart"/>
+      <w:r>
+        <w:t>X_test</w:t>
+      </w:r>
+      <w:proofErr w:type="spellEnd"/>
+      <w:r>
+        <w:t xml:space="preserve">, </w:t>
+      </w:r>
+      <w:proofErr w:type="spellStart"/>
+      <w:r>
+        <w:t>y_test</w:t>
+      </w:r>
+      <w:proofErr w:type="spellEnd"/>
+      <w:r>
+        <w:rPr>
+          <w:rFonts w:hint="cs"/>
+          <w:rtl/>
+        </w:rPr>
+        <w:t xml:space="preserve"> </w:t>
+      </w:r>
+      <w:r>
+        <w:rPr>
+          <w:rtl/>
+        </w:rPr>
+        <w:t>–</w:t>
+      </w:r>
+      <w:r>
+        <w:rPr>
+          <w:rFonts w:hint="cs"/>
+          <w:rtl/>
+        </w:rPr>
+        <w:t xml:space="preserve"> קבוצות האימון והבדיקה שלנו, אליהם נאמן את המודל.</w:t>
+      </w:r>
+      <w:r>
+        <w:rPr>
+          <w:rtl/>
+        </w:rPr>
+        <w:br/>
+      </w:r>
+      <w:r>
+        <w:rPr>
+          <w:rFonts w:hint="cs"/>
+          <w:rtl/>
+        </w:rPr>
+        <w:t>והפונקציה מחזירה את שמות הפיצ'רים שנבחרו.</w:t>
+      </w:r>
+      <w:r>
+        <w:rPr>
+          <w:rtl/>
+        </w:rPr>
+        <w:br/>
+      </w:r>
+      <w:r>
+        <w:rPr>
+          <w:rFonts w:hint="cs"/>
+          <w:rtl/>
+        </w:rPr>
+        <w:t xml:space="preserve">אנחנו בחרנו לממש </w:t>
+      </w:r>
+      <w:proofErr w:type="spellStart"/>
+      <w:r>
+        <w:rPr>
+          <w:rFonts w:hint="cs"/>
+          <w:rtl/>
+        </w:rPr>
+        <w:t>גירסא</w:t>
+      </w:r>
+      <w:proofErr w:type="spellEnd"/>
+      <w:r>
+        <w:rPr>
+          <w:rFonts w:hint="cs"/>
+          <w:rtl/>
+        </w:rPr>
+        <w:t xml:space="preserve"> אשר משתמשת ביוריסטיקה כי יש לעצור את החיפוש ברגע שיש רק ירידה בדיוק של המסווג, כלומר בכל איטרציה נבצע אימון על סט הפיצ'רים שנבחרו עד עכשיו, פלוס פיצ'ר נוסף שעוד לא נבחר. כאשר נראה כי הוספת כל פיצ'ר שנשאר, גורמת לירידה בדיוק, נעצור את החיפוש ונחזיר את התוצאה.</w:t>
+      </w:r>
+      <w:r>
+        <w:rPr>
+          <w:rtl/>
+        </w:rPr>
+        <w:br/>
+      </w:r>
+    </w:p>
+    <w:p>
+      <w:pPr>
+        <w:rPr>
+          <w:rtl/>
+        </w:rPr>
+      </w:pPr>
+      <w:r>
+        <w:rPr>
+          <w:rFonts w:hint="cs"/>
+          <w:rtl/>
+        </w:rPr>
+        <w:t>הרצנו את האלגוריתם עם שני מודלים בסיסים:</w:t>
+      </w:r>
+      <w:r>
+        <w:rPr>
+          <w:rtl/>
+        </w:rPr>
+        <w:br/>
+      </w:r>
+      <w:r>
+        <w:rPr>
+          <w:rFonts w:hint="cs"/>
+          <w:rtl/>
+        </w:rPr>
+        <w:t>תוצאות ההרצה:</w:t>
+      </w:r>
+    </w:p>
+    <w:p>
+      <w:pPr>
+        <w:bidi w:val="0"/>
+      </w:pPr>
+      <w:r>
+        <w:rPr>
+          <w:b/>
+          <w:bCs/>
+        </w:rPr>
+        <w:t>KNN</w:t>
+      </w:r>
+      <w:r>
+        <w:t xml:space="preserve"> – selected features : </w:t>
+      </w:r>
+      <w:r>
+        <w:br/>
+      </w:r>
+      <w:r>
+        <w:t>['</w:t>
+      </w:r>
+      <w:proofErr w:type="spellStart"/>
+      <w:r>
+        <w:t>Avg_monthly_expense_on_pets_or_plants</w:t>
+      </w:r>
+      <w:proofErr w:type="spellEnd"/>
+      <w:r>
+        <w:t>', '</w:t>
+      </w:r>
+      <w:proofErr w:type="spellStart"/>
+      <w:r>
+        <w:t>Avg_environmental_importance</w:t>
+      </w:r>
+      <w:proofErr w:type="spellEnd"/>
+      <w:r>
+        <w:t>', '</w:t>
+      </w:r>
+      <w:proofErr w:type="spellStart"/>
+      <w:r>
+        <w:t>Avg_size_per_room</w:t>
+      </w:r>
+      <w:proofErr w:type="spellEnd"/>
+      <w:r>
+        <w:t>', '</w:t>
+      </w:r>
+      <w:proofErr w:type="spellStart"/>
+      <w:r>
+        <w:t>Avg_Residancy_Altitude</w:t>
+      </w:r>
+      <w:proofErr w:type="spellEnd"/>
+      <w:r>
+        <w:t>', '</w:t>
+      </w:r>
+      <w:proofErr w:type="spellStart"/>
+      <w:r>
+        <w:t>Avg_education_importance</w:t>
+      </w:r>
+      <w:proofErr w:type="spellEnd"/>
+      <w:r>
+        <w:t>', '</w:t>
+      </w:r>
+      <w:proofErr w:type="spellStart"/>
+      <w:r>
+        <w:t>Avg_monthly_household_cost</w:t>
+      </w:r>
+      <w:proofErr w:type="spellEnd"/>
+      <w:r>
+        <w:t>', 'Phone_minutes_10_years', '</w:t>
+      </w:r>
+      <w:proofErr w:type="spellStart"/>
+      <w:r>
+        <w:t>Weighted_education_rank</w:t>
+      </w:r>
+      <w:proofErr w:type="spellEnd"/>
+      <w:r>
+        <w:t>', '</w:t>
+      </w:r>
+      <w:proofErr w:type="spellStart"/>
+      <w:r>
+        <w:t>Last_school_grades</w:t>
+      </w:r>
+      <w:proofErr w:type="spellEnd"/>
+      <w:r>
+        <w:t>', '</w:t>
+      </w:r>
+      <w:proofErr w:type="spellStart"/>
+      <w:r>
+        <w:t>Number_of_differnt_parties_voted_for</w:t>
+      </w:r>
+      <w:proofErr w:type="spellEnd"/>
+      <w:r>
+        <w:t>', '</w:t>
+      </w:r>
+      <w:proofErr w:type="spellStart"/>
+      <w:r>
+        <w:t>Political_interest_Total_Score</w:t>
+      </w:r>
+      <w:proofErr w:type="spellEnd"/>
+      <w:r>
+        <w:t>', '</w:t>
+      </w:r>
+      <w:proofErr w:type="spellStart"/>
+      <w:r>
+        <w:t>Overall_happiness_score</w:t>
+      </w:r>
+      <w:proofErr w:type="spellEnd"/>
+      <w:r>
+        <w:t>', '</w:t>
+      </w:r>
+      <w:proofErr w:type="spellStart"/>
+      <w:r>
+        <w:t>Most_Important_Issue_Foreign_Affairs</w:t>
+      </w:r>
+      <w:proofErr w:type="spellEnd"/>
+      <w:r>
+        <w:t>', '</w:t>
+      </w:r>
+      <w:proofErr w:type="spellStart"/>
+      <w:r>
+        <w:t>Most_Important_Issue_Military</w:t>
+      </w:r>
+      <w:proofErr w:type="spellEnd"/>
+      <w:r>
+        <w:t>', '</w:t>
+      </w:r>
+      <w:proofErr w:type="spellStart"/>
+      <w:r>
+        <w:t>Most_Important_Issue_Other</w:t>
+      </w:r>
+      <w:proofErr w:type="spellEnd"/>
+      <w:r>
+        <w:t>']</w:t>
+      </w:r>
+      <w:r>
+        <w:br/>
+        <w:t xml:space="preserve">Accuracy before: </w:t>
+      </w:r>
+      <w:r>
+        <w:t>0.675</w:t>
+      </w:r>
+      <w:r>
+        <w:br/>
+        <w:t>Accuracy after:</w:t>
+      </w:r>
+      <w:r>
+        <w:rPr>
+          <w:rtl/>
+        </w:rPr>
+        <w:t xml:space="preserve"> </w:t>
+      </w:r>
+      <w:r>
+        <w:t>0.881</w:t>
+      </w:r>
+      <w:r>
+        <w:br/>
+      </w:r>
+    </w:p>
+    <w:p>
+      <w:pPr>
+        <w:bidi w:val="0"/>
+      </w:pPr>
+      <w:r>
+        <w:rPr>
+          <w:b/>
+          <w:bCs/>
+        </w:rPr>
+        <w:t>Forest</w:t>
+      </w:r>
+      <w:r>
+        <w:t xml:space="preserve"> – selected features : </w:t>
+      </w:r>
+      <w:r>
+        <w:br/>
+      </w:r>
+      <w:r>
+        <w:t>['Avg_monthly_expense_when_under_age_21', '</w:t>
+      </w:r>
+      <w:proofErr w:type="spellStart"/>
+      <w:r>
+        <w:t>Avg_environmental_importance</w:t>
+      </w:r>
+      <w:proofErr w:type="spellEnd"/>
+      <w:r>
+        <w:t>', '</w:t>
+      </w:r>
+      <w:proofErr w:type="spellStart"/>
+      <w:r>
+        <w:t>Avg_size_per_room</w:t>
+      </w:r>
+      <w:proofErr w:type="spellEnd"/>
+      <w:r>
+        <w:t>', '</w:t>
+      </w:r>
+      <w:proofErr w:type="spellStart"/>
+      <w:r>
+        <w:t>Avg_Residancy_Altitude</w:t>
+      </w:r>
+      <w:proofErr w:type="spellEnd"/>
+      <w:r>
+        <w:t>', 'Phone_minutes_10_years', '</w:t>
+      </w:r>
+      <w:proofErr w:type="spellStart"/>
+      <w:r>
+        <w:t>Weighted_education_rank</w:t>
+      </w:r>
+      <w:proofErr w:type="spellEnd"/>
+      <w:r>
+        <w:t>', '</w:t>
+      </w:r>
+      <w:proofErr w:type="spellStart"/>
+      <w:r>
+        <w:t>Last_school_grades</w:t>
+      </w:r>
+      <w:proofErr w:type="spellEnd"/>
+      <w:r>
+        <w:t>', '</w:t>
+      </w:r>
+      <w:proofErr w:type="spellStart"/>
+      <w:r>
+        <w:t>Number_of_differnt_parties_voted_for</w:t>
+      </w:r>
+      <w:proofErr w:type="spellEnd"/>
+      <w:r>
+        <w:t>', '</w:t>
+      </w:r>
+      <w:proofErr w:type="spellStart"/>
+      <w:r>
+        <w:t>Overall_happiness_score</w:t>
+      </w:r>
+      <w:proofErr w:type="spellEnd"/>
+      <w:r>
+        <w:t>', '</w:t>
+      </w:r>
+      <w:proofErr w:type="spellStart"/>
+      <w:r>
+        <w:t>Most_Important_Issue_Foreign_Affairs</w:t>
+      </w:r>
+      <w:proofErr w:type="spellEnd"/>
+      <w:r>
+        <w:t>', '</w:t>
+      </w:r>
+      <w:proofErr w:type="spellStart"/>
+      <w:r>
+        <w:t>Main_transportation_Car</w:t>
+      </w:r>
+      <w:proofErr w:type="spellEnd"/>
+      <w:r>
+        <w:t>']</w:t>
+      </w:r>
+      <w:r>
+        <w:br/>
+        <w:t xml:space="preserve">Accuracy before: </w:t>
+      </w:r>
+      <w:r>
+        <w:t xml:space="preserve"> </w:t>
+      </w:r>
+      <w:r>
+        <w:t>0.897</w:t>
+      </w:r>
+      <w:r>
+        <w:br/>
+        <w:t>Accuracy after:</w:t>
+      </w:r>
+      <w:r>
+        <w:t xml:space="preserve"> 0.91</w:t>
+      </w:r>
+    </w:p>
+    <w:p>
+      <w:pPr>
+        <w:rPr>
+          <w:rtl/>
+        </w:rPr>
+      </w:pPr>
+      <w:r>
+        <w:rPr>
+          <w:rFonts w:hint="cs"/>
+          <w:b/>
+          <w:bCs/>
+          <w:rtl/>
+        </w:rPr>
+        <w:t xml:space="preserve">יתרונות וחסרונות של </w:t>
+      </w:r>
+      <w:r>
+        <w:rPr>
+          <w:rFonts w:hint="cs"/>
+          <w:b/>
+          <w:bCs/>
+        </w:rPr>
+        <w:t>SFS</w:t>
+      </w:r>
+      <w:r>
+        <w:rPr>
+          <w:rFonts w:hint="cs"/>
+          <w:rtl/>
+        </w:rPr>
+        <w:t>:</w:t>
+      </w:r>
+      <w:r>
+        <w:rPr>
+          <w:rtl/>
+        </w:rPr>
+        <w:br/>
+      </w:r>
+      <w:r>
+        <w:rPr>
+          <w:rFonts w:hint="cs"/>
+          <w:u w:val="single"/>
+          <w:rtl/>
+        </w:rPr>
+        <w:t>יתרונות</w:t>
+      </w:r>
+      <w:r>
+        <w:rPr>
+          <w:rFonts w:hint="cs"/>
+          <w:rtl/>
+        </w:rPr>
+        <w:t>:</w:t>
+      </w:r>
+      <w:r>
+        <w:rPr>
+          <w:rtl/>
+        </w:rPr>
+        <w:br/>
+      </w:r>
+      <w:r>
+        <w:rPr>
+          <w:rFonts w:hint="cs"/>
+          <w:rtl/>
+        </w:rPr>
+        <w:t>- קל מאד למימוש</w:t>
+      </w:r>
+      <w:r>
+        <w:rPr>
+          <w:rtl/>
+        </w:rPr>
+        <w:br/>
+      </w:r>
+      <w:r>
+        <w:rPr>
+          <w:rFonts w:hint="cs"/>
+          <w:rtl/>
+        </w:rPr>
+        <w:t xml:space="preserve">- מימוש דינמי, ניתן בקלות לשנות את </w:t>
+      </w:r>
+      <w:proofErr w:type="spellStart"/>
+      <w:r>
+        <w:rPr>
+          <w:rFonts w:hint="cs"/>
+          <w:rtl/>
+        </w:rPr>
+        <w:t>המטריקה</w:t>
+      </w:r>
+      <w:proofErr w:type="spellEnd"/>
+      <w:r>
+        <w:rPr>
+          <w:rFonts w:hint="cs"/>
+          <w:rtl/>
+        </w:rPr>
+        <w:t xml:space="preserve"> המשמשת למדד ביצועים בכל איטרציה, ולהתאים לצורך הנוכחי</w:t>
+      </w:r>
+      <w:r>
+        <w:rPr>
+          <w:rtl/>
+        </w:rPr>
+        <w:br/>
+      </w:r>
+      <w:r>
+        <w:rPr>
+          <w:rFonts w:hint="cs"/>
+          <w:rtl/>
+        </w:rPr>
+        <w:t xml:space="preserve">- ניתן לממש </w:t>
+      </w:r>
+      <w:proofErr w:type="spellStart"/>
+      <w:r>
+        <w:rPr>
+          <w:rFonts w:hint="cs"/>
+          <w:rtl/>
+        </w:rPr>
+        <w:t>גירסא</w:t>
+      </w:r>
+      <w:proofErr w:type="spellEnd"/>
+      <w:r>
+        <w:rPr>
+          <w:rFonts w:hint="cs"/>
+          <w:rtl/>
+        </w:rPr>
+        <w:t xml:space="preserve"> המחזירה מספר פיצ'רים לפי בקשת המשתמש </w:t>
+      </w:r>
+    </w:p>
+    <w:p>
+      <w:pPr>
+        <w:rPr>
+          <w:rFonts w:hint="cs"/>
+          <w:rtl/>
+        </w:rPr>
+      </w:pPr>
+      <w:r>
+        <w:rPr>
+          <w:rFonts w:hint="cs"/>
+          <w:u w:val="single"/>
+          <w:rtl/>
+        </w:rPr>
+        <w:t>חסרונות</w:t>
+      </w:r>
+      <w:r>
+        <w:rPr>
+          <w:rFonts w:hint="cs"/>
+          <w:rtl/>
+        </w:rPr>
+        <w:t>:</w:t>
+      </w:r>
+      <w:r>
+        <w:rPr>
+          <w:rtl/>
+        </w:rPr>
+        <w:br/>
+      </w:r>
+      <w:r>
+        <w:rPr>
+          <w:rFonts w:hint="cs"/>
+          <w:rtl/>
+        </w:rPr>
+        <w:t xml:space="preserve">- איטי מאד בגלל הצורך לבצע מספר אימונים בכל איטרציה </w:t>
+      </w:r>
+      <w:r>
+        <w:rPr>
+          <w:rtl/>
+        </w:rPr>
+        <w:br/>
+      </w:r>
+      <w:r>
+        <w:rPr>
+          <w:rFonts w:hint="cs"/>
+          <w:rtl/>
+        </w:rPr>
+        <w:t>- לפעמים נפגע מבעיית האופק (לפי המימוש שלנו), ייתכן כי הוספת שני פיצ'רים תעלה את הדיוק אבל כל פיצ'ר בנפרד אינו משפר ולכן האלגוריתם לא יוסיף אף אחד מהפיצ'רים</w:t>
+      </w:r>
+      <w:r>
+        <w:rPr>
+          <w:rtl/>
+        </w:rPr>
+        <w:br/>
+      </w:r>
+      <w:r>
+        <w:rPr>
+          <w:rFonts w:hint="cs"/>
+          <w:rtl/>
+        </w:rPr>
+        <w:t xml:space="preserve">- מתאים למודל המתקבל </w:t>
+      </w:r>
+      <w:r>
+        <w:rPr>
+          <w:rtl/>
+        </w:rPr>
+        <w:t>–</w:t>
+      </w:r>
+      <w:r>
+        <w:rPr>
+          <w:rFonts w:hint="cs"/>
+          <w:rtl/>
+        </w:rPr>
+        <w:t xml:space="preserve"> לא תמיד פיצ'רים המתאימים למודל שהתקבל באלגוריתם יתאימו לכל מודל אחר</w:t>
+      </w:r>
+      <w:r>
+        <w:rPr>
+          <w:rtl/>
+        </w:rPr>
+        <w:br/>
+      </w:r>
+      <w:r>
+        <w:rPr>
+          <w:rFonts w:hint="cs"/>
+          <w:rtl/>
+        </w:rPr>
+        <w:t xml:space="preserve">- בעיית </w:t>
+      </w:r>
+      <w:r>
+        <w:t>overfitting</w:t>
+      </w:r>
+      <w:r>
+        <w:rPr>
+          <w:rFonts w:hint="cs"/>
+          <w:rtl/>
+        </w:rPr>
+        <w:t xml:space="preserve"> </w:t>
+      </w:r>
+      <w:r>
+        <w:rPr>
+          <w:rtl/>
+        </w:rPr>
+        <w:t>–</w:t>
+      </w:r>
+      <w:r>
+        <w:rPr>
+          <w:rFonts w:hint="cs"/>
+          <w:rtl/>
+        </w:rPr>
+        <w:t xml:space="preserve"> בחירת הפיצ'רים מתבצעת לפי סט </w:t>
+      </w:r>
+      <w:proofErr w:type="spellStart"/>
+      <w:r>
+        <w:rPr>
+          <w:rFonts w:hint="cs"/>
+          <w:rtl/>
+        </w:rPr>
+        <w:t>הולידציה</w:t>
+      </w:r>
+      <w:proofErr w:type="spellEnd"/>
+      <w:r>
+        <w:rPr>
+          <w:rFonts w:hint="cs"/>
+          <w:rtl/>
+        </w:rPr>
+        <w:t xml:space="preserve"> ולכן ישנה סכנה של </w:t>
+      </w:r>
+      <w:r>
+        <w:t>overfitting</w:t>
+      </w:r>
+      <w:r>
+        <w:rPr>
+          <w:rFonts w:hint="cs"/>
+          <w:rtl/>
+        </w:rPr>
+        <w:t xml:space="preserve"> </w:t>
+      </w:r>
+      <w:r>
+        <w:rPr>
+          <w:rtl/>
+        </w:rPr>
+        <w:br/>
+      </w:r>
+      <w:r>
+        <w:rPr>
+          <w:rFonts w:hint="cs"/>
+          <w:rtl/>
+        </w:rPr>
+        <w:lastRenderedPageBreak/>
+        <w:t>- שימוש ביוריסטיקה שבחרנו אינו בהכרח אופטימלי, וייתכן כי לכל בעיה יש יוריסטיקה המתאימה לה יותר.</w:t>
+      </w:r>
+      <w:r>
+        <w:rPr>
+          <w:rtl/>
+        </w:rPr>
+        <w:br/>
+      </w:r>
+    </w:p>
+    <w:p>
+      <w:pPr>
+        <w:rPr>
+          <w:rFonts w:asciiTheme="minorBidi" w:hAnsiTheme="minorBidi"/>
+          <w:rtl/>
+        </w:rPr>
+      </w:pPr>
+      <w:r>
+        <w:rPr>
+          <w:rFonts w:asciiTheme="minorBidi" w:hAnsiTheme="minorBidi"/>
+          <w:rtl/>
+        </w:rPr>
+        <w:t xml:space="preserve">תכונות אשר נבחרו על ידי </w:t>
+      </w:r>
+      <w:r>
+        <w:rPr>
+          <w:rFonts w:asciiTheme="minorBidi" w:hAnsiTheme="minorBidi"/>
+        </w:rPr>
+        <w:t>SFS</w:t>
+      </w:r>
+      <w:r>
+        <w:rPr>
+          <w:rFonts w:asciiTheme="minorBidi" w:hAnsiTheme="minorBidi"/>
+        </w:rPr>
+        <w:t xml:space="preserve"> </w:t>
+      </w:r>
+      <w:r>
+        <w:rPr>
+          <w:rFonts w:asciiTheme="minorBidi" w:hAnsiTheme="minorBidi"/>
+          <w:rtl/>
+        </w:rPr>
+        <w:t xml:space="preserve"> ולא על ידי השאר:</w:t>
+      </w:r>
+    </w:p>
+    <w:p>
+      <w:pPr>
+        <w:pStyle w:val="HTMLPreformatted"/>
+        <w:numPr>
+          <w:ilvl w:val="0"/>
+          <w:numId w:val="3"/>
+        </w:numPr>
+        <w:shd w:val="clear" w:color="auto" w:fill="FFFFFF"/>
+        <w:wordWrap w:val="0"/>
+        <w:bidi/>
+        <w:rPr>
+          <w:rFonts w:ascii="var(--jp-code-font-family)" w:hAnsi="var(--jp-code-font-family)"/>
+        </w:rPr>
+      </w:pPr>
+      <w:r>
+        <w:rPr>
+          <w:rFonts w:ascii="var(--jp-code-font-family)" w:hAnsi="var(--jp-code-font-family)"/>
+        </w:rPr>
+        <w:t>'</w:t>
+      </w:r>
+      <w:proofErr w:type="spellStart"/>
+      <w:r>
+        <w:rPr>
+          <w:rFonts w:ascii="var(--jp-code-font-family)" w:hAnsi="var(--jp-code-font-family)"/>
+        </w:rPr>
+        <w:t>Main_transportation_Car</w:t>
+      </w:r>
+      <w:proofErr w:type="spellEnd"/>
+      <w:r>
+        <w:rPr>
+          <w:rFonts w:ascii="var(--jp-code-font-family)" w:hAnsi="var(--jp-code-font-family)"/>
+        </w:rPr>
+        <w:t>'</w:t>
+      </w:r>
+    </w:p>
+    <w:p>
+      <w:pPr>
+        <w:pStyle w:val="HTMLPreformatted"/>
+        <w:numPr>
+          <w:ilvl w:val="0"/>
+          <w:numId w:val="3"/>
+        </w:numPr>
+        <w:shd w:val="clear" w:color="auto" w:fill="FFFFFF"/>
+        <w:wordWrap w:val="0"/>
+        <w:bidi/>
+        <w:rPr>
+          <w:rFonts w:ascii="var(--jp-code-font-family)" w:hAnsi="var(--jp-code-font-family)"/>
+        </w:rPr>
+      </w:pPr>
+      <w:r>
+        <w:rPr>
+          <w:rFonts w:ascii="var(--jp-code-font-family)" w:hAnsi="var(--jp-code-font-family)"/>
+        </w:rPr>
+        <w:t>'Avg_monthly_expense_when_under_age_21'</w:t>
+      </w:r>
+      <w:r>
+        <w:rPr>
+          <w:rFonts w:ascii="var(--jp-code-font-family)" w:hAnsi="var(--jp-code-font-family)"/>
+        </w:rPr>
+        <w:t xml:space="preserve"> </w:t>
+      </w:r>
+    </w:p>
+    <w:p>
+      <w:pPr>
+        <w:pStyle w:val="HTMLPreformatted"/>
+        <w:numPr>
+          <w:ilvl w:val="0"/>
+          <w:numId w:val="3"/>
+        </w:numPr>
+        <w:shd w:val="clear" w:color="auto" w:fill="FFFFFF"/>
+        <w:wordWrap w:val="0"/>
+        <w:bidi/>
+        <w:rPr>
+          <w:rFonts w:ascii="var(--jp-code-font-family)" w:hAnsi="var(--jp-code-font-family)"/>
+        </w:rPr>
+      </w:pPr>
+      <w:r>
+        <w:rPr>
+          <w:rFonts w:ascii="var(--jp-code-font-family)" w:hAnsi="var(--jp-code-font-family)"/>
+        </w:rPr>
+        <w:t>'</w:t>
+      </w:r>
+      <w:proofErr w:type="spellStart"/>
+      <w:r>
+        <w:rPr>
+          <w:rFonts w:ascii="var(--jp-code-font-family)" w:hAnsi="var(--jp-code-font-family)"/>
+        </w:rPr>
+        <w:t>Weighted_education_rank</w:t>
+      </w:r>
+      <w:proofErr w:type="spellEnd"/>
+      <w:r>
+        <w:rPr>
+          <w:rFonts w:ascii="var(--jp-code-font-family)" w:hAnsi="var(--jp-code-font-family)"/>
+        </w:rPr>
+        <w:t>'</w:t>
+      </w:r>
+    </w:p>
+    <w:p>
+      <w:pPr>
+        <w:pStyle w:val="HTMLPreformatted"/>
+        <w:numPr>
+          <w:ilvl w:val="0"/>
+          <w:numId w:val="3"/>
+        </w:numPr>
+        <w:shd w:val="clear" w:color="auto" w:fill="FFFFFF"/>
+        <w:wordWrap w:val="0"/>
+        <w:bidi/>
+        <w:rPr>
+          <w:rFonts w:ascii="var(--jp-code-font-family)" w:hAnsi="var(--jp-code-font-family)"/>
+        </w:rPr>
+      </w:pPr>
+      <w:r>
+        <w:rPr>
+          <w:rFonts w:ascii="var(--jp-code-font-family)" w:hAnsi="var(--jp-code-font-family)"/>
+        </w:rPr>
+        <w:t>'</w:t>
+      </w:r>
+      <w:proofErr w:type="spellStart"/>
+      <w:r>
+        <w:rPr>
+          <w:rFonts w:ascii="var(--jp-code-font-family)" w:hAnsi="var(--jp-code-font-family)"/>
+        </w:rPr>
+        <w:t>Most_Important_Issue_Foreign_Affairs</w:t>
+      </w:r>
+      <w:proofErr w:type="spellEnd"/>
+      <w:r>
+        <w:rPr>
+          <w:rFonts w:ascii="var(--jp-code-font-family)" w:hAnsi="var(--jp-code-font-family)"/>
+        </w:rPr>
+        <w:t>'</w:t>
+      </w:r>
+    </w:p>
+    <w:p>
+      <w:pPr>
+        <w:rPr>
+          <w:rFonts w:asciiTheme="minorBidi" w:hAnsiTheme="minorBidi"/>
+          <w:rtl/>
+        </w:rPr>
+      </w:pPr>
+    </w:p>
+    <w:p>
+      <w:pPr>
+        <w:rPr>
+          <w:rFonts w:asciiTheme="minorBidi" w:hAnsiTheme="minorBidi" w:hint="cs"/>
+        </w:rPr>
+      </w:pPr>
+      <w:r>
+        <w:rPr>
+          <w:rFonts w:asciiTheme="minorBidi" w:hAnsiTheme="minorBidi"/>
+          <w:rtl/>
+        </w:rPr>
+        <w:t>תכונות אשר</w:t>
+      </w:r>
+      <w:r>
+        <w:rPr>
+          <w:rFonts w:asciiTheme="minorBidi" w:hAnsiTheme="minorBidi"/>
+        </w:rPr>
+        <w:t xml:space="preserve"> </w:t>
+      </w:r>
+      <w:r>
+        <w:rPr>
+          <w:rFonts w:asciiTheme="minorBidi" w:hAnsiTheme="minorBidi" w:hint="cs"/>
+          <w:rtl/>
+        </w:rPr>
+        <w:t xml:space="preserve">לא </w:t>
+      </w:r>
+      <w:r>
+        <w:rPr>
+          <w:rFonts w:asciiTheme="minorBidi" w:hAnsiTheme="minorBidi"/>
+          <w:rtl/>
+        </w:rPr>
+        <w:t xml:space="preserve"> נבחרו על ידי </w:t>
+      </w:r>
+      <w:r>
+        <w:rPr>
+          <w:rFonts w:asciiTheme="minorBidi" w:hAnsiTheme="minorBidi"/>
+        </w:rPr>
+        <w:t>SFS</w:t>
+      </w:r>
+      <w:r>
+        <w:rPr>
+          <w:rFonts w:asciiTheme="minorBidi" w:hAnsiTheme="minorBidi"/>
+        </w:rPr>
+        <w:t xml:space="preserve"> </w:t>
+      </w:r>
+      <w:r>
+        <w:rPr>
+          <w:rFonts w:asciiTheme="minorBidi" w:hAnsiTheme="minorBidi"/>
+          <w:rtl/>
+        </w:rPr>
+        <w:t xml:space="preserve"> </w:t>
+      </w:r>
+      <w:r>
+        <w:rPr>
+          <w:rFonts w:asciiTheme="minorBidi" w:hAnsiTheme="minorBidi" w:hint="cs"/>
+          <w:rtl/>
+        </w:rPr>
+        <w:t>ו</w:t>
+      </w:r>
+      <w:r>
+        <w:rPr>
+          <w:rFonts w:asciiTheme="minorBidi" w:hAnsiTheme="minorBidi"/>
+          <w:rtl/>
+        </w:rPr>
+        <w:t>על ידי השאר</w:t>
+      </w:r>
+      <w:r>
+        <w:rPr>
+          <w:rFonts w:asciiTheme="minorBidi" w:hAnsiTheme="minorBidi" w:hint="cs"/>
+          <w:rtl/>
+        </w:rPr>
+        <w:t>:</w:t>
+      </w:r>
+    </w:p>
+    <w:p>
+      <w:pPr>
+        <w:pStyle w:val="ListParagraph"/>
+        <w:numPr>
+          <w:ilvl w:val="0"/>
+          <w:numId w:val="4"/>
+        </w:numPr>
+        <w:bidi/>
+        <w:rPr>
+          <w:rFonts w:ascii="var(--jp-code-font-family)" w:eastAsia="Times New Roman" w:hAnsi="var(--jp-code-font-family)" w:cs="Courier New"/>
+          <w:sz w:val="20"/>
+          <w:szCs w:val="20"/>
+        </w:rPr>
+      </w:pPr>
+      <w:r>
+        <w:rPr>
+          <w:rFonts w:ascii="var(--jp-code-font-family)" w:eastAsia="Times New Roman" w:hAnsi="var(--jp-code-font-family)" w:cs="Courier New"/>
+          <w:sz w:val="20"/>
+          <w:szCs w:val="20"/>
+        </w:rPr>
+        <w:t>'</w:t>
+      </w:r>
+      <w:proofErr w:type="spellStart"/>
+      <w:r>
+        <w:rPr>
+          <w:rFonts w:ascii="var(--jp-code-font-family)" w:eastAsia="Times New Roman" w:hAnsi="var(--jp-code-font-family)" w:cs="Courier New"/>
+          <w:sz w:val="20"/>
+          <w:szCs w:val="20"/>
+        </w:rPr>
+        <w:t>Yearly_IncomeK</w:t>
+      </w:r>
+      <w:proofErr w:type="spellEnd"/>
+      <w:r>
+        <w:rPr>
+          <w:rFonts w:ascii="var(--jp-code-font-family)" w:eastAsia="Times New Roman" w:hAnsi="var(--jp-code-font-family)" w:cs="Courier New"/>
+          <w:sz w:val="20"/>
+          <w:szCs w:val="20"/>
+        </w:rPr>
+        <w:t>'</w:t>
+      </w:r>
+    </w:p>
+    <w:p>
+      <w:pPr>
+        <w:pStyle w:val="ListParagraph"/>
+        <w:numPr>
+          <w:ilvl w:val="0"/>
+          <w:numId w:val="4"/>
+        </w:numPr>
+        <w:bidi/>
+        <w:rPr>
+          <w:rFonts w:ascii="var(--jp-code-font-family)" w:eastAsia="Times New Roman" w:hAnsi="var(--jp-code-font-family)" w:cs="Courier New"/>
+          <w:sz w:val="20"/>
+          <w:szCs w:val="20"/>
+        </w:rPr>
+      </w:pPr>
+      <w:r>
+        <w:rPr>
+          <w:rFonts w:ascii="var(--jp-code-font-family)" w:eastAsia="Times New Roman" w:hAnsi="var(--jp-code-font-family)" w:cs="Courier New"/>
+          <w:sz w:val="20"/>
+          <w:szCs w:val="20"/>
+        </w:rPr>
+        <w:t xml:space="preserve"> '</w:t>
+      </w:r>
+      <w:proofErr w:type="spellStart"/>
+      <w:r>
+        <w:rPr>
+          <w:rFonts w:ascii="var(--jp-code-font-family)" w:eastAsia="Times New Roman" w:hAnsi="var(--jp-code-font-family)" w:cs="Courier New"/>
+          <w:sz w:val="20"/>
+          <w:szCs w:val="20"/>
+        </w:rPr>
+        <w:t>Avg_education_importance</w:t>
+      </w:r>
+      <w:proofErr w:type="spellEnd"/>
+      <w:r>
+        <w:rPr>
+          <w:rFonts w:ascii="var(--jp-code-font-family)" w:eastAsia="Times New Roman" w:hAnsi="var(--jp-code-font-family)" w:cs="Courier New"/>
+          <w:sz w:val="20"/>
+          <w:szCs w:val="20"/>
+        </w:rPr>
+        <w:t>'</w:t>
+      </w:r>
+    </w:p>
+    <w:p>
+      <w:pPr>
+        <w:pStyle w:val="ListParagraph"/>
+        <w:numPr>
+          <w:ilvl w:val="0"/>
+          <w:numId w:val="4"/>
+        </w:numPr>
+        <w:bidi/>
+        <w:rPr>
+          <w:rFonts w:ascii="var(--jp-code-font-family)" w:eastAsia="Times New Roman" w:hAnsi="var(--jp-code-font-family)" w:cs="Courier New"/>
+          <w:sz w:val="20"/>
+          <w:szCs w:val="20"/>
+        </w:rPr>
+      </w:pPr>
+      <w:r>
+        <w:rPr>
+          <w:rFonts w:ascii="var(--jp-code-font-family)" w:eastAsia="Times New Roman" w:hAnsi="var(--jp-code-font-family)" w:cs="Courier New"/>
+          <w:sz w:val="20"/>
+          <w:szCs w:val="20"/>
+        </w:rPr>
+        <w:t>'</w:t>
+      </w:r>
+      <w:proofErr w:type="spellStart"/>
+      <w:r>
+        <w:rPr>
+          <w:rFonts w:ascii="var(--jp-code-font-family)" w:eastAsia="Times New Roman" w:hAnsi="var(--jp-code-font-family)" w:cs="Courier New"/>
+          <w:sz w:val="20"/>
+          <w:szCs w:val="20"/>
+        </w:rPr>
+        <w:t>Avg_monthly_expense_on_pets_or_plants</w:t>
+      </w:r>
+      <w:proofErr w:type="spellEnd"/>
+      <w:r>
+        <w:rPr>
+          <w:rFonts w:ascii="var(--jp-code-font-family)" w:eastAsia="Times New Roman" w:hAnsi="var(--jp-code-font-family)" w:cs="Courier New"/>
+          <w:sz w:val="20"/>
+          <w:szCs w:val="20"/>
+        </w:rPr>
+        <w:t>'</w:t>
+      </w:r>
+    </w:p>
+    <w:p>
+      <w:pPr>
+        <w:pStyle w:val="ListParagraph"/>
+        <w:numPr>
+          <w:ilvl w:val="0"/>
+          <w:numId w:val="4"/>
+        </w:numPr>
+        <w:bidi/>
+        <w:rPr>
+          <w:rFonts w:ascii="var(--jp-code-font-family)" w:eastAsia="Times New Roman" w:hAnsi="var(--jp-code-font-family)" w:cs="Courier New"/>
+          <w:sz w:val="20"/>
+          <w:szCs w:val="20"/>
+        </w:rPr>
+      </w:pPr>
+      <w:r>
+        <w:rPr>
+          <w:rFonts w:ascii="var(--jp-code-font-family)" w:eastAsia="Times New Roman" w:hAnsi="var(--jp-code-font-family)" w:cs="Courier New"/>
+          <w:sz w:val="20"/>
+          <w:szCs w:val="20"/>
+        </w:rPr>
+        <w:t>'</w:t>
+      </w:r>
+      <w:proofErr w:type="spellStart"/>
+      <w:r>
+        <w:rPr>
+          <w:rFonts w:ascii="var(--jp-code-font-family)" w:eastAsia="Times New Roman" w:hAnsi="var(--jp-code-font-family)" w:cs="Courier New"/>
+          <w:sz w:val="20"/>
+          <w:szCs w:val="20"/>
+        </w:rPr>
+        <w:t>Most_Important_Issue_Military</w:t>
+      </w:r>
+      <w:proofErr w:type="spellEnd"/>
+      <w:r>
+        <w:rPr>
+          <w:rFonts w:ascii="var(--jp-code-font-family)" w:eastAsia="Times New Roman" w:hAnsi="var(--jp-code-font-family)" w:cs="Courier New"/>
+          <w:sz w:val="20"/>
+          <w:szCs w:val="20"/>
+        </w:rPr>
+        <w:t>'</w:t>
+      </w:r>
+    </w:p>
+    <w:p>
+      <w:pPr>
+        <w:pStyle w:val="ListParagraph"/>
+        <w:numPr>
+          <w:ilvl w:val="0"/>
+          <w:numId w:val="4"/>
+        </w:numPr>
+        <w:bidi/>
+        <w:rPr>
+          <w:rFonts w:ascii="var(--jp-code-font-family)" w:eastAsia="Times New Roman" w:hAnsi="var(--jp-code-font-family)" w:cs="Courier New"/>
+          <w:sz w:val="20"/>
+          <w:szCs w:val="20"/>
+        </w:rPr>
+      </w:pPr>
+      <w:r>
+        <w:rPr>
+          <w:rFonts w:ascii="var(--jp-code-font-family)" w:eastAsia="Times New Roman" w:hAnsi="var(--jp-code-font-family)" w:cs="Courier New"/>
+          <w:sz w:val="20"/>
+          <w:szCs w:val="20"/>
+        </w:rPr>
+        <w:t>'</w:t>
+      </w:r>
+      <w:proofErr w:type="spellStart"/>
+      <w:r>
+        <w:rPr>
+          <w:rFonts w:ascii="var(--jp-code-font-family)" w:eastAsia="Times New Roman" w:hAnsi="var(--jp-code-font-family)" w:cs="Courier New"/>
+          <w:sz w:val="20"/>
+          <w:szCs w:val="20"/>
+        </w:rPr>
+        <w:t>Avg_monthly_household_cost</w:t>
+      </w:r>
+      <w:proofErr w:type="spellEnd"/>
+      <w:r>
+        <w:rPr>
+          <w:rFonts w:ascii="var(--jp-code-font-family)" w:eastAsia="Times New Roman" w:hAnsi="var(--jp-code-font-family)" w:cs="Courier New"/>
+          <w:sz w:val="20"/>
+          <w:szCs w:val="20"/>
+        </w:rPr>
+        <w:t>'</w:t>
+      </w:r>
+    </w:p>
+    <w:p>
+      <w:pPr>
+        <w:pStyle w:val="ListParagraph"/>
+        <w:numPr>
+          <w:ilvl w:val="0"/>
+          <w:numId w:val="4"/>
+        </w:numPr>
+        <w:bidi/>
+        <w:rPr>
+          <w:rFonts w:ascii="var(--jp-code-font-family)" w:eastAsia="Times New Roman" w:hAnsi="var(--jp-code-font-family)" w:cs="Courier New"/>
+          <w:sz w:val="20"/>
+          <w:szCs w:val="20"/>
+        </w:rPr>
+      </w:pPr>
+      <w:r>
+        <w:rPr>
+          <w:rFonts w:ascii="var(--jp-code-font-family)" w:eastAsia="Times New Roman" w:hAnsi="var(--jp-code-font-family)" w:cs="Courier New"/>
+          <w:sz w:val="20"/>
+          <w:szCs w:val="20"/>
+        </w:rPr>
+        <w:t xml:space="preserve"> '</w:t>
+      </w:r>
+      <w:proofErr w:type="spellStart"/>
+      <w:r>
+        <w:rPr>
+          <w:rFonts w:ascii="var(--jp-code-font-family)" w:eastAsia="Times New Roman" w:hAnsi="var(--jp-code-font-family)" w:cs="Courier New"/>
+          <w:sz w:val="20"/>
+          <w:szCs w:val="20"/>
+        </w:rPr>
+        <w:t>Avg_Satisfaction_with_previous_vote</w:t>
+      </w:r>
+      <w:proofErr w:type="spellEnd"/>
+      <w:r>
+        <w:rPr>
+          <w:rFonts w:ascii="var(--jp-code-font-family)" w:eastAsia="Times New Roman" w:hAnsi="var(--jp-code-font-family)" w:cs="Courier New"/>
+          <w:sz w:val="20"/>
+          <w:szCs w:val="20"/>
+        </w:rPr>
+        <w:t>'</w:t>
+      </w:r>
+    </w:p>
+    <w:p>
+      <w:pPr>
+        <w:pStyle w:val="ListParagraph"/>
+        <w:numPr>
+          <w:ilvl w:val="0"/>
+          <w:numId w:val="4"/>
+        </w:numPr>
+        <w:bidi/>
+        <w:rPr>
+          <w:rFonts w:ascii="var(--jp-code-font-family)" w:eastAsia="Times New Roman" w:hAnsi="var(--jp-code-font-family)" w:cs="Courier New"/>
+          <w:sz w:val="20"/>
+          <w:szCs w:val="20"/>
+        </w:rPr>
+      </w:pPr>
+      <w:r>
+        <w:rPr>
+          <w:rFonts w:ascii="var(--jp-code-font-family)" w:eastAsia="Times New Roman" w:hAnsi="var(--jp-code-font-family)" w:cs="Courier New"/>
+          <w:sz w:val="20"/>
+          <w:szCs w:val="20"/>
+        </w:rPr>
+        <w:t>'</w:t>
+      </w:r>
+      <w:proofErr w:type="spellStart"/>
+      <w:r>
+        <w:rPr>
+          <w:rFonts w:ascii="var(--jp-code-font-family)" w:eastAsia="Times New Roman" w:hAnsi="var(--jp-code-font-family)" w:cs="Courier New"/>
+          <w:sz w:val="20"/>
+          <w:szCs w:val="20"/>
+        </w:rPr>
+        <w:t>Most_Important_Issue_Other</w:t>
+      </w:r>
+      <w:proofErr w:type="spellEnd"/>
+      <w:r>
+        <w:rPr>
+          <w:rFonts w:ascii="var(--jp-code-font-family)" w:eastAsia="Times New Roman" w:hAnsi="var(--jp-code-font-family)" w:cs="Courier New"/>
+          <w:sz w:val="20"/>
+          <w:szCs w:val="20"/>
+        </w:rPr>
+        <w:t>'</w:t>
+      </w:r>
+    </w:p>
+    <w:p>
+      <w:pPr>
+        <w:pStyle w:val="ListParagraph"/>
+        <w:numPr>
+          <w:ilvl w:val="0"/>
+          <w:numId w:val="4"/>
+        </w:numPr>
+        <w:bidi/>
+        <w:rPr>
+          <w:rFonts w:ascii="var(--jp-code-font-family)" w:eastAsia="Times New Roman" w:hAnsi="var(--jp-code-font-family)" w:cs="Courier New"/>
+          <w:sz w:val="20"/>
+          <w:szCs w:val="20"/>
+        </w:rPr>
+      </w:pPr>
+      <w:r>
+        <w:rPr>
+          <w:rFonts w:ascii="var(--jp-code-font-family)" w:eastAsia="Times New Roman" w:hAnsi="var(--jp-code-font-family)" w:cs="Courier New"/>
+          <w:sz w:val="20"/>
+          <w:szCs w:val="20"/>
+        </w:rPr>
+        <w:t>'</w:t>
+      </w:r>
+      <w:proofErr w:type="spellStart"/>
+      <w:r>
+        <w:rPr>
+          <w:rFonts w:ascii="var(--jp-code-font-family)" w:eastAsia="Times New Roman" w:hAnsi="var(--jp-code-font-family)" w:cs="Courier New"/>
+          <w:sz w:val="20"/>
+          <w:szCs w:val="20"/>
+        </w:rPr>
+        <w:t>Political_interest_Total_Score</w:t>
+      </w:r>
+      <w:proofErr w:type="spellEnd"/>
+      <w:r>
+        <w:rPr>
+          <w:rFonts w:ascii="var(--jp-code-font-family)" w:eastAsia="Times New Roman" w:hAnsi="var(--jp-code-font-family)" w:cs="Courier New"/>
+          <w:sz w:val="20"/>
+          <w:szCs w:val="20"/>
+        </w:rPr>
+        <w:t>'</w:t>
+      </w:r>
+    </w:p>
+    <w:p>
+      <w:pPr>
+        <w:rPr>
+          <w:rFonts w:ascii="var(--jp-code-font-family)" w:eastAsia="Times New Roman" w:hAnsi="var(--jp-code-font-family)" w:cs="Courier New"/>
+          <w:sz w:val="20"/>
+          <w:szCs w:val="20"/>
+          <w:rtl/>
+        </w:rPr>
+      </w:pPr>
+    </w:p>
+    <w:p>
+      <w:pPr>
+        <w:rPr>
+          <w:b/>
+          <w:bCs/>
+          <w:rtl/>
+        </w:rPr>
+      </w:pPr>
+      <w:r>
+        <w:rPr>
+          <w:rFonts w:hint="cs"/>
+          <w:b/>
+          <w:bCs/>
+          <w:rtl/>
+        </w:rPr>
+        <w:t xml:space="preserve">בונוס </w:t>
+      </w:r>
+      <w:r>
+        <w:rPr>
+          <w:rFonts w:hint="cs"/>
+          <w:b/>
+          <w:bCs/>
+        </w:rPr>
+        <w:t>EM</w:t>
+      </w:r>
+    </w:p>
+    <w:p>
+      <w:pPr>
+        <w:rPr>
+          <w:rtl/>
+        </w:rPr>
+      </w:pPr>
+      <w:r>
+        <w:rPr>
+          <w:rFonts w:hint="cs"/>
+          <w:rtl/>
+        </w:rPr>
+        <w:t xml:space="preserve">מימוש האלגוריתם נמצא בקובץ </w:t>
+      </w:r>
+      <w:r>
+        <w:rPr>
+          <w:rFonts w:hint="cs"/>
+        </w:rPr>
+        <w:t>EM</w:t>
+      </w:r>
+      <w:r>
+        <w:t>.py</w:t>
+      </w:r>
+      <w:r>
+        <w:rPr>
+          <w:rFonts w:hint="cs"/>
+          <w:rtl/>
+        </w:rPr>
+        <w:t xml:space="preserve"> תחת המחלקה </w:t>
+      </w:r>
+      <w:r>
+        <w:rPr>
+          <w:rFonts w:hint="cs"/>
+        </w:rPr>
+        <w:t>EM</w:t>
+      </w:r>
+      <w:r>
+        <w:rPr>
+          <w:rtl/>
+        </w:rPr>
+        <w:br/>
+      </w:r>
+      <w:r>
+        <w:rPr>
+          <w:rFonts w:hint="cs"/>
+          <w:rtl/>
+        </w:rPr>
+        <w:t>בנוסף לכך הוספנו לקובץ אופציה הרצה של סט שייצרנו בעל 2 התפלגויות נורמליות אשר מייצג את תוצאות האלגוריתם.</w:t>
+      </w:r>
+      <w:r>
+        <w:rPr>
+          <w:rtl/>
+        </w:rPr>
+        <w:br/>
+      </w:r>
+      <w:r>
+        <w:rPr>
+          <w:rFonts w:hint="cs"/>
+          <w:rtl/>
+        </w:rPr>
+        <w:t xml:space="preserve">על מנת לאתחל אובייקט של </w:t>
+      </w:r>
+      <w:r>
+        <w:rPr>
+          <w:rFonts w:hint="cs"/>
+        </w:rPr>
+        <w:t>EM</w:t>
+      </w:r>
+      <w:r>
+        <w:rPr>
+          <w:rFonts w:hint="cs"/>
+          <w:rtl/>
+        </w:rPr>
+        <w:t xml:space="preserve"> יש לספק את מספר ההתפלגויות שמצפים למצוא, ואת מספר </w:t>
+      </w:r>
+      <w:proofErr w:type="spellStart"/>
+      <w:r>
+        <w:rPr>
+          <w:rFonts w:hint="cs"/>
+          <w:rtl/>
+        </w:rPr>
+        <w:t>האיטרציות</w:t>
+      </w:r>
+      <w:proofErr w:type="spellEnd"/>
+      <w:r>
+        <w:rPr>
+          <w:rFonts w:hint="cs"/>
+          <w:rtl/>
+        </w:rPr>
+        <w:t xml:space="preserve"> המקסימלי שמאפשרים לאלגוריתם לרוץ (האלגוריתם עוצר ברגע שהתכנס או ברגע שעבר את מספר </w:t>
+      </w:r>
+      <w:proofErr w:type="spellStart"/>
+      <w:r>
+        <w:rPr>
+          <w:rFonts w:hint="cs"/>
+          <w:rtl/>
+        </w:rPr>
+        <w:t>האיטרציות</w:t>
+      </w:r>
+      <w:proofErr w:type="spellEnd"/>
+      <w:r>
+        <w:rPr>
+          <w:rFonts w:hint="cs"/>
+          <w:rtl/>
+        </w:rPr>
+        <w:t xml:space="preserve"> המקסימלי)</w:t>
+      </w:r>
+      <w:r>
+        <w:rPr>
+          <w:rtl/>
+        </w:rPr>
+        <w:br/>
+      </w:r>
+      <w:r>
+        <w:rPr>
+          <w:rFonts w:hint="cs"/>
+          <w:rtl/>
+        </w:rPr>
+        <w:t xml:space="preserve">על ידי פונקציית </w:t>
+      </w:r>
+      <w:r>
+        <w:rPr>
+          <w:rFonts w:hint="cs"/>
+        </w:rPr>
+        <w:t>FIT</w:t>
+      </w:r>
+      <w:r>
+        <w:rPr>
+          <w:rFonts w:hint="cs"/>
+          <w:rtl/>
+        </w:rPr>
+        <w:t xml:space="preserve"> אשר מקבלת את סט האימון, אנחנו מבצעים את האלגוריתם ומוצאים את הפרמטרים החסרים.</w:t>
+      </w:r>
+      <w:r>
+        <w:rPr>
+          <w:rtl/>
+        </w:rPr>
+        <w:br/>
+      </w:r>
+      <w:r>
+        <w:rPr>
+          <w:rFonts w:hint="cs"/>
+          <w:rtl/>
+        </w:rPr>
+        <w:t xml:space="preserve">בנוסף הוספנו פונקציה של </w:t>
+      </w:r>
+      <w:r>
+        <w:t>predict</w:t>
+      </w:r>
+      <w:r>
+        <w:rPr>
+          <w:rFonts w:hint="cs"/>
+          <w:rtl/>
+        </w:rPr>
+        <w:t xml:space="preserve"> אשר מקבלת נק' (לאחר ביצוע פונקציית </w:t>
+      </w:r>
+      <w:r>
+        <w:rPr>
+          <w:rFonts w:hint="cs"/>
+        </w:rPr>
+        <w:t>FIT</w:t>
+      </w:r>
+      <w:r>
+        <w:rPr>
+          <w:rFonts w:hint="cs"/>
+          <w:rtl/>
+        </w:rPr>
+        <w:t>) ומחזירה עבור כל נקודה מה ההסתברות שהיא שייכת לכל אחת מההתפלגויות שנמצאו.</w:t>
+      </w:r>
+      <w:r>
+        <w:rPr>
+          <w:rtl/>
+        </w:rPr>
+        <w:br/>
+      </w:r>
+      <w:r>
+        <w:rPr>
+          <w:rFonts w:hint="cs"/>
+          <w:rtl/>
+        </w:rPr>
+        <w:lastRenderedPageBreak/>
+        <w:t>דוגמא לתוצאה הרצה:</w:t>
+      </w:r>
+      <w:r>
+        <w:rPr>
+          <w:rtl/>
+        </w:rPr>
+        <w:br/>
+      </w:r>
+      <w:r>
+        <w:rPr>
+          <w:noProof/>
+        </w:rPr>
+        <w:drawing>
+          <wp:inline distT="0" distB="0" distL="0" distR="0" wp14:anchorId="124C69D7" wp14:editId="5870C570">
+            <wp:extent cx="5269230" cy="5269230"/>
+            <wp:effectExtent l="0" t="0" r="7620" b="7620"/>
+            <wp:docPr id="31" name="Picture 31"/>
+            <wp:cNvGraphicFramePr>
+              <a:graphicFrameLocks xmlns:a="http://schemas.openxmlformats.org/drawingml/2006/main" noChangeAspect="1"/>
+            </wp:cNvGraphicFramePr>
+            <a:graphic xmlns:a="http://schemas.openxmlformats.org/drawingml/2006/main">
+              <a:graphicData uri="http://schemas.openxmlformats.org/drawingml/2006/picture">
+                <pic:pic xmlns:pic="http://schemas.openxmlformats.org/drawingml/2006/picture">
+                  <pic:nvPicPr>
+                    <pic:cNvPr id="0" name="Picture 18"/>
+                    <pic:cNvPicPr>
+                      <a:picLocks noChangeAspect="1" noChangeArrowheads="1"/>
+                    </pic:cNvPicPr>
+                  </pic:nvPicPr>
+                  <pic:blipFill>
+                    <a:blip r:embed="rId32">
+                      <a:extLst>
+                        <a:ext uri="{28A0092B-C50C-407E-A947-70E740481C1C}">
+                          <a14:useLocalDpi xmlns:a14="http://schemas.microsoft.com/office/drawing/2010/main" val="0"/>
+                        </a:ext>
+                      </a:extLst>
+                    </a:blip>
+                    <a:srcRect/>
+                    <a:stretch>
+                      <a:fillRect/>
+                    </a:stretch>
+                  </pic:blipFill>
+                  <pic:spPr bwMode="auto">
+                    <a:xfrm>
+                      <a:off x="0" y="0"/>
+                      <a:ext cx="5269230" cy="5269230"/>
+                    </a:xfrm>
+                    <a:prstGeom prst="rect">
+                      <a:avLst/>
+                    </a:prstGeom>
+                    <a:noFill/>
+                    <a:ln>
+                      <a:noFill/>
+                    </a:ln>
+                  </pic:spPr>
+                </pic:pic>
+              </a:graphicData>
+            </a:graphic>
+          </wp:inline>
+        </w:drawing>
+      </w:r>
+    </w:p>
+    <w:p>
+      <w:pPr>
+        <w:rPr>
+          <w:rFonts w:hint="cs"/>
+          <w:rtl/>
+        </w:rPr>
+      </w:pPr>
+      <w:r>
+        <w:rPr>
+          <w:rFonts w:hint="cs"/>
+          <w:rtl/>
+        </w:rPr>
+        <w:t>הנקודות האדומות הינן הדאטה שלנו, הנקודות האדומות הן הממוצע בכל איטרציה של ההתפלגויות וניתן לראות את ההתפלגות הנורמלית בצבע ירוק.</w:t>
+      </w:r>
+      <w:r>
+        <w:rPr>
+          <w:rtl/>
+        </w:rPr>
+        <w:br/>
+      </w:r>
+      <w:r>
+        <w:rPr>
+          <w:rFonts w:hint="cs"/>
+          <w:rtl/>
+        </w:rPr>
+        <w:t>בתמונה העליונה מתוארת המערכת לפני אימון, כלומר ההתפלגות מוגרלת בצורה אקראית בתחום הדאטה שלנו.</w:t>
+      </w:r>
+      <w:r>
+        <w:rPr>
+          <w:rtl/>
+        </w:rPr>
+        <w:br/>
+      </w:r>
+      <w:r>
+        <w:rPr>
+          <w:rFonts w:hint="cs"/>
+          <w:rtl/>
+        </w:rPr>
+        <w:t>בתמונה התחתונה מתוארת המערכת לאחר אימון, ניתן לראות כי כל התפלגות התכנסה לאזור אחר של הדאטה וכי הן מתאימות לדאטה.</w:t>
+      </w:r>
+      <w:r>
+        <w:rPr>
+          <w:rtl/>
+        </w:rPr>
+        <w:br/>
+      </w:r>
+      <w:r>
+        <w:rPr>
+          <w:rFonts w:hint="cs"/>
+          <w:rtl/>
+        </w:rPr>
+        <w:t xml:space="preserve">בנוסף הוספנו סימון של 3 נק' בצבע סגול, אשר בקוד שהגשנו ישנה הפעלה של פונקציה </w:t>
+      </w:r>
+      <w:r>
+        <w:t>predict</w:t>
+      </w:r>
+      <w:r>
+        <w:rPr>
+          <w:rFonts w:hint="cs"/>
+          <w:rtl/>
+        </w:rPr>
+        <w:t xml:space="preserve"> על נק' אלה על מנת להציג את תוצאות האימון.</w:t>
+      </w:r>
+      <w:r>
+        <w:rPr>
+          <w:rtl/>
+        </w:rPr>
+        <w:br/>
+      </w:r>
+      <w:r>
+        <w:rPr>
+          <w:rFonts w:hint="cs"/>
+          <w:rtl/>
+        </w:rPr>
+        <w:t>נציין כי עבור סט אימון בעל מעל 3 מוקדים, היה צורך בהפעלה חוזרת של האלגוריתם לפני שהוא הצליח להתכנס להתפלגויות האמיתיות (נובע מאתחול לא טוב מספיק וכי האלגוריתם מתכנס למקס' מקומי ולא גלובלי)</w:t>
+      </w:r>
+    </w:p>
+    <w:p>
+      <w:pPr>
+        <w:ind w:left="-58"/>
+        <w:rPr>
+          <w:rtl/>
+        </w:rPr>
+      </w:pPr>
+    </w:p>
+    <w:p>
+      <w:pPr>
+        <w:rPr>
+          <w:rFonts w:hint="cs"/>
+        </w:rPr>
+      </w:pPr>
+    </w:p>
     <w:sectPr>
       <w:pgSz w:w="11906" w:h="16838"/>
       <w:pgMar w:top="1440" w:right="1800" w:bottom="1440" w:left="1800" w:header="708" w:footer="708" w:gutter="0"/>
@@ -8804,6 +10573,119 @@
     </w:lvl>
   </w:abstractNum>
   <w:abstractNum w:abstractNumId="2" w15:restartNumberingAfterBreak="0">
+    <w:nsid w:val="2B232767"/>
+    <w:multiLevelType w:val="hybridMultilevel"/>
+    <w:tmpl w:val="A1C69FF2"/>
+    <w:lvl w:ilvl="0" w:tplc="04090001">
+      <w:start w:val="1"/>
+      <w:numFmt w:val="bullet"/>
+      <w:lvlText w:val=""/>
+      <w:lvlJc w:val="left"/>
+      <w:pPr>
+        <w:ind w:left="720" w:hanging="360"/>
+      </w:pPr>
+      <w:rPr>
+        <w:rFonts w:ascii="Symbol" w:hAnsi="Symbol" w:cs="Symbol" w:hint="default"/>
+      </w:rPr>
+    </w:lvl>
+    <w:lvl w:ilvl="1" w:tplc="04090003" w:tentative="1">
+      <w:start w:val="1"/>
+      <w:numFmt w:val="bullet"/>
+      <w:lvlText w:val="o"/>
+      <w:lvlJc w:val="left"/>
+      <w:pPr>
+        <w:ind w:left="1440" w:hanging="360"/>
+      </w:pPr>
+      <w:rPr>
+        <w:rFonts w:ascii="Courier New" w:hAnsi="Courier New" w:cs="Courier New" w:hint="default"/>
+      </w:rPr>
+    </w:lvl>
+    <w:lvl w:ilvl="2" w:tplc="04090005" w:tentative="1">
+      <w:start w:val="1"/>
+      <w:numFmt w:val="bullet"/>
+      <w:lvlText w:val=""/>
+      <w:lvlJc w:val="left"/>
+      <w:pPr>
+        <w:ind w:left="2160" w:hanging="360"/>
+      </w:pPr>
+      <w:rPr>
+        <w:rFonts w:ascii="Wingdings" w:hAnsi="Wingdings" w:cs="Wingdings" w:hint="default"/>
+      </w:rPr>
+    </w:lvl>
+    <w:lvl w:ilvl="3" w:tplc="04090001" w:tentative="1">
+      <w:start w:val="1"/>
+      <w:numFmt w:val="bullet"/>
+      <w:lvlText w:val=""/>
+      <w:lvlJc w:val="left"/>
+      <w:pPr>
+        <w:ind w:left="2880" w:hanging="360"/>
+      </w:pPr>
+      <w:rPr>
+        <w:rFonts w:ascii="Symbol" w:hAnsi="Symbol" w:cs="Symbol" w:hint="default"/>
+      </w:rPr>
+    </w:lvl>
+    <w:lvl w:ilvl="4" w:tplc="04090003" w:tentative="1">
+      <w:start w:val="1"/>
+      <w:numFmt w:val="bullet"/>
+      <w:lvlText w:val="o"/>
+      <w:lvlJc w:val="left"/>
+      <w:pPr>
+        <w:ind w:left="3600" w:hanging="360"/>
+      </w:pPr>
+      <w:rPr>
+        <w:rFonts w:ascii="Courier New" w:hAnsi="Courier New" w:cs="Courier New" w:hint="default"/>
+      </w:rPr>
+    </w:lvl>
+    <w:lvl w:ilvl="5" w:tplc="04090005" w:tentative="1">
+      <w:start w:val="1"/>
+      <w:numFmt w:val="bullet"/>
+      <w:lvlText w:val=""/>
+      <w:lvlJc w:val="left"/>
+      <w:pPr>
+        <w:ind w:left="4320" w:hanging="360"/>
+      </w:pPr>
+      <w:rPr>
+        <w:rFonts w:ascii="Wingdings" w:hAnsi="Wingdings" w:cs="Wingdings" w:hint="default"/>
+      </w:rPr>
+    </w:lvl>
+    <w:lvl w:ilvl="6" w:tplc="04090001" w:tentative="1">
+      <w:start w:val="1"/>
+      <w:numFmt w:val="bullet"/>
+      <w:lvlText w:val=""/>
+      <w:lvlJc w:val="left"/>
+      <w:pPr>
+        <w:ind w:left="5040" w:hanging="360"/>
+      </w:pPr>
+      <w:rPr>
+        <w:rFonts w:ascii="Symbol" w:hAnsi="Symbol" w:cs="Symbol" w:hint="default"/>
+      </w:rPr>
+    </w:lvl>
+    <w:lvl w:ilvl="7" w:tplc="04090003" w:tentative="1">
+      <w:start w:val="1"/>
+      <w:numFmt w:val="bullet"/>
+      <w:lvlText w:val="o"/>
+      <w:lvlJc w:val="left"/>
+      <w:pPr>
+        <w:ind w:left="5760" w:hanging="360"/>
+      </w:pPr>
+      <w:rPr>
+        <w:rFonts w:ascii="Courier New" w:hAnsi="Courier New" w:cs="Courier New" w:hint="default"/>
+      </w:rPr>
+    </w:lvl>
+    <w:lvl w:ilvl="8" w:tplc="04090005" w:tentative="1">
+      <w:start w:val="1"/>
+      <w:numFmt w:val="bullet"/>
+      <w:lvlText w:val=""/>
+      <w:lvlJc w:val="left"/>
+      <w:pPr>
+        <w:ind w:left="6480" w:hanging="360"/>
+      </w:pPr>
+      <w:rPr>
+        <w:rFonts w:ascii="Wingdings" w:hAnsi="Wingdings" w:cs="Wingdings" w:hint="default"/>
+      </w:rPr>
+    </w:lvl>
+  </w:abstractNum>
+  <w:abstractNum w:abstractNumId="3" w15:restartNumberingAfterBreak="0">
     <w:nsid w:val="7C923EC0"/>
     <w:multiLevelType w:val="hybridMultilevel"/>
     <w:tmpl w:val="19A2E286"/>
@@ -8920,10 +10802,13 @@
     <w:abstractNumId w:val="1"/>
   </w:num>
   <w:num w:numId="2">
-    <w:abstractNumId w:val="2"/>
+    <w:abstractNumId w:val="3"/>
   </w:num>
   <w:num w:numId="3">
     <w:abstractNumId w:val="0"/>
+  </w:num>
+  <w:num w:numId="4">
+    <w:abstractNumId w:val="2"/>
   </w:num>
 </w:numbering>
 </file>

</xml_diff>